<commit_message>
[MMZ] Add notes from post-session rp
</commit_message>
<xml_diff>
--- a/MinotaursMaze/MinotaursMaze-Notes.docx
+++ b/MinotaursMaze/MinotaursMaze-Notes.docx
@@ -8031,129 +8031,338 @@
     </w:p>
     <w:p>
       <w:r>
-        <w:t>Centaurus20 (GM):</w:t>
-      </w:r>
+        <w:t xml:space="preserve">Centaurus20 (GM): </w:t>
+      </w:r>
+      <w:proofErr w:type="spellStart"/>
+      <w:r>
+        <w:t>theres</w:t>
+      </w:r>
+      <w:proofErr w:type="spellEnd"/>
+      <w:r>
+        <w:t xml:space="preserve"> nothing here</w:t>
+      </w:r>
+    </w:p>
+    <w:p>
+      <w:r>
+        <w:t>Centaurus20 (GM):Grappling is a special attack you can do in D&amp;D 5e. It lets you forego dealing damage in favor of holding an enemy in place. To attempt a grapple, you must succeed by rolling a contested Ability check of your Strength (Athletics) against the target creature’s Strength (Athletics) or Dexterity (Acrobatics). If your roll is higher than your target’s, then you grapple that creature.</w:t>
+      </w:r>
+    </w:p>
+    <w:p>
+      <w:r>
+        <w:t xml:space="preserve">Trent </w:t>
+      </w:r>
+      <w:proofErr w:type="spellStart"/>
+      <w:r>
+        <w:t>Soul:Sui</w:t>
+      </w:r>
+      <w:proofErr w:type="spellEnd"/>
+    </w:p>
+    <w:p>
+      <w:r>
+        <w:t>dud</w:t>
+      </w:r>
+    </w:p>
+    <w:p/>
+    <w:p>
+      <w:r>
+        <w:t>Sui says "</w:t>
+      </w:r>
+      <w:proofErr w:type="spellStart"/>
+      <w:r>
+        <w:t>nyeh</w:t>
+      </w:r>
+      <w:proofErr w:type="spellEnd"/>
+      <w:r>
+        <w:t>"</w:t>
+      </w:r>
+    </w:p>
+    <w:p>
+      <w:r>
+        <w:t>Shield G. makes patterns move around on the ground</w:t>
+      </w:r>
+    </w:p>
+    <w:p>
+      <w:r>
+        <w:t xml:space="preserve">Shield </w:t>
+      </w:r>
+      <w:proofErr w:type="spellStart"/>
+      <w:r>
+        <w:t>G.:spiral</w:t>
+      </w:r>
+      <w:proofErr w:type="spellEnd"/>
+      <w:r>
+        <w:t xml:space="preserve"> patterns, polka dots, leaf </w:t>
+      </w:r>
+      <w:proofErr w:type="spellStart"/>
+      <w:r>
+        <w:t>pattersn</w:t>
+      </w:r>
+      <w:proofErr w:type="spellEnd"/>
+    </w:p>
+    <w:p>
+      <w:r>
+        <w:t>move around in mesmerizing patterns</w:t>
+      </w:r>
+    </w:p>
+    <w:p>
+      <w:r>
+        <w:t xml:space="preserve">Shield </w:t>
+      </w:r>
+      <w:proofErr w:type="spellStart"/>
+      <w:r>
+        <w:t>G.:bright</w:t>
+      </w:r>
+      <w:proofErr w:type="spellEnd"/>
+      <w:r>
+        <w:t xml:space="preserve"> colors, blue green pink dance around on ground</w:t>
+      </w:r>
+    </w:p>
+    <w:p>
+      <w:r>
+        <w:t>Shield G.:</w:t>
+      </w:r>
+      <w:proofErr w:type="spellStart"/>
+      <w:r>
+        <w:t>Grarth</w:t>
+      </w:r>
+      <w:proofErr w:type="spellEnd"/>
+      <w:r>
+        <w:t xml:space="preserve"> Books</w:t>
+      </w:r>
+    </w:p>
+    <w:p>
+      <w:r>
+        <w:t>ASTALIR</w:t>
+      </w:r>
+    </w:p>
+    <w:p>
+      <w:r>
+        <w:t>DEER</w:t>
+      </w:r>
+    </w:p>
+    <w:p>
+      <w:r>
+        <w:t>SURVIVOR</w:t>
+      </w:r>
+    </w:p>
+    <w:p>
+      <w:r>
+        <w:t>INFO ACQUISITION</w:t>
+      </w:r>
+    </w:p>
+    <w:p>
+      <w:pPr>
+        <w:pStyle w:val="Heading2"/>
+      </w:pPr>
+      <w:r>
+        <w:t>Post-Session RP</w:t>
+      </w:r>
+    </w:p>
+    <w:p>
+      <w:proofErr w:type="spellStart"/>
+      <w:r>
+        <w:t>grar</w:t>
+      </w:r>
+      <w:proofErr w:type="spellEnd"/>
+      <w:r>
+        <w:t xml:space="preserve"> holds </w:t>
+      </w:r>
+      <w:proofErr w:type="spellStart"/>
+      <w:r>
+        <w:t>astalir</w:t>
+      </w:r>
+      <w:proofErr w:type="spellEnd"/>
+      <w:r>
+        <w:t xml:space="preserve"> through the night</w:t>
+      </w:r>
+    </w:p>
+    <w:p/>
+    <w:p>
+      <w:r>
+        <w:t>carries him to cave entrance</w:t>
+      </w:r>
+    </w:p>
+    <w:p/>
+    <w:p>
+      <w:proofErr w:type="spellStart"/>
+      <w:r>
+        <w:t>grar</w:t>
+      </w:r>
+      <w:proofErr w:type="spellEnd"/>
+      <w:r>
+        <w:t xml:space="preserve"> asks about "survivor"</w:t>
+      </w:r>
+    </w:p>
+    <w:p/>
+    <w:p/>
+    <w:p>
+      <w:proofErr w:type="spellStart"/>
+      <w:r>
+        <w:t>astalir</w:t>
+      </w:r>
+      <w:proofErr w:type="spellEnd"/>
+      <w:r>
+        <w:t xml:space="preserve"> uses cave drawings to tell him</w:t>
+      </w:r>
+    </w:p>
+    <w:p/>
+    <w:p>
+      <w:r>
+        <w:t>"gods have done me no favors either"</w:t>
+      </w:r>
+    </w:p>
+    <w:p>
+      <w:r>
+        <w:t xml:space="preserve">"try to rely on us a little. </w:t>
+      </w:r>
+      <w:proofErr w:type="spellStart"/>
+      <w:r>
+        <w:t>i</w:t>
+      </w:r>
+      <w:proofErr w:type="spellEnd"/>
       <w:r>
         <w:t xml:space="preserve"> </w:t>
       </w:r>
       <w:proofErr w:type="spellStart"/>
       <w:r>
-        <w:t>theres</w:t>
-      </w:r>
-      <w:proofErr w:type="spellEnd"/>
-      <w:r>
-        <w:t xml:space="preserve"> nothing here</w:t>
-      </w:r>
-    </w:p>
-    <w:p>
-      <w:r>
-        <w:t>Centaurus20 (GM):Grappling is a special attack you can do in D&amp;D 5e. It lets you forego dealing damage in favor of holding an enemy in place. To attempt a grapple, you must succeed by rolling a contested Ability check of your Strength (Athletics) against the target creature’s Strength (Athletics) or Dexterity (Acrobatics). If your roll is higher than your target’s, then you grapple that creature.</w:t>
-      </w:r>
-    </w:p>
-    <w:p>
-      <w:r>
-        <w:t xml:space="preserve">Trent </w:t>
-      </w:r>
-      <w:proofErr w:type="spellStart"/>
-      <w:r>
-        <w:t>Soul:Sui</w:t>
-      </w:r>
-      <w:proofErr w:type="spellEnd"/>
-    </w:p>
-    <w:p>
-      <w:r>
-        <w:t>dud</w:t>
-      </w:r>
-    </w:p>
-    <w:p/>
-    <w:p>
-      <w:r>
-        <w:t>Sui says "</w:t>
-      </w:r>
-      <w:proofErr w:type="spellStart"/>
-      <w:r>
-        <w:t>nyeh</w:t>
-      </w:r>
-      <w:proofErr w:type="spellEnd"/>
+        <w:t>dont</w:t>
+      </w:r>
+      <w:proofErr w:type="spellEnd"/>
+      <w:r>
+        <w:t xml:space="preserve"> </w:t>
+      </w:r>
+      <w:proofErr w:type="spellStart"/>
+      <w:r>
+        <w:t>htin</w:t>
+      </w:r>
+      <w:proofErr w:type="spellEnd"/>
+      <w:r>
+        <w:t xml:space="preserve"> </w:t>
+      </w:r>
+      <w:proofErr w:type="spellStart"/>
+      <w:r>
+        <w:t>kanyof</w:t>
+      </w:r>
+      <w:proofErr w:type="spellEnd"/>
+      <w:r>
+        <w:t xml:space="preserve"> us plan to harm you"</w:t>
+      </w:r>
+    </w:p>
+    <w:p>
       <w:r>
         <w:t>"</w:t>
       </w:r>
-    </w:p>
-    <w:p>
-      <w:r>
-        <w:t>Shield G. makes patterns move around on the ground</w:t>
-      </w:r>
-    </w:p>
-    <w:p>
-      <w:r>
-        <w:t xml:space="preserve">Shield </w:t>
-      </w:r>
-      <w:proofErr w:type="spellStart"/>
-      <w:r>
-        <w:t>G.:spiral</w:t>
-      </w:r>
-      <w:proofErr w:type="spellEnd"/>
-      <w:r>
-        <w:t xml:space="preserve"> patterns, polka dots, leaf </w:t>
-      </w:r>
-      <w:proofErr w:type="spellStart"/>
-      <w:r>
-        <w:t>pattersn</w:t>
-      </w:r>
-      <w:proofErr w:type="spellEnd"/>
-    </w:p>
-    <w:p>
-      <w:r>
-        <w:t>move around in mesmerizing patterns</w:t>
-      </w:r>
-    </w:p>
-    <w:p>
-      <w:r>
-        <w:t xml:space="preserve">Shield </w:t>
-      </w:r>
-      <w:proofErr w:type="spellStart"/>
-      <w:r>
-        <w:t>G.:bright</w:t>
-      </w:r>
-      <w:proofErr w:type="spellEnd"/>
-      <w:r>
-        <w:t xml:space="preserve"> colors, blue green pink dance around on ground</w:t>
-      </w:r>
-    </w:p>
-    <w:p>
-      <w:r>
-        <w:t>Shield G.:</w:t>
-      </w:r>
-      <w:proofErr w:type="spellStart"/>
-      <w:r>
-        <w:t>Grarth</w:t>
-      </w:r>
-      <w:proofErr w:type="spellEnd"/>
-      <w:r>
-        <w:t xml:space="preserve"> Books</w:t>
-      </w:r>
-    </w:p>
-    <w:p>
-      <w:r>
-        <w:t>ASTALIR</w:t>
-      </w:r>
-    </w:p>
-    <w:p>
-      <w:r>
-        <w:t>DEER</w:t>
-      </w:r>
-    </w:p>
-    <w:p>
-      <w:r>
-        <w:t>SURVIVOR</w:t>
-      </w:r>
-    </w:p>
-    <w:p>
-      <w:r>
-        <w:t>INFO ACQUISITION</w:t>
-      </w:r>
-    </w:p>
-    <w:p/>
+      <w:proofErr w:type="spellStart"/>
+      <w:r>
+        <w:t>i</w:t>
+      </w:r>
+      <w:proofErr w:type="spellEnd"/>
+      <w:r>
+        <w:t xml:space="preserve"> </w:t>
+      </w:r>
+      <w:proofErr w:type="spellStart"/>
+      <w:r>
+        <w:t>dont</w:t>
+      </w:r>
+      <w:proofErr w:type="spellEnd"/>
+      <w:r>
+        <w:t xml:space="preserve"> think your avoidance is justified"</w:t>
+      </w:r>
+    </w:p>
+    <w:p>
+      <w:r>
+        <w:t xml:space="preserve">"check in once in a while, just so we know </w:t>
+      </w:r>
+      <w:proofErr w:type="spellStart"/>
+      <w:r>
+        <w:t>youre</w:t>
+      </w:r>
+      <w:proofErr w:type="spellEnd"/>
+      <w:r>
+        <w:t xml:space="preserve"> alive"</w:t>
+      </w:r>
+    </w:p>
+    <w:p/>
+    <w:p>
+      <w:proofErr w:type="spellStart"/>
+      <w:r>
+        <w:t>grar</w:t>
+      </w:r>
+      <w:proofErr w:type="spellEnd"/>
+      <w:r>
+        <w:t xml:space="preserve"> sets him down.</w:t>
+      </w:r>
+    </w:p>
+    <w:p>
+      <w:proofErr w:type="spellStart"/>
+      <w:r>
+        <w:t>astalir</w:t>
+      </w:r>
+      <w:proofErr w:type="spellEnd"/>
+      <w:r>
+        <w:t xml:space="preserve"> looks at him, then runs off</w:t>
+      </w:r>
+    </w:p>
+    <w:p>
+      <w:r>
+        <w:t>in his place is a silent image</w:t>
+      </w:r>
+    </w:p>
+    <w:p>
+      <w:r>
+        <w:t>a sword lays on the ground, the standing deer points to it</w:t>
+      </w:r>
+    </w:p>
+    <w:p>
+      <w:proofErr w:type="spellStart"/>
+      <w:r>
+        <w:t>grar</w:t>
+      </w:r>
+      <w:proofErr w:type="spellEnd"/>
+      <w:r>
+        <w:t xml:space="preserve"> picks it up, its </w:t>
+      </w:r>
+      <w:proofErr w:type="spellStart"/>
+      <w:r>
+        <w:t>maxs</w:t>
+      </w:r>
+      <w:proofErr w:type="spellEnd"/>
+      <w:r>
+        <w:t xml:space="preserve"> sword, but </w:t>
+      </w:r>
+      <w:proofErr w:type="spellStart"/>
+      <w:r>
+        <w:t>gra</w:t>
+      </w:r>
+      <w:proofErr w:type="spellEnd"/>
+      <w:r>
+        <w:t xml:space="preserve"> </w:t>
+      </w:r>
+      <w:proofErr w:type="spellStart"/>
+      <w:r>
+        <w:t>doesnt</w:t>
+      </w:r>
+      <w:proofErr w:type="spellEnd"/>
+      <w:r>
+        <w:t xml:space="preserve"> know that</w:t>
+      </w:r>
+    </w:p>
+    <w:p/>
+    <w:p>
+      <w:proofErr w:type="spellStart"/>
+      <w:r>
+        <w:t>gra</w:t>
+      </w:r>
+      <w:proofErr w:type="spellEnd"/>
+      <w:r>
+        <w:t xml:space="preserve"> asks the ghost deer if he can see through it, like the ghost deer is his eyes and eyes</w:t>
+      </w:r>
+    </w:p>
+    <w:p>
+      <w:r>
+        <w:t>the ghost deer shakes its head</w:t>
+      </w:r>
+    </w:p>
     <w:p/>
     <w:p/>
     <w:p/>

</xml_diff>

<commit_message>
[MMZ] Add notes from session 6
</commit_message>
<xml_diff>
--- a/MinotaursMaze/MinotaursMaze-Notes.docx
+++ b/MinotaursMaze/MinotaursMaze-Notes.docx
@@ -6544,13 +6544,8 @@
     </w:p>
     <w:p/>
     <w:p>
-      <w:proofErr w:type="gramStart"/>
-      <w:r>
-        <w:t>gar</w:t>
-      </w:r>
-      <w:proofErr w:type="gramEnd"/>
-      <w:r>
-        <w:t xml:space="preserve"> drops his short bow, and rages!</w:t>
+      <w:r>
+        <w:t>gar drops his short bow, and rages!</w:t>
       </w:r>
     </w:p>
     <w:p>
@@ -6800,13 +6795,8 @@
     </w:p>
     <w:p/>
     <w:p>
-      <w:proofErr w:type="gramStart"/>
-      <w:r>
-        <w:t>gar</w:t>
-      </w:r>
-      <w:proofErr w:type="gramEnd"/>
-      <w:r>
-        <w:t xml:space="preserve"> crosses the hub room to get to nearest kobold, screams at them to intimidate them, scares them. axe on ground dragging them it </w:t>
+      <w:r>
+        <w:t xml:space="preserve">gar crosses the hub room to get to nearest kobold, screams at them to intimidate them, scares them. axe on ground dragging them it </w:t>
       </w:r>
       <w:proofErr w:type="spellStart"/>
       <w:r>
@@ -11037,14 +11027,3986 @@
       </w:r>
       <w:proofErr w:type="gramEnd"/>
     </w:p>
-    <w:p/>
-    <w:p/>
-    <w:p/>
-    <w:p/>
-    <w:p/>
-    <w:p/>
-    <w:p/>
-    <w:p/>
+    <w:p>
+      <w:r>
+        <w:br w:type="page"/>
+      </w:r>
+    </w:p>
+    <w:p>
+      <w:pPr>
+        <w:pStyle w:val="Heading1"/>
+      </w:pPr>
+      <w:r>
+        <w:lastRenderedPageBreak/>
+        <w:t>Chapter 6</w:t>
+      </w:r>
+    </w:p>
+    <w:p>
+      <w:proofErr w:type="spellStart"/>
+      <w:r>
+        <w:t>Minotaurs</w:t>
+      </w:r>
+      <w:proofErr w:type="spellEnd"/>
+      <w:r>
+        <w:t xml:space="preserve"> Maze</w:t>
+      </w:r>
+    </w:p>
+    <w:p>
+      <w:r>
+        <w:t>Session 6</w:t>
+      </w:r>
+    </w:p>
+    <w:p/>
+    <w:p>
+      <w:r>
+        <w:t xml:space="preserve">In 6 </w:t>
+      </w:r>
+      <w:proofErr w:type="gramStart"/>
+      <w:r>
+        <w:t>weeks</w:t>
+      </w:r>
+      <w:proofErr w:type="gramEnd"/>
+      <w:r>
+        <w:t xml:space="preserve"> downtime, party does stuff</w:t>
+      </w:r>
+    </w:p>
+    <w:p/>
+    <w:p>
+      <w:proofErr w:type="spellStart"/>
+      <w:r>
+        <w:t>gra</w:t>
+      </w:r>
+      <w:proofErr w:type="spellEnd"/>
+      <w:r>
+        <w:t xml:space="preserve"> and sui build up kobold cave:</w:t>
+      </w:r>
+    </w:p>
+    <w:p>
+      <w:r>
+        <w:t>clearing out rubble on entrance</w:t>
+      </w:r>
+    </w:p>
+    <w:p/>
+    <w:p>
+      <w:r>
+        <w:t xml:space="preserve">sui gives </w:t>
+      </w:r>
+      <w:proofErr w:type="spellStart"/>
+      <w:r>
+        <w:t>gra</w:t>
+      </w:r>
+      <w:proofErr w:type="spellEnd"/>
+      <w:r>
+        <w:t xml:space="preserve"> the deck of many </w:t>
+      </w:r>
+      <w:proofErr w:type="spellStart"/>
+      <w:r>
+        <w:t>oddiities</w:t>
+      </w:r>
+      <w:proofErr w:type="spellEnd"/>
+    </w:p>
+    <w:p/>
+    <w:p>
+      <w:proofErr w:type="spellStart"/>
+      <w:r>
+        <w:t>gra</w:t>
+      </w:r>
+      <w:proofErr w:type="spellEnd"/>
+      <w:r>
+        <w:t xml:space="preserve"> hunts to get food for </w:t>
+      </w:r>
+      <w:proofErr w:type="gramStart"/>
+      <w:r>
+        <w:t>kobolds</w:t>
+      </w:r>
+      <w:proofErr w:type="gramEnd"/>
+    </w:p>
+    <w:p/>
+    <w:p>
+      <w:r>
+        <w:t xml:space="preserve">by the end of the 6 weeks, </w:t>
+      </w:r>
+      <w:proofErr w:type="spellStart"/>
+      <w:r>
+        <w:t>gra</w:t>
+      </w:r>
+      <w:proofErr w:type="spellEnd"/>
+      <w:r>
+        <w:t xml:space="preserve"> card effects: +1 to dump stat (wis) </w:t>
+      </w:r>
+      <w:proofErr w:type="gramStart"/>
+      <w:r>
+        <w:t>3hr</w:t>
+      </w:r>
+      <w:proofErr w:type="gramEnd"/>
+    </w:p>
+    <w:p/>
+    <w:p/>
+    <w:p/>
+    <w:p>
+      <w:proofErr w:type="spellStart"/>
+      <w:r>
+        <w:t>astalir</w:t>
+      </w:r>
+      <w:proofErr w:type="spellEnd"/>
+      <w:r>
+        <w:t xml:space="preserve"> read </w:t>
+      </w:r>
+      <w:proofErr w:type="spellStart"/>
+      <w:r>
+        <w:t>arakroca</w:t>
+      </w:r>
+      <w:proofErr w:type="spellEnd"/>
+      <w:r>
+        <w:t xml:space="preserve"> diary, took it to Denier library, </w:t>
+      </w:r>
+      <w:proofErr w:type="spellStart"/>
+      <w:r>
+        <w:t>reserached</w:t>
+      </w:r>
+      <w:proofErr w:type="spellEnd"/>
+      <w:r>
+        <w:t xml:space="preserve"> </w:t>
+      </w:r>
+      <w:proofErr w:type="spellStart"/>
+      <w:proofErr w:type="gramStart"/>
+      <w:r>
+        <w:t>arakroca</w:t>
+      </w:r>
+      <w:proofErr w:type="spellEnd"/>
+      <w:proofErr w:type="gramEnd"/>
+    </w:p>
+    <w:p/>
+    <w:p>
+      <w:proofErr w:type="spellStart"/>
+      <w:r>
+        <w:t>astalir</w:t>
+      </w:r>
+      <w:proofErr w:type="spellEnd"/>
+      <w:r>
+        <w:t xml:space="preserve"> found an opening to sneak </w:t>
+      </w:r>
+      <w:proofErr w:type="gramStart"/>
+      <w:r>
+        <w:t>in to</w:t>
+      </w:r>
+      <w:proofErr w:type="gramEnd"/>
+      <w:r>
+        <w:t xml:space="preserve"> kobold cave and search the last room</w:t>
+      </w:r>
+    </w:p>
+    <w:p>
+      <w:r>
+        <w:t>(</w:t>
+      </w:r>
+      <w:proofErr w:type="gramStart"/>
+      <w:r>
+        <w:t>disguise</w:t>
+      </w:r>
+      <w:proofErr w:type="gramEnd"/>
+      <w:r>
+        <w:t xml:space="preserve"> as sui when </w:t>
+      </w:r>
+      <w:proofErr w:type="spellStart"/>
+      <w:r>
+        <w:t>hes</w:t>
+      </w:r>
+      <w:proofErr w:type="spellEnd"/>
+      <w:r>
+        <w:t xml:space="preserve"> not there)</w:t>
+      </w:r>
+    </w:p>
+    <w:p/>
+    <w:p>
+      <w:proofErr w:type="spellStart"/>
+      <w:r>
+        <w:t>astalir</w:t>
+      </w:r>
+      <w:proofErr w:type="spellEnd"/>
+      <w:r>
+        <w:t xml:space="preserve"> got +1 to </w:t>
+      </w:r>
+      <w:proofErr w:type="gramStart"/>
+      <w:r>
+        <w:t>Int</w:t>
+      </w:r>
+      <w:proofErr w:type="gramEnd"/>
+    </w:p>
+    <w:p/>
+    <w:p/>
+    <w:p>
+      <w:r>
+        <w:t>=====</w:t>
+      </w:r>
+    </w:p>
+    <w:p>
+      <w:proofErr w:type="spellStart"/>
+      <w:r>
+        <w:t>gra</w:t>
+      </w:r>
+      <w:proofErr w:type="spellEnd"/>
+      <w:r>
+        <w:t xml:space="preserve"> comes back from hunting trip, comes thru main entrance, jumps over steel door, opens </w:t>
+      </w:r>
+      <w:proofErr w:type="gramStart"/>
+      <w:r>
+        <w:t>it</w:t>
+      </w:r>
+      <w:proofErr w:type="gramEnd"/>
+    </w:p>
+    <w:p/>
+    <w:p>
+      <w:r>
+        <w:t>brings food to kobolds, yells for everyone to come to campfire.</w:t>
+      </w:r>
+    </w:p>
+    <w:p/>
+    <w:p>
+      <w:r>
+        <w:t>"</w:t>
+      </w:r>
+      <w:proofErr w:type="gramStart"/>
+      <w:r>
+        <w:t>bring</w:t>
+      </w:r>
+      <w:proofErr w:type="gramEnd"/>
+      <w:r>
+        <w:t xml:space="preserve"> the pot! we have a feast!"</w:t>
+      </w:r>
+    </w:p>
+    <w:p/>
+    <w:p>
+      <w:r>
+        <w:t xml:space="preserve">kobolds huddle around the pot </w:t>
+      </w:r>
+      <w:proofErr w:type="gramStart"/>
+      <w:r>
+        <w:t>hungrily</w:t>
+      </w:r>
+      <w:proofErr w:type="gramEnd"/>
+    </w:p>
+    <w:p/>
+    <w:p>
+      <w:proofErr w:type="spellStart"/>
+      <w:r>
+        <w:t>gra</w:t>
+      </w:r>
+      <w:proofErr w:type="spellEnd"/>
+      <w:r>
+        <w:t xml:space="preserve"> reaches whole arm into bag of holding and pulls out </w:t>
+      </w:r>
+      <w:proofErr w:type="gramStart"/>
+      <w:r>
+        <w:t>meat</w:t>
+      </w:r>
+      <w:proofErr w:type="gramEnd"/>
+    </w:p>
+    <w:p>
+      <w:r>
+        <w:t>"</w:t>
+      </w:r>
+      <w:proofErr w:type="gramStart"/>
+      <w:r>
+        <w:t>nonmagical</w:t>
+      </w:r>
+      <w:proofErr w:type="gramEnd"/>
+      <w:r>
+        <w:t xml:space="preserve"> deer, rabbit, fish, salt, spices"</w:t>
+      </w:r>
+    </w:p>
+    <w:p/>
+    <w:p>
+      <w:r>
+        <w:t xml:space="preserve">kobolds push past </w:t>
+      </w:r>
+      <w:proofErr w:type="gramStart"/>
+      <w:r>
+        <w:t>each other</w:t>
+      </w:r>
+      <w:proofErr w:type="gramEnd"/>
+      <w:r>
+        <w:t xml:space="preserve"> </w:t>
+      </w:r>
+    </w:p>
+    <w:p/>
+    <w:p>
+      <w:proofErr w:type="spellStart"/>
+      <w:r>
+        <w:t>sylla</w:t>
+      </w:r>
+      <w:proofErr w:type="spellEnd"/>
+      <w:r>
+        <w:t xml:space="preserve"> helps keep the kobolds in line, waiting for their turn to </w:t>
+      </w:r>
+      <w:proofErr w:type="gramStart"/>
+      <w:r>
+        <w:t>eat</w:t>
+      </w:r>
+      <w:proofErr w:type="gramEnd"/>
+    </w:p>
+    <w:p>
+      <w:r>
+        <w:t>"</w:t>
+      </w:r>
+      <w:proofErr w:type="spellStart"/>
+      <w:proofErr w:type="gramStart"/>
+      <w:r>
+        <w:t>theres</w:t>
+      </w:r>
+      <w:proofErr w:type="spellEnd"/>
+      <w:proofErr w:type="gramEnd"/>
+      <w:r>
+        <w:t xml:space="preserve"> plenty for everyone, wait for the master to do his thing"</w:t>
+      </w:r>
+    </w:p>
+    <w:p/>
+    <w:p>
+      <w:proofErr w:type="gramStart"/>
+      <w:r>
+        <w:t>"</w:t>
+      </w:r>
+      <w:proofErr w:type="spellStart"/>
+      <w:r>
+        <w:t>i</w:t>
+      </w:r>
+      <w:proofErr w:type="spellEnd"/>
+      <w:proofErr w:type="gramEnd"/>
+      <w:r>
+        <w:t xml:space="preserve"> </w:t>
+      </w:r>
+      <w:proofErr w:type="spellStart"/>
+      <w:r>
+        <w:t>dont</w:t>
+      </w:r>
+      <w:proofErr w:type="spellEnd"/>
+      <w:r>
+        <w:t xml:space="preserve"> like the word master. call me </w:t>
+      </w:r>
+      <w:proofErr w:type="gramStart"/>
+      <w:r>
+        <w:t>boss"</w:t>
+      </w:r>
+      <w:proofErr w:type="gramEnd"/>
+    </w:p>
+    <w:p>
+      <w:proofErr w:type="spellStart"/>
+      <w:r>
+        <w:t>gra</w:t>
+      </w:r>
+      <w:proofErr w:type="spellEnd"/>
+      <w:r>
+        <w:t xml:space="preserve"> prepares meat and puts it in </w:t>
+      </w:r>
+      <w:proofErr w:type="gramStart"/>
+      <w:r>
+        <w:t>pot</w:t>
+      </w:r>
+      <w:proofErr w:type="gramEnd"/>
+    </w:p>
+    <w:p>
+      <w:r>
+        <w:t>"</w:t>
+      </w:r>
+      <w:proofErr w:type="gramStart"/>
+      <w:r>
+        <w:t>hearty</w:t>
+      </w:r>
+      <w:proofErr w:type="gramEnd"/>
+      <w:r>
+        <w:t xml:space="preserve"> stew"</w:t>
+      </w:r>
+    </w:p>
+    <w:p/>
+    <w:p/>
+    <w:p>
+      <w:r>
+        <w:t>"</w:t>
+      </w:r>
+      <w:proofErr w:type="gramStart"/>
+      <w:r>
+        <w:t>make</w:t>
+      </w:r>
+      <w:proofErr w:type="gramEnd"/>
+      <w:r>
+        <w:t xml:space="preserve"> </w:t>
+      </w:r>
+      <w:proofErr w:type="spellStart"/>
+      <w:r>
+        <w:t>surre</w:t>
+      </w:r>
+      <w:proofErr w:type="spellEnd"/>
+      <w:r>
+        <w:t xml:space="preserve"> you </w:t>
+      </w:r>
+      <w:proofErr w:type="spellStart"/>
+      <w:r>
+        <w:t>grb</w:t>
+      </w:r>
+      <w:proofErr w:type="spellEnd"/>
+      <w:r>
+        <w:t xml:space="preserve"> a </w:t>
+      </w:r>
+      <w:proofErr w:type="spellStart"/>
+      <w:r>
+        <w:t>a</w:t>
+      </w:r>
+      <w:proofErr w:type="spellEnd"/>
+      <w:r>
+        <w:t xml:space="preserve"> </w:t>
+      </w:r>
+      <w:proofErr w:type="spellStart"/>
+      <w:r>
+        <w:t>bolw</w:t>
+      </w:r>
+      <w:proofErr w:type="spellEnd"/>
+      <w:r>
+        <w:t xml:space="preserve">" </w:t>
+      </w:r>
+      <w:proofErr w:type="spellStart"/>
+      <w:r>
+        <w:t>gra</w:t>
+      </w:r>
+      <w:proofErr w:type="spellEnd"/>
+      <w:r>
+        <w:t xml:space="preserve"> dishes out food</w:t>
+      </w:r>
+    </w:p>
+    <w:p/>
+    <w:p>
+      <w:proofErr w:type="spellStart"/>
+      <w:r>
+        <w:t>gra</w:t>
+      </w:r>
+      <w:proofErr w:type="spellEnd"/>
+      <w:r>
+        <w:t xml:space="preserve"> has leftovers in bag of </w:t>
+      </w:r>
+      <w:proofErr w:type="gramStart"/>
+      <w:r>
+        <w:t>holding</w:t>
+      </w:r>
+      <w:proofErr w:type="gramEnd"/>
+    </w:p>
+    <w:p/>
+    <w:p>
+      <w:r>
+        <w:t xml:space="preserve">kobolds eat and then go back to their quarters, but some stay in the campfire </w:t>
+      </w:r>
+      <w:proofErr w:type="gramStart"/>
+      <w:r>
+        <w:t>area</w:t>
+      </w:r>
+      <w:proofErr w:type="gramEnd"/>
+    </w:p>
+    <w:p/>
+    <w:p>
+      <w:proofErr w:type="spellStart"/>
+      <w:r>
+        <w:t>gra</w:t>
+      </w:r>
+      <w:proofErr w:type="spellEnd"/>
+      <w:r>
+        <w:t xml:space="preserve"> assigns a </w:t>
+      </w:r>
+      <w:proofErr w:type="spellStart"/>
+      <w:r>
+        <w:t>battlion</w:t>
+      </w:r>
+      <w:proofErr w:type="spellEnd"/>
+      <w:r>
+        <w:t xml:space="preserve"> to </w:t>
+      </w:r>
+      <w:proofErr w:type="spellStart"/>
+      <w:proofErr w:type="gramStart"/>
+      <w:r>
+        <w:t>sylla</w:t>
+      </w:r>
+      <w:proofErr w:type="spellEnd"/>
+      <w:proofErr w:type="gramEnd"/>
+    </w:p>
+    <w:p/>
+    <w:p>
+      <w:proofErr w:type="spellStart"/>
+      <w:r>
+        <w:t>gra</w:t>
+      </w:r>
+      <w:proofErr w:type="spellEnd"/>
+      <w:r>
+        <w:t>:"</w:t>
+      </w:r>
+      <w:proofErr w:type="spellStart"/>
+      <w:r>
+        <w:t>i</w:t>
+      </w:r>
+      <w:proofErr w:type="spellEnd"/>
+      <w:r>
+        <w:t xml:space="preserve"> believe your name is </w:t>
+      </w:r>
+      <w:proofErr w:type="spellStart"/>
+      <w:proofErr w:type="gramStart"/>
+      <w:r>
+        <w:t>sylla</w:t>
+      </w:r>
+      <w:proofErr w:type="spellEnd"/>
+      <w:proofErr w:type="gramEnd"/>
+      <w:r>
+        <w:t>"</w:t>
+      </w:r>
+    </w:p>
+    <w:p>
+      <w:proofErr w:type="spellStart"/>
+      <w:r>
+        <w:t>sylla</w:t>
+      </w:r>
+      <w:proofErr w:type="spellEnd"/>
+      <w:r>
+        <w:t>:"yes"</w:t>
+      </w:r>
+    </w:p>
+    <w:p>
+      <w:proofErr w:type="spellStart"/>
+      <w:r>
+        <w:t>gra</w:t>
+      </w:r>
+      <w:proofErr w:type="spellEnd"/>
+      <w:r>
+        <w:t xml:space="preserve"> takes her to the edge of the campfire, </w:t>
+      </w:r>
+      <w:proofErr w:type="spellStart"/>
+      <w:r>
+        <w:t>llowers</w:t>
+      </w:r>
+      <w:proofErr w:type="spellEnd"/>
+      <w:r>
+        <w:t xml:space="preserve"> himself to her </w:t>
+      </w:r>
+      <w:proofErr w:type="gramStart"/>
+      <w:r>
+        <w:t>level</w:t>
+      </w:r>
+      <w:proofErr w:type="gramEnd"/>
+    </w:p>
+    <w:p>
+      <w:r>
+        <w:lastRenderedPageBreak/>
+        <w:t>"</w:t>
+      </w:r>
+      <w:proofErr w:type="spellStart"/>
+      <w:proofErr w:type="gramStart"/>
+      <w:r>
+        <w:t>ive</w:t>
+      </w:r>
+      <w:proofErr w:type="spellEnd"/>
+      <w:proofErr w:type="gramEnd"/>
+      <w:r>
+        <w:t xml:space="preserve"> noticed that you seem to have good leadership skills"</w:t>
+      </w:r>
+    </w:p>
+    <w:p>
+      <w:r>
+        <w:t>"</w:t>
+      </w:r>
+      <w:proofErr w:type="gramStart"/>
+      <w:r>
+        <w:t>some</w:t>
+      </w:r>
+      <w:proofErr w:type="gramEnd"/>
+      <w:r>
+        <w:t xml:space="preserve"> say that about me"</w:t>
+      </w:r>
+    </w:p>
+    <w:p>
+      <w:r>
+        <w:t>"</w:t>
+      </w:r>
+      <w:proofErr w:type="spellStart"/>
+      <w:r>
+        <w:t>i</w:t>
+      </w:r>
+      <w:proofErr w:type="spellEnd"/>
+      <w:r>
+        <w:t xml:space="preserve"> say you do. </w:t>
+      </w:r>
+      <w:proofErr w:type="spellStart"/>
+      <w:r>
+        <w:t>im</w:t>
+      </w:r>
+      <w:proofErr w:type="spellEnd"/>
+      <w:r>
+        <w:t xml:space="preserve"> going to give you a section of kobolds. </w:t>
+      </w:r>
+      <w:proofErr w:type="spellStart"/>
+      <w:proofErr w:type="gramStart"/>
+      <w:r>
+        <w:t>i</w:t>
+      </w:r>
+      <w:proofErr w:type="spellEnd"/>
+      <w:r>
+        <w:t xml:space="preserve"> think</w:t>
+      </w:r>
+      <w:proofErr w:type="gramEnd"/>
+      <w:r>
+        <w:t xml:space="preserve"> </w:t>
+      </w:r>
+      <w:proofErr w:type="spellStart"/>
+      <w:r>
+        <w:t>youd</w:t>
+      </w:r>
+      <w:proofErr w:type="spellEnd"/>
+      <w:r>
+        <w:t xml:space="preserve"> be good at it. </w:t>
+      </w:r>
+      <w:proofErr w:type="spellStart"/>
+      <w:r>
+        <w:t>im</w:t>
+      </w:r>
+      <w:proofErr w:type="spellEnd"/>
+      <w:r>
+        <w:t xml:space="preserve"> deeply sorry for any friends you may have lost along the </w:t>
+      </w:r>
+      <w:proofErr w:type="gramStart"/>
+      <w:r>
+        <w:t>way</w:t>
+      </w:r>
+      <w:proofErr w:type="gramEnd"/>
+      <w:r>
+        <w:t>"</w:t>
+      </w:r>
+    </w:p>
+    <w:p>
+      <w:proofErr w:type="spellStart"/>
+      <w:r>
+        <w:t>gra</w:t>
+      </w:r>
+      <w:proofErr w:type="spellEnd"/>
+      <w:r>
+        <w:t>: "</w:t>
+      </w:r>
+      <w:proofErr w:type="spellStart"/>
+      <w:r>
+        <w:t>i</w:t>
+      </w:r>
+      <w:proofErr w:type="spellEnd"/>
+      <w:r>
+        <w:t xml:space="preserve"> </w:t>
+      </w:r>
+      <w:proofErr w:type="spellStart"/>
+      <w:r>
+        <w:t>dont</w:t>
+      </w:r>
+      <w:proofErr w:type="spellEnd"/>
+      <w:r>
+        <w:t xml:space="preserve"> mean you guys anymore harm. </w:t>
+      </w:r>
+      <w:proofErr w:type="spellStart"/>
+      <w:r>
+        <w:t>i</w:t>
+      </w:r>
+      <w:proofErr w:type="spellEnd"/>
+      <w:r>
+        <w:t xml:space="preserve"> mean the best for everyone in this </w:t>
+      </w:r>
+      <w:proofErr w:type="gramStart"/>
+      <w:r>
+        <w:t>cave</w:t>
+      </w:r>
+      <w:proofErr w:type="gramEnd"/>
+      <w:r>
+        <w:t>"</w:t>
+      </w:r>
+    </w:p>
+    <w:p>
+      <w:proofErr w:type="spellStart"/>
+      <w:r>
+        <w:t>gra</w:t>
+      </w:r>
+      <w:proofErr w:type="spellEnd"/>
+      <w:r>
+        <w:t xml:space="preserve"> pats her on shoulder, gets up "you can go back to eating </w:t>
+      </w:r>
+      <w:proofErr w:type="gramStart"/>
+      <w:r>
+        <w:t>now</w:t>
+      </w:r>
+      <w:proofErr w:type="gramEnd"/>
+      <w:r>
+        <w:t>"</w:t>
+      </w:r>
+    </w:p>
+    <w:p>
+      <w:proofErr w:type="spellStart"/>
+      <w:r>
+        <w:t>gra</w:t>
+      </w:r>
+      <w:proofErr w:type="spellEnd"/>
+      <w:r>
+        <w:t xml:space="preserve"> leaves </w:t>
+      </w:r>
+      <w:proofErr w:type="spellStart"/>
+      <w:r>
+        <w:t>sylla</w:t>
+      </w:r>
+      <w:proofErr w:type="spellEnd"/>
+      <w:r>
+        <w:t xml:space="preserve"> in charge while he goes outside the </w:t>
+      </w:r>
+      <w:proofErr w:type="gramStart"/>
+      <w:r>
+        <w:t>door</w:t>
+      </w:r>
+      <w:proofErr w:type="gramEnd"/>
+      <w:r>
+        <w:t xml:space="preserve"> </w:t>
+      </w:r>
+    </w:p>
+    <w:p/>
+    <w:p>
+      <w:proofErr w:type="spellStart"/>
+      <w:r>
+        <w:t>gra</w:t>
+      </w:r>
+      <w:proofErr w:type="spellEnd"/>
+      <w:r>
+        <w:t xml:space="preserve"> leaves cave at </w:t>
+      </w:r>
+      <w:proofErr w:type="gramStart"/>
+      <w:r>
+        <w:t>night time</w:t>
+      </w:r>
+      <w:proofErr w:type="gramEnd"/>
+      <w:r>
+        <w:t xml:space="preserve"> and calls to </w:t>
+      </w:r>
+      <w:proofErr w:type="spellStart"/>
+      <w:r>
+        <w:t>astalir</w:t>
+      </w:r>
+      <w:proofErr w:type="spellEnd"/>
+      <w:r>
+        <w:t>, using a buck call, fails miserably</w:t>
+      </w:r>
+    </w:p>
+    <w:p/>
+    <w:p>
+      <w:r>
+        <w:t xml:space="preserve">a </w:t>
+      </w:r>
+      <w:proofErr w:type="spellStart"/>
+      <w:r>
+        <w:t>tinytree</w:t>
+      </w:r>
+      <w:proofErr w:type="spellEnd"/>
+      <w:r>
+        <w:t xml:space="preserve"> shakes, </w:t>
+      </w:r>
+      <w:proofErr w:type="spellStart"/>
+      <w:r>
+        <w:t>gra</w:t>
+      </w:r>
+      <w:proofErr w:type="spellEnd"/>
+      <w:r>
+        <w:t xml:space="preserve"> approaches, tree turns into </w:t>
+      </w:r>
+      <w:proofErr w:type="spellStart"/>
+      <w:r>
+        <w:t>astalir</w:t>
+      </w:r>
+      <w:proofErr w:type="spellEnd"/>
+      <w:r>
+        <w:t xml:space="preserve">, </w:t>
+      </w:r>
+      <w:proofErr w:type="spellStart"/>
+      <w:r>
+        <w:t>astalir</w:t>
+      </w:r>
+      <w:proofErr w:type="spellEnd"/>
+      <w:r>
+        <w:t xml:space="preserve"> is on ground rolling </w:t>
+      </w:r>
+      <w:proofErr w:type="gramStart"/>
+      <w:r>
+        <w:t>laughing</w:t>
+      </w:r>
+      <w:proofErr w:type="gramEnd"/>
+    </w:p>
+    <w:p/>
+    <w:p>
+      <w:proofErr w:type="spellStart"/>
+      <w:r>
+        <w:t>gra</w:t>
+      </w:r>
+      <w:proofErr w:type="spellEnd"/>
+      <w:r>
+        <w:t xml:space="preserve"> pats </w:t>
+      </w:r>
+      <w:proofErr w:type="spellStart"/>
+      <w:r>
+        <w:t>astslir</w:t>
+      </w:r>
+      <w:proofErr w:type="spellEnd"/>
+      <w:r>
+        <w:t xml:space="preserve"> asks how </w:t>
+      </w:r>
+      <w:proofErr w:type="spellStart"/>
+      <w:r>
+        <w:t>hes</w:t>
+      </w:r>
+      <w:proofErr w:type="spellEnd"/>
+      <w:r>
+        <w:t xml:space="preserve"> </w:t>
+      </w:r>
+      <w:proofErr w:type="gramStart"/>
+      <w:r>
+        <w:t>doing</w:t>
+      </w:r>
+      <w:proofErr w:type="gramEnd"/>
+    </w:p>
+    <w:p/>
+    <w:p>
+      <w:proofErr w:type="spellStart"/>
+      <w:r>
+        <w:t>astalir</w:t>
+      </w:r>
+      <w:proofErr w:type="spellEnd"/>
+      <w:r>
+        <w:t xml:space="preserve"> mimes reading with </w:t>
+      </w:r>
+      <w:proofErr w:type="gramStart"/>
+      <w:r>
+        <w:t>illusion</w:t>
+      </w:r>
+      <w:proofErr w:type="gramEnd"/>
+    </w:p>
+    <w:p/>
+    <w:p>
+      <w:proofErr w:type="spellStart"/>
+      <w:r>
+        <w:t>astalir</w:t>
+      </w:r>
+      <w:proofErr w:type="spellEnd"/>
+      <w:r>
+        <w:t xml:space="preserve"> illusions </w:t>
+      </w:r>
+      <w:proofErr w:type="spellStart"/>
+      <w:r>
+        <w:t>arakcoca</w:t>
+      </w:r>
+      <w:proofErr w:type="spellEnd"/>
+    </w:p>
+    <w:p>
+      <w:r>
+        <w:t xml:space="preserve"> gives </w:t>
+      </w:r>
+      <w:proofErr w:type="spellStart"/>
+      <w:r>
+        <w:t>gra</w:t>
+      </w:r>
+      <w:proofErr w:type="spellEnd"/>
+      <w:r>
+        <w:t xml:space="preserve"> hand-drawn map to </w:t>
+      </w:r>
+      <w:proofErr w:type="spellStart"/>
+      <w:r>
+        <w:t>arakcroca</w:t>
+      </w:r>
+      <w:proofErr w:type="spellEnd"/>
+      <w:r>
+        <w:t xml:space="preserve"> lands, an "X" glows as the map floats to </w:t>
+      </w:r>
+      <w:proofErr w:type="spellStart"/>
+      <w:proofErr w:type="gramStart"/>
+      <w:r>
+        <w:t>gra</w:t>
+      </w:r>
+      <w:proofErr w:type="spellEnd"/>
+      <w:proofErr w:type="gramEnd"/>
+    </w:p>
+    <w:p/>
+    <w:p>
+      <w:proofErr w:type="spellStart"/>
+      <w:r>
+        <w:t>gra</w:t>
+      </w:r>
+      <w:proofErr w:type="spellEnd"/>
+      <w:r>
+        <w:t xml:space="preserve"> seems to </w:t>
+      </w:r>
+      <w:proofErr w:type="gramStart"/>
+      <w:r>
+        <w:t>understand</w:t>
+      </w:r>
+      <w:proofErr w:type="gramEnd"/>
+    </w:p>
+    <w:p/>
+    <w:p>
+      <w:proofErr w:type="spellStart"/>
+      <w:r>
+        <w:t>gra</w:t>
+      </w:r>
+      <w:proofErr w:type="spellEnd"/>
+      <w:r>
+        <w:t xml:space="preserve"> gives </w:t>
+      </w:r>
+      <w:proofErr w:type="spellStart"/>
+      <w:r>
+        <w:t>astalir</w:t>
+      </w:r>
+      <w:proofErr w:type="spellEnd"/>
+      <w:r>
+        <w:t xml:space="preserve"> berries, deer smells deer meet on the </w:t>
+      </w:r>
+      <w:proofErr w:type="gramStart"/>
+      <w:r>
+        <w:t>berries</w:t>
+      </w:r>
+      <w:proofErr w:type="gramEnd"/>
+    </w:p>
+    <w:p>
+      <w:r>
+        <w:t xml:space="preserve">accepts them, but makes </w:t>
+      </w:r>
+      <w:proofErr w:type="spellStart"/>
+      <w:r>
+        <w:t>gra</w:t>
+      </w:r>
+      <w:proofErr w:type="spellEnd"/>
+      <w:r>
+        <w:t xml:space="preserve"> aware he disapproves of his eating deer </w:t>
+      </w:r>
+      <w:proofErr w:type="gramStart"/>
+      <w:r>
+        <w:t>meat</w:t>
+      </w:r>
+      <w:proofErr w:type="gramEnd"/>
+    </w:p>
+    <w:p/>
+    <w:p>
+      <w:proofErr w:type="spellStart"/>
+      <w:r>
+        <w:t>gra</w:t>
+      </w:r>
+      <w:proofErr w:type="spellEnd"/>
+      <w:r>
+        <w:t xml:space="preserve"> says he only </w:t>
+      </w:r>
+      <w:proofErr w:type="spellStart"/>
+      <w:r>
+        <w:t>unts</w:t>
+      </w:r>
+      <w:proofErr w:type="spellEnd"/>
+      <w:r>
+        <w:t xml:space="preserve"> </w:t>
+      </w:r>
+      <w:proofErr w:type="spellStart"/>
+      <w:r>
+        <w:t>nonmagicla</w:t>
+      </w:r>
+      <w:proofErr w:type="spellEnd"/>
+      <w:r>
+        <w:t xml:space="preserve"> deer and only for </w:t>
+      </w:r>
+      <w:proofErr w:type="gramStart"/>
+      <w:r>
+        <w:t>survival</w:t>
+      </w:r>
+      <w:proofErr w:type="gramEnd"/>
+    </w:p>
+    <w:p/>
+    <w:p>
+      <w:proofErr w:type="spellStart"/>
+      <w:r>
+        <w:t>astalir</w:t>
+      </w:r>
+      <w:proofErr w:type="spellEnd"/>
+      <w:r>
+        <w:t xml:space="preserve"> accepts, eats </w:t>
+      </w:r>
+      <w:proofErr w:type="gramStart"/>
+      <w:r>
+        <w:t>berries</w:t>
+      </w:r>
+      <w:proofErr w:type="gramEnd"/>
+    </w:p>
+    <w:p/>
+    <w:p>
+      <w:proofErr w:type="spellStart"/>
+      <w:r>
+        <w:t>gra</w:t>
+      </w:r>
+      <w:proofErr w:type="spellEnd"/>
+      <w:r>
+        <w:t xml:space="preserve"> takes </w:t>
+      </w:r>
+      <w:proofErr w:type="gramStart"/>
+      <w:r>
+        <w:t>map</w:t>
+      </w:r>
+      <w:proofErr w:type="gramEnd"/>
+    </w:p>
+    <w:p/>
+    <w:p>
+      <w:proofErr w:type="spellStart"/>
+      <w:r>
+        <w:t>astalir</w:t>
+      </w:r>
+      <w:proofErr w:type="spellEnd"/>
+      <w:r>
+        <w:t xml:space="preserve"> lets </w:t>
+      </w:r>
+      <w:proofErr w:type="spellStart"/>
+      <w:r>
+        <w:t>gra</w:t>
+      </w:r>
+      <w:proofErr w:type="spellEnd"/>
+      <w:r>
+        <w:t xml:space="preserve"> pet him one last time for the </w:t>
+      </w:r>
+      <w:proofErr w:type="gramStart"/>
+      <w:r>
+        <w:t>night</w:t>
+      </w:r>
+      <w:proofErr w:type="gramEnd"/>
+    </w:p>
+    <w:p>
+      <w:proofErr w:type="spellStart"/>
+      <w:r>
+        <w:t>astalir</w:t>
+      </w:r>
+      <w:proofErr w:type="spellEnd"/>
+      <w:r>
+        <w:t xml:space="preserve"> bleats to say </w:t>
+      </w:r>
+      <w:proofErr w:type="gramStart"/>
+      <w:r>
+        <w:t>goodbye</w:t>
+      </w:r>
+      <w:proofErr w:type="gramEnd"/>
+    </w:p>
+    <w:p>
+      <w:proofErr w:type="spellStart"/>
+      <w:r>
+        <w:t>gra</w:t>
+      </w:r>
+      <w:proofErr w:type="spellEnd"/>
+      <w:r>
+        <w:t xml:space="preserve"> goes back to </w:t>
+      </w:r>
+      <w:proofErr w:type="gramStart"/>
+      <w:r>
+        <w:t>cave</w:t>
+      </w:r>
+      <w:proofErr w:type="gramEnd"/>
+    </w:p>
+    <w:p/>
+    <w:p>
+      <w:r>
+        <w:t>===</w:t>
+      </w:r>
+    </w:p>
+    <w:p/>
+    <w:p>
+      <w:r>
+        <w:t xml:space="preserve">gale comes back and </w:t>
+      </w:r>
+      <w:proofErr w:type="spellStart"/>
+      <w:r>
+        <w:t>gra</w:t>
+      </w:r>
+      <w:proofErr w:type="spellEnd"/>
+      <w:r>
+        <w:t xml:space="preserve"> talks to him about </w:t>
+      </w:r>
+      <w:proofErr w:type="gramStart"/>
+      <w:r>
+        <w:t>patches</w:t>
+      </w:r>
+      <w:proofErr w:type="gramEnd"/>
+    </w:p>
+    <w:p>
+      <w:r>
+        <w:t>gold patches-good moment</w:t>
+      </w:r>
+    </w:p>
+    <w:p>
+      <w:r>
+        <w:t>grey patches-bad moment</w:t>
+      </w:r>
+    </w:p>
+    <w:p/>
+    <w:p>
+      <w:r>
+        <w:t>"</w:t>
+      </w:r>
+      <w:proofErr w:type="gramStart"/>
+      <w:r>
+        <w:t>so</w:t>
+      </w:r>
+      <w:proofErr w:type="gramEnd"/>
+      <w:r>
+        <w:t xml:space="preserve"> </w:t>
+      </w:r>
+      <w:proofErr w:type="spellStart"/>
+      <w:r>
+        <w:t>its</w:t>
+      </w:r>
+      <w:proofErr w:type="spellEnd"/>
+      <w:r>
+        <w:t xml:space="preserve"> like story tell but on clothes?"</w:t>
+      </w:r>
+    </w:p>
+    <w:p/>
+    <w:p>
+      <w:r>
+        <w:t>potion patches - herbalist patches</w:t>
+      </w:r>
+    </w:p>
+    <w:p/>
+    <w:p>
+      <w:r>
+        <w:t>"</w:t>
+      </w:r>
+      <w:proofErr w:type="gramStart"/>
+      <w:r>
+        <w:t>you</w:t>
+      </w:r>
+      <w:proofErr w:type="gramEnd"/>
+      <w:r>
+        <w:t xml:space="preserve"> has had many interesting life yes"</w:t>
+      </w:r>
+    </w:p>
+    <w:p/>
+    <w:p>
+      <w:r>
+        <w:t>"</w:t>
+      </w:r>
+      <w:proofErr w:type="gramStart"/>
+      <w:r>
+        <w:t>when</w:t>
+      </w:r>
+      <w:proofErr w:type="gramEnd"/>
+      <w:r>
+        <w:t xml:space="preserve"> you have to </w:t>
+      </w:r>
+      <w:proofErr w:type="spellStart"/>
+      <w:r>
+        <w:t>survie</w:t>
+      </w:r>
+      <w:proofErr w:type="spellEnd"/>
+      <w:r>
+        <w:t xml:space="preserve"> out in wilderness by yourself, </w:t>
+      </w:r>
+      <w:proofErr w:type="spellStart"/>
+      <w:r>
+        <w:t>ti</w:t>
+      </w:r>
+      <w:proofErr w:type="spellEnd"/>
+      <w:r>
+        <w:t xml:space="preserve"> helps to have as many as possible"</w:t>
+      </w:r>
+    </w:p>
+    <w:p/>
+    <w:p>
+      <w:r>
+        <w:t>"</w:t>
+      </w:r>
+      <w:proofErr w:type="gramStart"/>
+      <w:r>
+        <w:t>why</w:t>
+      </w:r>
+      <w:proofErr w:type="gramEnd"/>
+      <w:r>
+        <w:t xml:space="preserve"> is there horse?"</w:t>
+      </w:r>
+    </w:p>
+    <w:p>
+      <w:r>
+        <w:t>"</w:t>
+      </w:r>
+      <w:proofErr w:type="spellStart"/>
+      <w:r>
+        <w:t>i</w:t>
+      </w:r>
+      <w:proofErr w:type="spellEnd"/>
+      <w:r>
+        <w:t xml:space="preserve"> tried my hand at riding one, </w:t>
+      </w:r>
+      <w:proofErr w:type="spellStart"/>
+      <w:proofErr w:type="gramStart"/>
+      <w:r>
+        <w:t>lets</w:t>
+      </w:r>
+      <w:proofErr w:type="spellEnd"/>
+      <w:proofErr w:type="gramEnd"/>
+      <w:r>
+        <w:t xml:space="preserve"> just say it </w:t>
+      </w:r>
+      <w:proofErr w:type="spellStart"/>
+      <w:r>
+        <w:t>wasnt</w:t>
+      </w:r>
+      <w:proofErr w:type="spellEnd"/>
+      <w:r>
+        <w:t xml:space="preserve"> a fun </w:t>
+      </w:r>
+      <w:proofErr w:type="spellStart"/>
+      <w:r>
+        <w:t>exereicne</w:t>
+      </w:r>
+      <w:proofErr w:type="spellEnd"/>
+      <w:r>
+        <w:t>"</w:t>
+      </w:r>
+    </w:p>
+    <w:p>
+      <w:r>
+        <w:t>"</w:t>
+      </w:r>
+      <w:proofErr w:type="gramStart"/>
+      <w:r>
+        <w:t>stew</w:t>
+      </w:r>
+      <w:proofErr w:type="gramEnd"/>
+      <w:r>
+        <w:t>, are you hungry?"</w:t>
+      </w:r>
+    </w:p>
+    <w:p>
+      <w:proofErr w:type="spellStart"/>
+      <w:r>
+        <w:t>gale:"this</w:t>
+      </w:r>
+      <w:proofErr w:type="spellEnd"/>
+      <w:r>
+        <w:t xml:space="preserve"> one is </w:t>
+      </w:r>
+      <w:proofErr w:type="gramStart"/>
+      <w:r>
+        <w:t>fine</w:t>
+      </w:r>
+      <w:proofErr w:type="gramEnd"/>
+      <w:r>
+        <w:t>"</w:t>
+      </w:r>
+    </w:p>
+    <w:p/>
+    <w:p>
+      <w:proofErr w:type="spellStart"/>
+      <w:r>
+        <w:t>gra</w:t>
+      </w:r>
+      <w:proofErr w:type="spellEnd"/>
+      <w:r>
+        <w:t xml:space="preserve">: "we </w:t>
+      </w:r>
+      <w:proofErr w:type="spellStart"/>
+      <w:r>
+        <w:t>gt</w:t>
+      </w:r>
+      <w:proofErr w:type="spellEnd"/>
+      <w:r>
+        <w:t xml:space="preserve"> stuff to od, its best we be on our </w:t>
+      </w:r>
+      <w:proofErr w:type="gramStart"/>
+      <w:r>
+        <w:t>way</w:t>
+      </w:r>
+      <w:proofErr w:type="gramEnd"/>
+      <w:r>
+        <w:t>"</w:t>
+      </w:r>
+    </w:p>
+    <w:p>
+      <w:proofErr w:type="spellStart"/>
+      <w:r>
+        <w:t>gra</w:t>
+      </w:r>
+      <w:proofErr w:type="spellEnd"/>
+      <w:r>
+        <w:t xml:space="preserve"> talks to chieftains, tells them about the situation and what </w:t>
+      </w:r>
+      <w:proofErr w:type="spellStart"/>
+      <w:r>
+        <w:t>theyre</w:t>
+      </w:r>
+      <w:proofErr w:type="spellEnd"/>
+      <w:r>
+        <w:t xml:space="preserve"> </w:t>
+      </w:r>
+      <w:proofErr w:type="gramStart"/>
+      <w:r>
+        <w:t>doing</w:t>
+      </w:r>
+      <w:proofErr w:type="gramEnd"/>
+    </w:p>
+    <w:p>
+      <w:r>
+        <w:t>"</w:t>
+      </w:r>
+      <w:proofErr w:type="gramStart"/>
+      <w:r>
+        <w:t>if</w:t>
+      </w:r>
+      <w:proofErr w:type="gramEnd"/>
+      <w:r>
+        <w:t xml:space="preserve"> any non-friendlies come in, you have the right to kill them"</w:t>
+      </w:r>
+    </w:p>
+    <w:p/>
+    <w:p>
+      <w:r>
+        <w:t>(</w:t>
+      </w:r>
+      <w:proofErr w:type="spellStart"/>
+      <w:proofErr w:type="gramStart"/>
+      <w:r>
+        <w:t>lego</w:t>
+      </w:r>
+      <w:proofErr w:type="spellEnd"/>
+      <w:proofErr w:type="gramEnd"/>
+      <w:r>
+        <w:t xml:space="preserve"> thinks sui would follow the group, but </w:t>
+      </w:r>
+      <w:proofErr w:type="spellStart"/>
+      <w:r>
+        <w:t>i</w:t>
+      </w:r>
+      <w:proofErr w:type="spellEnd"/>
+      <w:r>
+        <w:t xml:space="preserve"> think sui </w:t>
+      </w:r>
+      <w:proofErr w:type="spellStart"/>
+      <w:r>
+        <w:t>wuould</w:t>
+      </w:r>
+      <w:proofErr w:type="spellEnd"/>
+      <w:r>
+        <w:t xml:space="preserve"> stay and help the kobolds)</w:t>
+      </w:r>
+    </w:p>
+    <w:p/>
+    <w:p>
+      <w:r>
+        <w:t xml:space="preserve">it starts raining, gale </w:t>
+      </w:r>
+      <w:proofErr w:type="spellStart"/>
+      <w:r>
+        <w:t>doesnt</w:t>
+      </w:r>
+      <w:proofErr w:type="spellEnd"/>
+      <w:r>
+        <w:t xml:space="preserve"> like </w:t>
+      </w:r>
+      <w:proofErr w:type="gramStart"/>
+      <w:r>
+        <w:t>it</w:t>
+      </w:r>
+      <w:proofErr w:type="gramEnd"/>
+    </w:p>
+    <w:p/>
+    <w:p>
+      <w:r>
+        <w:t>party crosses river</w:t>
+      </w:r>
+    </w:p>
+    <w:p>
+      <w:proofErr w:type="spellStart"/>
+      <w:r>
+        <w:t>gra</w:t>
+      </w:r>
+      <w:proofErr w:type="spellEnd"/>
+      <w:r>
+        <w:t xml:space="preserve"> carries sui across</w:t>
+      </w:r>
+    </w:p>
+    <w:p>
+      <w:r>
+        <w:t xml:space="preserve">gale </w:t>
+      </w:r>
+    </w:p>
+    <w:p>
+      <w:proofErr w:type="spellStart"/>
+      <w:r>
+        <w:t>astalir</w:t>
+      </w:r>
+      <w:proofErr w:type="spellEnd"/>
+      <w:r>
+        <w:t xml:space="preserve"> waits from </w:t>
+      </w:r>
+      <w:proofErr w:type="gramStart"/>
+      <w:r>
+        <w:t>behind</w:t>
+      </w:r>
+      <w:proofErr w:type="gramEnd"/>
+    </w:p>
+    <w:p/>
+    <w:p>
+      <w:r>
+        <w:t xml:space="preserve">when the three ppl cross the river, an owl bear and four bears appear out of the </w:t>
+      </w:r>
+      <w:proofErr w:type="gramStart"/>
+      <w:r>
+        <w:t>woods</w:t>
+      </w:r>
+      <w:proofErr w:type="gramEnd"/>
+    </w:p>
+    <w:p/>
+    <w:p>
+      <w:r>
+        <w:t>=== combat begins ===</w:t>
+      </w:r>
+    </w:p>
+    <w:p/>
+    <w:p>
+      <w:r>
+        <w:t xml:space="preserve">sui (controlled by gm): attacks owlbear: </w:t>
+      </w:r>
+      <w:proofErr w:type="gramStart"/>
+      <w:r>
+        <w:t>42dmg</w:t>
+      </w:r>
+      <w:proofErr w:type="gramEnd"/>
+    </w:p>
+    <w:p>
+      <w:proofErr w:type="spellStart"/>
+      <w:r>
+        <w:t>astalir</w:t>
+      </w:r>
+      <w:proofErr w:type="spellEnd"/>
+      <w:r>
+        <w:t xml:space="preserve"> runs next to river (still on other side) and freezes water around the 4 bear's </w:t>
+      </w:r>
+      <w:proofErr w:type="gramStart"/>
+      <w:r>
+        <w:t>feet</w:t>
+      </w:r>
+      <w:proofErr w:type="gramEnd"/>
+    </w:p>
+    <w:p/>
+    <w:p>
+      <w:r>
+        <w:t xml:space="preserve">owlbear hits sui: 9dmg, beaks his side, slashes his shoulder: </w:t>
+      </w:r>
+      <w:proofErr w:type="gramStart"/>
+      <w:r>
+        <w:t>13dmg</w:t>
+      </w:r>
+      <w:proofErr w:type="gramEnd"/>
+    </w:p>
+    <w:p/>
+    <w:p>
+      <w:r>
+        <w:t xml:space="preserve">bear 16 gets stuck in ice and </w:t>
+      </w:r>
+      <w:proofErr w:type="spellStart"/>
+      <w:proofErr w:type="gramStart"/>
+      <w:r>
+        <w:t>cant</w:t>
+      </w:r>
+      <w:proofErr w:type="spellEnd"/>
+      <w:proofErr w:type="gramEnd"/>
+      <w:r>
+        <w:t xml:space="preserve"> move</w:t>
+      </w:r>
+    </w:p>
+    <w:p/>
+    <w:p>
+      <w:proofErr w:type="spellStart"/>
+      <w:r>
+        <w:t>gra</w:t>
+      </w:r>
+      <w:proofErr w:type="spellEnd"/>
+      <w:r>
+        <w:t xml:space="preserve"> runs up to owl bear, rages, </w:t>
+      </w:r>
+      <w:proofErr w:type="spellStart"/>
+      <w:r>
+        <w:t>towhands</w:t>
+      </w:r>
+      <w:proofErr w:type="spellEnd"/>
+      <w:r>
+        <w:t xml:space="preserve"> </w:t>
+      </w:r>
+      <w:proofErr w:type="spellStart"/>
+      <w:r>
+        <w:t>battleaxe</w:t>
+      </w:r>
+      <w:proofErr w:type="spellEnd"/>
+      <w:r>
+        <w:t xml:space="preserve">: </w:t>
+      </w:r>
+      <w:proofErr w:type="gramStart"/>
+      <w:r>
+        <w:t>13dmg</w:t>
+      </w:r>
+      <w:proofErr w:type="gramEnd"/>
+    </w:p>
+    <w:p>
+      <w:r>
+        <w:t>owlbear roars in pain</w:t>
+      </w:r>
+    </w:p>
+    <w:p/>
+    <w:p>
+      <w:r>
+        <w:t xml:space="preserve">bear 15 breaks free from ice, cross </w:t>
+      </w:r>
+      <w:proofErr w:type="spellStart"/>
+      <w:r>
+        <w:t>rivr</w:t>
+      </w:r>
+      <w:proofErr w:type="spellEnd"/>
+      <w:r>
+        <w:t xml:space="preserve"> to catch </w:t>
+      </w:r>
+      <w:proofErr w:type="spellStart"/>
+      <w:r>
+        <w:t>astalir</w:t>
+      </w:r>
+      <w:proofErr w:type="spellEnd"/>
+      <w:r>
+        <w:t xml:space="preserve">, but gets carried away by the river, then digs in to stop getting swept away by river any further (25ft away from </w:t>
+      </w:r>
+      <w:proofErr w:type="spellStart"/>
+      <w:r>
+        <w:t>astalir</w:t>
+      </w:r>
+      <w:proofErr w:type="spellEnd"/>
+      <w:r>
+        <w:t>)</w:t>
+      </w:r>
+    </w:p>
+    <w:p>
+      <w:proofErr w:type="spellStart"/>
+      <w:r>
+        <w:t>astalir's</w:t>
+      </w:r>
+      <w:proofErr w:type="spellEnd"/>
+      <w:r>
+        <w:t xml:space="preserve"> heart races</w:t>
+      </w:r>
+    </w:p>
+    <w:p/>
+    <w:p>
+      <w:r>
+        <w:t xml:space="preserve">gale </w:t>
+      </w:r>
+      <w:proofErr w:type="spellStart"/>
+      <w:r>
+        <w:t>layonhands</w:t>
+      </w:r>
+      <w:proofErr w:type="spellEnd"/>
+      <w:r>
+        <w:t xml:space="preserve"> sui: 15heals</w:t>
+      </w:r>
+    </w:p>
+    <w:p>
+      <w:r>
+        <w:t>"</w:t>
+      </w:r>
+      <w:proofErr w:type="gramStart"/>
+      <w:r>
+        <w:t>this</w:t>
+      </w:r>
+      <w:proofErr w:type="gramEnd"/>
+      <w:r>
+        <w:t xml:space="preserve"> one will not let you die under this one's watch"</w:t>
+      </w:r>
+    </w:p>
+    <w:p>
+      <w:r>
+        <w:t xml:space="preserve">gale casts shield of faiths on </w:t>
+      </w:r>
+      <w:proofErr w:type="spellStart"/>
+      <w:r>
+        <w:t>gra</w:t>
+      </w:r>
+      <w:proofErr w:type="spellEnd"/>
+      <w:r>
+        <w:t xml:space="preserve">: +2 AC, now </w:t>
+      </w:r>
+      <w:proofErr w:type="gramStart"/>
+      <w:r>
+        <w:t>19AC</w:t>
+      </w:r>
+      <w:proofErr w:type="gramEnd"/>
+    </w:p>
+    <w:p/>
+    <w:p>
+      <w:r>
+        <w:t xml:space="preserve">bear 11 breaks free of ice, tries to cross river to get deer: bites deer: </w:t>
+      </w:r>
+      <w:proofErr w:type="gramStart"/>
+      <w:r>
+        <w:t>7dmg</w:t>
+      </w:r>
+      <w:proofErr w:type="gramEnd"/>
+    </w:p>
+    <w:p>
+      <w:r>
+        <w:t>bites in front right leg</w:t>
+      </w:r>
+    </w:p>
+    <w:p>
+      <w:r>
+        <w:t xml:space="preserve">bear claw </w:t>
+      </w:r>
+      <w:proofErr w:type="spellStart"/>
+      <w:r>
+        <w:t>attackss</w:t>
+      </w:r>
+      <w:proofErr w:type="spellEnd"/>
+      <w:r>
+        <w:t xml:space="preserve"> deer: critical fumble!</w:t>
+      </w:r>
+    </w:p>
+    <w:p>
+      <w:r>
+        <w:t xml:space="preserve">bear falls prone in </w:t>
+      </w:r>
+      <w:proofErr w:type="gramStart"/>
+      <w:r>
+        <w:t>river</w:t>
+      </w:r>
+      <w:proofErr w:type="gramEnd"/>
+    </w:p>
+    <w:p/>
+    <w:p>
+      <w:r>
+        <w:t xml:space="preserve">bear 9 breaks out of </w:t>
+      </w:r>
+      <w:proofErr w:type="gramStart"/>
+      <w:r>
+        <w:t>ice</w:t>
+      </w:r>
+      <w:proofErr w:type="gramEnd"/>
+    </w:p>
+    <w:p>
+      <w:r>
+        <w:t xml:space="preserve">runs after </w:t>
+      </w:r>
+      <w:proofErr w:type="gramStart"/>
+      <w:r>
+        <w:t>orc</w:t>
+      </w:r>
+      <w:proofErr w:type="gramEnd"/>
+    </w:p>
+    <w:p>
+      <w:r>
+        <w:t>bites orc on left arm: 6dmg (</w:t>
+      </w:r>
+      <w:proofErr w:type="spellStart"/>
+      <w:r>
+        <w:t>halv</w:t>
+      </w:r>
+      <w:proofErr w:type="spellEnd"/>
+      <w:r>
+        <w:t xml:space="preserve"> </w:t>
+      </w:r>
+      <w:proofErr w:type="spellStart"/>
+      <w:r>
+        <w:t>bc</w:t>
+      </w:r>
+      <w:proofErr w:type="spellEnd"/>
+      <w:r>
+        <w:t xml:space="preserve"> rage)</w:t>
+      </w:r>
+    </w:p>
+    <w:p>
+      <w:r>
+        <w:t>bear claw attacks: misses</w:t>
+      </w:r>
+    </w:p>
+    <w:p/>
+    <w:p>
+      <w:r>
+        <w:t xml:space="preserve">sui attacks owlbear with </w:t>
+      </w:r>
+      <w:proofErr w:type="spellStart"/>
+      <w:r>
+        <w:t>shortsword</w:t>
+      </w:r>
+      <w:proofErr w:type="spellEnd"/>
+      <w:r>
+        <w:t>: 9dmg (barely hits)</w:t>
+      </w:r>
+    </w:p>
+    <w:p>
+      <w:r>
+        <w:t xml:space="preserve">sui attacks owlbear with </w:t>
+      </w:r>
+      <w:proofErr w:type="spellStart"/>
+      <w:r>
+        <w:t>shortsword</w:t>
+      </w:r>
+      <w:proofErr w:type="spellEnd"/>
+      <w:r>
+        <w:t>: DOUBLE CRIT</w:t>
+      </w:r>
+    </w:p>
+    <w:p>
+      <w:r>
+        <w:t>(</w:t>
+      </w:r>
+      <w:proofErr w:type="gramStart"/>
+      <w:r>
+        <w:t>sui</w:t>
+      </w:r>
+      <w:proofErr w:type="gramEnd"/>
+      <w:r>
+        <w:t xml:space="preserve"> gets +2 AC against owlbear): 8dmg</w:t>
+      </w:r>
+    </w:p>
+    <w:p/>
+    <w:p>
+      <w:proofErr w:type="spellStart"/>
+      <w:r>
+        <w:t>astalir</w:t>
+      </w:r>
+      <w:proofErr w:type="spellEnd"/>
+      <w:r>
+        <w:t xml:space="preserve"> shape waters into bears mouth and tries to drown </w:t>
+      </w:r>
+      <w:proofErr w:type="gramStart"/>
+      <w:r>
+        <w:t>it</w:t>
+      </w:r>
+      <w:proofErr w:type="gramEnd"/>
+    </w:p>
+    <w:p>
+      <w:proofErr w:type="spellStart"/>
+      <w:r>
+        <w:t>astalir</w:t>
+      </w:r>
+      <w:proofErr w:type="spellEnd"/>
+      <w:r>
+        <w:t xml:space="preserve"> silent image drops, runs </w:t>
+      </w:r>
+      <w:proofErr w:type="gramStart"/>
+      <w:r>
+        <w:t>away</w:t>
+      </w:r>
+      <w:proofErr w:type="gramEnd"/>
+    </w:p>
+    <w:p>
+      <w:r>
+        <w:t xml:space="preserve">9dmg to </w:t>
+      </w:r>
+      <w:proofErr w:type="spellStart"/>
+      <w:r>
+        <w:t>astalir</w:t>
+      </w:r>
+      <w:proofErr w:type="spellEnd"/>
+      <w:r>
+        <w:t xml:space="preserve"> from </w:t>
+      </w:r>
+      <w:proofErr w:type="spellStart"/>
+      <w:r>
+        <w:t>opp</w:t>
+      </w:r>
+      <w:proofErr w:type="spellEnd"/>
+      <w:r>
+        <w:t xml:space="preserve"> of attack from drowning bear</w:t>
+      </w:r>
+    </w:p>
+    <w:p/>
+    <w:p>
+      <w:r>
+        <w:t xml:space="preserve">owlbear misses sui with both bite and </w:t>
+      </w:r>
+      <w:proofErr w:type="gramStart"/>
+      <w:r>
+        <w:t>claw</w:t>
+      </w:r>
+      <w:proofErr w:type="gramEnd"/>
+    </w:p>
+    <w:p/>
+    <w:p>
+      <w:r>
+        <w:t xml:space="preserve">bear 16 breaks free of ice, runs after </w:t>
+      </w:r>
+      <w:proofErr w:type="spellStart"/>
+      <w:r>
+        <w:t>gra</w:t>
+      </w:r>
+      <w:proofErr w:type="spellEnd"/>
+      <w:r>
+        <w:t>, bites: 5dmg (</w:t>
+      </w:r>
+      <w:proofErr w:type="spellStart"/>
+      <w:r>
+        <w:t>halvd</w:t>
+      </w:r>
+      <w:proofErr w:type="spellEnd"/>
+      <w:r>
+        <w:t xml:space="preserve"> </w:t>
+      </w:r>
+      <w:proofErr w:type="spellStart"/>
+      <w:r>
+        <w:t>bc</w:t>
+      </w:r>
+      <w:proofErr w:type="spellEnd"/>
+      <w:r>
+        <w:t xml:space="preserve"> rage)</w:t>
+      </w:r>
+    </w:p>
+    <w:p>
+      <w:r>
+        <w:t>claws: misses</w:t>
+      </w:r>
+    </w:p>
+    <w:p/>
+    <w:p>
+      <w:proofErr w:type="spellStart"/>
+      <w:r>
+        <w:t>gra</w:t>
+      </w:r>
+      <w:proofErr w:type="spellEnd"/>
+      <w:r>
+        <w:t xml:space="preserve"> frenzies! red in face, mighty roars</w:t>
+      </w:r>
+    </w:p>
+    <w:p>
+      <w:r>
+        <w:t xml:space="preserve">battleaxes 2hnd at bear 9: barely hits: </w:t>
+      </w:r>
+      <w:proofErr w:type="gramStart"/>
+      <w:r>
+        <w:t>17dmg</w:t>
+      </w:r>
+      <w:proofErr w:type="gramEnd"/>
+    </w:p>
+    <w:p>
+      <w:r>
+        <w:t>(</w:t>
+      </w:r>
+      <w:proofErr w:type="gramStart"/>
+      <w:r>
+        <w:t>slams</w:t>
+      </w:r>
+      <w:proofErr w:type="gramEnd"/>
+      <w:r>
+        <w:t xml:space="preserve"> axe into body)</w:t>
+      </w:r>
+    </w:p>
+    <w:p/>
+    <w:p>
+      <w:r>
+        <w:t xml:space="preserve">bear 15 gets out of river and runs to </w:t>
+      </w:r>
+      <w:proofErr w:type="spellStart"/>
+      <w:r>
+        <w:t>astalir</w:t>
+      </w:r>
+      <w:proofErr w:type="spellEnd"/>
+      <w:r>
+        <w:t xml:space="preserve">, ignoring the silent </w:t>
+      </w:r>
+      <w:proofErr w:type="gramStart"/>
+      <w:r>
+        <w:t>image</w:t>
+      </w:r>
+      <w:proofErr w:type="gramEnd"/>
+    </w:p>
+    <w:p/>
+    <w:p>
+      <w:r>
+        <w:t xml:space="preserve">gale </w:t>
+      </w:r>
+      <w:proofErr w:type="spellStart"/>
+      <w:r>
+        <w:t>gts</w:t>
+      </w:r>
+      <w:proofErr w:type="spellEnd"/>
+      <w:r>
+        <w:t xml:space="preserve"> next to owlbear and slashes with scimitar: misses</w:t>
+      </w:r>
+    </w:p>
+    <w:p/>
+    <w:p>
+      <w:r>
+        <w:t xml:space="preserve">bear 11 spits up water to stop </w:t>
+      </w:r>
+      <w:proofErr w:type="gramStart"/>
+      <w:r>
+        <w:t>drowning</w:t>
+      </w:r>
+      <w:proofErr w:type="gramEnd"/>
+    </w:p>
+    <w:p/>
+    <w:p>
+      <w:r>
+        <w:t xml:space="preserve">bear 9 attacks </w:t>
+      </w:r>
+      <w:proofErr w:type="spellStart"/>
+      <w:r>
+        <w:t>gra</w:t>
+      </w:r>
+      <w:proofErr w:type="spellEnd"/>
+      <w:r>
+        <w:t xml:space="preserve"> bite: CRITICAL HIT: 8dmg (</w:t>
+      </w:r>
+      <w:proofErr w:type="spellStart"/>
+      <w:r>
+        <w:t>halvd</w:t>
+      </w:r>
+      <w:proofErr w:type="spellEnd"/>
+      <w:r>
+        <w:t xml:space="preserve"> </w:t>
+      </w:r>
+      <w:proofErr w:type="spellStart"/>
+      <w:r>
+        <w:t>bc</w:t>
+      </w:r>
+      <w:proofErr w:type="spellEnd"/>
+      <w:r>
+        <w:t xml:space="preserve"> rage)</w:t>
+      </w:r>
+    </w:p>
+    <w:p>
+      <w:r>
+        <w:t>claws: misses</w:t>
+      </w:r>
+    </w:p>
+    <w:p/>
+    <w:p>
+      <w:r>
+        <w:t xml:space="preserve">sui </w:t>
+      </w:r>
+      <w:proofErr w:type="spellStart"/>
+      <w:r>
+        <w:t>swortswords</w:t>
+      </w:r>
+      <w:proofErr w:type="spellEnd"/>
+      <w:r>
+        <w:t xml:space="preserve"> owlbear: </w:t>
+      </w:r>
+      <w:proofErr w:type="gramStart"/>
+      <w:r>
+        <w:t>CRIT!:</w:t>
+      </w:r>
+      <w:proofErr w:type="gramEnd"/>
+      <w:r>
+        <w:t xml:space="preserve"> slashes at legs, halving their </w:t>
+      </w:r>
+      <w:proofErr w:type="spellStart"/>
+      <w:r>
+        <w:t>momvement</w:t>
+      </w:r>
+      <w:proofErr w:type="spellEnd"/>
+      <w:r>
+        <w:t>: 12dmg</w:t>
+      </w:r>
+    </w:p>
+    <w:p>
+      <w:r>
+        <w:t xml:space="preserve">sui slashes owlbear: 6dmg, kills </w:t>
+      </w:r>
+      <w:proofErr w:type="gramStart"/>
+      <w:r>
+        <w:t>it</w:t>
+      </w:r>
+      <w:proofErr w:type="gramEnd"/>
+    </w:p>
+    <w:p/>
+    <w:p>
+      <w:proofErr w:type="spellStart"/>
+      <w:r>
+        <w:t>astalir</w:t>
+      </w:r>
+      <w:proofErr w:type="spellEnd"/>
+      <w:r>
+        <w:t xml:space="preserve"> shapes water down bear 15's throat, chokes </w:t>
+      </w:r>
+      <w:proofErr w:type="gramStart"/>
+      <w:r>
+        <w:t>it</w:t>
+      </w:r>
+      <w:proofErr w:type="gramEnd"/>
+    </w:p>
+    <w:p>
+      <w:proofErr w:type="spellStart"/>
+      <w:r>
+        <w:t>astalir</w:t>
+      </w:r>
+      <w:proofErr w:type="spellEnd"/>
+      <w:r>
+        <w:t xml:space="preserve"> runs away: 7dmg from attack of </w:t>
+      </w:r>
+      <w:proofErr w:type="spellStart"/>
+      <w:proofErr w:type="gramStart"/>
+      <w:r>
+        <w:t>opprotunity</w:t>
+      </w:r>
+      <w:proofErr w:type="spellEnd"/>
+      <w:proofErr w:type="gramEnd"/>
+    </w:p>
+    <w:p/>
+    <w:p>
+      <w:proofErr w:type="spellStart"/>
+      <w:r>
+        <w:t>astalir</w:t>
+      </w:r>
+      <w:proofErr w:type="spellEnd"/>
+      <w:r>
+        <w:t xml:space="preserve"> jumps in river, surrounds himself in ice in </w:t>
+      </w:r>
+      <w:proofErr w:type="gramStart"/>
+      <w:r>
+        <w:t>place</w:t>
+      </w:r>
+      <w:proofErr w:type="gramEnd"/>
+    </w:p>
+    <w:p/>
+    <w:p>
+      <w:r>
+        <w:t xml:space="preserve">bear 16 bites </w:t>
+      </w:r>
+      <w:proofErr w:type="spellStart"/>
+      <w:r>
+        <w:t>gra</w:t>
+      </w:r>
+      <w:proofErr w:type="spellEnd"/>
+      <w:r>
+        <w:t>: CRIT! 8dmg (</w:t>
+      </w:r>
+      <w:proofErr w:type="spellStart"/>
+      <w:r>
+        <w:t>halv</w:t>
+      </w:r>
+      <w:proofErr w:type="spellEnd"/>
+      <w:r>
+        <w:t xml:space="preserve"> </w:t>
+      </w:r>
+      <w:proofErr w:type="spellStart"/>
+      <w:r>
+        <w:t>bc</w:t>
+      </w:r>
+      <w:proofErr w:type="spellEnd"/>
+      <w:r>
+        <w:t xml:space="preserve"> rage)</w:t>
+      </w:r>
+    </w:p>
+    <w:p>
+      <w:r>
+        <w:t xml:space="preserve">bear claws </w:t>
+      </w:r>
+      <w:proofErr w:type="spellStart"/>
+      <w:r>
+        <w:t>gra</w:t>
+      </w:r>
+      <w:proofErr w:type="spellEnd"/>
+      <w:r>
+        <w:t xml:space="preserve">: misses </w:t>
+      </w:r>
+      <w:proofErr w:type="spellStart"/>
+      <w:r>
+        <w:t>bc</w:t>
+      </w:r>
+      <w:proofErr w:type="spellEnd"/>
+      <w:r>
+        <w:t xml:space="preserve"> gale's shield of faith</w:t>
+      </w:r>
+    </w:p>
+    <w:p/>
+    <w:p>
+      <w:proofErr w:type="spellStart"/>
+      <w:r>
+        <w:t>gra</w:t>
+      </w:r>
+      <w:proofErr w:type="spellEnd"/>
+      <w:r>
+        <w:t xml:space="preserve"> 2hnd battleaxes bear 9: 17dmg, kills </w:t>
+      </w:r>
+      <w:proofErr w:type="gramStart"/>
+      <w:r>
+        <w:t>it</w:t>
+      </w:r>
+      <w:proofErr w:type="gramEnd"/>
+    </w:p>
+    <w:p>
+      <w:r>
+        <w:t>(</w:t>
+      </w:r>
+      <w:proofErr w:type="gramStart"/>
+      <w:r>
+        <w:t>splits</w:t>
+      </w:r>
+      <w:proofErr w:type="gramEnd"/>
+      <w:r>
+        <w:t xml:space="preserve"> its skull open)</w:t>
+      </w:r>
+    </w:p>
+    <w:p>
+      <w:proofErr w:type="spellStart"/>
+      <w:r>
+        <w:t>gra</w:t>
+      </w:r>
+      <w:proofErr w:type="spellEnd"/>
+      <w:r>
+        <w:t xml:space="preserve"> 2hnd </w:t>
+      </w:r>
+      <w:proofErr w:type="spellStart"/>
+      <w:r>
+        <w:t>baxes</w:t>
+      </w:r>
+      <w:proofErr w:type="spellEnd"/>
+      <w:r>
+        <w:t xml:space="preserve"> bear 16: </w:t>
+      </w:r>
+      <w:proofErr w:type="gramStart"/>
+      <w:r>
+        <w:t>13dmg</w:t>
+      </w:r>
+      <w:proofErr w:type="gramEnd"/>
+    </w:p>
+    <w:p>
+      <w:r>
+        <w:t>(</w:t>
+      </w:r>
+      <w:proofErr w:type="gramStart"/>
+      <w:r>
+        <w:t>eyes</w:t>
+      </w:r>
+      <w:proofErr w:type="gramEnd"/>
+      <w:r>
+        <w:t xml:space="preserve"> bloodshot)</w:t>
+      </w:r>
+    </w:p>
+    <w:p/>
+    <w:p>
+      <w:r>
+        <w:t xml:space="preserve">bear 15 drowns on </w:t>
+      </w:r>
+      <w:proofErr w:type="gramStart"/>
+      <w:r>
+        <w:t>land</w:t>
+      </w:r>
+      <w:proofErr w:type="gramEnd"/>
+    </w:p>
+    <w:p/>
+    <w:p>
+      <w:r>
+        <w:t xml:space="preserve">gale heals </w:t>
+      </w:r>
+      <w:proofErr w:type="spellStart"/>
+      <w:r>
+        <w:t>gra</w:t>
+      </w:r>
+      <w:proofErr w:type="spellEnd"/>
+      <w:r>
+        <w:t xml:space="preserve">: </w:t>
+      </w:r>
+      <w:proofErr w:type="gramStart"/>
+      <w:r>
+        <w:t>5heals</w:t>
+      </w:r>
+      <w:proofErr w:type="gramEnd"/>
+    </w:p>
+    <w:p>
+      <w:r>
+        <w:t>"</w:t>
+      </w:r>
+      <w:proofErr w:type="gramStart"/>
+      <w:r>
+        <w:t>be</w:t>
+      </w:r>
+      <w:proofErr w:type="gramEnd"/>
+      <w:r>
+        <w:t xml:space="preserve"> very careful on touching me right now"</w:t>
+      </w:r>
+    </w:p>
+    <w:p>
+      <w:r>
+        <w:t>(</w:t>
+      </w:r>
+      <w:proofErr w:type="gramStart"/>
+      <w:r>
+        <w:t>gale</w:t>
+      </w:r>
+      <w:proofErr w:type="gramEnd"/>
+      <w:r>
+        <w:t xml:space="preserve"> taps him lightly)</w:t>
+      </w:r>
+    </w:p>
+    <w:p/>
+    <w:p>
+      <w:r>
+        <w:t>bear 11 (</w:t>
+      </w:r>
+      <w:proofErr w:type="spellStart"/>
+      <w:r>
+        <w:t>ignoes</w:t>
+      </w:r>
+      <w:proofErr w:type="spellEnd"/>
+      <w:r>
+        <w:t xml:space="preserve"> ghost deer) crosses river to hunt sui: bite: 11dmg, claw: </w:t>
+      </w:r>
+      <w:proofErr w:type="gramStart"/>
+      <w:r>
+        <w:t>misses</w:t>
+      </w:r>
+      <w:proofErr w:type="gramEnd"/>
+    </w:p>
+    <w:p/>
+    <w:p>
+      <w:r>
+        <w:t xml:space="preserve">sui stabs bear 11: 6dmg, </w:t>
+      </w:r>
+      <w:proofErr w:type="gramStart"/>
+      <w:r>
+        <w:t>8dmg</w:t>
+      </w:r>
+      <w:proofErr w:type="gramEnd"/>
+    </w:p>
+    <w:p/>
+    <w:p>
+      <w:r>
+        <w:t xml:space="preserve">a splitting image of </w:t>
+      </w:r>
+      <w:proofErr w:type="spellStart"/>
+      <w:r>
+        <w:t>gra</w:t>
+      </w:r>
+      <w:proofErr w:type="spellEnd"/>
+      <w:r>
+        <w:t xml:space="preserve"> appears from the bushes (without bloodshot eyes)</w:t>
+      </w:r>
+    </w:p>
+    <w:p>
+      <w:r>
+        <w:t>(</w:t>
+      </w:r>
+      <w:proofErr w:type="gramStart"/>
+      <w:r>
+        <w:t>this</w:t>
+      </w:r>
+      <w:proofErr w:type="gramEnd"/>
+      <w:r>
+        <w:t xml:space="preserve"> is </w:t>
+      </w:r>
+      <w:proofErr w:type="spellStart"/>
+      <w:r>
+        <w:t>valgard's</w:t>
+      </w:r>
+      <w:proofErr w:type="spellEnd"/>
+      <w:r>
+        <w:t xml:space="preserve"> char </w:t>
+      </w:r>
+      <w:proofErr w:type="spellStart"/>
+      <w:r>
+        <w:t>reesu</w:t>
+      </w:r>
+      <w:proofErr w:type="spellEnd"/>
+      <w:r>
+        <w:t>)</w:t>
+      </w:r>
+    </w:p>
+    <w:p>
+      <w:r>
+        <w:t xml:space="preserve">fake </w:t>
+      </w:r>
+      <w:proofErr w:type="spellStart"/>
+      <w:r>
+        <w:t>gra</w:t>
+      </w:r>
+      <w:proofErr w:type="spellEnd"/>
+      <w:r>
+        <w:t xml:space="preserve"> picks bear up off the ground, restrain, incapacitate it. 2-3ft off the ground (that was reaction grapple)</w:t>
+      </w:r>
+    </w:p>
+    <w:p>
+      <w:r>
+        <w:t xml:space="preserve">fake </w:t>
+      </w:r>
+      <w:proofErr w:type="spellStart"/>
+      <w:r>
+        <w:t>gra</w:t>
+      </w:r>
+      <w:proofErr w:type="spellEnd"/>
+      <w:r>
+        <w:t xml:space="preserve"> attacks: 6dmg, 8dmg</w:t>
+      </w:r>
+    </w:p>
+    <w:p/>
+    <w:p>
+      <w:proofErr w:type="spellStart"/>
+      <w:r>
+        <w:t>astalir</w:t>
+      </w:r>
+      <w:proofErr w:type="spellEnd"/>
+      <w:r>
+        <w:t xml:space="preserve"> freezes in ice cube, falls </w:t>
+      </w:r>
+      <w:proofErr w:type="gramStart"/>
+      <w:r>
+        <w:t>unconscious</w:t>
+      </w:r>
+      <w:proofErr w:type="gramEnd"/>
+    </w:p>
+    <w:p/>
+    <w:p>
+      <w:r>
+        <w:t xml:space="preserve">bear 16 is </w:t>
+      </w:r>
+      <w:proofErr w:type="spellStart"/>
+      <w:r>
+        <w:t>incapitated</w:t>
+      </w:r>
+      <w:proofErr w:type="spellEnd"/>
+      <w:r>
+        <w:t xml:space="preserve"> in tentacles, </w:t>
+      </w:r>
+      <w:proofErr w:type="spellStart"/>
+      <w:proofErr w:type="gramStart"/>
+      <w:r>
+        <w:t>cant</w:t>
+      </w:r>
+      <w:proofErr w:type="spellEnd"/>
+      <w:proofErr w:type="gramEnd"/>
+      <w:r>
+        <w:t xml:space="preserve"> do anything</w:t>
+      </w:r>
+    </w:p>
+    <w:p/>
+    <w:p>
+      <w:proofErr w:type="spellStart"/>
+      <w:r>
+        <w:t>gra</w:t>
+      </w:r>
+      <w:proofErr w:type="spellEnd"/>
+      <w:r>
+        <w:t xml:space="preserve"> jumps and attacks grappled bear 16: 8dmg, kills </w:t>
+      </w:r>
+      <w:proofErr w:type="gramStart"/>
+      <w:r>
+        <w:t>it</w:t>
+      </w:r>
+      <w:proofErr w:type="gramEnd"/>
+    </w:p>
+    <w:p>
+      <w:r>
+        <w:t>(</w:t>
+      </w:r>
+      <w:proofErr w:type="gramStart"/>
+      <w:r>
+        <w:t>slices</w:t>
+      </w:r>
+      <w:proofErr w:type="gramEnd"/>
+      <w:r>
+        <w:t xml:space="preserve"> it across the stomach)</w:t>
+      </w:r>
+    </w:p>
+    <w:p>
+      <w:proofErr w:type="spellStart"/>
+      <w:r>
+        <w:t>gra</w:t>
+      </w:r>
+      <w:proofErr w:type="spellEnd"/>
+      <w:r>
+        <w:t xml:space="preserve"> attacks bear 11: </w:t>
+      </w:r>
+      <w:proofErr w:type="gramStart"/>
+      <w:r>
+        <w:t>11dmg</w:t>
+      </w:r>
+      <w:proofErr w:type="gramEnd"/>
+    </w:p>
+    <w:p/>
+    <w:p>
+      <w:r>
+        <w:t>bear 15 swims across river, attacks sui: bite: misses, claws: CRIT FUMBLE</w:t>
+      </w:r>
+    </w:p>
+    <w:p>
+      <w:r>
+        <w:t xml:space="preserve">bear 15 gets frightened of </w:t>
+      </w:r>
+      <w:proofErr w:type="gramStart"/>
+      <w:r>
+        <w:t>dragonborn</w:t>
+      </w:r>
+      <w:proofErr w:type="gramEnd"/>
+    </w:p>
+    <w:p/>
+    <w:p>
+      <w:r>
+        <w:t>gale attacks (scimitar) bear 11: 7dmg</w:t>
+      </w:r>
+    </w:p>
+    <w:p/>
+    <w:p>
+      <w:r>
+        <w:t>bear 11 bites sui: misses, claws: CRIT FUMBLE</w:t>
+      </w:r>
+    </w:p>
+    <w:p>
+      <w:r>
+        <w:t xml:space="preserve">bear 11 saves and </w:t>
+      </w:r>
+      <w:proofErr w:type="spellStart"/>
+      <w:r>
+        <w:t>doesnt</w:t>
+      </w:r>
+      <w:proofErr w:type="spellEnd"/>
+      <w:r>
+        <w:t xml:space="preserve"> get </w:t>
+      </w:r>
+      <w:proofErr w:type="gramStart"/>
+      <w:r>
+        <w:t>scared</w:t>
+      </w:r>
+      <w:proofErr w:type="gramEnd"/>
+    </w:p>
+    <w:p/>
+    <w:p>
+      <w:r>
+        <w:t xml:space="preserve">sui attacks bear 11: 8dmg, kills </w:t>
+      </w:r>
+      <w:proofErr w:type="gramStart"/>
+      <w:r>
+        <w:t>it</w:t>
+      </w:r>
+      <w:proofErr w:type="gramEnd"/>
+    </w:p>
+    <w:p>
+      <w:r>
+        <w:t xml:space="preserve">sui attacks bear 15: </w:t>
+      </w:r>
+      <w:proofErr w:type="gramStart"/>
+      <w:r>
+        <w:t>14dmg</w:t>
+      </w:r>
+      <w:proofErr w:type="gramEnd"/>
+    </w:p>
+    <w:p/>
+    <w:p>
+      <w:r>
+        <w:t>"</w:t>
+      </w:r>
+      <w:proofErr w:type="gramStart"/>
+      <w:r>
+        <w:t>fake</w:t>
+      </w:r>
+      <w:proofErr w:type="gramEnd"/>
+      <w:r>
+        <w:t xml:space="preserve"> </w:t>
+      </w:r>
+      <w:proofErr w:type="spellStart"/>
+      <w:r>
+        <w:t>gra</w:t>
+      </w:r>
+      <w:proofErr w:type="spellEnd"/>
+      <w:r>
+        <w:t>" walks up to bear 15: shoves bear 15 into river</w:t>
+      </w:r>
+    </w:p>
+    <w:p>
+      <w:r>
+        <w:t xml:space="preserve">bear 15 gets carried away in the </w:t>
+      </w:r>
+      <w:proofErr w:type="gramStart"/>
+      <w:r>
+        <w:t>river</w:t>
+      </w:r>
+      <w:proofErr w:type="gramEnd"/>
+    </w:p>
+    <w:p/>
+    <w:p>
+      <w:proofErr w:type="spellStart"/>
+      <w:r>
+        <w:t>astalir</w:t>
+      </w:r>
+      <w:proofErr w:type="spellEnd"/>
+      <w:r>
+        <w:t xml:space="preserve"> fails 1 death </w:t>
+      </w:r>
+      <w:proofErr w:type="gramStart"/>
+      <w:r>
+        <w:t>save</w:t>
+      </w:r>
+      <w:proofErr w:type="gramEnd"/>
+    </w:p>
+    <w:p/>
+    <w:p>
+      <w:proofErr w:type="spellStart"/>
+      <w:r>
+        <w:t>gra</w:t>
+      </w:r>
+      <w:proofErr w:type="spellEnd"/>
+      <w:r>
+        <w:t xml:space="preserve"> sees antlers in river, runs to it, jumps in river, grabs </w:t>
+      </w:r>
+      <w:proofErr w:type="spellStart"/>
+      <w:r>
+        <w:t>astalir</w:t>
+      </w:r>
+      <w:proofErr w:type="spellEnd"/>
+      <w:r>
+        <w:t xml:space="preserve">, holds it under his arm, jumps out of river, pulls </w:t>
+      </w:r>
+      <w:proofErr w:type="spellStart"/>
+      <w:r>
+        <w:t>astalir</w:t>
+      </w:r>
+      <w:proofErr w:type="spellEnd"/>
+      <w:r>
+        <w:t xml:space="preserve"> out of the river, lays him on the </w:t>
+      </w:r>
+      <w:proofErr w:type="gramStart"/>
+      <w:r>
+        <w:t>ground</w:t>
+      </w:r>
+      <w:proofErr w:type="gramEnd"/>
+    </w:p>
+    <w:p>
+      <w:proofErr w:type="spellStart"/>
+      <w:r>
+        <w:t>gra</w:t>
+      </w:r>
+      <w:proofErr w:type="spellEnd"/>
+      <w:r>
+        <w:t xml:space="preserve"> exits rage and takes 1 point of </w:t>
+      </w:r>
+      <w:proofErr w:type="gramStart"/>
+      <w:r>
+        <w:t>exhaustion</w:t>
+      </w:r>
+      <w:proofErr w:type="gramEnd"/>
+    </w:p>
+    <w:p/>
+    <w:p>
+      <w:r>
+        <w:t xml:space="preserve">bear 15 drowns in river as "fake </w:t>
+      </w:r>
+      <w:proofErr w:type="spellStart"/>
+      <w:r>
+        <w:t>gra</w:t>
+      </w:r>
+      <w:proofErr w:type="spellEnd"/>
+      <w:r>
+        <w:t>" holds it there. "</w:t>
+      </w:r>
+      <w:proofErr w:type="gramStart"/>
+      <w:r>
+        <w:t>fake</w:t>
+      </w:r>
+      <w:proofErr w:type="gramEnd"/>
+      <w:r>
+        <w:t xml:space="preserve"> </w:t>
+      </w:r>
+      <w:proofErr w:type="spellStart"/>
+      <w:r>
+        <w:t>gra</w:t>
+      </w:r>
+      <w:proofErr w:type="spellEnd"/>
+      <w:r>
+        <w:t>" drags bear to land to eat it</w:t>
+      </w:r>
+    </w:p>
+    <w:p/>
+    <w:p>
+      <w:r>
+        <w:t>==== combat ends ====</w:t>
+      </w:r>
+    </w:p>
+    <w:p/>
+    <w:p>
+      <w:r>
+        <w:t xml:space="preserve">sui runs to see </w:t>
+      </w:r>
+      <w:proofErr w:type="spellStart"/>
+      <w:r>
+        <w:t>whats</w:t>
+      </w:r>
+      <w:proofErr w:type="spellEnd"/>
+      <w:r>
+        <w:t xml:space="preserve"> up with </w:t>
+      </w:r>
+      <w:proofErr w:type="spellStart"/>
+      <w:proofErr w:type="gramStart"/>
+      <w:r>
+        <w:t>astalir</w:t>
+      </w:r>
+      <w:proofErr w:type="spellEnd"/>
+      <w:proofErr w:type="gramEnd"/>
+    </w:p>
+    <w:p/>
+    <w:p>
+      <w:r>
+        <w:t xml:space="preserve">gale sees two gras, goes to one that has taken </w:t>
+      </w:r>
+      <w:proofErr w:type="gramStart"/>
+      <w:r>
+        <w:t>damage</w:t>
+      </w:r>
+      <w:proofErr w:type="gramEnd"/>
+    </w:p>
+    <w:p/>
+    <w:p>
+      <w:r>
+        <w:t xml:space="preserve">gale tries to hoist up </w:t>
+      </w:r>
+      <w:proofErr w:type="spellStart"/>
+      <w:proofErr w:type="gramStart"/>
+      <w:r>
+        <w:t>astalir</w:t>
+      </w:r>
+      <w:proofErr w:type="spellEnd"/>
+      <w:proofErr w:type="gramEnd"/>
+    </w:p>
+    <w:p/>
+    <w:p>
+      <w:proofErr w:type="spellStart"/>
+      <w:r>
+        <w:t>gra</w:t>
+      </w:r>
+      <w:proofErr w:type="spellEnd"/>
+      <w:r>
+        <w:t xml:space="preserve"> sneaks a potion off his </w:t>
+      </w:r>
+      <w:proofErr w:type="gramStart"/>
+      <w:r>
+        <w:t>cloak</w:t>
+      </w:r>
+      <w:proofErr w:type="gramEnd"/>
+    </w:p>
+    <w:p/>
+    <w:p>
+      <w:r>
+        <w:t xml:space="preserve">gale tries to stabilize </w:t>
+      </w:r>
+      <w:proofErr w:type="spellStart"/>
+      <w:r>
+        <w:t>astalir</w:t>
+      </w:r>
+      <w:proofErr w:type="spellEnd"/>
+      <w:r>
+        <w:t xml:space="preserve">, but </w:t>
+      </w:r>
+      <w:proofErr w:type="gramStart"/>
+      <w:r>
+        <w:t>fails</w:t>
+      </w:r>
+      <w:proofErr w:type="gramEnd"/>
+    </w:p>
+    <w:p>
+      <w:proofErr w:type="spellStart"/>
+      <w:r>
+        <w:t>tretnt</w:t>
+      </w:r>
+      <w:proofErr w:type="spellEnd"/>
+      <w:r>
+        <w:t xml:space="preserve"> tries to stabilize, </w:t>
+      </w:r>
+      <w:proofErr w:type="gramStart"/>
+      <w:r>
+        <w:t>fails</w:t>
+      </w:r>
+      <w:proofErr w:type="gramEnd"/>
+    </w:p>
+    <w:p>
+      <w:r>
+        <w:t>"</w:t>
+      </w:r>
+      <w:proofErr w:type="gramStart"/>
+      <w:r>
+        <w:t>fake</w:t>
+      </w:r>
+      <w:proofErr w:type="gramEnd"/>
+      <w:r>
+        <w:t xml:space="preserve"> </w:t>
+      </w:r>
+      <w:proofErr w:type="spellStart"/>
+      <w:r>
+        <w:t>gra</w:t>
+      </w:r>
+      <w:proofErr w:type="spellEnd"/>
+      <w:r>
+        <w:t xml:space="preserve">" stabilizes </w:t>
+      </w:r>
+      <w:proofErr w:type="spellStart"/>
+      <w:r>
+        <w:t>astalir</w:t>
+      </w:r>
+      <w:proofErr w:type="spellEnd"/>
+    </w:p>
+    <w:p/>
+    <w:p>
+      <w:proofErr w:type="spellStart"/>
+      <w:r>
+        <w:t>gra</w:t>
+      </w:r>
+      <w:proofErr w:type="spellEnd"/>
+      <w:r>
+        <w:t xml:space="preserve"> "breath, show me a sign your </w:t>
+      </w:r>
+      <w:proofErr w:type="gramStart"/>
+      <w:r>
+        <w:t>alive</w:t>
+      </w:r>
+      <w:proofErr w:type="gramEnd"/>
+      <w:r>
+        <w:t>"</w:t>
+      </w:r>
+    </w:p>
+    <w:p>
+      <w:proofErr w:type="spellStart"/>
+      <w:r>
+        <w:t>astalir</w:t>
+      </w:r>
+      <w:proofErr w:type="spellEnd"/>
+      <w:r>
+        <w:t xml:space="preserve"> </w:t>
+      </w:r>
+      <w:proofErr w:type="gramStart"/>
+      <w:r>
+        <w:t>breathes</w:t>
+      </w:r>
+      <w:proofErr w:type="gramEnd"/>
+    </w:p>
+    <w:p/>
+    <w:p>
+      <w:proofErr w:type="spellStart"/>
+      <w:r>
+        <w:lastRenderedPageBreak/>
+        <w:t>gra</w:t>
+      </w:r>
+      <w:proofErr w:type="spellEnd"/>
+      <w:r>
+        <w:t xml:space="preserve"> gives </w:t>
+      </w:r>
+      <w:proofErr w:type="spellStart"/>
+      <w:r>
+        <w:t>astalir</w:t>
+      </w:r>
+      <w:proofErr w:type="spellEnd"/>
+      <w:r>
+        <w:t xml:space="preserve"> hp </w:t>
+      </w:r>
+      <w:proofErr w:type="gramStart"/>
+      <w:r>
+        <w:t>potion</w:t>
+      </w:r>
+      <w:proofErr w:type="gramEnd"/>
+    </w:p>
+    <w:p/>
+    <w:p>
+      <w:proofErr w:type="spellStart"/>
+      <w:r>
+        <w:t>astalir</w:t>
+      </w:r>
+      <w:proofErr w:type="spellEnd"/>
+      <w:r>
+        <w:t xml:space="preserve"> wakes up in </w:t>
+      </w:r>
+      <w:proofErr w:type="spellStart"/>
+      <w:r>
+        <w:t>gra's</w:t>
+      </w:r>
+      <w:proofErr w:type="spellEnd"/>
+      <w:r>
+        <w:t xml:space="preserve"> arms, sees two gras and the party surrounding him. he squirms out and runs off with a limp, and his ghost deer runs off in the other </w:t>
+      </w:r>
+      <w:proofErr w:type="gramStart"/>
+      <w:r>
+        <w:t>direction</w:t>
+      </w:r>
+      <w:proofErr w:type="gramEnd"/>
+    </w:p>
+    <w:p/>
+    <w:p>
+      <w:r>
+        <w:t>=====</w:t>
+      </w:r>
+    </w:p>
+    <w:p/>
+    <w:p>
+      <w:r>
+        <w:t xml:space="preserve">still </w:t>
+      </w:r>
+      <w:proofErr w:type="gramStart"/>
+      <w:r>
+        <w:t>night time</w:t>
+      </w:r>
+      <w:proofErr w:type="gramEnd"/>
+      <w:r>
+        <w:t>, still raining</w:t>
+      </w:r>
+    </w:p>
+    <w:p/>
+    <w:p>
+      <w:r>
+        <w:t xml:space="preserve">party goes to the tavern in </w:t>
+      </w:r>
+      <w:proofErr w:type="gramStart"/>
+      <w:r>
+        <w:t>town</w:t>
+      </w:r>
+      <w:proofErr w:type="gramEnd"/>
+    </w:p>
+    <w:p/>
+    <w:p>
+      <w:r>
+        <w:t xml:space="preserve">dwarf wonders about "fake </w:t>
+      </w:r>
+      <w:proofErr w:type="spellStart"/>
+      <w:r>
+        <w:t>gra</w:t>
+      </w:r>
+      <w:proofErr w:type="spellEnd"/>
+      <w:r>
+        <w:t>"</w:t>
+      </w:r>
+    </w:p>
+    <w:p/>
+    <w:p>
+      <w:proofErr w:type="spellStart"/>
+      <w:r>
+        <w:t>gra</w:t>
+      </w:r>
+      <w:proofErr w:type="spellEnd"/>
+      <w:r>
+        <w:t>: "two ales please"</w:t>
+      </w:r>
+    </w:p>
+    <w:p>
+      <w:proofErr w:type="spellStart"/>
+      <w:r>
+        <w:t>gra</w:t>
+      </w:r>
+      <w:proofErr w:type="spellEnd"/>
+      <w:r>
+        <w:t>: "want me to get this one?"</w:t>
+      </w:r>
+    </w:p>
+    <w:p>
+      <w:proofErr w:type="spellStart"/>
+      <w:r>
+        <w:t>fgra</w:t>
+      </w:r>
+      <w:proofErr w:type="spellEnd"/>
+      <w:r>
+        <w:t>: "</w:t>
+      </w:r>
+      <w:proofErr w:type="spellStart"/>
+      <w:r>
+        <w:t>ill</w:t>
+      </w:r>
+      <w:proofErr w:type="spellEnd"/>
+      <w:r>
+        <w:t xml:space="preserve"> get this </w:t>
+      </w:r>
+      <w:proofErr w:type="gramStart"/>
+      <w:r>
+        <w:t>one</w:t>
+      </w:r>
+      <w:proofErr w:type="gramEnd"/>
+      <w:r>
+        <w:t>"</w:t>
+      </w:r>
+    </w:p>
+    <w:p>
+      <w:proofErr w:type="spellStart"/>
+      <w:r>
+        <w:t>gra</w:t>
+      </w:r>
+      <w:proofErr w:type="spellEnd"/>
+      <w:r>
+        <w:t xml:space="preserve">: "ok well split </w:t>
+      </w:r>
+      <w:proofErr w:type="gramStart"/>
+      <w:r>
+        <w:t>it</w:t>
+      </w:r>
+      <w:proofErr w:type="gramEnd"/>
+      <w:r>
+        <w:t>"</w:t>
+      </w:r>
+    </w:p>
+    <w:p/>
+    <w:p>
+      <w:r>
+        <w:t xml:space="preserve">dwarf cooks them </w:t>
+      </w:r>
+      <w:proofErr w:type="gramStart"/>
+      <w:r>
+        <w:t>food</w:t>
+      </w:r>
+      <w:proofErr w:type="gramEnd"/>
+    </w:p>
+    <w:p/>
+    <w:p>
+      <w:proofErr w:type="spellStart"/>
+      <w:r>
+        <w:t>gra</w:t>
+      </w:r>
+      <w:proofErr w:type="spellEnd"/>
+      <w:r>
+        <w:t>:"</w:t>
+      </w:r>
+      <w:proofErr w:type="spellStart"/>
+      <w:r>
+        <w:t>howve</w:t>
+      </w:r>
+      <w:proofErr w:type="spellEnd"/>
+      <w:r>
+        <w:t xml:space="preserve"> you been? </w:t>
+      </w:r>
+      <w:proofErr w:type="spellStart"/>
+      <w:proofErr w:type="gramStart"/>
+      <w:r>
+        <w:t>its</w:t>
+      </w:r>
+      <w:proofErr w:type="spellEnd"/>
+      <w:proofErr w:type="gramEnd"/>
+      <w:r>
+        <w:t xml:space="preserve"> been a while"</w:t>
+      </w:r>
+    </w:p>
+    <w:p>
+      <w:proofErr w:type="spellStart"/>
+      <w:r>
+        <w:t>fgra</w:t>
+      </w:r>
+      <w:proofErr w:type="spellEnd"/>
+      <w:r>
+        <w:t>:"</w:t>
+      </w:r>
+      <w:proofErr w:type="spellStart"/>
+      <w:r>
+        <w:t>ive</w:t>
+      </w:r>
+      <w:proofErr w:type="spellEnd"/>
+      <w:r>
+        <w:t xml:space="preserve"> been </w:t>
+      </w:r>
+      <w:proofErr w:type="gramStart"/>
+      <w:r>
+        <w:t>good</w:t>
+      </w:r>
+      <w:proofErr w:type="gramEnd"/>
+      <w:r>
+        <w:t>"</w:t>
+      </w:r>
+    </w:p>
+    <w:p>
+      <w:r>
+        <w:t>"</w:t>
+      </w:r>
+      <w:proofErr w:type="spellStart"/>
+      <w:proofErr w:type="gramStart"/>
+      <w:r>
+        <w:t>its</w:t>
+      </w:r>
+      <w:proofErr w:type="spellEnd"/>
+      <w:proofErr w:type="gramEnd"/>
+      <w:r>
+        <w:t xml:space="preserve"> nice to see you again"</w:t>
+      </w:r>
+    </w:p>
+    <w:p>
+      <w:r>
+        <w:t>"yes"</w:t>
+      </w:r>
+    </w:p>
+    <w:p/>
+    <w:p>
+      <w:r>
+        <w:t xml:space="preserve">dwarf stares at two gras while asking gale what he </w:t>
+      </w:r>
+      <w:proofErr w:type="gramStart"/>
+      <w:r>
+        <w:t>wants</w:t>
+      </w:r>
+      <w:proofErr w:type="gramEnd"/>
+    </w:p>
+    <w:p>
+      <w:r>
+        <w:t>"</w:t>
+      </w:r>
+      <w:proofErr w:type="gramStart"/>
+      <w:r>
+        <w:t>this</w:t>
+      </w:r>
+      <w:proofErr w:type="gramEnd"/>
+      <w:r>
+        <w:t xml:space="preserve"> one is fine, will take nothing"</w:t>
+      </w:r>
+    </w:p>
+    <w:p>
+      <w:r>
+        <w:t>"</w:t>
+      </w:r>
+      <w:proofErr w:type="gramStart"/>
+      <w:r>
+        <w:t>how</w:t>
+      </w:r>
+      <w:proofErr w:type="gramEnd"/>
+      <w:r>
+        <w:t xml:space="preserve"> </w:t>
+      </w:r>
+      <w:proofErr w:type="spellStart"/>
+      <w:r>
+        <w:t>boaut</w:t>
+      </w:r>
+      <w:proofErr w:type="spellEnd"/>
+      <w:r>
+        <w:t xml:space="preserve"> to drink"</w:t>
+      </w:r>
+    </w:p>
+    <w:p>
+      <w:r>
+        <w:t>"</w:t>
+      </w:r>
+      <w:proofErr w:type="gramStart"/>
+      <w:r>
+        <w:t>hmm</w:t>
+      </w:r>
+      <w:proofErr w:type="gramEnd"/>
+      <w:r>
+        <w:t>, this one will take an ale"</w:t>
+      </w:r>
+    </w:p>
+    <w:p/>
+    <w:p>
+      <w:proofErr w:type="spellStart"/>
+      <w:r>
+        <w:t>gra</w:t>
+      </w:r>
+      <w:proofErr w:type="spellEnd"/>
+      <w:r>
+        <w:t xml:space="preserve"> pays for </w:t>
+      </w:r>
+      <w:proofErr w:type="gramStart"/>
+      <w:r>
+        <w:t>gale</w:t>
+      </w:r>
+      <w:proofErr w:type="gramEnd"/>
+    </w:p>
+    <w:p/>
+    <w:p>
+      <w:proofErr w:type="spellStart"/>
+      <w:r>
+        <w:t>gra</w:t>
+      </w:r>
+      <w:proofErr w:type="spellEnd"/>
+      <w:r>
+        <w:t xml:space="preserve"> tells </w:t>
+      </w:r>
+      <w:proofErr w:type="spellStart"/>
+      <w:r>
+        <w:t>fgra</w:t>
+      </w:r>
+      <w:proofErr w:type="spellEnd"/>
+      <w:r>
+        <w:t xml:space="preserve"> about </w:t>
+      </w:r>
+      <w:proofErr w:type="spellStart"/>
+      <w:r>
+        <w:t>arakroca</w:t>
+      </w:r>
+      <w:proofErr w:type="spellEnd"/>
+      <w:r>
+        <w:t xml:space="preserve"> </w:t>
+      </w:r>
+      <w:proofErr w:type="gramStart"/>
+      <w:r>
+        <w:t>mission</w:t>
+      </w:r>
+      <w:proofErr w:type="gramEnd"/>
+    </w:p>
+    <w:p/>
+    <w:p>
+      <w:r>
+        <w:t>max comes in, sees two gras "</w:t>
+      </w:r>
+      <w:proofErr w:type="spellStart"/>
+      <w:r>
+        <w:t>theres</w:t>
+      </w:r>
+      <w:proofErr w:type="spellEnd"/>
+      <w:r>
+        <w:t xml:space="preserve"> two of you?"</w:t>
+      </w:r>
+    </w:p>
+    <w:p>
+      <w:r>
+        <w:t xml:space="preserve">pays them for kobold cave </w:t>
+      </w:r>
+      <w:proofErr w:type="gramStart"/>
+      <w:r>
+        <w:t>mission</w:t>
+      </w:r>
+      <w:proofErr w:type="gramEnd"/>
+    </w:p>
+    <w:p/>
+    <w:p>
+      <w:proofErr w:type="spellStart"/>
+      <w:r>
+        <w:t>gra</w:t>
+      </w:r>
+      <w:proofErr w:type="spellEnd"/>
+      <w:r>
+        <w:t xml:space="preserve">: "quick question, </w:t>
+      </w:r>
+      <w:proofErr w:type="spellStart"/>
+      <w:proofErr w:type="gramStart"/>
+      <w:r>
+        <w:t>whats</w:t>
+      </w:r>
+      <w:proofErr w:type="spellEnd"/>
+      <w:proofErr w:type="gramEnd"/>
+      <w:r>
+        <w:t xml:space="preserve"> your </w:t>
+      </w:r>
+      <w:proofErr w:type="spellStart"/>
+      <w:r>
+        <w:t>initals</w:t>
+      </w:r>
+      <w:proofErr w:type="spellEnd"/>
+      <w:r>
+        <w:t>?"</w:t>
+      </w:r>
+    </w:p>
+    <w:p>
+      <w:r>
+        <w:t>max: "first name: max"</w:t>
+      </w:r>
+    </w:p>
+    <w:p>
+      <w:r>
+        <w:t>"</w:t>
+      </w:r>
+      <w:proofErr w:type="gramStart"/>
+      <w:r>
+        <w:t>we</w:t>
+      </w:r>
+      <w:proofErr w:type="gramEnd"/>
+      <w:r>
+        <w:t xml:space="preserve"> </w:t>
+      </w:r>
+      <w:proofErr w:type="spellStart"/>
+      <w:r>
+        <w:t>didnt</w:t>
+      </w:r>
+      <w:proofErr w:type="spellEnd"/>
+      <w:r>
+        <w:t xml:space="preserve"> get introduced. </w:t>
+      </w:r>
+      <w:proofErr w:type="spellStart"/>
+      <w:r>
+        <w:t>im</w:t>
+      </w:r>
+      <w:proofErr w:type="spellEnd"/>
+      <w:r>
+        <w:t xml:space="preserve"> </w:t>
+      </w:r>
+      <w:proofErr w:type="spellStart"/>
+      <w:r>
+        <w:t>gra</w:t>
+      </w:r>
+      <w:proofErr w:type="spellEnd"/>
+      <w:r>
+        <w:t>"</w:t>
+      </w:r>
+    </w:p>
+    <w:p>
+      <w:r>
+        <w:t>both gras reach their hand out to shake</w:t>
+      </w:r>
+    </w:p>
+    <w:p>
+      <w:proofErr w:type="spellStart"/>
+      <w:r>
+        <w:t>gra</w:t>
+      </w:r>
+      <w:proofErr w:type="spellEnd"/>
+      <w:r>
+        <w:t>: "</w:t>
+      </w:r>
+      <w:proofErr w:type="gramStart"/>
+      <w:r>
+        <w:t>curiosity</w:t>
+      </w:r>
+      <w:proofErr w:type="gramEnd"/>
+      <w:r>
+        <w:t xml:space="preserve">, </w:t>
+      </w:r>
+      <w:proofErr w:type="spellStart"/>
+      <w:r>
+        <w:t>whats</w:t>
+      </w:r>
+      <w:proofErr w:type="spellEnd"/>
+      <w:r>
+        <w:t xml:space="preserve"> your last name?"</w:t>
+      </w:r>
+    </w:p>
+    <w:p>
+      <w:r>
+        <w:t>max: "</w:t>
+      </w:r>
+      <w:proofErr w:type="spellStart"/>
+      <w:r>
+        <w:t>gangle</w:t>
+      </w:r>
+      <w:proofErr w:type="spellEnd"/>
+      <w:r>
+        <w:t>. why?"</w:t>
+      </w:r>
+    </w:p>
+    <w:p>
+      <w:proofErr w:type="spellStart"/>
+      <w:r>
+        <w:t>gra</w:t>
+      </w:r>
+      <w:proofErr w:type="spellEnd"/>
+      <w:r>
+        <w:t xml:space="preserve">: "while we were exploring the </w:t>
+      </w:r>
+      <w:proofErr w:type="spellStart"/>
+      <w:r>
+        <w:t>kobodl</w:t>
+      </w:r>
+      <w:proofErr w:type="spellEnd"/>
+      <w:r>
+        <w:t xml:space="preserve"> cave, we found this" *pulls it out of bag of </w:t>
+      </w:r>
+      <w:proofErr w:type="gramStart"/>
+      <w:r>
+        <w:t>holding</w:t>
+      </w:r>
+      <w:proofErr w:type="gramEnd"/>
+      <w:r>
+        <w:t>"</w:t>
+      </w:r>
+    </w:p>
+    <w:p>
+      <w:r>
+        <w:t>max grabs it hastily</w:t>
+      </w:r>
+    </w:p>
+    <w:p>
+      <w:r>
+        <w:t>"</w:t>
+      </w:r>
+      <w:proofErr w:type="gramStart"/>
+      <w:r>
+        <w:t>why</w:t>
+      </w:r>
+      <w:proofErr w:type="gramEnd"/>
+      <w:r>
+        <w:t xml:space="preserve"> </w:t>
+      </w:r>
+      <w:proofErr w:type="spellStart"/>
+      <w:r>
+        <w:t>didnt</w:t>
+      </w:r>
+      <w:proofErr w:type="spellEnd"/>
+      <w:r>
+        <w:t xml:space="preserve"> you return it sooner??"</w:t>
+      </w:r>
+    </w:p>
+    <w:p>
+      <w:proofErr w:type="spellStart"/>
+      <w:r>
+        <w:t>gra</w:t>
+      </w:r>
+      <w:proofErr w:type="spellEnd"/>
+      <w:r>
+        <w:t xml:space="preserve">: "we found it in the kobold cave, and we </w:t>
+      </w:r>
+      <w:proofErr w:type="spellStart"/>
+      <w:r>
+        <w:t>didnt</w:t>
+      </w:r>
+      <w:proofErr w:type="spellEnd"/>
+      <w:r>
+        <w:t xml:space="preserve"> see you for 6 </w:t>
+      </w:r>
+      <w:proofErr w:type="gramStart"/>
+      <w:r>
+        <w:t>weeks</w:t>
+      </w:r>
+      <w:proofErr w:type="gramEnd"/>
+      <w:r>
+        <w:t>"</w:t>
+      </w:r>
+    </w:p>
+    <w:p/>
+    <w:p>
+      <w:proofErr w:type="spellStart"/>
+      <w:r>
+        <w:t>fgra</w:t>
+      </w:r>
+      <w:proofErr w:type="spellEnd"/>
+      <w:r>
+        <w:t xml:space="preserve"> splits up the reward money: 250gp each to </w:t>
+      </w:r>
+      <w:proofErr w:type="spellStart"/>
+      <w:r>
+        <w:t>gra</w:t>
+      </w:r>
+      <w:proofErr w:type="spellEnd"/>
+      <w:r>
+        <w:t xml:space="preserve">, </w:t>
+      </w:r>
+      <w:proofErr w:type="spellStart"/>
+      <w:r>
+        <w:t>fgra</w:t>
+      </w:r>
+      <w:proofErr w:type="spellEnd"/>
+      <w:r>
+        <w:t xml:space="preserve">, sui, </w:t>
+      </w:r>
+      <w:proofErr w:type="gramStart"/>
+      <w:r>
+        <w:t>gale</w:t>
+      </w:r>
+      <w:proofErr w:type="gramEnd"/>
+    </w:p>
+    <w:p>
+      <w:r>
+        <w:t>(</w:t>
+      </w:r>
+      <w:proofErr w:type="spellStart"/>
+      <w:proofErr w:type="gramStart"/>
+      <w:r>
+        <w:t>fgra</w:t>
+      </w:r>
+      <w:proofErr w:type="spellEnd"/>
+      <w:proofErr w:type="gramEnd"/>
+      <w:r>
+        <w:t xml:space="preserve"> takes a gold share </w:t>
+      </w:r>
+      <w:proofErr w:type="spellStart"/>
+      <w:r>
+        <w:t>bc</w:t>
+      </w:r>
+      <w:proofErr w:type="spellEnd"/>
+      <w:r>
+        <w:t xml:space="preserve"> he saved their lives from the owlbear)</w:t>
+      </w:r>
+    </w:p>
+    <w:p/>
+    <w:p>
+      <w:r>
+        <w:t>max tells them where his home is. "</w:t>
+      </w:r>
+      <w:proofErr w:type="spellStart"/>
+      <w:proofErr w:type="gramStart"/>
+      <w:r>
+        <w:t>dont</w:t>
+      </w:r>
+      <w:proofErr w:type="spellEnd"/>
+      <w:proofErr w:type="gramEnd"/>
+      <w:r>
+        <w:t xml:space="preserve"> </w:t>
+      </w:r>
+      <w:proofErr w:type="spellStart"/>
+      <w:r>
+        <w:t>distrub</w:t>
+      </w:r>
+      <w:proofErr w:type="spellEnd"/>
+      <w:r>
+        <w:t xml:space="preserve"> me </w:t>
+      </w:r>
+      <w:proofErr w:type="spellStart"/>
+      <w:r>
+        <w:t>hwen</w:t>
+      </w:r>
+      <w:proofErr w:type="spellEnd"/>
+      <w:r>
+        <w:t xml:space="preserve"> </w:t>
+      </w:r>
+      <w:proofErr w:type="spellStart"/>
+      <w:r>
+        <w:t>im</w:t>
+      </w:r>
+      <w:proofErr w:type="spellEnd"/>
+      <w:r>
+        <w:t xml:space="preserve"> doing something. worshipping my god"</w:t>
+      </w:r>
+    </w:p>
+    <w:p>
+      <w:r>
+        <w:t>"</w:t>
+      </w:r>
+      <w:proofErr w:type="gramStart"/>
+      <w:r>
+        <w:t>thanks</w:t>
+      </w:r>
+      <w:proofErr w:type="gramEnd"/>
+      <w:r>
+        <w:t xml:space="preserve"> for sword" takes sword with him</w:t>
+      </w:r>
+    </w:p>
+    <w:p/>
+    <w:p>
+      <w:proofErr w:type="spellStart"/>
+      <w:r>
+        <w:t>gra</w:t>
+      </w:r>
+      <w:proofErr w:type="spellEnd"/>
+      <w:r>
+        <w:t xml:space="preserve"> asks how he lost his </w:t>
+      </w:r>
+      <w:proofErr w:type="gramStart"/>
+      <w:r>
+        <w:t>weapon</w:t>
+      </w:r>
+      <w:proofErr w:type="gramEnd"/>
+    </w:p>
+    <w:p/>
+    <w:p>
+      <w:r>
+        <w:t xml:space="preserve">max says it was gone when </w:t>
+      </w:r>
+      <w:proofErr w:type="spellStart"/>
+      <w:r>
+        <w:t>i</w:t>
+      </w:r>
+      <w:proofErr w:type="spellEnd"/>
+      <w:r>
+        <w:t xml:space="preserve"> woke up one </w:t>
+      </w:r>
+      <w:proofErr w:type="gramStart"/>
+      <w:r>
+        <w:t>morning</w:t>
+      </w:r>
+      <w:proofErr w:type="gramEnd"/>
+    </w:p>
+    <w:p/>
+    <w:p>
+      <w:proofErr w:type="spellStart"/>
+      <w:r>
+        <w:lastRenderedPageBreak/>
+        <w:t>fgra</w:t>
+      </w:r>
+      <w:proofErr w:type="spellEnd"/>
+      <w:r>
+        <w:t>: "you think they took your weapon?"</w:t>
+      </w:r>
+    </w:p>
+    <w:p/>
+    <w:p>
+      <w:r>
+        <w:t xml:space="preserve">max asks if he used the weapon at all, </w:t>
+      </w:r>
+      <w:proofErr w:type="spellStart"/>
+      <w:r>
+        <w:t>gra</w:t>
+      </w:r>
+      <w:proofErr w:type="spellEnd"/>
+      <w:r>
+        <w:t xml:space="preserve"> said he </w:t>
+      </w:r>
+      <w:proofErr w:type="spellStart"/>
+      <w:proofErr w:type="gramStart"/>
+      <w:r>
+        <w:t>didnt</w:t>
+      </w:r>
+      <w:proofErr w:type="spellEnd"/>
+      <w:proofErr w:type="gramEnd"/>
+    </w:p>
+    <w:p>
+      <w:r>
+        <w:t>max: "good"</w:t>
+      </w:r>
+    </w:p>
+    <w:p/>
+    <w:p>
+      <w:proofErr w:type="spellStart"/>
+      <w:r>
+        <w:t>gra</w:t>
+      </w:r>
+      <w:proofErr w:type="spellEnd"/>
+      <w:r>
+        <w:t xml:space="preserve"> talked about the static shock from touching the </w:t>
+      </w:r>
+      <w:proofErr w:type="gramStart"/>
+      <w:r>
+        <w:t>handle</w:t>
+      </w:r>
+      <w:proofErr w:type="gramEnd"/>
+    </w:p>
+    <w:p/>
+    <w:p>
+      <w:proofErr w:type="spellStart"/>
+      <w:r>
+        <w:t>gra</w:t>
+      </w:r>
+      <w:proofErr w:type="spellEnd"/>
+      <w:r>
+        <w:t xml:space="preserve">: "we worked really hard to get this back for you, </w:t>
+      </w:r>
+      <w:proofErr w:type="spellStart"/>
+      <w:r>
+        <w:t>itd</w:t>
+      </w:r>
+      <w:proofErr w:type="spellEnd"/>
+      <w:r>
+        <w:t xml:space="preserve"> be nice if you gave us some gold for </w:t>
+      </w:r>
+      <w:proofErr w:type="gramStart"/>
+      <w:r>
+        <w:t>it</w:t>
+      </w:r>
+      <w:proofErr w:type="gramEnd"/>
+      <w:r>
+        <w:t>"</w:t>
+      </w:r>
+    </w:p>
+    <w:p>
+      <w:r>
+        <w:t>CRIT SUCCESS</w:t>
+      </w:r>
+    </w:p>
+    <w:p/>
+    <w:p>
+      <w:r>
+        <w:t xml:space="preserve">max gives </w:t>
+      </w:r>
+      <w:proofErr w:type="spellStart"/>
+      <w:r>
+        <w:t>gra</w:t>
+      </w:r>
+      <w:proofErr w:type="spellEnd"/>
+      <w:r>
+        <w:t xml:space="preserve"> 25silver</w:t>
+      </w:r>
+    </w:p>
+    <w:p>
+      <w:proofErr w:type="spellStart"/>
+      <w:r>
+        <w:t>gra</w:t>
+      </w:r>
+      <w:proofErr w:type="spellEnd"/>
+      <w:r>
+        <w:t xml:space="preserve"> splits silver between the party</w:t>
+      </w:r>
+    </w:p>
+    <w:p/>
+    <w:p>
+      <w:proofErr w:type="spellStart"/>
+      <w:r>
+        <w:t>fgra</w:t>
+      </w:r>
+      <w:proofErr w:type="spellEnd"/>
+      <w:r>
+        <w:t xml:space="preserve">: "were going to need to find the deer to split </w:t>
+      </w:r>
+      <w:proofErr w:type="gramStart"/>
+      <w:r>
+        <w:t>it</w:t>
+      </w:r>
+      <w:proofErr w:type="gramEnd"/>
+      <w:r>
+        <w:t>"</w:t>
+      </w:r>
+    </w:p>
+    <w:p>
+      <w:proofErr w:type="spellStart"/>
+      <w:r>
+        <w:t>gra</w:t>
+      </w:r>
+      <w:proofErr w:type="spellEnd"/>
+      <w:r>
+        <w:t>: "</w:t>
+      </w:r>
+      <w:proofErr w:type="spellStart"/>
+      <w:r>
+        <w:t>ive</w:t>
+      </w:r>
+      <w:proofErr w:type="spellEnd"/>
+      <w:r>
+        <w:t xml:space="preserve"> got a way of contacting </w:t>
+      </w:r>
+      <w:proofErr w:type="gramStart"/>
+      <w:r>
+        <w:t>him</w:t>
+      </w:r>
+      <w:proofErr w:type="gramEnd"/>
+      <w:r>
+        <w:t>"</w:t>
+      </w:r>
+    </w:p>
+    <w:p/>
+    <w:p>
+      <w:r>
+        <w:t xml:space="preserve">dwarf asks if party wants to stay for the </w:t>
+      </w:r>
+      <w:proofErr w:type="gramStart"/>
+      <w:r>
+        <w:t>night</w:t>
+      </w:r>
+      <w:proofErr w:type="gramEnd"/>
+    </w:p>
+    <w:p/>
+    <w:p>
+      <w:r>
+        <w:t xml:space="preserve">party agrees </w:t>
+      </w:r>
+      <w:proofErr w:type="spellStart"/>
+      <w:r>
+        <w:t>bc</w:t>
+      </w:r>
+      <w:proofErr w:type="spellEnd"/>
+      <w:r>
+        <w:t xml:space="preserve"> rain and </w:t>
+      </w:r>
+      <w:proofErr w:type="gramStart"/>
+      <w:r>
+        <w:t>nighttime</w:t>
+      </w:r>
+      <w:proofErr w:type="gramEnd"/>
+    </w:p>
+    <w:p/>
+    <w:p>
+      <w:proofErr w:type="spellStart"/>
+      <w:r>
+        <w:t>gra</w:t>
+      </w:r>
+      <w:proofErr w:type="spellEnd"/>
+      <w:r>
+        <w:t>: "</w:t>
+      </w:r>
+      <w:proofErr w:type="spellStart"/>
+      <w:r>
+        <w:t>listn</w:t>
+      </w:r>
+      <w:proofErr w:type="spellEnd"/>
+      <w:r>
+        <w:t xml:space="preserve"> do you really want to do this? we do a lot of good for </w:t>
+      </w:r>
+      <w:proofErr w:type="gramStart"/>
+      <w:r>
+        <w:t>you</w:t>
+      </w:r>
+      <w:proofErr w:type="gramEnd"/>
+      <w:r>
+        <w:t>"</w:t>
+      </w:r>
+    </w:p>
+    <w:p>
+      <w:proofErr w:type="spellStart"/>
+      <w:r>
+        <w:t>gra</w:t>
+      </w:r>
+      <w:proofErr w:type="spellEnd"/>
+      <w:r>
+        <w:t xml:space="preserve"> and </w:t>
+      </w:r>
+      <w:proofErr w:type="spellStart"/>
+      <w:r>
+        <w:t>fgra</w:t>
+      </w:r>
+      <w:proofErr w:type="spellEnd"/>
+      <w:r>
+        <w:t xml:space="preserve"> persuades barkeep to give them a discount.</w:t>
+      </w:r>
+    </w:p>
+    <w:p/>
+    <w:p>
+      <w:proofErr w:type="spellStart"/>
+      <w:r>
+        <w:t>gra</w:t>
+      </w:r>
+      <w:proofErr w:type="spellEnd"/>
+      <w:r>
+        <w:t xml:space="preserve"> asks if gale wants to draw a card from deck of random </w:t>
+      </w:r>
+      <w:proofErr w:type="gramStart"/>
+      <w:r>
+        <w:t>oddities</w:t>
+      </w:r>
+      <w:proofErr w:type="gramEnd"/>
+    </w:p>
+    <w:p>
+      <w:proofErr w:type="spellStart"/>
+      <w:r>
+        <w:t>gra</w:t>
+      </w:r>
+      <w:proofErr w:type="spellEnd"/>
+      <w:r>
+        <w:t>: "</w:t>
+      </w:r>
+      <w:proofErr w:type="spellStart"/>
+      <w:r>
+        <w:t>listne</w:t>
+      </w:r>
+      <w:proofErr w:type="spellEnd"/>
+      <w:r>
+        <w:t xml:space="preserve"> gale, it was one bad card. trust me. </w:t>
+      </w:r>
+      <w:proofErr w:type="spellStart"/>
+      <w:r>
+        <w:t>i</w:t>
+      </w:r>
+      <w:proofErr w:type="spellEnd"/>
+      <w:r>
+        <w:t xml:space="preserve"> </w:t>
+      </w:r>
+      <w:proofErr w:type="spellStart"/>
+      <w:proofErr w:type="gramStart"/>
+      <w:r>
+        <w:t>cant</w:t>
+      </w:r>
+      <w:proofErr w:type="spellEnd"/>
+      <w:proofErr w:type="gramEnd"/>
+      <w:r>
+        <w:t xml:space="preserve"> sleep. it </w:t>
+      </w:r>
+      <w:proofErr w:type="spellStart"/>
+      <w:proofErr w:type="gramStart"/>
+      <w:r>
+        <w:t>wont</w:t>
+      </w:r>
+      <w:proofErr w:type="spellEnd"/>
+      <w:proofErr w:type="gramEnd"/>
+      <w:r>
+        <w:t xml:space="preserve"> be too bad if you just take one."</w:t>
+      </w:r>
+    </w:p>
+    <w:p>
+      <w:r>
+        <w:t>gale: "</w:t>
+      </w:r>
+      <w:proofErr w:type="spellStart"/>
+      <w:r>
+        <w:t>yous</w:t>
+      </w:r>
+      <w:proofErr w:type="spellEnd"/>
+      <w:r>
+        <w:t xml:space="preserve"> have point."</w:t>
+      </w:r>
+    </w:p>
+    <w:p/>
+    <w:p>
+      <w:r>
+        <w:t xml:space="preserve">gale draws jack of hearts: temp resistance to thunder </w:t>
+      </w:r>
+      <w:proofErr w:type="gramStart"/>
+      <w:r>
+        <w:t>damage</w:t>
+      </w:r>
+      <w:proofErr w:type="gramEnd"/>
+    </w:p>
+    <w:p>
+      <w:r>
+        <w:t xml:space="preserve">thunder strikes in the </w:t>
+      </w:r>
+      <w:proofErr w:type="spellStart"/>
+      <w:r>
+        <w:t>backgroun</w:t>
+      </w:r>
+      <w:proofErr w:type="spellEnd"/>
+      <w:r>
+        <w:t xml:space="preserve"> of the storm.</w:t>
+      </w:r>
+    </w:p>
+    <w:p>
+      <w:r>
+        <w:lastRenderedPageBreak/>
+        <w:t xml:space="preserve">gale hears a </w:t>
+      </w:r>
+      <w:proofErr w:type="spellStart"/>
+      <w:r>
+        <w:t>thuner</w:t>
+      </w:r>
+      <w:proofErr w:type="spellEnd"/>
+      <w:r>
+        <w:t xml:space="preserve"> </w:t>
+      </w:r>
+      <w:proofErr w:type="gramStart"/>
+      <w:r>
+        <w:t>sound</w:t>
+      </w:r>
+      <w:proofErr w:type="gramEnd"/>
+    </w:p>
+    <w:p>
+      <w:proofErr w:type="spellStart"/>
+      <w:r>
+        <w:t>gra</w:t>
+      </w:r>
+      <w:proofErr w:type="spellEnd"/>
+      <w:r>
+        <w:t xml:space="preserve">: "how </w:t>
+      </w:r>
+      <w:proofErr w:type="spellStart"/>
+      <w:r>
+        <w:t>doyou</w:t>
+      </w:r>
+      <w:proofErr w:type="spellEnd"/>
+      <w:r>
+        <w:t xml:space="preserve"> </w:t>
+      </w:r>
+      <w:proofErr w:type="gramStart"/>
+      <w:r>
+        <w:t>feel</w:t>
+      </w:r>
+      <w:proofErr w:type="gramEnd"/>
+      <w:r>
+        <w:t>"</w:t>
+      </w:r>
+    </w:p>
+    <w:p>
+      <w:r>
+        <w:t>gale: "shockingly, fine"</w:t>
+      </w:r>
+    </w:p>
+    <w:p>
+      <w:proofErr w:type="spellStart"/>
+      <w:r>
+        <w:t>gra</w:t>
+      </w:r>
+      <w:proofErr w:type="spellEnd"/>
+      <w:r>
+        <w:t xml:space="preserve">: "one bad thing can ruin a very good thing, trust </w:t>
+      </w:r>
+      <w:proofErr w:type="gramStart"/>
+      <w:r>
+        <w:t>me</w:t>
+      </w:r>
+      <w:proofErr w:type="gramEnd"/>
+      <w:r>
+        <w:t>"</w:t>
+      </w:r>
+    </w:p>
+    <w:p/>
+    <w:p>
+      <w:proofErr w:type="spellStart"/>
+      <w:r>
+        <w:t>gra</w:t>
+      </w:r>
+      <w:proofErr w:type="spellEnd"/>
+      <w:r>
+        <w:t xml:space="preserve"> draws card: queen of diamonds: temp +5 movement speed for a day, for whole party (loses it at 9pm)</w:t>
+      </w:r>
+    </w:p>
+    <w:p>
+      <w:r>
+        <w:t>"</w:t>
+      </w:r>
+      <w:proofErr w:type="gramStart"/>
+      <w:r>
+        <w:t>anyone</w:t>
+      </w:r>
+      <w:proofErr w:type="gramEnd"/>
+      <w:r>
+        <w:t xml:space="preserve"> </w:t>
+      </w:r>
+      <w:proofErr w:type="spellStart"/>
+      <w:r>
+        <w:t>esle</w:t>
+      </w:r>
+      <w:proofErr w:type="spellEnd"/>
+      <w:r>
+        <w:t xml:space="preserve"> feel light on </w:t>
+      </w:r>
+      <w:proofErr w:type="spellStart"/>
+      <w:r>
+        <w:t>theri</w:t>
+      </w:r>
+      <w:proofErr w:type="spellEnd"/>
+      <w:r>
+        <w:t xml:space="preserve"> </w:t>
+      </w:r>
+      <w:proofErr w:type="spellStart"/>
+      <w:r>
+        <w:t>eet</w:t>
+      </w:r>
+      <w:proofErr w:type="spellEnd"/>
+      <w:r>
+        <w:t>"</w:t>
+      </w:r>
+    </w:p>
+    <w:p>
+      <w:r>
+        <w:t>"</w:t>
+      </w:r>
+      <w:proofErr w:type="gramStart"/>
+      <w:r>
+        <w:t>this</w:t>
+      </w:r>
+      <w:proofErr w:type="gramEnd"/>
+      <w:r>
+        <w:t xml:space="preserve"> one </w:t>
+      </w:r>
+      <w:proofErr w:type="spellStart"/>
+      <w:r>
+        <w:t>feeels</w:t>
+      </w:r>
+      <w:proofErr w:type="spellEnd"/>
+      <w:r>
+        <w:t xml:space="preserve"> much lighter yes"</w:t>
+      </w:r>
+    </w:p>
+    <w:p>
+      <w:r>
+        <w:t xml:space="preserve">party incl: </w:t>
+      </w:r>
+      <w:proofErr w:type="spellStart"/>
+      <w:r>
+        <w:t>gra</w:t>
+      </w:r>
+      <w:proofErr w:type="spellEnd"/>
+      <w:r>
+        <w:t xml:space="preserve">, </w:t>
+      </w:r>
+      <w:proofErr w:type="spellStart"/>
+      <w:r>
+        <w:t>fgra</w:t>
+      </w:r>
+      <w:proofErr w:type="spellEnd"/>
+      <w:r>
+        <w:t xml:space="preserve">, gale, </w:t>
+      </w:r>
+      <w:proofErr w:type="spellStart"/>
+      <w:r>
+        <w:t>astalir</w:t>
+      </w:r>
+      <w:proofErr w:type="spellEnd"/>
+      <w:r>
+        <w:t xml:space="preserve">, sui </w:t>
+      </w:r>
+    </w:p>
+    <w:p>
+      <w:r>
+        <w:t>(</w:t>
+      </w:r>
+      <w:proofErr w:type="gramStart"/>
+      <w:r>
+        <w:t>not</w:t>
+      </w:r>
+      <w:proofErr w:type="gramEnd"/>
+      <w:r>
+        <w:t xml:space="preserve"> kobolds)</w:t>
+      </w:r>
+    </w:p>
+    <w:p/>
+    <w:p/>
+    <w:p>
+      <w:r>
+        <w:t xml:space="preserve">sui draws a card (controlled by dm): gold rains out of the card: </w:t>
+      </w:r>
+      <w:proofErr w:type="gramStart"/>
+      <w:r>
+        <w:t>5000gp</w:t>
+      </w:r>
+      <w:proofErr w:type="gramEnd"/>
+    </w:p>
+    <w:p/>
+    <w:p/>
+    <w:p>
+      <w:r>
+        <w:t xml:space="preserve">party goes to </w:t>
+      </w:r>
+      <w:proofErr w:type="gramStart"/>
+      <w:r>
+        <w:t>bed</w:t>
+      </w:r>
+      <w:proofErr w:type="gramEnd"/>
+    </w:p>
     <w:p/>
     <w:p/>
     <w:p/>

</xml_diff>

<commit_message>
[MMZ] Add notes from session 8
</commit_message>
<xml_diff>
--- a/MinotaursMaze/MinotaursMaze-Notes.docx
+++ b/MinotaursMaze/MinotaursMaze-Notes.docx
@@ -15041,8 +15041,2211 @@
         <w:t xml:space="preserve"> have anything that prevents fall damage?</w:t>
       </w:r>
     </w:p>
-    <w:p/>
-    <w:p/>
+    <w:p>
+      <w:r>
+        <w:br w:type="page"/>
+      </w:r>
+    </w:p>
+    <w:p>
+      <w:pPr>
+        <w:pStyle w:val="Heading1"/>
+      </w:pPr>
+      <w:r>
+        <w:lastRenderedPageBreak/>
+        <w:t>Chapter 8</w:t>
+      </w:r>
+    </w:p>
+    <w:p>
+      <w:r>
+        <w:t>=== SESSION 8 ===</w:t>
+      </w:r>
+    </w:p>
+    <w:p/>
+    <w:p>
+      <w:r>
+        <w:t>sui reveals he can chug acid potions</w:t>
+      </w:r>
+    </w:p>
+    <w:p/>
+    <w:p>
+      <w:proofErr w:type="spellStart"/>
+      <w:r>
+        <w:t>astalir</w:t>
+      </w:r>
+      <w:proofErr w:type="spellEnd"/>
+      <w:r>
+        <w:t xml:space="preserve"> tells </w:t>
+      </w:r>
+      <w:proofErr w:type="spellStart"/>
+      <w:r>
+        <w:t>gra</w:t>
+      </w:r>
+      <w:proofErr w:type="spellEnd"/>
+      <w:r>
+        <w:t xml:space="preserve"> about no disguise while sleeping</w:t>
+      </w:r>
+    </w:p>
+    <w:p/>
+    <w:p>
+      <w:proofErr w:type="spellStart"/>
+      <w:r>
+        <w:t>gra</w:t>
+      </w:r>
+      <w:proofErr w:type="spellEnd"/>
+      <w:r>
+        <w:t xml:space="preserve"> suggests chucking him into a tree</w:t>
+      </w:r>
+    </w:p>
+    <w:p/>
+    <w:p>
+      <w:r>
+        <w:t>bandits surprise them from bushes</w:t>
+      </w:r>
+    </w:p>
+    <w:p/>
+    <w:p>
+      <w:r>
+        <w:t>=== combat begins ===</w:t>
+      </w:r>
+    </w:p>
+    <w:p/>
+    <w:p>
+      <w:r>
+        <w:t xml:space="preserve">(female) assassin puts knife to </w:t>
+      </w:r>
+      <w:proofErr w:type="spellStart"/>
+      <w:r>
+        <w:t>gra's</w:t>
+      </w:r>
+      <w:proofErr w:type="spellEnd"/>
+      <w:r>
+        <w:t xml:space="preserve"> throat</w:t>
+      </w:r>
+    </w:p>
+    <w:p>
+      <w:r>
+        <w:t>"</w:t>
+      </w:r>
+      <w:proofErr w:type="spellStart"/>
+      <w:r>
+        <w:t>dont</w:t>
+      </w:r>
+      <w:proofErr w:type="spellEnd"/>
+      <w:r>
+        <w:t xml:space="preserve"> yell and we </w:t>
+      </w:r>
+      <w:proofErr w:type="spellStart"/>
+      <w:r>
+        <w:t>wont</w:t>
+      </w:r>
+      <w:proofErr w:type="spellEnd"/>
+      <w:r>
+        <w:t xml:space="preserve"> kill you"</w:t>
+      </w:r>
+    </w:p>
+    <w:p/>
+    <w:p>
+      <w:proofErr w:type="spellStart"/>
+      <w:r>
+        <w:t>gra</w:t>
+      </w:r>
+      <w:proofErr w:type="spellEnd"/>
+      <w:r>
+        <w:t>:"how much gold you want"</w:t>
+      </w:r>
+    </w:p>
+    <w:p>
+      <w:proofErr w:type="spellStart"/>
+      <w:r>
+        <w:t>ass:"all</w:t>
+      </w:r>
+      <w:proofErr w:type="spellEnd"/>
+      <w:r>
+        <w:t xml:space="preserve"> of it. no sudden movements"</w:t>
+      </w:r>
+    </w:p>
+    <w:p>
+      <w:proofErr w:type="spellStart"/>
+      <w:r>
+        <w:t>gra</w:t>
+      </w:r>
+      <w:proofErr w:type="spellEnd"/>
+      <w:r>
+        <w:t>: *slowly reaches into bag of holding, grips weapon* *tries stalling* "</w:t>
+      </w:r>
+      <w:proofErr w:type="spellStart"/>
+      <w:r>
+        <w:t>i</w:t>
+      </w:r>
+      <w:proofErr w:type="spellEnd"/>
+      <w:r>
+        <w:t xml:space="preserve"> know </w:t>
+      </w:r>
+      <w:proofErr w:type="spellStart"/>
+      <w:r>
+        <w:t>theres</w:t>
+      </w:r>
+      <w:proofErr w:type="spellEnd"/>
+      <w:r>
+        <w:t xml:space="preserve"> a few in here somewhere"</w:t>
+      </w:r>
+    </w:p>
+    <w:p/>
+    <w:p>
+      <w:r>
+        <w:t xml:space="preserve">2 bandits surround </w:t>
+      </w:r>
+      <w:proofErr w:type="spellStart"/>
+      <w:r>
+        <w:t>astalir</w:t>
+      </w:r>
+      <w:proofErr w:type="spellEnd"/>
+    </w:p>
+    <w:p>
+      <w:r>
+        <w:t>1 bandit surrounds gale</w:t>
+      </w:r>
+    </w:p>
+    <w:p>
+      <w:r>
+        <w:t>8 bandits surround sui</w:t>
+      </w:r>
+    </w:p>
+    <w:p>
+      <w:r>
+        <w:t xml:space="preserve">1 bandit surround </w:t>
+      </w:r>
+      <w:proofErr w:type="spellStart"/>
+      <w:r>
+        <w:t>gra</w:t>
+      </w:r>
+      <w:proofErr w:type="spellEnd"/>
+    </w:p>
+    <w:p/>
+    <w:p>
+      <w:r>
+        <w:t xml:space="preserve">assassin daggers </w:t>
+      </w:r>
+      <w:proofErr w:type="spellStart"/>
+      <w:r>
+        <w:t>gra</w:t>
+      </w:r>
+      <w:proofErr w:type="spellEnd"/>
+      <w:r>
+        <w:t xml:space="preserve"> x2: misses, 6dmg piercing, 9dmg </w:t>
+      </w:r>
+      <w:proofErr w:type="spellStart"/>
+      <w:r>
+        <w:t>posion</w:t>
+      </w:r>
+      <w:proofErr w:type="spellEnd"/>
+      <w:r>
+        <w:t>, becomes poisoned</w:t>
+      </w:r>
+    </w:p>
+    <w:p/>
+    <w:p>
+      <w:proofErr w:type="spellStart"/>
+      <w:r>
+        <w:t>ressu</w:t>
+      </w:r>
+      <w:proofErr w:type="spellEnd"/>
+      <w:r>
+        <w:t xml:space="preserve"> looks at moon</w:t>
+      </w:r>
+    </w:p>
+    <w:p>
+      <w:proofErr w:type="spellStart"/>
+      <w:r>
+        <w:lastRenderedPageBreak/>
+        <w:t>reesu</w:t>
+      </w:r>
+      <w:proofErr w:type="spellEnd"/>
+      <w:r>
+        <w:t xml:space="preserve"> hits 3 bandits and ass. with wave</w:t>
+      </w:r>
+    </w:p>
+    <w:p>
+      <w:r>
+        <w:t>knocks 2 bandits prone, 24dmg, killing them</w:t>
+      </w:r>
+    </w:p>
+    <w:p>
+      <w:r>
+        <w:t xml:space="preserve">12dmg to </w:t>
+      </w:r>
+      <w:proofErr w:type="spellStart"/>
+      <w:r>
+        <w:t>asss</w:t>
+      </w:r>
+      <w:proofErr w:type="spellEnd"/>
+      <w:r>
+        <w:t xml:space="preserve"> and other bandit, kills bandit</w:t>
+      </w:r>
+    </w:p>
+    <w:p>
+      <w:proofErr w:type="spellStart"/>
+      <w:r>
+        <w:t>reesu</w:t>
+      </w:r>
+      <w:proofErr w:type="spellEnd"/>
+      <w:r>
+        <w:t xml:space="preserve"> hides behind a rock on other side of creek</w:t>
+      </w:r>
+    </w:p>
+    <w:p/>
+    <w:p>
+      <w:r>
+        <w:t xml:space="preserve">bandit18 crossbows </w:t>
+      </w:r>
+      <w:proofErr w:type="spellStart"/>
+      <w:r>
+        <w:t>astalir</w:t>
+      </w:r>
+      <w:proofErr w:type="spellEnd"/>
+      <w:r>
+        <w:t>: 5dmg piercing</w:t>
+      </w:r>
+    </w:p>
+    <w:p/>
+    <w:p>
+      <w:r>
+        <w:t xml:space="preserve">bandit16 crossbows </w:t>
+      </w:r>
+      <w:proofErr w:type="spellStart"/>
+      <w:r>
+        <w:t>reesu</w:t>
+      </w:r>
+      <w:proofErr w:type="spellEnd"/>
+      <w:r>
+        <w:t xml:space="preserve">: misses </w:t>
+      </w:r>
+      <w:proofErr w:type="spellStart"/>
+      <w:r>
+        <w:t>bc</w:t>
+      </w:r>
+      <w:proofErr w:type="spellEnd"/>
+      <w:r>
+        <w:t xml:space="preserve"> cover</w:t>
+      </w:r>
+    </w:p>
+    <w:p/>
+    <w:p>
+      <w:r>
+        <w:t>bandit13-1 stabs sui: 4dmg slashing</w:t>
+      </w:r>
+    </w:p>
+    <w:p/>
+    <w:p>
+      <w:r>
+        <w:t xml:space="preserve">bandit13-2 </w:t>
+      </w:r>
+      <w:proofErr w:type="spellStart"/>
+      <w:r>
+        <w:t>crowwbows</w:t>
+      </w:r>
+      <w:proofErr w:type="spellEnd"/>
+      <w:r>
+        <w:t xml:space="preserve"> gale: misses </w:t>
+      </w:r>
+      <w:proofErr w:type="spellStart"/>
+      <w:r>
+        <w:t>bc</w:t>
+      </w:r>
+      <w:proofErr w:type="spellEnd"/>
+      <w:r>
+        <w:t xml:space="preserve"> prone</w:t>
+      </w:r>
+    </w:p>
+    <w:p/>
+    <w:p>
+      <w:r>
+        <w:t xml:space="preserve">bandit11-1 daggers gale: misses </w:t>
+      </w:r>
+      <w:proofErr w:type="spellStart"/>
+      <w:r>
+        <w:t>bc</w:t>
+      </w:r>
+      <w:proofErr w:type="spellEnd"/>
+      <w:r>
+        <w:t xml:space="preserve"> armor</w:t>
+      </w:r>
+    </w:p>
+    <w:p/>
+    <w:p>
+      <w:r>
+        <w:t>bandit11-2 crossbows gale: misses</w:t>
+      </w:r>
+    </w:p>
+    <w:p/>
+    <w:p>
+      <w:r>
+        <w:t xml:space="preserve">bandit10 scimitars </w:t>
+      </w:r>
+      <w:proofErr w:type="spellStart"/>
+      <w:r>
+        <w:t>astalir</w:t>
+      </w:r>
+      <w:proofErr w:type="spellEnd"/>
+      <w:r>
+        <w:t>: misses</w:t>
+      </w:r>
+    </w:p>
+    <w:p/>
+    <w:p>
+      <w:r>
+        <w:t>bandit7 daggers sui: misses</w:t>
+      </w:r>
+    </w:p>
+    <w:p/>
+    <w:p>
+      <w:r>
+        <w:t>&gt;&gt;&gt; end surprise round &gt;&gt;&gt;</w:t>
+      </w:r>
+    </w:p>
+    <w:p/>
+    <w:p>
+      <w:r>
+        <w:t xml:space="preserve">ass stabs </w:t>
+      </w:r>
+      <w:proofErr w:type="spellStart"/>
+      <w:r>
+        <w:t>gra</w:t>
+      </w:r>
+      <w:proofErr w:type="spellEnd"/>
+      <w:r>
+        <w:t xml:space="preserve"> x2: 17dmg, misses</w:t>
+      </w:r>
+    </w:p>
+    <w:p/>
+    <w:p>
+      <w:proofErr w:type="spellStart"/>
+      <w:r>
+        <w:t>reesu</w:t>
+      </w:r>
+      <w:proofErr w:type="spellEnd"/>
+      <w:r>
+        <w:t xml:space="preserve"> </w:t>
+      </w:r>
+      <w:proofErr w:type="spellStart"/>
+      <w:r>
+        <w:t>eldrtich</w:t>
+      </w:r>
+      <w:proofErr w:type="spellEnd"/>
+      <w:r>
+        <w:t xml:space="preserve"> blasts bandit: 14dmg, kills it, bandit near </w:t>
+      </w:r>
+      <w:proofErr w:type="spellStart"/>
+      <w:r>
+        <w:t>astalir</w:t>
+      </w:r>
+      <w:proofErr w:type="spellEnd"/>
+      <w:r>
+        <w:t>: kills it</w:t>
+      </w:r>
+    </w:p>
+    <w:p/>
+    <w:p>
+      <w:r>
+        <w:t>sui pulls out bottle of acid and chugs it, but no slams it on the ground, hitting himself and 2 bandits:</w:t>
+      </w:r>
+    </w:p>
+    <w:p>
+      <w:r>
+        <w:t>bandit13-2 takes no damage</w:t>
+      </w:r>
+    </w:p>
+    <w:p>
+      <w:r>
+        <w:lastRenderedPageBreak/>
+        <w:t>bandit7 takes damage: 14dmg, dies</w:t>
+      </w:r>
+    </w:p>
+    <w:p>
+      <w:r>
+        <w:t>sui heals to full</w:t>
+      </w:r>
+    </w:p>
+    <w:p/>
+    <w:p>
+      <w:r>
+        <w:t xml:space="preserve">bandit16 </w:t>
+      </w:r>
+      <w:proofErr w:type="spellStart"/>
+      <w:r>
+        <w:t>crossbos</w:t>
+      </w:r>
+      <w:proofErr w:type="spellEnd"/>
+      <w:r>
+        <w:t xml:space="preserve"> sui: CRIT: 12dmg piercing</w:t>
+      </w:r>
+    </w:p>
+    <w:p>
+      <w:r>
+        <w:t>sui is enraged, must move to bandit16</w:t>
+      </w:r>
+    </w:p>
+    <w:p/>
+    <w:p>
+      <w:proofErr w:type="spellStart"/>
+      <w:r>
+        <w:t>astalir</w:t>
+      </w:r>
+      <w:proofErr w:type="spellEnd"/>
+      <w:r>
+        <w:t xml:space="preserve"> turns into </w:t>
+      </w:r>
+      <w:proofErr w:type="spellStart"/>
+      <w:r>
+        <w:t>drathalion</w:t>
+      </w:r>
+      <w:proofErr w:type="spellEnd"/>
+      <w:r>
+        <w:t>, climbs tree, shoots bow at ass, misses</w:t>
+      </w:r>
+    </w:p>
+    <w:p/>
+    <w:p>
+      <w:r>
+        <w:t>bandit13-1: daggers sui: 4dmg</w:t>
+      </w:r>
+    </w:p>
+    <w:p/>
+    <w:p>
+      <w:r>
+        <w:t xml:space="preserve">bandit13-2: </w:t>
+      </w:r>
+      <w:proofErr w:type="spellStart"/>
+      <w:r>
+        <w:t>crosssbows</w:t>
+      </w:r>
+      <w:proofErr w:type="spellEnd"/>
+      <w:r>
+        <w:t xml:space="preserve"> </w:t>
+      </w:r>
+      <w:proofErr w:type="spellStart"/>
+      <w:r>
+        <w:t>reesu</w:t>
+      </w:r>
+      <w:proofErr w:type="spellEnd"/>
+      <w:r>
+        <w:t>: misses</w:t>
+      </w:r>
+    </w:p>
+    <w:p/>
+    <w:p>
+      <w:r>
+        <w:t xml:space="preserve">bandit11-1 daggers gale: misses </w:t>
+      </w:r>
+      <w:proofErr w:type="spellStart"/>
+      <w:r>
+        <w:t>bc</w:t>
+      </w:r>
+      <w:proofErr w:type="spellEnd"/>
+      <w:r>
+        <w:t xml:space="preserve"> armor</w:t>
+      </w:r>
+    </w:p>
+    <w:p/>
+    <w:p>
+      <w:r>
+        <w:t>bandit11-2 crossbows sui: misses</w:t>
+      </w:r>
+    </w:p>
+    <w:p/>
+    <w:p>
+      <w:proofErr w:type="spellStart"/>
+      <w:r>
+        <w:t>gra</w:t>
+      </w:r>
+      <w:proofErr w:type="spellEnd"/>
+      <w:r>
+        <w:t xml:space="preserve"> rages! </w:t>
+      </w:r>
+      <w:proofErr w:type="spellStart"/>
+      <w:r>
+        <w:t>gra</w:t>
+      </w:r>
+      <w:proofErr w:type="spellEnd"/>
+      <w:r>
+        <w:t xml:space="preserve"> stares at ass</w:t>
+      </w:r>
+    </w:p>
+    <w:p>
+      <w:proofErr w:type="spellStart"/>
+      <w:r>
+        <w:t>gra</w:t>
+      </w:r>
+      <w:proofErr w:type="spellEnd"/>
+      <w:r>
+        <w:t xml:space="preserve"> battleaxes x2: misses, misses </w:t>
+      </w:r>
+      <w:proofErr w:type="spellStart"/>
+      <w:r>
+        <w:t>bc</w:t>
+      </w:r>
+      <w:proofErr w:type="spellEnd"/>
+      <w:r>
+        <w:t xml:space="preserve"> studded armor</w:t>
+      </w:r>
+    </w:p>
+    <w:p>
+      <w:proofErr w:type="spellStart"/>
+      <w:r>
+        <w:t>gra</w:t>
+      </w:r>
+      <w:proofErr w:type="spellEnd"/>
+      <w:r>
+        <w:t xml:space="preserve"> frenzies</w:t>
+      </w:r>
+    </w:p>
+    <w:p/>
+    <w:p>
+      <w:r>
+        <w:t>&gt;&gt;&gt; ROUND 2 &gt;&gt;&gt;</w:t>
+      </w:r>
+    </w:p>
+    <w:p/>
+    <w:p>
+      <w:r>
+        <w:t>gale starts to wake up, but is still disoriented</w:t>
+      </w:r>
+    </w:p>
+    <w:p>
+      <w:r>
+        <w:t>"this is not right"</w:t>
+      </w:r>
+    </w:p>
+    <w:p>
+      <w:r>
+        <w:t>gale scimitars bandit: 6dmg slashing</w:t>
+      </w:r>
+    </w:p>
+    <w:p/>
+    <w:p>
+      <w:r>
+        <w:t xml:space="preserve">bandit13up crossbows </w:t>
+      </w:r>
+      <w:proofErr w:type="spellStart"/>
+      <w:r>
+        <w:t>reesu</w:t>
+      </w:r>
+      <w:proofErr w:type="spellEnd"/>
+      <w:r>
+        <w:t xml:space="preserve">: misses </w:t>
+      </w:r>
+      <w:proofErr w:type="spellStart"/>
+      <w:r>
+        <w:t>bc</w:t>
+      </w:r>
+      <w:proofErr w:type="spellEnd"/>
+      <w:r>
+        <w:t xml:space="preserve"> hiding behind rock</w:t>
+      </w:r>
+    </w:p>
+    <w:p/>
+    <w:p>
+      <w:r>
+        <w:t xml:space="preserve">assassin stabs </w:t>
+      </w:r>
+      <w:proofErr w:type="spellStart"/>
+      <w:r>
+        <w:t>gra</w:t>
+      </w:r>
+      <w:proofErr w:type="spellEnd"/>
+      <w:r>
+        <w:t xml:space="preserve"> x2: misses, 2dmg piercing, 7dmg poison</w:t>
+      </w:r>
+    </w:p>
+    <w:p/>
+    <w:p>
+      <w:proofErr w:type="spellStart"/>
+      <w:r>
+        <w:t>reesu</w:t>
+      </w:r>
+      <w:proofErr w:type="spellEnd"/>
+      <w:r>
+        <w:t xml:space="preserve"> crosses river, gets </w:t>
+      </w:r>
+      <w:proofErr w:type="spellStart"/>
+      <w:r>
+        <w:t>bhind</w:t>
+      </w:r>
+      <w:proofErr w:type="spellEnd"/>
+      <w:r>
+        <w:t xml:space="preserve"> bandit attacking gale</w:t>
+      </w:r>
+    </w:p>
+    <w:p>
+      <w:proofErr w:type="spellStart"/>
+      <w:r>
+        <w:t>reesu</w:t>
+      </w:r>
+      <w:proofErr w:type="spellEnd"/>
+      <w:r>
+        <w:t xml:space="preserve"> </w:t>
+      </w:r>
+      <w:proofErr w:type="spellStart"/>
+      <w:r>
+        <w:t>thundersteps</w:t>
+      </w:r>
+      <w:proofErr w:type="spellEnd"/>
+      <w:r>
+        <w:t xml:space="preserve"> bandit: 20 thunder dmg, kills it</w:t>
+      </w:r>
+    </w:p>
+    <w:p>
+      <w:proofErr w:type="spellStart"/>
+      <w:r>
+        <w:t>reesu</w:t>
+      </w:r>
+      <w:proofErr w:type="spellEnd"/>
+      <w:r>
+        <w:t xml:space="preserve"> perfectly positions to not damage gale</w:t>
+      </w:r>
+    </w:p>
+    <w:p>
+      <w:proofErr w:type="spellStart"/>
+      <w:r>
+        <w:t>reesu</w:t>
+      </w:r>
+      <w:proofErr w:type="spellEnd"/>
+      <w:r>
+        <w:t xml:space="preserve"> </w:t>
+      </w:r>
+      <w:proofErr w:type="spellStart"/>
+      <w:r>
+        <w:t>tleeports</w:t>
+      </w:r>
+      <w:proofErr w:type="spellEnd"/>
+      <w:r>
+        <w:t xml:space="preserve"> (</w:t>
+      </w:r>
+      <w:proofErr w:type="spellStart"/>
+      <w:r>
+        <w:t>thundersteps</w:t>
+      </w:r>
+      <w:proofErr w:type="spellEnd"/>
+      <w:r>
+        <w:t>) behind assassin</w:t>
+      </w:r>
+    </w:p>
+    <w:p>
+      <w:proofErr w:type="spellStart"/>
+      <w:r>
+        <w:t>reesu</w:t>
+      </w:r>
+      <w:proofErr w:type="spellEnd"/>
+      <w:r>
+        <w:t xml:space="preserve"> grapples, restrains, </w:t>
+      </w:r>
+      <w:proofErr w:type="spellStart"/>
+      <w:r>
+        <w:t>incapaitates</w:t>
+      </w:r>
+      <w:proofErr w:type="spellEnd"/>
+      <w:r>
+        <w:t xml:space="preserve"> </w:t>
+      </w:r>
+      <w:proofErr w:type="spellStart"/>
+      <w:r>
+        <w:t>assasin</w:t>
+      </w:r>
+      <w:proofErr w:type="spellEnd"/>
+    </w:p>
+    <w:p/>
+    <w:p>
+      <w:r>
+        <w:t>sui is mad at bandit16, stomps over to him</w:t>
+      </w:r>
+    </w:p>
+    <w:p>
+      <w:r>
+        <w:t xml:space="preserve">(takes attack of </w:t>
+      </w:r>
+      <w:proofErr w:type="spellStart"/>
+      <w:r>
+        <w:t>opprtunity</w:t>
+      </w:r>
+      <w:proofErr w:type="spellEnd"/>
+      <w:r>
+        <w:t xml:space="preserve"> from bandit13-1: 2dmg slashing)</w:t>
+      </w:r>
+    </w:p>
+    <w:p>
+      <w:r>
+        <w:t xml:space="preserve">sui smiles, aims </w:t>
+      </w:r>
+      <w:proofErr w:type="spellStart"/>
+      <w:r>
+        <w:t>drgonbow</w:t>
+      </w:r>
+      <w:proofErr w:type="spellEnd"/>
+      <w:r>
+        <w:t xml:space="preserve"> at bandit16: 21dmg piercing, kills it</w:t>
+      </w:r>
+    </w:p>
+    <w:p>
+      <w:r>
+        <w:t>(the arrow flies to his head, and slowly splits it half for other two bandits to see)</w:t>
+      </w:r>
+    </w:p>
+    <w:p>
+      <w:r>
+        <w:t>sui attacks bandit13-2 "</w:t>
+      </w:r>
+      <w:proofErr w:type="spellStart"/>
+      <w:r>
+        <w:t>youre</w:t>
+      </w:r>
+      <w:proofErr w:type="spellEnd"/>
+      <w:r>
+        <w:t xml:space="preserve"> next buddy": 20dmg piercing, kills it</w:t>
+      </w:r>
+    </w:p>
+    <w:p/>
+    <w:p>
+      <w:proofErr w:type="spellStart"/>
+      <w:r>
+        <w:t>astalir</w:t>
+      </w:r>
+      <w:proofErr w:type="spellEnd"/>
+      <w:r>
+        <w:t xml:space="preserve"> (as </w:t>
+      </w:r>
+      <w:proofErr w:type="spellStart"/>
+      <w:r>
+        <w:t>drath</w:t>
+      </w:r>
+      <w:proofErr w:type="spellEnd"/>
+      <w:r>
+        <w:t>) "hunters mark" ass, crossbows ass: 11dmg</w:t>
+      </w:r>
+    </w:p>
+    <w:p>
+      <w:r>
+        <w:t>tries to hide but fails</w:t>
+      </w:r>
+    </w:p>
+    <w:p/>
+    <w:p>
+      <w:r>
+        <w:t>bandit13 daggers sui: 2mdg</w:t>
+      </w:r>
+    </w:p>
+    <w:p/>
+    <w:p>
+      <w:r>
+        <w:t xml:space="preserve">bandit11 goes around tree to crossbow </w:t>
+      </w:r>
+      <w:proofErr w:type="spellStart"/>
+      <w:r>
+        <w:t>gra</w:t>
+      </w:r>
+      <w:proofErr w:type="spellEnd"/>
+      <w:r>
+        <w:t>: misses (tough skin)</w:t>
+      </w:r>
+    </w:p>
+    <w:p/>
+    <w:p>
+      <w:proofErr w:type="spellStart"/>
+      <w:r>
+        <w:t>gra</w:t>
+      </w:r>
+      <w:proofErr w:type="spellEnd"/>
+      <w:r>
+        <w:t xml:space="preserve"> axes ass x2: misses, 11 dmg slashing (incl 2 rage dmg)</w:t>
+      </w:r>
+    </w:p>
+    <w:p>
+      <w:proofErr w:type="spellStart"/>
+      <w:r>
+        <w:t>gra</w:t>
+      </w:r>
+      <w:proofErr w:type="spellEnd"/>
+      <w:r>
+        <w:t xml:space="preserve"> axes ass: 9 dmg slashing</w:t>
+      </w:r>
+    </w:p>
+    <w:p>
+      <w:r>
+        <w:t>ass is almost dead</w:t>
+      </w:r>
+    </w:p>
+    <w:p>
+      <w:r>
+        <w:t>"go for first arm, go for second arm, go for skull"</w:t>
+      </w:r>
+    </w:p>
+    <w:p/>
+    <w:p>
+      <w:r>
+        <w:t>&gt;&gt;&gt; ROUND 3 &gt;&gt;&gt;</w:t>
+      </w:r>
+    </w:p>
+    <w:p/>
+    <w:p>
+      <w:r>
+        <w:t>gale looks around, sees dead bodies all around</w:t>
+      </w:r>
+    </w:p>
+    <w:p>
+      <w:r>
+        <w:t xml:space="preserve">gale runs around tree to get to </w:t>
+      </w:r>
+      <w:proofErr w:type="spellStart"/>
+      <w:r>
+        <w:t>gra</w:t>
+      </w:r>
+      <w:proofErr w:type="spellEnd"/>
+      <w:r>
+        <w:t xml:space="preserve">: lays on hands </w:t>
+      </w:r>
+      <w:proofErr w:type="spellStart"/>
+      <w:r>
+        <w:t>gra</w:t>
+      </w:r>
+      <w:proofErr w:type="spellEnd"/>
+      <w:r>
+        <w:t>: 10 heals</w:t>
+      </w:r>
+    </w:p>
+    <w:p/>
+    <w:p>
+      <w:r>
+        <w:t>bandit20 crossbows sui: CRIT FUMBLES: hits his friend instead: misses</w:t>
+      </w:r>
+    </w:p>
+    <w:p/>
+    <w:p>
+      <w:r>
+        <w:t xml:space="preserve">assassin did nothing </w:t>
+      </w:r>
+      <w:proofErr w:type="spellStart"/>
+      <w:r>
+        <w:t>bc</w:t>
+      </w:r>
+      <w:proofErr w:type="spellEnd"/>
+      <w:r>
+        <w:t xml:space="preserve"> </w:t>
+      </w:r>
+      <w:proofErr w:type="spellStart"/>
+      <w:r>
+        <w:t>reesu</w:t>
+      </w:r>
+      <w:proofErr w:type="spellEnd"/>
+      <w:r>
+        <w:t xml:space="preserve"> grapple</w:t>
+      </w:r>
+    </w:p>
+    <w:p/>
+    <w:p>
+      <w:proofErr w:type="spellStart"/>
+      <w:r>
+        <w:t>reesu</w:t>
+      </w:r>
+      <w:proofErr w:type="spellEnd"/>
+      <w:r>
+        <w:t xml:space="preserve"> hugs assassin: snaps spine, folds her over like folding chair, kills her</w:t>
+      </w:r>
+    </w:p>
+    <w:p>
+      <w:proofErr w:type="spellStart"/>
+      <w:r>
+        <w:t>reesu</w:t>
+      </w:r>
+      <w:proofErr w:type="spellEnd"/>
+      <w:r>
+        <w:t xml:space="preserve"> runs to next bandit: grapples it</w:t>
+      </w:r>
+    </w:p>
+    <w:p/>
+    <w:p>
+      <w:r>
+        <w:t>sui: "</w:t>
+      </w:r>
+      <w:proofErr w:type="spellStart"/>
+      <w:r>
+        <w:t>ill</w:t>
+      </w:r>
+      <w:proofErr w:type="spellEnd"/>
+      <w:r>
+        <w:t xml:space="preserve"> give you one chance to flee before this arrow goes </w:t>
+      </w:r>
+      <w:proofErr w:type="spellStart"/>
+      <w:r>
+        <w:t>stright</w:t>
+      </w:r>
+      <w:proofErr w:type="spellEnd"/>
+      <w:r>
+        <w:t xml:space="preserve"> through your skull"</w:t>
+      </w:r>
+    </w:p>
+    <w:p>
+      <w:r>
+        <w:t xml:space="preserve">bandit </w:t>
+      </w:r>
+      <w:proofErr w:type="spellStart"/>
+      <w:r>
+        <w:t>behidn</w:t>
+      </w:r>
+      <w:proofErr w:type="spellEnd"/>
+      <w:r>
+        <w:t xml:space="preserve"> him runs away</w:t>
+      </w:r>
+    </w:p>
+    <w:p>
+      <w:r>
+        <w:t>sui sits down</w:t>
+      </w:r>
+    </w:p>
+    <w:p/>
+    <w:p>
+      <w:proofErr w:type="spellStart"/>
+      <w:r>
+        <w:t>atsalir</w:t>
+      </w:r>
+      <w:proofErr w:type="spellEnd"/>
+      <w:r>
+        <w:t xml:space="preserve"> (</w:t>
+      </w:r>
+      <w:proofErr w:type="spellStart"/>
+      <w:r>
+        <w:t>drath</w:t>
+      </w:r>
+      <w:proofErr w:type="spellEnd"/>
+      <w:r>
+        <w:t>) "hunters mark", hits grappled bandit: 21dmg, kills it</w:t>
+      </w:r>
+    </w:p>
+    <w:p/>
+    <w:p>
+      <w:r>
+        <w:t>bandit13 runs away</w:t>
+      </w:r>
+    </w:p>
+    <w:p/>
+    <w:p>
+      <w:r>
+        <w:t>=== combat ends ===</w:t>
+      </w:r>
+    </w:p>
+    <w:p/>
+    <w:p>
+      <w:r>
+        <w:t>party groups up</w:t>
+      </w:r>
+    </w:p>
+    <w:p/>
+    <w:p>
+      <w:r>
+        <w:t>robin hood comes up to party</w:t>
+      </w:r>
+    </w:p>
+    <w:p>
+      <w:r>
+        <w:t>"you guys ripped off"</w:t>
+      </w:r>
+    </w:p>
+    <w:p/>
+    <w:p>
+      <w:proofErr w:type="spellStart"/>
+      <w:r>
+        <w:t>gra</w:t>
+      </w:r>
+      <w:proofErr w:type="spellEnd"/>
+      <w:r>
+        <w:t xml:space="preserve"> swings to cripple robin hood: 13dmg</w:t>
+      </w:r>
+    </w:p>
+    <w:p/>
+    <w:p>
+      <w:r>
+        <w:t>sui chugs acid potion: 14 heals</w:t>
+      </w:r>
+    </w:p>
+    <w:p/>
+    <w:p>
+      <w:r>
+        <w:t>robin hood calls his merry men</w:t>
+      </w:r>
+    </w:p>
+    <w:p/>
+    <w:p>
+      <w:proofErr w:type="spellStart"/>
+      <w:r>
+        <w:lastRenderedPageBreak/>
+        <w:t>gra</w:t>
+      </w:r>
+      <w:proofErr w:type="spellEnd"/>
+      <w:r>
+        <w:t xml:space="preserve"> tries to </w:t>
+      </w:r>
+      <w:proofErr w:type="spellStart"/>
+      <w:r>
+        <w:t>intimdate</w:t>
+      </w:r>
+      <w:proofErr w:type="spellEnd"/>
+      <w:r>
+        <w:t xml:space="preserve"> robin hood: fails</w:t>
+      </w:r>
+    </w:p>
+    <w:p/>
+    <w:p>
+      <w:proofErr w:type="spellStart"/>
+      <w:r>
+        <w:t>reesu</w:t>
+      </w:r>
+      <w:proofErr w:type="spellEnd"/>
+      <w:r>
+        <w:t xml:space="preserve"> tries to </w:t>
+      </w:r>
+      <w:proofErr w:type="spellStart"/>
+      <w:r>
+        <w:t>intinimdate</w:t>
+      </w:r>
+      <w:proofErr w:type="spellEnd"/>
+      <w:r>
+        <w:t xml:space="preserve"> robin hood, succeeds</w:t>
+      </w:r>
+    </w:p>
+    <w:p/>
+    <w:p>
+      <w:proofErr w:type="spellStart"/>
+      <w:r>
+        <w:t>gra</w:t>
+      </w:r>
+      <w:proofErr w:type="spellEnd"/>
+      <w:r>
+        <w:t xml:space="preserve">: "you were going to jump us. your robin hood, you </w:t>
+      </w:r>
+      <w:proofErr w:type="spellStart"/>
+      <w:r>
+        <w:t>dont</w:t>
+      </w:r>
+      <w:proofErr w:type="spellEnd"/>
+      <w:r>
+        <w:t xml:space="preserve"> go anywhere without your men"</w:t>
+      </w:r>
+    </w:p>
+    <w:p/>
+    <w:p>
+      <w:r>
+        <w:t xml:space="preserve">RH: "all </w:t>
+      </w:r>
+      <w:proofErr w:type="spellStart"/>
+      <w:r>
+        <w:t>i</w:t>
+      </w:r>
+      <w:proofErr w:type="spellEnd"/>
+      <w:r>
+        <w:t xml:space="preserve"> wanted was a couple hundred gold"</w:t>
+      </w:r>
+    </w:p>
+    <w:p/>
+    <w:p>
+      <w:r>
+        <w:t>=== combat begins ===</w:t>
+      </w:r>
+    </w:p>
+    <w:p>
+      <w:r>
+        <w:t>&gt;&gt;&gt; ROUND 1 &gt;&gt;&gt;</w:t>
+      </w:r>
+    </w:p>
+    <w:p/>
+    <w:p>
+      <w:proofErr w:type="spellStart"/>
+      <w:r>
+        <w:t>astalir</w:t>
+      </w:r>
+      <w:proofErr w:type="spellEnd"/>
+      <w:r>
+        <w:t xml:space="preserve"> (</w:t>
+      </w:r>
+      <w:proofErr w:type="spellStart"/>
+      <w:r>
+        <w:t>drath</w:t>
+      </w:r>
+      <w:proofErr w:type="spellEnd"/>
+      <w:r>
+        <w:t>) "hunters mark" robin hood: 14 dmg piercing</w:t>
+      </w:r>
+    </w:p>
+    <w:p/>
+    <w:p>
+      <w:r>
+        <w:t xml:space="preserve">gale "may the suns protect you" shield of faiths </w:t>
+      </w:r>
+      <w:proofErr w:type="spellStart"/>
+      <w:r>
+        <w:t>gra</w:t>
+      </w:r>
+      <w:proofErr w:type="spellEnd"/>
+      <w:r>
+        <w:t>: +2 AC</w:t>
+      </w:r>
+    </w:p>
+    <w:p>
+      <w:r>
+        <w:t xml:space="preserve">gale: hold </w:t>
+      </w:r>
+      <w:proofErr w:type="spellStart"/>
+      <w:r>
+        <w:t>actino</w:t>
+      </w:r>
+      <w:proofErr w:type="spellEnd"/>
+      <w:r>
+        <w:t>: any enemy gets within 5ft attacks, he'll attack it</w:t>
+      </w:r>
+    </w:p>
+    <w:p/>
+    <w:p>
+      <w:proofErr w:type="spellStart"/>
+      <w:r>
+        <w:t>gra</w:t>
+      </w:r>
+      <w:proofErr w:type="spellEnd"/>
+      <w:r>
+        <w:t>: (about RH) "this one is mine"</w:t>
+      </w:r>
+    </w:p>
+    <w:p/>
+    <w:p>
+      <w:proofErr w:type="spellStart"/>
+      <w:r>
+        <w:t>reesu</w:t>
+      </w:r>
+      <w:proofErr w:type="spellEnd"/>
+      <w:r>
+        <w:t xml:space="preserve">: </w:t>
+      </w:r>
+      <w:proofErr w:type="spellStart"/>
+      <w:r>
+        <w:t>tiadal</w:t>
+      </w:r>
+      <w:proofErr w:type="spellEnd"/>
+      <w:r>
+        <w:t xml:space="preserve"> waves the merry men: kills 14 merry men</w:t>
+      </w:r>
+    </w:p>
+    <w:p>
+      <w:r>
+        <w:t>"ready to give up?"</w:t>
+      </w:r>
+    </w:p>
+    <w:p/>
+    <w:p>
+      <w:proofErr w:type="spellStart"/>
+      <w:r>
+        <w:t>gra</w:t>
+      </w:r>
+      <w:proofErr w:type="spellEnd"/>
+      <w:r>
+        <w:t xml:space="preserve"> axes RH: CRIT HIT: 22dmg</w:t>
+      </w:r>
+    </w:p>
+    <w:p>
+      <w:r>
+        <w:t>+2 AC on next attack from RH</w:t>
+      </w:r>
+    </w:p>
+    <w:p>
+      <w:proofErr w:type="spellStart"/>
+      <w:r>
+        <w:t>gra</w:t>
+      </w:r>
+      <w:proofErr w:type="spellEnd"/>
+      <w:r>
+        <w:t xml:space="preserve"> axes RH with advantage: 9dmg</w:t>
+      </w:r>
+    </w:p>
+    <w:p>
+      <w:proofErr w:type="spellStart"/>
+      <w:r>
+        <w:t>gra</w:t>
+      </w:r>
+      <w:proofErr w:type="spellEnd"/>
+      <w:r>
+        <w:t xml:space="preserve"> chops off RH legs</w:t>
+      </w:r>
+    </w:p>
+    <w:p>
+      <w:proofErr w:type="spellStart"/>
+      <w:r>
+        <w:t>gra</w:t>
+      </w:r>
+      <w:proofErr w:type="spellEnd"/>
+      <w:r>
+        <w:t xml:space="preserve"> grabs RH and throws RH into the air</w:t>
+      </w:r>
+    </w:p>
+    <w:p/>
+    <w:p>
+      <w:r>
+        <w:t>sui gets back into party: "</w:t>
+      </w:r>
+      <w:proofErr w:type="spellStart"/>
+      <w:r>
+        <w:t>i</w:t>
+      </w:r>
+      <w:proofErr w:type="spellEnd"/>
+      <w:r>
+        <w:t xml:space="preserve"> hope you like being killed by richest man alive"</w:t>
+      </w:r>
+    </w:p>
+    <w:p>
+      <w:r>
+        <w:t>sui arrows RH, kills him</w:t>
+      </w:r>
+    </w:p>
+    <w:p/>
+    <w:p>
+      <w:r>
+        <w:t>=== combat ends ===</w:t>
+      </w:r>
+    </w:p>
+    <w:p/>
+    <w:p>
+      <w:r>
+        <w:t xml:space="preserve">Don </w:t>
+      </w:r>
+      <w:proofErr w:type="spellStart"/>
+      <w:r>
+        <w:t>JeLancie</w:t>
+      </w:r>
+      <w:proofErr w:type="spellEnd"/>
+      <w:r>
+        <w:t xml:space="preserve"> appears and slow claps</w:t>
+      </w:r>
+    </w:p>
+    <w:p>
+      <w:r>
+        <w:t xml:space="preserve">"well done, </w:t>
+      </w:r>
+      <w:proofErr w:type="spellStart"/>
+      <w:r>
+        <w:t>i</w:t>
+      </w:r>
+      <w:proofErr w:type="spellEnd"/>
+      <w:r>
+        <w:t xml:space="preserve"> </w:t>
+      </w:r>
+      <w:proofErr w:type="spellStart"/>
+      <w:r>
+        <w:t>couldnt</w:t>
+      </w:r>
+      <w:proofErr w:type="spellEnd"/>
+      <w:r>
+        <w:t xml:space="preserve"> stand that fellow"</w:t>
+      </w:r>
+    </w:p>
+    <w:p/>
+    <w:p>
+      <w:proofErr w:type="spellStart"/>
+      <w:r>
+        <w:t>gra</w:t>
+      </w:r>
+      <w:proofErr w:type="spellEnd"/>
+      <w:r>
+        <w:t>: "what do you want?"</w:t>
+      </w:r>
+    </w:p>
+    <w:p/>
+    <w:p>
+      <w:r>
+        <w:t>don: "</w:t>
+      </w:r>
+      <w:proofErr w:type="spellStart"/>
+      <w:r>
+        <w:t>nothig</w:t>
+      </w:r>
+      <w:proofErr w:type="spellEnd"/>
+      <w:r>
+        <w:t>" snaps fingers, shop appears</w:t>
+      </w:r>
+    </w:p>
+    <w:p/>
+    <w:p>
+      <w:proofErr w:type="spellStart"/>
+      <w:r>
+        <w:t>reesu</w:t>
+      </w:r>
+      <w:proofErr w:type="spellEnd"/>
+      <w:r>
+        <w:t xml:space="preserve"> loots RH body: 800gold</w:t>
+      </w:r>
+    </w:p>
+    <w:p>
+      <w:proofErr w:type="spellStart"/>
+      <w:r>
+        <w:t>reesu</w:t>
+      </w:r>
+      <w:proofErr w:type="spellEnd"/>
+      <w:r>
+        <w:t xml:space="preserve"> pulls RH head off, with spine</w:t>
+      </w:r>
+    </w:p>
+    <w:p>
+      <w:proofErr w:type="spellStart"/>
+      <w:r>
+        <w:t>gra</w:t>
+      </w:r>
+      <w:proofErr w:type="spellEnd"/>
+      <w:r>
+        <w:t>: "your bad habits are rearing up again"</w:t>
+      </w:r>
+    </w:p>
+    <w:p>
+      <w:proofErr w:type="spellStart"/>
+      <w:r>
+        <w:t>reesu</w:t>
+      </w:r>
+      <w:proofErr w:type="spellEnd"/>
+      <w:r>
+        <w:t xml:space="preserve">: "you </w:t>
+      </w:r>
+      <w:proofErr w:type="spellStart"/>
+      <w:r>
+        <w:t>owuldt</w:t>
+      </w:r>
+      <w:proofErr w:type="spellEnd"/>
+      <w:r>
+        <w:t xml:space="preserve"> </w:t>
+      </w:r>
+      <w:proofErr w:type="spellStart"/>
+      <w:r>
+        <w:t>wnat</w:t>
+      </w:r>
+      <w:proofErr w:type="spellEnd"/>
+      <w:r>
+        <w:t xml:space="preserve"> to do this too?" *tosses the skull to </w:t>
+      </w:r>
+      <w:proofErr w:type="spellStart"/>
+      <w:r>
+        <w:t>gra</w:t>
+      </w:r>
+      <w:proofErr w:type="spellEnd"/>
+      <w:r>
+        <w:t>*</w:t>
+      </w:r>
+    </w:p>
+    <w:p/>
+    <w:p>
+      <w:r>
+        <w:t>sui goes to don's shop</w:t>
+      </w:r>
+    </w:p>
+    <w:p/>
+    <w:p>
+      <w:proofErr w:type="spellStart"/>
+      <w:r>
+        <w:t>reesu</w:t>
+      </w:r>
+      <w:proofErr w:type="spellEnd"/>
+      <w:r>
+        <w:t xml:space="preserve"> sleight of hands the skull into </w:t>
+      </w:r>
+      <w:proofErr w:type="spellStart"/>
+      <w:r>
+        <w:t>gra's</w:t>
+      </w:r>
+      <w:proofErr w:type="spellEnd"/>
+      <w:r>
+        <w:t xml:space="preserve"> bag of holding</w:t>
+      </w:r>
+    </w:p>
+    <w:p/>
+    <w:p>
+      <w:proofErr w:type="spellStart"/>
+      <w:r>
+        <w:t>gra</w:t>
+      </w:r>
+      <w:proofErr w:type="spellEnd"/>
+      <w:r>
+        <w:t xml:space="preserve"> asks don if he can enhance weapons, wants his weapon enhanced</w:t>
+      </w:r>
+    </w:p>
+    <w:p/>
+    <w:p>
+      <w:r>
+        <w:t>sui offers to pay for gras weapon enhancement</w:t>
+      </w:r>
+    </w:p>
+    <w:p/>
+    <w:p>
+      <w:r>
+        <w:t>don cleans blood from gras weapon</w:t>
+      </w:r>
+    </w:p>
+    <w:p/>
+    <w:p>
+      <w:r>
+        <w:t>sui persuades don for cheaper price</w:t>
+      </w:r>
+    </w:p>
+    <w:p/>
+    <w:p>
+      <w:proofErr w:type="spellStart"/>
+      <w:r>
+        <w:t>gra</w:t>
+      </w:r>
+      <w:proofErr w:type="spellEnd"/>
+      <w:r>
+        <w:t xml:space="preserve"> asks </w:t>
+      </w:r>
+      <w:proofErr w:type="spellStart"/>
+      <w:r>
+        <w:t>reesu</w:t>
+      </w:r>
+      <w:proofErr w:type="spellEnd"/>
+      <w:r>
+        <w:t xml:space="preserve"> if he can borrow money.</w:t>
+      </w:r>
+    </w:p>
+    <w:p/>
+    <w:p>
+      <w:r>
+        <w:lastRenderedPageBreak/>
+        <w:t xml:space="preserve">don upgrades </w:t>
+      </w:r>
+      <w:proofErr w:type="spellStart"/>
+      <w:r>
+        <w:t>gra's</w:t>
+      </w:r>
+      <w:proofErr w:type="spellEnd"/>
+      <w:r>
+        <w:t xml:space="preserve"> weapon behind his door.</w:t>
+      </w:r>
+    </w:p>
+    <w:p/>
+    <w:p>
+      <w:proofErr w:type="spellStart"/>
+      <w:r>
+        <w:t>gra</w:t>
+      </w:r>
+      <w:proofErr w:type="spellEnd"/>
+      <w:r>
+        <w:t xml:space="preserve"> wants his weapon to light on fire, but </w:t>
+      </w:r>
+      <w:proofErr w:type="spellStart"/>
+      <w:r>
+        <w:t>cant</w:t>
+      </w:r>
+      <w:proofErr w:type="spellEnd"/>
+      <w:r>
+        <w:t xml:space="preserve"> afford it</w:t>
+      </w:r>
+    </w:p>
+    <w:p/>
+    <w:p>
+      <w:r>
+        <w:t xml:space="preserve">sui gets his </w:t>
+      </w:r>
+      <w:proofErr w:type="spellStart"/>
+      <w:r>
+        <w:t>shortsword</w:t>
+      </w:r>
+      <w:proofErr w:type="spellEnd"/>
+      <w:r>
+        <w:t xml:space="preserve"> and </w:t>
+      </w:r>
+      <w:proofErr w:type="spellStart"/>
+      <w:r>
+        <w:t>shortsword</w:t>
+      </w:r>
+      <w:proofErr w:type="spellEnd"/>
+      <w:r>
+        <w:t xml:space="preserve"> upgraded (-600gp)</w:t>
+      </w:r>
+    </w:p>
+    <w:p/>
+    <w:p>
+      <w:proofErr w:type="spellStart"/>
+      <w:r>
+        <w:t>gra</w:t>
+      </w:r>
+      <w:proofErr w:type="spellEnd"/>
+      <w:r>
+        <w:t xml:space="preserve"> persuades for bulk discount: 25gp discount</w:t>
+      </w:r>
+    </w:p>
+    <w:p/>
+    <w:p>
+      <w:proofErr w:type="spellStart"/>
+      <w:r>
+        <w:t>gra</w:t>
+      </w:r>
+      <w:proofErr w:type="spellEnd"/>
+      <w:r>
+        <w:t xml:space="preserve"> wants his </w:t>
+      </w:r>
+      <w:proofErr w:type="spellStart"/>
+      <w:r>
+        <w:t>greataxe</w:t>
+      </w:r>
+      <w:proofErr w:type="spellEnd"/>
+      <w:r>
+        <w:t xml:space="preserve"> upgraded, hides behind wagon, rips off 2 patches from his cloak: extra gold</w:t>
+      </w:r>
+    </w:p>
+    <w:p/>
+    <w:p>
+      <w:proofErr w:type="spellStart"/>
+      <w:r>
+        <w:t>reesu</w:t>
+      </w:r>
+      <w:proofErr w:type="spellEnd"/>
+      <w:r>
+        <w:t xml:space="preserve"> loots bandit bodies: 700gold</w:t>
+      </w:r>
+    </w:p>
+    <w:p/>
+    <w:p>
+      <w:r>
+        <w:t xml:space="preserve">sui fist bumps </w:t>
+      </w:r>
+      <w:proofErr w:type="spellStart"/>
+      <w:r>
+        <w:t>gra</w:t>
+      </w:r>
+      <w:proofErr w:type="spellEnd"/>
+    </w:p>
+    <w:p/>
+    <w:p>
+      <w:proofErr w:type="spellStart"/>
+      <w:r>
+        <w:t>drath</w:t>
+      </w:r>
+      <w:proofErr w:type="spellEnd"/>
+      <w:r>
+        <w:t xml:space="preserve"> searches bandit bodies finds small map to a town: </w:t>
+      </w:r>
+      <w:proofErr w:type="spellStart"/>
+      <w:r>
+        <w:t>Canadia</w:t>
+      </w:r>
+      <w:proofErr w:type="spellEnd"/>
+    </w:p>
+    <w:p/>
+    <w:p>
+      <w:r>
+        <w:t>don wipes the blood away with a touch on gale</w:t>
+      </w:r>
+    </w:p>
+    <w:p/>
+    <w:p>
+      <w:proofErr w:type="spellStart"/>
+      <w:r>
+        <w:t>drath</w:t>
+      </w:r>
+      <w:proofErr w:type="spellEnd"/>
+      <w:r>
+        <w:t xml:space="preserve"> asks don for winter tent (explains badly)</w:t>
+      </w:r>
+    </w:p>
+    <w:p>
+      <w:r>
+        <w:t xml:space="preserve">don makes tent for </w:t>
+      </w:r>
+      <w:proofErr w:type="spellStart"/>
+      <w:r>
+        <w:t>drath</w:t>
+      </w:r>
+      <w:proofErr w:type="spellEnd"/>
+      <w:r>
+        <w:t>, gives to her</w:t>
+      </w:r>
+    </w:p>
+    <w:p/>
+    <w:p/>
+    <w:p>
+      <w:proofErr w:type="spellStart"/>
+      <w:r>
+        <w:t>reesu</w:t>
+      </w:r>
+      <w:proofErr w:type="spellEnd"/>
+      <w:r>
+        <w:t xml:space="preserve">: "can </w:t>
+      </w:r>
+      <w:proofErr w:type="spellStart"/>
+      <w:r>
+        <w:t>i</w:t>
+      </w:r>
+      <w:proofErr w:type="spellEnd"/>
+      <w:r>
+        <w:t xml:space="preserve"> have something </w:t>
+      </w:r>
+      <w:proofErr w:type="spellStart"/>
+      <w:r>
+        <w:t>bc</w:t>
+      </w:r>
+      <w:proofErr w:type="spellEnd"/>
+      <w:r>
+        <w:t xml:space="preserve"> you like me?"</w:t>
+      </w:r>
+    </w:p>
+    <w:p>
+      <w:r>
+        <w:t>don: "you can have this nice obsidian rock"</w:t>
+      </w:r>
+    </w:p>
+    <w:p>
+      <w:proofErr w:type="spellStart"/>
+      <w:r>
+        <w:t>reesu</w:t>
+      </w:r>
+      <w:proofErr w:type="spellEnd"/>
+      <w:r>
+        <w:t xml:space="preserve"> persuades don to get rock, don turns the rock into </w:t>
+      </w:r>
+      <w:proofErr w:type="spellStart"/>
+      <w:r>
+        <w:t>a</w:t>
+      </w:r>
+      <w:proofErr w:type="spellEnd"/>
+      <w:r>
+        <w:t xml:space="preserve"> arrowhead necklace</w:t>
+      </w:r>
+    </w:p>
+    <w:p/>
+    <w:p>
+      <w:proofErr w:type="spellStart"/>
+      <w:r>
+        <w:t>drath</w:t>
+      </w:r>
+      <w:proofErr w:type="spellEnd"/>
+      <w:r>
+        <w:t xml:space="preserve"> looks at it, sees its a normal rock</w:t>
+      </w:r>
+    </w:p>
+    <w:p/>
+    <w:p>
+      <w:proofErr w:type="spellStart"/>
+      <w:r>
+        <w:t>reesu</w:t>
+      </w:r>
+      <w:proofErr w:type="spellEnd"/>
+      <w:r>
+        <w:t xml:space="preserve">: (to </w:t>
+      </w:r>
+      <w:proofErr w:type="spellStart"/>
+      <w:r>
+        <w:t>gra</w:t>
+      </w:r>
+      <w:proofErr w:type="spellEnd"/>
+      <w:r>
+        <w:t>) "he likes me"</w:t>
+      </w:r>
+    </w:p>
+    <w:p/>
+    <w:p>
+      <w:proofErr w:type="spellStart"/>
+      <w:r>
+        <w:t>draht</w:t>
+      </w:r>
+      <w:proofErr w:type="spellEnd"/>
+      <w:r>
+        <w:t xml:space="preserve"> sets up the tent behind a tree, goes in and turns into </w:t>
+      </w:r>
+      <w:proofErr w:type="spellStart"/>
+      <w:r>
+        <w:t>astalir</w:t>
+      </w:r>
+      <w:proofErr w:type="spellEnd"/>
+    </w:p>
+    <w:p>
+      <w:r>
+        <w:t>to go to sleep</w:t>
+      </w:r>
+    </w:p>
+    <w:p/>
+    <w:p>
+      <w:r>
+        <w:t>don tells about RH's grandma</w:t>
+      </w:r>
+    </w:p>
+    <w:p>
+      <w:r>
+        <w:t xml:space="preserve">don offers to </w:t>
+      </w:r>
+      <w:proofErr w:type="spellStart"/>
+      <w:r>
+        <w:t>ressurrct</w:t>
+      </w:r>
+      <w:proofErr w:type="spellEnd"/>
+      <w:r>
+        <w:t xml:space="preserve"> him</w:t>
+      </w:r>
+    </w:p>
+    <w:p/>
+    <w:p>
+      <w:r>
+        <w:t>party says no</w:t>
+      </w:r>
+    </w:p>
+    <w:p/>
+    <w:p>
+      <w:proofErr w:type="spellStart"/>
+      <w:r>
+        <w:t>reesu</w:t>
+      </w:r>
+      <w:proofErr w:type="spellEnd"/>
+      <w:r>
+        <w:t xml:space="preserve"> gives 500gp to </w:t>
+      </w:r>
+      <w:proofErr w:type="spellStart"/>
+      <w:r>
+        <w:t>gra</w:t>
+      </w:r>
+      <w:proofErr w:type="spellEnd"/>
+    </w:p>
+    <w:p/>
+    <w:p>
+      <w:proofErr w:type="spellStart"/>
+      <w:r>
+        <w:t>reesu</w:t>
+      </w:r>
+      <w:proofErr w:type="spellEnd"/>
+      <w:r>
+        <w:t xml:space="preserve"> gives RH's leg to don, it has bite marks on it</w:t>
+      </w:r>
+    </w:p>
+    <w:p>
+      <w:r>
+        <w:t xml:space="preserve">don </w:t>
+      </w:r>
+      <w:proofErr w:type="spellStart"/>
+      <w:r>
+        <w:t>sprucens</w:t>
+      </w:r>
+      <w:proofErr w:type="spellEnd"/>
+      <w:r>
+        <w:t xml:space="preserve"> up the leg</w:t>
+      </w:r>
+    </w:p>
+    <w:p>
+      <w:pPr>
+        <w:pStyle w:val="Heading2"/>
+      </w:pPr>
+    </w:p>
+    <w:p>
+      <w:pPr>
+        <w:pStyle w:val="Heading2"/>
+      </w:pPr>
+      <w:r>
+        <w:t>Roll20 Chat</w:t>
+      </w:r>
+    </w:p>
+    <w:p>
+      <w:r>
+        <w:t>(To GM): hi</w:t>
+      </w:r>
+    </w:p>
+    <w:p>
+      <w:r>
+        <w:t>Centaurus20 (GM):hello</w:t>
+      </w:r>
+    </w:p>
+    <w:p>
+      <w:r>
+        <w:t xml:space="preserve">(To </w:t>
+      </w:r>
+      <w:proofErr w:type="spellStart"/>
+      <w:r>
+        <w:t>Meldia</w:t>
+      </w:r>
+      <w:proofErr w:type="spellEnd"/>
+      <w:r>
+        <w:t>): hi</w:t>
+      </w:r>
+    </w:p>
+    <w:p>
+      <w:r>
+        <w:t>Enon/</w:t>
+      </w:r>
+      <w:proofErr w:type="spellStart"/>
+      <w:r>
+        <w:t>Status:Robin</w:t>
+      </w:r>
+      <w:proofErr w:type="spellEnd"/>
+      <w:r>
+        <w:t xml:space="preserve"> wood about to have the merry men come out and kick </w:t>
+      </w:r>
+      <w:proofErr w:type="spellStart"/>
+      <w:r>
+        <w:t>everyones</w:t>
+      </w:r>
+      <w:proofErr w:type="spellEnd"/>
+      <w:r>
+        <w:t>' ass</w:t>
+      </w:r>
+    </w:p>
+    <w:p>
+      <w:r>
+        <w:t>The session hasn't even begun but it's already going wonderfully</w:t>
+      </w:r>
+    </w:p>
+    <w:p>
+      <w:r>
+        <w:t>Shield G. (GM):=== SESSION 8 ====</w:t>
+      </w:r>
+    </w:p>
+    <w:p>
+      <w:proofErr w:type="spellStart"/>
+      <w:r>
+        <w:t>Meldia</w:t>
+      </w:r>
+      <w:proofErr w:type="spellEnd"/>
+      <w:r>
+        <w:t xml:space="preserve"> (GM):</w:t>
+      </w:r>
+      <w:proofErr w:type="spellStart"/>
+      <w:r>
+        <w:t>Ikr</w:t>
+      </w:r>
+      <w:proofErr w:type="spellEnd"/>
+      <w:r>
+        <w:t>?</w:t>
+      </w:r>
+    </w:p>
+    <w:p>
+      <w:proofErr w:type="spellStart"/>
+      <w:r>
+        <w:t>Sui:Lovely</w:t>
+      </w:r>
+      <w:proofErr w:type="spellEnd"/>
+      <w:r>
+        <w:t>.</w:t>
+      </w:r>
+    </w:p>
+    <w:p>
+      <w:r>
+        <w:t xml:space="preserve">off to a </w:t>
+      </w:r>
+      <w:proofErr w:type="spellStart"/>
+      <w:r>
+        <w:t>greaaaat</w:t>
+      </w:r>
+      <w:proofErr w:type="spellEnd"/>
+      <w:r>
+        <w:t xml:space="preserve"> start.</w:t>
+      </w:r>
+    </w:p>
+    <w:p>
+      <w:proofErr w:type="spellStart"/>
+      <w:r>
+        <w:t>Grarthta</w:t>
+      </w:r>
+      <w:proofErr w:type="spellEnd"/>
+      <w:r>
+        <w:t xml:space="preserve"> </w:t>
+      </w:r>
+      <w:proofErr w:type="spellStart"/>
+      <w:r>
+        <w:t>Swanfallow</w:t>
+      </w:r>
+      <w:proofErr w:type="spellEnd"/>
+      <w:r>
+        <w:t xml:space="preserve"> (</w:t>
+      </w:r>
+      <w:proofErr w:type="spellStart"/>
+      <w:r>
+        <w:t>Gra</w:t>
+      </w:r>
+      <w:proofErr w:type="spellEnd"/>
+      <w:r>
+        <w:t>):yes</w:t>
+      </w:r>
+    </w:p>
+    <w:p>
+      <w:proofErr w:type="spellStart"/>
+      <w:r>
+        <w:t>Sui:It's</w:t>
+      </w:r>
+      <w:proofErr w:type="spellEnd"/>
+      <w:r>
+        <w:t xml:space="preserve"> like the whole campaign went to shit when I was gone</w:t>
+      </w:r>
+    </w:p>
+    <w:p>
+      <w:r>
+        <w:t>Centaurus20 (GM):our attack enrages the enemy. If possible they must spend their movement next turn moving towards you.</w:t>
+      </w:r>
+    </w:p>
+    <w:p>
+      <w:proofErr w:type="spellStart"/>
+      <w:r>
+        <w:t>Meldia</w:t>
+      </w:r>
+      <w:proofErr w:type="spellEnd"/>
+      <w:r>
+        <w:t xml:space="preserve"> (GM):</w:t>
+      </w:r>
+      <w:proofErr w:type="spellStart"/>
+      <w:r>
+        <w:t>lego</w:t>
+      </w:r>
+      <w:proofErr w:type="spellEnd"/>
+      <w:r>
+        <w:t xml:space="preserve"> could </w:t>
+      </w:r>
+      <w:proofErr w:type="spellStart"/>
+      <w:r>
+        <w:t>i</w:t>
+      </w:r>
+      <w:proofErr w:type="spellEnd"/>
+      <w:r>
+        <w:t xml:space="preserve"> go before you?</w:t>
+      </w:r>
+    </w:p>
+    <w:p>
+      <w:r>
+        <w:lastRenderedPageBreak/>
+        <w:t>Sui:-NV2rjJoSWFOgRfHB0NR|repeating_attack_-NV30ZqFzcqJIK4QlQzc_attack_crit</w:t>
+      </w:r>
+    </w:p>
+    <w:p>
+      <w:r>
+        <w:t>Centaurus20 (GM):</w:t>
+      </w:r>
+      <w:proofErr w:type="spellStart"/>
+      <w:r>
+        <w:t>trent</w:t>
+      </w:r>
+      <w:proofErr w:type="spellEnd"/>
+      <w:r>
+        <w:t>?</w:t>
+      </w:r>
+    </w:p>
+    <w:p>
+      <w:proofErr w:type="spellStart"/>
+      <w:r>
+        <w:t>Meldia</w:t>
+      </w:r>
+      <w:proofErr w:type="spellEnd"/>
+      <w:r>
+        <w:t xml:space="preserve"> (GM):I want to loot robin hood</w:t>
+      </w:r>
+    </w:p>
+    <w:p>
+      <w:proofErr w:type="spellStart"/>
+      <w:r>
+        <w:t>Drathalion</w:t>
+      </w:r>
+      <w:proofErr w:type="spellEnd"/>
+      <w:r>
+        <w:t xml:space="preserve"> </w:t>
+      </w:r>
+      <w:proofErr w:type="spellStart"/>
+      <w:r>
+        <w:t>Treescorn</w:t>
+      </w:r>
+      <w:proofErr w:type="spellEnd"/>
+      <w:r>
+        <w:t xml:space="preserve"> searches bodies for documents</w:t>
+      </w:r>
+    </w:p>
+    <w:p>
+      <w:proofErr w:type="spellStart"/>
+      <w:r>
+        <w:t>Meldia</w:t>
+      </w:r>
+      <w:proofErr w:type="spellEnd"/>
+      <w:r>
+        <w:t xml:space="preserve"> (GM):Looting the rest of people </w:t>
+      </w:r>
+      <w:proofErr w:type="spellStart"/>
+      <w:r>
+        <w:t>i</w:t>
+      </w:r>
+      <w:proofErr w:type="spellEnd"/>
+      <w:r>
+        <w:t xml:space="preserve"> absolutely murdered</w:t>
+      </w:r>
+    </w:p>
+    <w:p>
+      <w:proofErr w:type="spellStart"/>
+      <w:r>
+        <w:t>Drathalion</w:t>
+      </w:r>
+      <w:proofErr w:type="spellEnd"/>
+      <w:r>
+        <w:t xml:space="preserve"> </w:t>
+      </w:r>
+      <w:proofErr w:type="spellStart"/>
+      <w:r>
+        <w:t>Treescorn</w:t>
+      </w:r>
+      <w:proofErr w:type="spellEnd"/>
+      <w:r>
+        <w:t xml:space="preserve"> searches the dead bodies for documents</w:t>
+      </w:r>
+    </w:p>
+    <w:p>
+      <w:r>
+        <w:t>(To GM): hi</w:t>
+      </w:r>
+    </w:p>
+    <w:p>
+      <w:r>
+        <w:t>Centaurus20 (GM):invest shield</w:t>
+      </w:r>
+    </w:p>
+    <w:p>
+      <w:proofErr w:type="spellStart"/>
+      <w:r>
+        <w:t>Drathalion</w:t>
+      </w:r>
+      <w:proofErr w:type="spellEnd"/>
+      <w:r>
+        <w:t xml:space="preserve"> </w:t>
+      </w:r>
+      <w:proofErr w:type="spellStart"/>
+      <w:r>
+        <w:t>Treescorn:i</w:t>
+      </w:r>
+      <w:proofErr w:type="spellEnd"/>
+      <w:r>
+        <w:t xml:space="preserve"> got 18</w:t>
+      </w:r>
+    </w:p>
+    <w:p>
+      <w:r>
+        <w:t>Centaurus20 (GM):invest shield</w:t>
+      </w:r>
+    </w:p>
+    <w:p>
+      <w:proofErr w:type="spellStart"/>
+      <w:r>
+        <w:t>Drathalion</w:t>
+      </w:r>
+      <w:proofErr w:type="spellEnd"/>
+      <w:r>
+        <w:t xml:space="preserve"> </w:t>
+      </w:r>
+      <w:proofErr w:type="spellStart"/>
+      <w:r>
+        <w:t>Treescorn:i</w:t>
+      </w:r>
+      <w:proofErr w:type="spellEnd"/>
+      <w:r>
+        <w:t xml:space="preserve"> got 18</w:t>
+      </w:r>
+    </w:p>
+    <w:p>
+      <w:proofErr w:type="spellStart"/>
+      <w:r>
+        <w:t>Drathalion</w:t>
+      </w:r>
+      <w:proofErr w:type="spellEnd"/>
+      <w:r>
+        <w:t xml:space="preserve"> </w:t>
+      </w:r>
+      <w:proofErr w:type="spellStart"/>
+      <w:r>
+        <w:t>Treescorn:what</w:t>
+      </w:r>
+      <w:proofErr w:type="spellEnd"/>
+      <w:r>
+        <w:t xml:space="preserve"> were the two patches </w:t>
+      </w:r>
+      <w:proofErr w:type="spellStart"/>
+      <w:r>
+        <w:t>gra</w:t>
+      </w:r>
+      <w:proofErr w:type="spellEnd"/>
+      <w:r>
+        <w:t xml:space="preserve"> tore off his cloak?</w:t>
+      </w:r>
+    </w:p>
+    <w:p>
+      <w:r>
+        <w:t>Centaurus20 (GM):gold</w:t>
+      </w:r>
+    </w:p>
+    <w:p>
+      <w:proofErr w:type="spellStart"/>
+      <w:r>
+        <w:t>Drathalion</w:t>
+      </w:r>
+      <w:proofErr w:type="spellEnd"/>
+      <w:r>
+        <w:t xml:space="preserve"> </w:t>
+      </w:r>
+      <w:proofErr w:type="spellStart"/>
+      <w:r>
+        <w:t>Treescorn:does</w:t>
+      </w:r>
+      <w:proofErr w:type="spellEnd"/>
+      <w:r>
+        <w:t xml:space="preserve"> the map of the </w:t>
+      </w:r>
+      <w:proofErr w:type="spellStart"/>
+      <w:r>
+        <w:t>townshow</w:t>
+      </w:r>
+      <w:proofErr w:type="spellEnd"/>
+      <w:r>
+        <w:t xml:space="preserve"> the name of the town?</w:t>
+      </w:r>
+    </w:p>
+    <w:p>
+      <w:r>
+        <w:t xml:space="preserve">Centaurus20 (GM):the town is </w:t>
+      </w:r>
+      <w:proofErr w:type="spellStart"/>
+      <w:r>
+        <w:t>Canadia</w:t>
+      </w:r>
+      <w:proofErr w:type="spellEnd"/>
+    </w:p>
+    <w:p/>
+    <w:p>
+      <w:proofErr w:type="spellStart"/>
+      <w:r>
+        <w:t>Drathalion</w:t>
+      </w:r>
+      <w:proofErr w:type="spellEnd"/>
+      <w:r>
+        <w:t xml:space="preserve"> </w:t>
+      </w:r>
+      <w:proofErr w:type="spellStart"/>
+      <w:r>
+        <w:t>Treescorn</w:t>
+      </w:r>
+      <w:proofErr w:type="spellEnd"/>
+      <w:r>
+        <w:t xml:space="preserve"> searches robin hood's body for documents</w:t>
+      </w:r>
+    </w:p>
+    <w:p>
+      <w:proofErr w:type="spellStart"/>
+      <w:r>
+        <w:t>Drathalion</w:t>
+      </w:r>
+      <w:proofErr w:type="spellEnd"/>
+      <w:r>
+        <w:t xml:space="preserve"> </w:t>
+      </w:r>
+      <w:proofErr w:type="spellStart"/>
+      <w:r>
+        <w:t>Treescorn:oh</w:t>
+      </w:r>
+      <w:proofErr w:type="spellEnd"/>
+      <w:r>
+        <w:t xml:space="preserve"> hey what did </w:t>
+      </w:r>
+      <w:proofErr w:type="spellStart"/>
+      <w:r>
+        <w:t>drath</w:t>
+      </w:r>
+      <w:proofErr w:type="spellEnd"/>
+      <w:r>
+        <w:t xml:space="preserve"> find on robin hood? any good documents?</w:t>
+      </w:r>
+    </w:p>
     <w:p/>
     <w:p/>
     <w:p/>

</xml_diff>

<commit_message>
[MMZ] Add notes from pre-session 9
</commit_message>
<xml_diff>
--- a/MinotaursMaze/MinotaursMaze-Notes.docx
+++ b/MinotaursMaze/MinotaursMaze-Notes.docx
@@ -16825,32 +16825,443 @@
         <w:t xml:space="preserve"> up the leg</w:t>
       </w:r>
     </w:p>
+    <w:p/>
     <w:p>
       <w:pPr>
         <w:pStyle w:val="Heading2"/>
       </w:pPr>
+      <w:r>
+        <w:t>Roll20 Chat</w:t>
+      </w:r>
+    </w:p>
+    <w:p>
+      <w:r>
+        <w:t>(To GM): hi</w:t>
+      </w:r>
+    </w:p>
+    <w:p>
+      <w:r>
+        <w:t>Centaurus20 (GM):hello</w:t>
+      </w:r>
+    </w:p>
+    <w:p>
+      <w:r>
+        <w:t xml:space="preserve">(To </w:t>
+      </w:r>
+      <w:proofErr w:type="spellStart"/>
+      <w:r>
+        <w:t>Meldia</w:t>
+      </w:r>
+      <w:proofErr w:type="spellEnd"/>
+      <w:r>
+        <w:t>): hi</w:t>
+      </w:r>
+    </w:p>
+    <w:p>
+      <w:r>
+        <w:t>Enon/</w:t>
+      </w:r>
+      <w:proofErr w:type="spellStart"/>
+      <w:r>
+        <w:t>Status:Robin</w:t>
+      </w:r>
+      <w:proofErr w:type="spellEnd"/>
+      <w:r>
+        <w:t xml:space="preserve"> wood about to have the merry men come out and kick </w:t>
+      </w:r>
+      <w:proofErr w:type="spellStart"/>
+      <w:r>
+        <w:t>everyones</w:t>
+      </w:r>
+      <w:proofErr w:type="spellEnd"/>
+      <w:r>
+        <w:t>' ass</w:t>
+      </w:r>
+    </w:p>
+    <w:p>
+      <w:r>
+        <w:t>The session hasn't even begun but it's already going wonderfully</w:t>
+      </w:r>
+    </w:p>
+    <w:p>
+      <w:r>
+        <w:t>Shield G. (GM):=== SESSION 8 ====</w:t>
+      </w:r>
+    </w:p>
+    <w:p>
+      <w:proofErr w:type="spellStart"/>
+      <w:r>
+        <w:t>Meldia</w:t>
+      </w:r>
+      <w:proofErr w:type="spellEnd"/>
+      <w:r>
+        <w:t xml:space="preserve"> (GM):</w:t>
+      </w:r>
+      <w:proofErr w:type="spellStart"/>
+      <w:r>
+        <w:t>Ikr</w:t>
+      </w:r>
+      <w:proofErr w:type="spellEnd"/>
+      <w:r>
+        <w:t>?</w:t>
+      </w:r>
+    </w:p>
+    <w:p>
+      <w:proofErr w:type="spellStart"/>
+      <w:r>
+        <w:t>Sui:Lovely</w:t>
+      </w:r>
+      <w:proofErr w:type="spellEnd"/>
+      <w:r>
+        <w:t>.</w:t>
+      </w:r>
+    </w:p>
+    <w:p>
+      <w:r>
+        <w:t xml:space="preserve">off to a </w:t>
+      </w:r>
+      <w:proofErr w:type="spellStart"/>
+      <w:r>
+        <w:t>greaaaat</w:t>
+      </w:r>
+      <w:proofErr w:type="spellEnd"/>
+      <w:r>
+        <w:t xml:space="preserve"> start.</w:t>
+      </w:r>
+    </w:p>
+    <w:p>
+      <w:proofErr w:type="spellStart"/>
+      <w:r>
+        <w:t>Grarthta</w:t>
+      </w:r>
+      <w:proofErr w:type="spellEnd"/>
+      <w:r>
+        <w:t xml:space="preserve"> </w:t>
+      </w:r>
+      <w:proofErr w:type="spellStart"/>
+      <w:r>
+        <w:t>Swanfallow</w:t>
+      </w:r>
+      <w:proofErr w:type="spellEnd"/>
+      <w:r>
+        <w:t xml:space="preserve"> (</w:t>
+      </w:r>
+      <w:proofErr w:type="spellStart"/>
+      <w:r>
+        <w:t>Gra</w:t>
+      </w:r>
+      <w:proofErr w:type="spellEnd"/>
+      <w:r>
+        <w:t>):yes</w:t>
+      </w:r>
+    </w:p>
+    <w:p>
+      <w:proofErr w:type="spellStart"/>
+      <w:r>
+        <w:t>Sui:It's</w:t>
+      </w:r>
+      <w:proofErr w:type="spellEnd"/>
+      <w:r>
+        <w:t xml:space="preserve"> like the whole campaign went to shit when I was gone</w:t>
+      </w:r>
+    </w:p>
+    <w:p>
+      <w:r>
+        <w:t>Centaurus20 (GM):our attack enrages the enemy. If possible they must spend their movement next turn moving towards you.</w:t>
+      </w:r>
+    </w:p>
+    <w:p>
+      <w:proofErr w:type="spellStart"/>
+      <w:r>
+        <w:t>Meldia</w:t>
+      </w:r>
+      <w:proofErr w:type="spellEnd"/>
+      <w:r>
+        <w:t xml:space="preserve"> (GM):</w:t>
+      </w:r>
+      <w:proofErr w:type="spellStart"/>
+      <w:r>
+        <w:t>lego</w:t>
+      </w:r>
+      <w:proofErr w:type="spellEnd"/>
+      <w:r>
+        <w:t xml:space="preserve"> could </w:t>
+      </w:r>
+      <w:proofErr w:type="spellStart"/>
+      <w:r>
+        <w:t>i</w:t>
+      </w:r>
+      <w:proofErr w:type="spellEnd"/>
+      <w:r>
+        <w:t xml:space="preserve"> go before you?</w:t>
+      </w:r>
+    </w:p>
+    <w:p>
+      <w:r>
+        <w:lastRenderedPageBreak/>
+        <w:t>Sui:-NV2rjJoSWFOgRfHB0NR|repeating_attack_-NV30ZqFzcqJIK4QlQzc_attack_crit</w:t>
+      </w:r>
+    </w:p>
+    <w:p>
+      <w:r>
+        <w:t>Centaurus20 (GM):</w:t>
+      </w:r>
+      <w:proofErr w:type="spellStart"/>
+      <w:r>
+        <w:t>trent</w:t>
+      </w:r>
+      <w:proofErr w:type="spellEnd"/>
+      <w:r>
+        <w:t>?</w:t>
+      </w:r>
+    </w:p>
+    <w:p>
+      <w:proofErr w:type="spellStart"/>
+      <w:r>
+        <w:t>Meldia</w:t>
+      </w:r>
+      <w:proofErr w:type="spellEnd"/>
+      <w:r>
+        <w:t xml:space="preserve"> (GM):I want to loot robin hood</w:t>
+      </w:r>
+    </w:p>
+    <w:p>
+      <w:proofErr w:type="spellStart"/>
+      <w:r>
+        <w:t>Drathalion</w:t>
+      </w:r>
+      <w:proofErr w:type="spellEnd"/>
+      <w:r>
+        <w:t xml:space="preserve"> </w:t>
+      </w:r>
+      <w:proofErr w:type="spellStart"/>
+      <w:r>
+        <w:t>Treescorn</w:t>
+      </w:r>
+      <w:proofErr w:type="spellEnd"/>
+      <w:r>
+        <w:t xml:space="preserve"> searches bodies for documents</w:t>
+      </w:r>
+    </w:p>
+    <w:p>
+      <w:proofErr w:type="spellStart"/>
+      <w:r>
+        <w:t>Meldia</w:t>
+      </w:r>
+      <w:proofErr w:type="spellEnd"/>
+      <w:r>
+        <w:t xml:space="preserve"> (GM):Looting the rest of people </w:t>
+      </w:r>
+      <w:proofErr w:type="spellStart"/>
+      <w:r>
+        <w:t>i</w:t>
+      </w:r>
+      <w:proofErr w:type="spellEnd"/>
+      <w:r>
+        <w:t xml:space="preserve"> absolutely murdered</w:t>
+      </w:r>
+    </w:p>
+    <w:p>
+      <w:proofErr w:type="spellStart"/>
+      <w:r>
+        <w:t>Drathalion</w:t>
+      </w:r>
+      <w:proofErr w:type="spellEnd"/>
+      <w:r>
+        <w:t xml:space="preserve"> </w:t>
+      </w:r>
+      <w:proofErr w:type="spellStart"/>
+      <w:r>
+        <w:t>Treescorn</w:t>
+      </w:r>
+      <w:proofErr w:type="spellEnd"/>
+      <w:r>
+        <w:t xml:space="preserve"> searches the dead bodies for documents</w:t>
+      </w:r>
+    </w:p>
+    <w:p>
+      <w:r>
+        <w:t>(To GM): hi</w:t>
+      </w:r>
+    </w:p>
+    <w:p>
+      <w:r>
+        <w:t>Centaurus20 (GM):invest shield</w:t>
+      </w:r>
+    </w:p>
+    <w:p>
+      <w:proofErr w:type="spellStart"/>
+      <w:r>
+        <w:t>Drathalion</w:t>
+      </w:r>
+      <w:proofErr w:type="spellEnd"/>
+      <w:r>
+        <w:t xml:space="preserve"> </w:t>
+      </w:r>
+      <w:proofErr w:type="spellStart"/>
+      <w:r>
+        <w:t>Treescorn:i</w:t>
+      </w:r>
+      <w:proofErr w:type="spellEnd"/>
+      <w:r>
+        <w:t xml:space="preserve"> got 18</w:t>
+      </w:r>
+    </w:p>
+    <w:p>
+      <w:r>
+        <w:t>Centaurus20 (GM):invest shield</w:t>
+      </w:r>
+    </w:p>
+    <w:p>
+      <w:proofErr w:type="spellStart"/>
+      <w:r>
+        <w:t>Drathalion</w:t>
+      </w:r>
+      <w:proofErr w:type="spellEnd"/>
+      <w:r>
+        <w:t xml:space="preserve"> </w:t>
+      </w:r>
+      <w:proofErr w:type="spellStart"/>
+      <w:r>
+        <w:t>Treescorn:i</w:t>
+      </w:r>
+      <w:proofErr w:type="spellEnd"/>
+      <w:r>
+        <w:t xml:space="preserve"> got 18</w:t>
+      </w:r>
+    </w:p>
+    <w:p>
+      <w:proofErr w:type="spellStart"/>
+      <w:r>
+        <w:t>Drathalion</w:t>
+      </w:r>
+      <w:proofErr w:type="spellEnd"/>
+      <w:r>
+        <w:t xml:space="preserve"> </w:t>
+      </w:r>
+      <w:proofErr w:type="spellStart"/>
+      <w:r>
+        <w:t>Treescorn:what</w:t>
+      </w:r>
+      <w:proofErr w:type="spellEnd"/>
+      <w:r>
+        <w:t xml:space="preserve"> were the two patches </w:t>
+      </w:r>
+      <w:proofErr w:type="spellStart"/>
+      <w:r>
+        <w:t>gra</w:t>
+      </w:r>
+      <w:proofErr w:type="spellEnd"/>
+      <w:r>
+        <w:t xml:space="preserve"> tore off his cloak?</w:t>
+      </w:r>
+    </w:p>
+    <w:p>
+      <w:r>
+        <w:t>Centaurus20 (GM):gold</w:t>
+      </w:r>
+    </w:p>
+    <w:p>
+      <w:proofErr w:type="spellStart"/>
+      <w:r>
+        <w:t>Drathalion</w:t>
+      </w:r>
+      <w:proofErr w:type="spellEnd"/>
+      <w:r>
+        <w:t xml:space="preserve"> </w:t>
+      </w:r>
+      <w:proofErr w:type="spellStart"/>
+      <w:r>
+        <w:t>Treescorn:does</w:t>
+      </w:r>
+      <w:proofErr w:type="spellEnd"/>
+      <w:r>
+        <w:t xml:space="preserve"> the map of the </w:t>
+      </w:r>
+      <w:proofErr w:type="spellStart"/>
+      <w:r>
+        <w:t>townshow</w:t>
+      </w:r>
+      <w:proofErr w:type="spellEnd"/>
+      <w:r>
+        <w:t xml:space="preserve"> the name of the town?</w:t>
+      </w:r>
+    </w:p>
+    <w:p>
+      <w:r>
+        <w:t xml:space="preserve">Centaurus20 (GM):the town is </w:t>
+      </w:r>
+      <w:proofErr w:type="spellStart"/>
+      <w:r>
+        <w:t>Canadia</w:t>
+      </w:r>
+      <w:proofErr w:type="spellEnd"/>
+    </w:p>
+    <w:p/>
+    <w:p>
+      <w:proofErr w:type="spellStart"/>
+      <w:r>
+        <w:t>Drathalion</w:t>
+      </w:r>
+      <w:proofErr w:type="spellEnd"/>
+      <w:r>
+        <w:t xml:space="preserve"> </w:t>
+      </w:r>
+      <w:proofErr w:type="spellStart"/>
+      <w:r>
+        <w:t>Treescorn</w:t>
+      </w:r>
+      <w:proofErr w:type="spellEnd"/>
+      <w:r>
+        <w:t xml:space="preserve"> searches robin hood's body for documents</w:t>
+      </w:r>
+    </w:p>
+    <w:p>
+      <w:proofErr w:type="spellStart"/>
+      <w:r>
+        <w:t>Drathalion</w:t>
+      </w:r>
+      <w:proofErr w:type="spellEnd"/>
+      <w:r>
+        <w:t xml:space="preserve"> </w:t>
+      </w:r>
+      <w:proofErr w:type="spellStart"/>
+      <w:r>
+        <w:t>Treescorn:oh</w:t>
+      </w:r>
+      <w:proofErr w:type="spellEnd"/>
+      <w:r>
+        <w:t xml:space="preserve"> hey what did </w:t>
+      </w:r>
+      <w:proofErr w:type="spellStart"/>
+      <w:r>
+        <w:t>drath</w:t>
+      </w:r>
+      <w:proofErr w:type="spellEnd"/>
+      <w:r>
+        <w:t xml:space="preserve"> find on robin hood? any good documents?</w:t>
+      </w:r>
+    </w:p>
+    <w:p>
+      <w:r>
+        <w:br w:type="page"/>
+      </w:r>
+    </w:p>
+    <w:p>
+      <w:pPr>
+        <w:pStyle w:val="Heading1"/>
+      </w:pPr>
+      <w:r>
+        <w:lastRenderedPageBreak/>
+        <w:t>Chapter 9</w:t>
+      </w:r>
     </w:p>
     <w:p>
       <w:pPr>
         <w:pStyle w:val="Heading2"/>
       </w:pPr>
       <w:r>
-        <w:t>Roll20 Chat</w:t>
-      </w:r>
-    </w:p>
-    <w:p>
-      <w:r>
-        <w:t>(To GM): hi</w:t>
-      </w:r>
-    </w:p>
-    <w:p>
-      <w:r>
-        <w:t>Centaurus20 (GM):hello</w:t>
-      </w:r>
-    </w:p>
-    <w:p>
-      <w:r>
-        <w:t xml:space="preserve">(To </w:t>
+        <w:t xml:space="preserve">Pre-Session RP (with </w:t>
       </w:r>
       <w:proofErr w:type="spellStart"/>
       <w:r>
@@ -16858,85 +17269,22 @@
       </w:r>
       <w:proofErr w:type="spellEnd"/>
       <w:r>
-        <w:t>): hi</w:t>
-      </w:r>
-    </w:p>
-    <w:p>
-      <w:r>
-        <w:t>Enon/</w:t>
-      </w:r>
-      <w:proofErr w:type="spellStart"/>
-      <w:r>
-        <w:t>Status:Robin</w:t>
-      </w:r>
-      <w:proofErr w:type="spellEnd"/>
-      <w:r>
-        <w:t xml:space="preserve"> wood about to have the merry men come out and kick </w:t>
-      </w:r>
-      <w:proofErr w:type="spellStart"/>
-      <w:r>
-        <w:t>everyones</w:t>
-      </w:r>
-      <w:proofErr w:type="spellEnd"/>
-      <w:r>
-        <w:t>' ass</w:t>
-      </w:r>
-    </w:p>
-    <w:p>
-      <w:r>
-        <w:t>The session hasn't even begun but it's already going wonderfully</w:t>
-      </w:r>
-    </w:p>
-    <w:p>
-      <w:r>
-        <w:t>Shield G. (GM):=== SESSION 8 ====</w:t>
-      </w:r>
-    </w:p>
-    <w:p>
-      <w:proofErr w:type="spellStart"/>
-      <w:r>
-        <w:t>Meldia</w:t>
-      </w:r>
-      <w:proofErr w:type="spellEnd"/>
-      <w:r>
-        <w:t xml:space="preserve"> (GM):</w:t>
-      </w:r>
-      <w:proofErr w:type="spellStart"/>
-      <w:r>
-        <w:t>Ikr</w:t>
-      </w:r>
-      <w:proofErr w:type="spellEnd"/>
-      <w:r>
-        <w:t>?</w:t>
-      </w:r>
-    </w:p>
-    <w:p>
-      <w:proofErr w:type="spellStart"/>
-      <w:r>
-        <w:t>Sui:Lovely</w:t>
-      </w:r>
-      <w:proofErr w:type="spellEnd"/>
-      <w:r>
-        <w:t>.</w:t>
-      </w:r>
-    </w:p>
-    <w:p>
-      <w:r>
-        <w:t xml:space="preserve">off to a </w:t>
-      </w:r>
-      <w:proofErr w:type="spellStart"/>
-      <w:r>
-        <w:t>greaaaat</w:t>
-      </w:r>
-      <w:proofErr w:type="spellEnd"/>
-      <w:r>
-        <w:t xml:space="preserve"> start.</w:t>
-      </w:r>
-    </w:p>
-    <w:p>
-      <w:proofErr w:type="spellStart"/>
-      <w:r>
-        <w:t>Grarthta</w:t>
+        <w:t xml:space="preserve"> and Centaurus)</w:t>
+      </w:r>
+    </w:p>
+    <w:p>
+      <w:r>
+        <w:t>SESSION ~9</w:t>
+      </w:r>
+    </w:p>
+    <w:p/>
+    <w:p>
+      <w:r>
+        <w:t xml:space="preserve">don hires </w:t>
+      </w:r>
+      <w:proofErr w:type="spellStart"/>
+      <w:r>
+        <w:t>silber</w:t>
       </w:r>
       <w:proofErr w:type="spellEnd"/>
       <w:r>
@@ -16944,52 +17292,206 @@
       </w:r>
       <w:proofErr w:type="spellStart"/>
       <w:r>
-        <w:t>Swanfallow</w:t>
-      </w:r>
-      <w:proofErr w:type="spellEnd"/>
-      <w:r>
-        <w:t xml:space="preserve"> (</w:t>
-      </w:r>
-      <w:proofErr w:type="spellStart"/>
-      <w:r>
-        <w:t>Gra</w:t>
-      </w:r>
-      <w:proofErr w:type="spellEnd"/>
-      <w:r>
-        <w:t>):yes</w:t>
-      </w:r>
-    </w:p>
-    <w:p>
-      <w:proofErr w:type="spellStart"/>
-      <w:r>
-        <w:t>Sui:It's</w:t>
-      </w:r>
-      <w:proofErr w:type="spellEnd"/>
-      <w:r>
-        <w:t xml:space="preserve"> like the whole campaign went to shit when I was gone</w:t>
-      </w:r>
-    </w:p>
-    <w:p>
-      <w:r>
-        <w:t>Centaurus20 (GM):our attack enrages the enemy. If possible they must spend their movement next turn moving towards you.</w:t>
-      </w:r>
-    </w:p>
-    <w:p>
-      <w:proofErr w:type="spellStart"/>
-      <w:r>
-        <w:t>Meldia</w:t>
-      </w:r>
-      <w:proofErr w:type="spellEnd"/>
-      <w:r>
-        <w:t xml:space="preserve"> (GM):</w:t>
-      </w:r>
-      <w:proofErr w:type="spellStart"/>
-      <w:r>
-        <w:t>lego</w:t>
-      </w:r>
-      <w:proofErr w:type="spellEnd"/>
-      <w:r>
-        <w:t xml:space="preserve"> could </w:t>
+        <w:t>posten</w:t>
+      </w:r>
+      <w:proofErr w:type="spellEnd"/>
+      <w:r>
+        <w:t xml:space="preserve"> to do something</w:t>
+      </w:r>
+    </w:p>
+    <w:p/>
+    <w:p>
+      <w:proofErr w:type="spellStart"/>
+      <w:r>
+        <w:t>silber</w:t>
+      </w:r>
+      <w:proofErr w:type="spellEnd"/>
+      <w:r>
+        <w:t xml:space="preserve"> survives the cold easily </w:t>
+      </w:r>
+      <w:proofErr w:type="spellStart"/>
+      <w:r>
+        <w:t>bc</w:t>
+      </w:r>
+      <w:proofErr w:type="spellEnd"/>
+      <w:r>
+        <w:t xml:space="preserve"> he </w:t>
+      </w:r>
+      <w:proofErr w:type="spellStart"/>
+      <w:r>
+        <w:t>doesnt</w:t>
+      </w:r>
+      <w:proofErr w:type="spellEnd"/>
+      <w:r>
+        <w:t xml:space="preserve"> have to breath</w:t>
+      </w:r>
+    </w:p>
+    <w:p/>
+    <w:p>
+      <w:r>
+        <w:t xml:space="preserve">micro and </w:t>
+      </w:r>
+      <w:proofErr w:type="spellStart"/>
+      <w:r>
+        <w:t>silber</w:t>
+      </w:r>
+      <w:proofErr w:type="spellEnd"/>
+      <w:r>
+        <w:t xml:space="preserve"> meet don at tavern</w:t>
+      </w:r>
+    </w:p>
+    <w:p/>
+    <w:p>
+      <w:r>
+        <w:t>take several hours to reach the mountains</w:t>
+      </w:r>
+    </w:p>
+    <w:p/>
+    <w:p>
+      <w:proofErr w:type="spellStart"/>
+      <w:r>
+        <w:t>silber's</w:t>
+      </w:r>
+      <w:proofErr w:type="spellEnd"/>
+      <w:r>
+        <w:t xml:space="preserve"> mission is to beat </w:t>
+      </w:r>
+      <w:proofErr w:type="spellStart"/>
+      <w:r>
+        <w:t>revali</w:t>
+      </w:r>
+      <w:proofErr w:type="spellEnd"/>
+      <w:r>
+        <w:t xml:space="preserve"> in an arrow competition</w:t>
+      </w:r>
+    </w:p>
+    <w:p/>
+    <w:p/>
+    <w:p>
+      <w:proofErr w:type="spellStart"/>
+      <w:r>
+        <w:t>arakroca</w:t>
+      </w:r>
+      <w:proofErr w:type="spellEnd"/>
+      <w:r>
+        <w:t xml:space="preserve"> guard stops micro and </w:t>
+      </w:r>
+      <w:proofErr w:type="spellStart"/>
+      <w:r>
+        <w:t>silber</w:t>
+      </w:r>
+      <w:proofErr w:type="spellEnd"/>
+    </w:p>
+    <w:p>
+      <w:proofErr w:type="spellStart"/>
+      <w:r>
+        <w:t>silber</w:t>
+      </w:r>
+      <w:proofErr w:type="spellEnd"/>
+      <w:r>
+        <w:t>:"</w:t>
+      </w:r>
+      <w:proofErr w:type="spellStart"/>
+      <w:r>
+        <w:t>im</w:t>
+      </w:r>
+      <w:proofErr w:type="spellEnd"/>
+      <w:r>
+        <w:t xml:space="preserve"> here to challenge </w:t>
+      </w:r>
+      <w:proofErr w:type="spellStart"/>
+      <w:r>
+        <w:t>revali</w:t>
+      </w:r>
+      <w:proofErr w:type="spellEnd"/>
+      <w:r>
+        <w:t>"</w:t>
+      </w:r>
+    </w:p>
+    <w:p>
+      <w:r>
+        <w:t>guard: "you sure?"</w:t>
+      </w:r>
+    </w:p>
+    <w:p>
+      <w:r>
+        <w:t>sb: "yes"</w:t>
+      </w:r>
+    </w:p>
+    <w:p>
+      <w:r>
+        <w:t xml:space="preserve">guard tells </w:t>
+      </w:r>
+      <w:proofErr w:type="spellStart"/>
+      <w:r>
+        <w:t>revali</w:t>
+      </w:r>
+      <w:proofErr w:type="spellEnd"/>
+    </w:p>
+    <w:p>
+      <w:proofErr w:type="spellStart"/>
+      <w:r>
+        <w:t>revali</w:t>
+      </w:r>
+      <w:proofErr w:type="spellEnd"/>
+      <w:r>
+        <w:t xml:space="preserve">: "if this person really wants to </w:t>
+      </w:r>
+      <w:proofErr w:type="spellStart"/>
+      <w:r>
+        <w:t>emabress</w:t>
+      </w:r>
+      <w:proofErr w:type="spellEnd"/>
+      <w:r>
+        <w:t xml:space="preserve"> themselves, then ok"</w:t>
+      </w:r>
+    </w:p>
+    <w:p>
+      <w:proofErr w:type="spellStart"/>
+      <w:r>
+        <w:t>revali</w:t>
+      </w:r>
+      <w:proofErr w:type="spellEnd"/>
+      <w:r>
+        <w:t xml:space="preserve"> greets </w:t>
+      </w:r>
+      <w:proofErr w:type="spellStart"/>
+      <w:r>
+        <w:t>silber</w:t>
+      </w:r>
+      <w:proofErr w:type="spellEnd"/>
+    </w:p>
+    <w:p>
+      <w:proofErr w:type="spellStart"/>
+      <w:r>
+        <w:t>silber</w:t>
+      </w:r>
+      <w:proofErr w:type="spellEnd"/>
+      <w:r>
+        <w:t xml:space="preserve"> introduces himself</w:t>
+      </w:r>
+    </w:p>
+    <w:p>
+      <w:r>
+        <w:t xml:space="preserve">they shake hands, </w:t>
+      </w:r>
+      <w:proofErr w:type="spellStart"/>
+      <w:r>
+        <w:t>revali</w:t>
+      </w:r>
+      <w:proofErr w:type="spellEnd"/>
+      <w:r>
+        <w:t xml:space="preserve"> hesitates</w:t>
+      </w:r>
+    </w:p>
+    <w:p>
+      <w:proofErr w:type="spellStart"/>
+      <w:r>
+        <w:t>revali</w:t>
+      </w:r>
+      <w:proofErr w:type="spellEnd"/>
+      <w:r>
+        <w:t>: "</w:t>
       </w:r>
       <w:proofErr w:type="spellStart"/>
       <w:r>
@@ -16997,64 +17499,646 @@
       </w:r>
       <w:proofErr w:type="spellEnd"/>
       <w:r>
-        <w:t xml:space="preserve"> go before you?</w:t>
+        <w:t xml:space="preserve"> hope </w:t>
+      </w:r>
+      <w:proofErr w:type="spellStart"/>
+      <w:r>
+        <w:t>youre</w:t>
+      </w:r>
+      <w:proofErr w:type="spellEnd"/>
+      <w:r>
+        <w:t xml:space="preserve"> ready </w:t>
+      </w:r>
+      <w:proofErr w:type="spellStart"/>
+      <w:r>
+        <w:t>fro</w:t>
+      </w:r>
+      <w:proofErr w:type="spellEnd"/>
+      <w:r>
+        <w:t xml:space="preserve"> </w:t>
+      </w:r>
+      <w:proofErr w:type="spellStart"/>
+      <w:r>
+        <w:t>embaressment</w:t>
+      </w:r>
+      <w:proofErr w:type="spellEnd"/>
+      <w:r>
+        <w:t>" talks himself up</w:t>
+      </w:r>
+    </w:p>
+    <w:p>
+      <w:proofErr w:type="spellStart"/>
+      <w:r>
+        <w:t>silber</w:t>
+      </w:r>
+      <w:proofErr w:type="spellEnd"/>
+      <w:r>
+        <w:t xml:space="preserve">: "well see who gets </w:t>
+      </w:r>
+      <w:proofErr w:type="spellStart"/>
+      <w:r>
+        <w:t>embaressed</w:t>
+      </w:r>
+      <w:proofErr w:type="spellEnd"/>
+      <w:r>
+        <w:t>"</w:t>
+      </w:r>
+    </w:p>
+    <w:p/>
+    <w:p>
+      <w:proofErr w:type="spellStart"/>
+      <w:r>
+        <w:t>silber</w:t>
+      </w:r>
+      <w:proofErr w:type="spellEnd"/>
+      <w:r>
+        <w:t xml:space="preserve"> </w:t>
+      </w:r>
+      <w:proofErr w:type="spellStart"/>
+      <w:r>
+        <w:t>revali</w:t>
+      </w:r>
+      <w:proofErr w:type="spellEnd"/>
+      <w:r>
+        <w:t xml:space="preserve"> go to </w:t>
+      </w:r>
+      <w:proofErr w:type="spellStart"/>
+      <w:r>
+        <w:t>challegne</w:t>
+      </w:r>
+      <w:proofErr w:type="spellEnd"/>
+      <w:r>
+        <w:t xml:space="preserve"> area</w:t>
+      </w:r>
+    </w:p>
+    <w:p>
+      <w:r>
+        <w:t xml:space="preserve">several targets at </w:t>
+      </w:r>
+      <w:proofErr w:type="spellStart"/>
+      <w:r>
+        <w:t>sevral</w:t>
+      </w:r>
+      <w:proofErr w:type="spellEnd"/>
+      <w:r>
+        <w:t xml:space="preserve"> different ranges</w:t>
+      </w:r>
+    </w:p>
+    <w:p/>
+    <w:p>
+      <w:proofErr w:type="spellStart"/>
+      <w:r>
+        <w:t>silber</w:t>
+      </w:r>
+      <w:proofErr w:type="spellEnd"/>
+      <w:r>
+        <w:t xml:space="preserve"> goes first, uses sniper</w:t>
+      </w:r>
+    </w:p>
+    <w:p/>
+    <w:p>
+      <w:proofErr w:type="spellStart"/>
+      <w:r>
+        <w:t>revali</w:t>
+      </w:r>
+      <w:proofErr w:type="spellEnd"/>
+      <w:r>
+        <w:t xml:space="preserve"> marvels at the sniper rifle</w:t>
+      </w:r>
+    </w:p>
+    <w:p/>
+    <w:p>
+      <w:proofErr w:type="spellStart"/>
+      <w:r>
+        <w:t>teba</w:t>
+      </w:r>
+      <w:proofErr w:type="spellEnd"/>
+      <w:r>
+        <w:t xml:space="preserve"> watches</w:t>
+      </w:r>
+    </w:p>
+    <w:p/>
+    <w:p>
+      <w:proofErr w:type="spellStart"/>
+      <w:r>
+        <w:t>gmae</w:t>
+      </w:r>
+      <w:proofErr w:type="spellEnd"/>
+      <w:r>
+        <w:t>: hit each target once</w:t>
+      </w:r>
+    </w:p>
+    <w:p>
+      <w:r>
+        <w:t xml:space="preserve">300 yards, </w:t>
+      </w:r>
+    </w:p>
+    <w:p/>
+    <w:p>
+      <w:r>
+        <w:t>=== game begins ===</w:t>
+      </w:r>
+    </w:p>
+    <w:p/>
+    <w:p>
+      <w:proofErr w:type="spellStart"/>
+      <w:r>
+        <w:t>silber</w:t>
+      </w:r>
+      <w:proofErr w:type="spellEnd"/>
+      <w:r>
+        <w:t xml:space="preserve"> aims at 300 target</w:t>
+      </w:r>
+    </w:p>
+    <w:p>
+      <w:r>
+        <w:t xml:space="preserve">uses tripod to steady his gun: 28 </w:t>
+      </w:r>
+      <w:proofErr w:type="spellStart"/>
+      <w:r>
+        <w:t>atk</w:t>
+      </w:r>
+      <w:proofErr w:type="spellEnd"/>
+    </w:p>
+    <w:p>
+      <w:r>
+        <w:t>little off to the left, not quite bullseye</w:t>
+      </w:r>
+    </w:p>
+    <w:p/>
+    <w:p>
+      <w:proofErr w:type="spellStart"/>
+      <w:r>
+        <w:t>silber</w:t>
+      </w:r>
+      <w:proofErr w:type="spellEnd"/>
+      <w:r>
+        <w:t xml:space="preserve"> aims at 200 target: 28 </w:t>
+      </w:r>
+      <w:proofErr w:type="spellStart"/>
+      <w:r>
+        <w:t>atk</w:t>
+      </w:r>
+      <w:proofErr w:type="spellEnd"/>
+    </w:p>
+    <w:p>
+      <w:r>
+        <w:t>perfect bullseye</w:t>
+      </w:r>
+    </w:p>
+    <w:p/>
+    <w:p>
+      <w:proofErr w:type="spellStart"/>
+      <w:r>
+        <w:t>revali</w:t>
+      </w:r>
+      <w:proofErr w:type="spellEnd"/>
+      <w:r>
+        <w:t xml:space="preserve">: "looks like </w:t>
+      </w:r>
+      <w:proofErr w:type="spellStart"/>
+      <w:r>
+        <w:t>im</w:t>
+      </w:r>
+      <w:proofErr w:type="spellEnd"/>
+      <w:r>
+        <w:t xml:space="preserve"> not wasting my time with </w:t>
+      </w:r>
+      <w:proofErr w:type="spellStart"/>
+      <w:r>
+        <w:t>amatuers</w:t>
+      </w:r>
+      <w:proofErr w:type="spellEnd"/>
+      <w:r>
+        <w:t>"</w:t>
+      </w:r>
+    </w:p>
+    <w:p/>
+    <w:p>
+      <w:proofErr w:type="spellStart"/>
+      <w:r>
+        <w:t>silber</w:t>
+      </w:r>
+      <w:proofErr w:type="spellEnd"/>
+      <w:r>
+        <w:t xml:space="preserve"> aims at 200 target: 34 </w:t>
+      </w:r>
+      <w:proofErr w:type="spellStart"/>
+      <w:r>
+        <w:t>atk</w:t>
+      </w:r>
+      <w:proofErr w:type="spellEnd"/>
+    </w:p>
+    <w:p>
+      <w:r>
+        <w:t>perfect bullseye</w:t>
+      </w:r>
+    </w:p>
+    <w:p/>
+    <w:p/>
+    <w:p/>
+    <w:p>
+      <w:proofErr w:type="spellStart"/>
+      <w:r>
+        <w:t>revali</w:t>
+      </w:r>
+      <w:proofErr w:type="spellEnd"/>
+      <w:r>
+        <w:t xml:space="preserve"> shot 1: 28atk</w:t>
+      </w:r>
+    </w:p>
+    <w:p/>
+    <w:p>
+      <w:proofErr w:type="spellStart"/>
+      <w:r>
+        <w:t>revali</w:t>
+      </w:r>
+      <w:proofErr w:type="spellEnd"/>
+      <w:r>
+        <w:t xml:space="preserve"> shot 2: 28atk</w:t>
       </w:r>
     </w:p>
     <w:p>
       <w:r>
         <w:lastRenderedPageBreak/>
-        <w:t>Sui:-NV2rjJoSWFOgRfHB0NR|repeating_attack_-NV30ZqFzcqJIK4QlQzc_attack_crit</w:t>
-      </w:r>
-    </w:p>
-    <w:p>
-      <w:r>
-        <w:t>Centaurus20 (GM):</w:t>
-      </w:r>
-      <w:proofErr w:type="spellStart"/>
-      <w:r>
-        <w:t>trent</w:t>
-      </w:r>
-      <w:proofErr w:type="spellEnd"/>
-      <w:r>
-        <w:t>?</w:t>
-      </w:r>
-    </w:p>
-    <w:p>
-      <w:proofErr w:type="spellStart"/>
-      <w:r>
-        <w:t>Meldia</w:t>
-      </w:r>
-      <w:proofErr w:type="spellEnd"/>
-      <w:r>
-        <w:t xml:space="preserve"> (GM):I want to loot robin hood</w:t>
-      </w:r>
-    </w:p>
-    <w:p>
-      <w:proofErr w:type="spellStart"/>
-      <w:r>
-        <w:t>Drathalion</w:t>
-      </w:r>
-      <w:proofErr w:type="spellEnd"/>
-      <w:r>
-        <w:t xml:space="preserve"> </w:t>
-      </w:r>
-      <w:proofErr w:type="spellStart"/>
-      <w:r>
-        <w:t>Treescorn</w:t>
-      </w:r>
-      <w:proofErr w:type="spellEnd"/>
-      <w:r>
-        <w:t xml:space="preserve"> searches bodies for documents</w:t>
-      </w:r>
-    </w:p>
-    <w:p>
-      <w:proofErr w:type="spellStart"/>
-      <w:r>
-        <w:t>Meldia</w:t>
-      </w:r>
-      <w:proofErr w:type="spellEnd"/>
-      <w:r>
-        <w:t xml:space="preserve"> (GM):Looting the rest of people </w:t>
+        <w:t>just off target</w:t>
+      </w:r>
+    </w:p>
+    <w:p/>
+    <w:p>
+      <w:proofErr w:type="spellStart"/>
+      <w:r>
+        <w:t>silber</w:t>
+      </w:r>
+      <w:proofErr w:type="spellEnd"/>
+      <w:r>
+        <w:t xml:space="preserve"> makes a remark</w:t>
+      </w:r>
+    </w:p>
+    <w:p/>
+    <w:p>
+      <w:proofErr w:type="spellStart"/>
+      <w:r>
+        <w:t>reavli</w:t>
+      </w:r>
+      <w:proofErr w:type="spellEnd"/>
+      <w:r>
+        <w:t xml:space="preserve"> shot 3: 30atk</w:t>
+      </w:r>
+    </w:p>
+    <w:p/>
+    <w:p>
+      <w:r>
+        <w:t>&gt;&gt;&gt;&gt; ROUND 2: blindfolded &gt;&gt;&gt;</w:t>
+      </w:r>
+    </w:p>
+    <w:p/>
+    <w:p>
+      <w:proofErr w:type="spellStart"/>
+      <w:r>
+        <w:t>silber</w:t>
+      </w:r>
+      <w:proofErr w:type="spellEnd"/>
+      <w:r>
+        <w:t xml:space="preserve"> shot 1, gets low to ground: 29 </w:t>
+      </w:r>
+      <w:proofErr w:type="spellStart"/>
+      <w:r>
+        <w:t>atk</w:t>
+      </w:r>
+      <w:proofErr w:type="spellEnd"/>
+    </w:p>
+    <w:p/>
+    <w:p>
+      <w:proofErr w:type="spellStart"/>
+      <w:r>
+        <w:t>silber</w:t>
+      </w:r>
+      <w:proofErr w:type="spellEnd"/>
+      <w:r>
+        <w:t xml:space="preserve"> shot 2: 27 </w:t>
+      </w:r>
+      <w:proofErr w:type="spellStart"/>
+      <w:r>
+        <w:t>atk</w:t>
+      </w:r>
+      <w:proofErr w:type="spellEnd"/>
+    </w:p>
+    <w:p/>
+    <w:p>
+      <w:proofErr w:type="spellStart"/>
+      <w:r>
+        <w:t>silber</w:t>
+      </w:r>
+      <w:proofErr w:type="spellEnd"/>
+      <w:r>
+        <w:t xml:space="preserve"> shot 3: 24 </w:t>
+      </w:r>
+      <w:proofErr w:type="spellStart"/>
+      <w:r>
+        <w:t>atk</w:t>
+      </w:r>
+      <w:proofErr w:type="spellEnd"/>
+    </w:p>
+    <w:p/>
+    <w:p/>
+    <w:p/>
+    <w:p>
+      <w:proofErr w:type="spellStart"/>
+      <w:r>
+        <w:t>revali</w:t>
+      </w:r>
+      <w:proofErr w:type="spellEnd"/>
+      <w:r>
+        <w:t xml:space="preserve"> shot 1: barely hit target</w:t>
+      </w:r>
+    </w:p>
+    <w:p/>
+    <w:p>
+      <w:proofErr w:type="spellStart"/>
+      <w:r>
+        <w:t>silber</w:t>
+      </w:r>
+      <w:proofErr w:type="spellEnd"/>
+      <w:r>
+        <w:t xml:space="preserve"> scoffs</w:t>
+      </w:r>
+    </w:p>
+    <w:p/>
+    <w:p>
+      <w:proofErr w:type="spellStart"/>
+      <w:r>
+        <w:t>revali</w:t>
+      </w:r>
+      <w:proofErr w:type="spellEnd"/>
+      <w:r>
+        <w:t xml:space="preserve"> shot 2: wildly inaccurate</w:t>
+      </w:r>
+    </w:p>
+    <w:p/>
+    <w:p>
+      <w:proofErr w:type="spellStart"/>
+      <w:r>
+        <w:t>revali</w:t>
+      </w:r>
+      <w:proofErr w:type="spellEnd"/>
+      <w:r>
+        <w:t xml:space="preserve"> shot 3: matches 3rd shot</w:t>
+      </w:r>
+    </w:p>
+    <w:p/>
+    <w:p>
+      <w:r>
+        <w:t>&gt;&gt;&gt; ROUND 3: UPSIDE DOWN &gt;&gt;&gt;</w:t>
+      </w:r>
+    </w:p>
+    <w:p/>
+    <w:p>
+      <w:proofErr w:type="spellStart"/>
+      <w:r>
+        <w:t>revali</w:t>
+      </w:r>
+      <w:proofErr w:type="spellEnd"/>
+      <w:r>
+        <w:t xml:space="preserve"> irritated at himself, ignores </w:t>
+      </w:r>
+      <w:proofErr w:type="spellStart"/>
+      <w:r>
+        <w:t>silber</w:t>
+      </w:r>
+      <w:proofErr w:type="spellEnd"/>
+    </w:p>
+    <w:p/>
+    <w:p>
+      <w:r>
+        <w:t xml:space="preserve">micro holds </w:t>
+      </w:r>
+      <w:proofErr w:type="spellStart"/>
+      <w:r>
+        <w:t>silber</w:t>
+      </w:r>
+      <w:proofErr w:type="spellEnd"/>
+    </w:p>
+    <w:p>
+      <w:proofErr w:type="spellStart"/>
+      <w:r>
+        <w:lastRenderedPageBreak/>
+        <w:t>silber</w:t>
+      </w:r>
+      <w:proofErr w:type="spellEnd"/>
+      <w:r>
+        <w:t xml:space="preserve"> blindfolds himself, but </w:t>
+      </w:r>
+      <w:proofErr w:type="spellStart"/>
+      <w:r>
+        <w:t>revali</w:t>
+      </w:r>
+      <w:proofErr w:type="spellEnd"/>
+      <w:r>
+        <w:t xml:space="preserve"> does not</w:t>
+      </w:r>
+    </w:p>
+    <w:p/>
+    <w:p/>
+    <w:p/>
+    <w:p>
+      <w:proofErr w:type="spellStart"/>
+      <w:r>
+        <w:t>silber</w:t>
+      </w:r>
+      <w:proofErr w:type="spellEnd"/>
+      <w:r>
+        <w:t xml:space="preserve"> shot 1: 26 </w:t>
+      </w:r>
+      <w:proofErr w:type="spellStart"/>
+      <w:r>
+        <w:t>atk</w:t>
+      </w:r>
+      <w:proofErr w:type="spellEnd"/>
+    </w:p>
+    <w:p/>
+    <w:p>
+      <w:proofErr w:type="spellStart"/>
+      <w:r>
+        <w:t>silber</w:t>
+      </w:r>
+      <w:proofErr w:type="spellEnd"/>
+      <w:r>
+        <w:t xml:space="preserve"> shot 2: 30 </w:t>
+      </w:r>
+      <w:proofErr w:type="spellStart"/>
+      <w:r>
+        <w:t>atk</w:t>
+      </w:r>
+      <w:proofErr w:type="spellEnd"/>
+    </w:p>
+    <w:p/>
+    <w:p>
+      <w:proofErr w:type="spellStart"/>
+      <w:r>
+        <w:t>silber</w:t>
+      </w:r>
+      <w:proofErr w:type="spellEnd"/>
+      <w:r>
+        <w:t xml:space="preserve"> shot 3: 22 </w:t>
+      </w:r>
+      <w:proofErr w:type="spellStart"/>
+      <w:r>
+        <w:t>atk</w:t>
+      </w:r>
+      <w:proofErr w:type="spellEnd"/>
+    </w:p>
+    <w:p/>
+    <w:p/>
+    <w:p/>
+    <w:p>
+      <w:proofErr w:type="spellStart"/>
+      <w:r>
+        <w:t>revali</w:t>
+      </w:r>
+      <w:proofErr w:type="spellEnd"/>
+      <w:r>
+        <w:t xml:space="preserve"> shot 1: 26 </w:t>
+      </w:r>
+      <w:proofErr w:type="spellStart"/>
+      <w:r>
+        <w:t>atk</w:t>
+      </w:r>
+      <w:proofErr w:type="spellEnd"/>
+    </w:p>
+    <w:p/>
+    <w:p>
+      <w:proofErr w:type="spellStart"/>
+      <w:r>
+        <w:t>revali</w:t>
+      </w:r>
+      <w:proofErr w:type="spellEnd"/>
+      <w:r>
+        <w:t xml:space="preserve"> shot 2: 14 </w:t>
+      </w:r>
+      <w:proofErr w:type="spellStart"/>
+      <w:r>
+        <w:t>atk</w:t>
+      </w:r>
+      <w:proofErr w:type="spellEnd"/>
+    </w:p>
+    <w:p/>
+    <w:p>
+      <w:proofErr w:type="spellStart"/>
+      <w:r>
+        <w:t>revali</w:t>
+      </w:r>
+      <w:proofErr w:type="spellEnd"/>
+      <w:r>
+        <w:t xml:space="preserve"> shot 3: 25 </w:t>
+      </w:r>
+      <w:proofErr w:type="spellStart"/>
+      <w:r>
+        <w:t>atk</w:t>
+      </w:r>
+      <w:proofErr w:type="spellEnd"/>
+    </w:p>
+    <w:p/>
+    <w:p>
+      <w:r>
+        <w:t>=== game ends ===</w:t>
+      </w:r>
+    </w:p>
+    <w:p/>
+    <w:p>
+      <w:proofErr w:type="spellStart"/>
+      <w:r>
+        <w:t>teba</w:t>
+      </w:r>
+      <w:proofErr w:type="spellEnd"/>
+      <w:r>
+        <w:t>: "</w:t>
+      </w:r>
+      <w:proofErr w:type="spellStart"/>
+      <w:r>
+        <w:t>silber</w:t>
+      </w:r>
+      <w:proofErr w:type="spellEnd"/>
+      <w:r>
+        <w:t xml:space="preserve"> wins"</w:t>
+      </w:r>
+    </w:p>
+    <w:p/>
+    <w:p>
+      <w:proofErr w:type="spellStart"/>
+      <w:r>
+        <w:t>revali</w:t>
+      </w:r>
+      <w:proofErr w:type="spellEnd"/>
+      <w:r>
+        <w:t xml:space="preserve"> hangs his head in shame and flies away</w:t>
+      </w:r>
+    </w:p>
+    <w:p/>
+    <w:p>
+      <w:r>
+        <w:t xml:space="preserve">don appears, slows claps: "well that was some </w:t>
+      </w:r>
+      <w:proofErr w:type="spellStart"/>
+      <w:r>
+        <w:t>awesoem</w:t>
+      </w:r>
+      <w:proofErr w:type="spellEnd"/>
+      <w:r>
+        <w:t xml:space="preserve"> shooting. </w:t>
+      </w:r>
+      <w:proofErr w:type="spellStart"/>
+      <w:r>
+        <w:t>ive</w:t>
+      </w:r>
+      <w:proofErr w:type="spellEnd"/>
+      <w:r>
+        <w:t xml:space="preserve"> never seen that bird be put to shame like that. what are you?"</w:t>
+      </w:r>
+    </w:p>
+    <w:p/>
+    <w:p>
+      <w:proofErr w:type="spellStart"/>
+      <w:r>
+        <w:t>silber</w:t>
+      </w:r>
+      <w:proofErr w:type="spellEnd"/>
+      <w:r>
+        <w:t xml:space="preserve">: "one of the best snipers </w:t>
+      </w:r>
+      <w:proofErr w:type="spellStart"/>
+      <w:r>
+        <w:t>youll</w:t>
+      </w:r>
+      <w:proofErr w:type="spellEnd"/>
+      <w:r>
+        <w:t xml:space="preserve"> ever find"</w:t>
+      </w:r>
+    </w:p>
+    <w:p/>
+    <w:p>
+      <w:r>
+        <w:lastRenderedPageBreak/>
+        <w:t xml:space="preserve">don: "deals a deal. how </w:t>
+      </w:r>
+      <w:proofErr w:type="spellStart"/>
+      <w:r>
+        <w:t>mnay</w:t>
+      </w:r>
+      <w:proofErr w:type="spellEnd"/>
+      <w:r>
+        <w:t xml:space="preserve"> bullets do you need?"</w:t>
+      </w:r>
+    </w:p>
+    <w:p/>
+    <w:p>
+      <w:proofErr w:type="spellStart"/>
+      <w:r>
+        <w:t>silber</w:t>
+      </w:r>
+      <w:proofErr w:type="spellEnd"/>
+      <w:r>
+        <w:t xml:space="preserve">: "how much can </w:t>
       </w:r>
       <w:proofErr w:type="spellStart"/>
       <w:r>
@@ -17062,192 +18146,199 @@
       </w:r>
       <w:proofErr w:type="spellEnd"/>
       <w:r>
-        <w:t xml:space="preserve"> absolutely murdered</w:t>
-      </w:r>
-    </w:p>
-    <w:p>
-      <w:proofErr w:type="spellStart"/>
-      <w:r>
-        <w:t>Drathalion</w:t>
-      </w:r>
-      <w:proofErr w:type="spellEnd"/>
-      <w:r>
-        <w:t xml:space="preserve"> </w:t>
-      </w:r>
-      <w:proofErr w:type="spellStart"/>
-      <w:r>
-        <w:t>Treescorn</w:t>
-      </w:r>
-      <w:proofErr w:type="spellEnd"/>
-      <w:r>
-        <w:t xml:space="preserve"> searches the dead bodies for documents</w:t>
-      </w:r>
-    </w:p>
-    <w:p>
-      <w:r>
-        <w:t>(To GM): hi</w:t>
-      </w:r>
-    </w:p>
-    <w:p>
-      <w:r>
-        <w:t>Centaurus20 (GM):invest shield</w:t>
-      </w:r>
-    </w:p>
-    <w:p>
-      <w:proofErr w:type="spellStart"/>
-      <w:r>
-        <w:t>Drathalion</w:t>
-      </w:r>
-      <w:proofErr w:type="spellEnd"/>
-      <w:r>
-        <w:t xml:space="preserve"> </w:t>
-      </w:r>
-      <w:proofErr w:type="spellStart"/>
-      <w:r>
-        <w:t>Treescorn:i</w:t>
-      </w:r>
-      <w:proofErr w:type="spellEnd"/>
-      <w:r>
-        <w:t xml:space="preserve"> got 18</w:t>
-      </w:r>
-    </w:p>
-    <w:p>
-      <w:r>
-        <w:t>Centaurus20 (GM):invest shield</w:t>
-      </w:r>
-    </w:p>
-    <w:p>
-      <w:proofErr w:type="spellStart"/>
-      <w:r>
-        <w:t>Drathalion</w:t>
-      </w:r>
-      <w:proofErr w:type="spellEnd"/>
-      <w:r>
-        <w:t xml:space="preserve"> </w:t>
-      </w:r>
-      <w:proofErr w:type="spellStart"/>
-      <w:r>
-        <w:t>Treescorn:i</w:t>
-      </w:r>
-      <w:proofErr w:type="spellEnd"/>
-      <w:r>
-        <w:t xml:space="preserve"> got 18</w:t>
-      </w:r>
-    </w:p>
-    <w:p>
-      <w:proofErr w:type="spellStart"/>
-      <w:r>
-        <w:t>Drathalion</w:t>
-      </w:r>
-      <w:proofErr w:type="spellEnd"/>
-      <w:r>
-        <w:t xml:space="preserve"> </w:t>
-      </w:r>
-      <w:proofErr w:type="spellStart"/>
-      <w:r>
-        <w:t>Treescorn:what</w:t>
-      </w:r>
-      <w:proofErr w:type="spellEnd"/>
-      <w:r>
-        <w:t xml:space="preserve"> were the two patches </w:t>
-      </w:r>
-      <w:proofErr w:type="spellStart"/>
-      <w:r>
-        <w:t>gra</w:t>
-      </w:r>
-      <w:proofErr w:type="spellEnd"/>
-      <w:r>
-        <w:t xml:space="preserve"> tore off his cloak?</w:t>
-      </w:r>
-    </w:p>
-    <w:p>
-      <w:r>
-        <w:t>Centaurus20 (GM):gold</w:t>
-      </w:r>
-    </w:p>
-    <w:p>
-      <w:proofErr w:type="spellStart"/>
-      <w:r>
-        <w:t>Drathalion</w:t>
-      </w:r>
-      <w:proofErr w:type="spellEnd"/>
-      <w:r>
-        <w:t xml:space="preserve"> </w:t>
-      </w:r>
-      <w:proofErr w:type="spellStart"/>
-      <w:r>
-        <w:t>Treescorn:does</w:t>
-      </w:r>
-      <w:proofErr w:type="spellEnd"/>
-      <w:r>
-        <w:t xml:space="preserve"> the map of the </w:t>
-      </w:r>
-      <w:proofErr w:type="spellStart"/>
-      <w:r>
-        <w:t>townshow</w:t>
-      </w:r>
-      <w:proofErr w:type="spellEnd"/>
-      <w:r>
-        <w:t xml:space="preserve"> the name of the town?</w:t>
-      </w:r>
-    </w:p>
-    <w:p>
-      <w:r>
-        <w:t xml:space="preserve">Centaurus20 (GM):the town is </w:t>
-      </w:r>
-      <w:proofErr w:type="spellStart"/>
-      <w:r>
-        <w:t>Canadia</w:t>
-      </w:r>
-      <w:proofErr w:type="spellEnd"/>
-    </w:p>
-    <w:p/>
-    <w:p>
-      <w:proofErr w:type="spellStart"/>
-      <w:r>
-        <w:t>Drathalion</w:t>
-      </w:r>
-      <w:proofErr w:type="spellEnd"/>
-      <w:r>
-        <w:t xml:space="preserve"> </w:t>
-      </w:r>
-      <w:proofErr w:type="spellStart"/>
-      <w:r>
-        <w:t>Treescorn</w:t>
-      </w:r>
-      <w:proofErr w:type="spellEnd"/>
-      <w:r>
-        <w:t xml:space="preserve"> searches robin hood's body for documents</w:t>
-      </w:r>
-    </w:p>
-    <w:p>
-      <w:proofErr w:type="spellStart"/>
-      <w:r>
-        <w:t>Drathalion</w:t>
-      </w:r>
-      <w:proofErr w:type="spellEnd"/>
-      <w:r>
-        <w:t xml:space="preserve"> </w:t>
-      </w:r>
-      <w:proofErr w:type="spellStart"/>
-      <w:r>
-        <w:t>Treescorn:oh</w:t>
-      </w:r>
-      <w:proofErr w:type="spellEnd"/>
-      <w:r>
-        <w:t xml:space="preserve"> hey what did </w:t>
-      </w:r>
-      <w:proofErr w:type="spellStart"/>
-      <w:r>
-        <w:t>drath</w:t>
-      </w:r>
-      <w:proofErr w:type="spellEnd"/>
-      <w:r>
-        <w:t xml:space="preserve"> find on robin hood? any good documents?</w:t>
-      </w:r>
-    </w:p>
-    <w:p/>
-    <w:p/>
+        <w:t xml:space="preserve"> get?"</w:t>
+      </w:r>
+    </w:p>
+    <w:p/>
+    <w:p>
+      <w:r>
+        <w:t>don: "</w:t>
+      </w:r>
+      <w:proofErr w:type="spellStart"/>
+      <w:r>
+        <w:t>i</w:t>
+      </w:r>
+      <w:proofErr w:type="spellEnd"/>
+      <w:r>
+        <w:t xml:space="preserve"> got a whole box. how does your gun need."</w:t>
+      </w:r>
+    </w:p>
+    <w:p/>
+    <w:p>
+      <w:proofErr w:type="spellStart"/>
+      <w:r>
+        <w:t>silber</w:t>
+      </w:r>
+      <w:proofErr w:type="spellEnd"/>
+      <w:r>
+        <w:t xml:space="preserve"> shows him a bullet: "</w:t>
+      </w:r>
+      <w:proofErr w:type="spellStart"/>
+      <w:r>
+        <w:t>i</w:t>
+      </w:r>
+      <w:proofErr w:type="spellEnd"/>
+      <w:r>
+        <w:t xml:space="preserve"> need ones like this"</w:t>
+      </w:r>
+    </w:p>
+    <w:p/>
+    <w:p>
+      <w:r>
+        <w:t>don: "300gp per bullet, but with discount: 100gp per bullet"</w:t>
+      </w:r>
+    </w:p>
+    <w:p/>
+    <w:p>
+      <w:proofErr w:type="spellStart"/>
+      <w:r>
+        <w:t>silber</w:t>
+      </w:r>
+      <w:proofErr w:type="spellEnd"/>
+      <w:r>
+        <w:t>: "</w:t>
+      </w:r>
+      <w:proofErr w:type="spellStart"/>
+      <w:r>
+        <w:t>i</w:t>
+      </w:r>
+      <w:proofErr w:type="spellEnd"/>
+      <w:r>
+        <w:t xml:space="preserve"> think </w:t>
+      </w:r>
+      <w:proofErr w:type="spellStart"/>
+      <w:r>
+        <w:t>i</w:t>
+      </w:r>
+      <w:proofErr w:type="spellEnd"/>
+      <w:r>
+        <w:t xml:space="preserve"> did a good job, can </w:t>
+      </w:r>
+      <w:proofErr w:type="spellStart"/>
+      <w:r>
+        <w:t>i</w:t>
+      </w:r>
+      <w:proofErr w:type="spellEnd"/>
+      <w:r>
+        <w:t xml:space="preserve"> get some freebies if </w:t>
+      </w:r>
+      <w:proofErr w:type="spellStart"/>
+      <w:r>
+        <w:t>i</w:t>
+      </w:r>
+      <w:proofErr w:type="spellEnd"/>
+      <w:r>
+        <w:t xml:space="preserve"> buy </w:t>
+      </w:r>
+      <w:proofErr w:type="spellStart"/>
+      <w:r>
+        <w:t>alot</w:t>
+      </w:r>
+      <w:proofErr w:type="spellEnd"/>
+      <w:r>
+        <w:t>?"</w:t>
+      </w:r>
+    </w:p>
+    <w:p/>
+    <w:p>
+      <w:r>
+        <w:t>don: "</w:t>
+      </w:r>
+      <w:proofErr w:type="spellStart"/>
+      <w:r>
+        <w:t>ill</w:t>
+      </w:r>
+      <w:proofErr w:type="spellEnd"/>
+      <w:r>
+        <w:t xml:space="preserve"> give you 2 free bullets"</w:t>
+      </w:r>
+    </w:p>
+    <w:p/>
+    <w:p>
+      <w:proofErr w:type="spellStart"/>
+      <w:r>
+        <w:t>silber</w:t>
+      </w:r>
+      <w:proofErr w:type="spellEnd"/>
+      <w:r>
+        <w:t>: "</w:t>
+      </w:r>
+      <w:proofErr w:type="spellStart"/>
+      <w:r>
+        <w:t>ill</w:t>
+      </w:r>
+      <w:proofErr w:type="spellEnd"/>
+      <w:r>
+        <w:t xml:space="preserve"> buy 9 magic bullets"</w:t>
+      </w:r>
+    </w:p>
+    <w:p/>
+    <w:p>
+      <w:r>
+        <w:t>don: "</w:t>
+      </w:r>
+      <w:proofErr w:type="spellStart"/>
+      <w:r>
+        <w:t>heres</w:t>
+      </w:r>
+      <w:proofErr w:type="spellEnd"/>
+      <w:r>
+        <w:t xml:space="preserve"> 3 free ones. </w:t>
+      </w:r>
+      <w:proofErr w:type="spellStart"/>
+      <w:r>
+        <w:t>thatll</w:t>
+      </w:r>
+      <w:proofErr w:type="spellEnd"/>
+      <w:r>
+        <w:t xml:space="preserve"> be 600gp"</w:t>
+      </w:r>
+    </w:p>
+    <w:p/>
+    <w:p>
+      <w:proofErr w:type="spellStart"/>
+      <w:r>
+        <w:t>silber</w:t>
+      </w:r>
+      <w:proofErr w:type="spellEnd"/>
+      <w:r>
+        <w:t xml:space="preserve"> gives him 600gp, don gives him 12 magic bullets total</w:t>
+      </w:r>
+    </w:p>
+    <w:p/>
+    <w:p>
+      <w:r>
+        <w:t>don snaps fingers and disappears</w:t>
+      </w:r>
+    </w:p>
+    <w:p/>
+    <w:p/>
+    <w:p/>
+    <w:p/>
+    <w:p>
+      <w:proofErr w:type="spellStart"/>
+      <w:r>
+        <w:t>revali</w:t>
+      </w:r>
+      <w:proofErr w:type="spellEnd"/>
+      <w:r>
+        <w:t xml:space="preserve"> is very upset</w:t>
+      </w:r>
+    </w:p>
+    <w:p/>
+    <w:p/>
+    <w:p/>
+    <w:p>
+      <w:proofErr w:type="spellStart"/>
+      <w:r>
+        <w:lastRenderedPageBreak/>
+        <w:t>silber</w:t>
+      </w:r>
+      <w:proofErr w:type="spellEnd"/>
+      <w:r>
+        <w:t xml:space="preserve"> and micro hit the tavern</w:t>
+      </w:r>
+    </w:p>
     <w:p/>
     <w:sectPr>
       <w:pgSz w:w="12240" w:h="15840"/>

</xml_diff>

<commit_message>
[MMZ] Add notes from session 13
</commit_message>
<xml_diff>
--- a/MinotaursMaze/MinotaursMaze-Notes.docx
+++ b/MinotaursMaze/MinotaursMaze-Notes.docx
@@ -37519,6 +37519,3747 @@
         <w:t>gale</w:t>
       </w:r>
       <w:proofErr w:type="gramEnd"/>
+    </w:p>
+    <w:p>
+      <w:r>
+        <w:br w:type="page"/>
+      </w:r>
+    </w:p>
+    <w:p>
+      <w:pPr>
+        <w:pStyle w:val="Heading1"/>
+      </w:pPr>
+      <w:r>
+        <w:lastRenderedPageBreak/>
+        <w:t>Chapter 13</w:t>
+      </w:r>
+    </w:p>
+    <w:p>
+      <w:r>
+        <w:t>Minotaur Maze Session 13</w:t>
+      </w:r>
+    </w:p>
+    <w:p/>
+    <w:p>
+      <w:r>
+        <w:t>===</w:t>
+      </w:r>
+    </w:p>
+    <w:p/>
+    <w:p>
+      <w:r>
+        <w:t>sui draws cards:</w:t>
+      </w:r>
+    </w:p>
+    <w:p>
+      <w:r>
+        <w:t>-perm -2 cha</w:t>
+      </w:r>
+    </w:p>
+    <w:p>
+      <w:r>
+        <w:t xml:space="preserve">-armor and weapons vanish, performance competition with </w:t>
+      </w:r>
+      <w:proofErr w:type="spellStart"/>
+      <w:r>
+        <w:t>michael</w:t>
+      </w:r>
+      <w:proofErr w:type="spellEnd"/>
+      <w:r>
+        <w:t xml:space="preserve"> </w:t>
+      </w:r>
+      <w:proofErr w:type="spellStart"/>
+      <w:r>
+        <w:t>jackson</w:t>
+      </w:r>
+      <w:proofErr w:type="spellEnd"/>
+    </w:p>
+    <w:p>
+      <w:r>
+        <w:t xml:space="preserve">takes a long time to beat </w:t>
+      </w:r>
+      <w:proofErr w:type="spellStart"/>
+      <w:r>
+        <w:t>mj</w:t>
+      </w:r>
+      <w:proofErr w:type="spellEnd"/>
+      <w:r>
+        <w:t xml:space="preserve"> at least once, barely beats him the last time, got his armor and weapons </w:t>
+      </w:r>
+      <w:proofErr w:type="gramStart"/>
+      <w:r>
+        <w:t>back</w:t>
+      </w:r>
+      <w:proofErr w:type="gramEnd"/>
+    </w:p>
+    <w:p>
+      <w:r>
+        <w:t xml:space="preserve">-gets a sidekick: </w:t>
+      </w:r>
+      <w:proofErr w:type="spellStart"/>
+      <w:r>
+        <w:t>leonin</w:t>
+      </w:r>
+      <w:proofErr w:type="spellEnd"/>
+    </w:p>
+    <w:p/>
+    <w:p>
+      <w:proofErr w:type="spellStart"/>
+      <w:r>
+        <w:t>reesu</w:t>
+      </w:r>
+      <w:proofErr w:type="spellEnd"/>
+      <w:r>
+        <w:t xml:space="preserve"> goes into gales room and takes him into her </w:t>
+      </w:r>
+      <w:proofErr w:type="gramStart"/>
+      <w:r>
+        <w:t>room</w:t>
+      </w:r>
+      <w:proofErr w:type="gramEnd"/>
+    </w:p>
+    <w:p/>
+    <w:p>
+      <w:r>
+        <w:t xml:space="preserve">sui flies around in the night looking for trouble, sees snowy mountains, catches </w:t>
+      </w:r>
+      <w:proofErr w:type="spellStart"/>
+      <w:r>
+        <w:t>glimbpse</w:t>
+      </w:r>
+      <w:proofErr w:type="spellEnd"/>
+      <w:r>
+        <w:t xml:space="preserve"> of bird </w:t>
+      </w:r>
+      <w:proofErr w:type="spellStart"/>
+      <w:proofErr w:type="gramStart"/>
+      <w:r>
+        <w:t>pppl</w:t>
+      </w:r>
+      <w:proofErr w:type="spellEnd"/>
+      <w:proofErr w:type="gramEnd"/>
+    </w:p>
+    <w:p>
+      <w:r>
+        <w:t>sui finds wolf pack</w:t>
+      </w:r>
+    </w:p>
+    <w:p/>
+    <w:p>
+      <w:r>
+        <w:t>=== combat begins ===</w:t>
+      </w:r>
+    </w:p>
+    <w:p/>
+    <w:p>
+      <w:r>
+        <w:t>sui hits wolves, bow string snaps,</w:t>
+      </w:r>
+    </w:p>
+    <w:p/>
+    <w:p>
+      <w:proofErr w:type="spellStart"/>
+      <w:r>
+        <w:t>silber</w:t>
+      </w:r>
+      <w:proofErr w:type="spellEnd"/>
+      <w:r>
+        <w:t xml:space="preserve"> (out of nowhere) hits sui: 34dmg </w:t>
+      </w:r>
+      <w:proofErr w:type="gramStart"/>
+      <w:r>
+        <w:t>piercing</w:t>
+      </w:r>
+      <w:proofErr w:type="gramEnd"/>
+    </w:p>
+    <w:p/>
+    <w:p>
+      <w:r>
+        <w:t xml:space="preserve">sui falls out of the air, crashes thru the roof and into his </w:t>
+      </w:r>
+      <w:proofErr w:type="gramStart"/>
+      <w:r>
+        <w:t>room</w:t>
+      </w:r>
+      <w:proofErr w:type="gramEnd"/>
+    </w:p>
+    <w:p/>
+    <w:p>
+      <w:r>
+        <w:t xml:space="preserve">sui does a long </w:t>
+      </w:r>
+      <w:proofErr w:type="gramStart"/>
+      <w:r>
+        <w:t>rest</w:t>
+      </w:r>
+      <w:proofErr w:type="gramEnd"/>
+    </w:p>
+    <w:p/>
+    <w:p>
+      <w:r>
+        <w:t>=== combat ends ===</w:t>
+      </w:r>
+    </w:p>
+    <w:p/>
+    <w:p/>
+    <w:p>
+      <w:proofErr w:type="spellStart"/>
+      <w:r>
+        <w:t>reesu</w:t>
+      </w:r>
+      <w:proofErr w:type="spellEnd"/>
+      <w:r>
+        <w:t xml:space="preserve"> wants to sleep in gras </w:t>
+      </w:r>
+      <w:proofErr w:type="gramStart"/>
+      <w:r>
+        <w:t>room</w:t>
+      </w:r>
+      <w:proofErr w:type="gramEnd"/>
+    </w:p>
+    <w:p>
+      <w:proofErr w:type="spellStart"/>
+      <w:r>
+        <w:t>reesu</w:t>
+      </w:r>
+      <w:proofErr w:type="spellEnd"/>
+      <w:r>
+        <w:t xml:space="preserve">: "my room smells like </w:t>
+      </w:r>
+      <w:proofErr w:type="gramStart"/>
+      <w:r>
+        <w:t>liquor</w:t>
+      </w:r>
+      <w:proofErr w:type="gramEnd"/>
+      <w:r>
+        <w:t>"</w:t>
+      </w:r>
+    </w:p>
+    <w:p>
+      <w:proofErr w:type="spellStart"/>
+      <w:r>
+        <w:t>gra</w:t>
+      </w:r>
+      <w:proofErr w:type="spellEnd"/>
+      <w:r>
+        <w:t>:"</w:t>
+      </w:r>
+      <w:proofErr w:type="spellStart"/>
+      <w:r>
+        <w:t>whos</w:t>
+      </w:r>
+      <w:proofErr w:type="spellEnd"/>
+      <w:r>
+        <w:t xml:space="preserve"> fault is that?"</w:t>
+      </w:r>
+    </w:p>
+    <w:p>
+      <w:proofErr w:type="spellStart"/>
+      <w:r>
+        <w:t>reesu</w:t>
+      </w:r>
+      <w:proofErr w:type="spellEnd"/>
+      <w:r>
+        <w:t xml:space="preserve">:"mine. want </w:t>
+      </w:r>
+      <w:proofErr w:type="spellStart"/>
+      <w:r>
+        <w:t>tsome</w:t>
+      </w:r>
+      <w:proofErr w:type="spellEnd"/>
+      <w:r>
+        <w:t xml:space="preserve"> alcohol?"</w:t>
+      </w:r>
+    </w:p>
+    <w:p>
+      <w:proofErr w:type="spellStart"/>
+      <w:r>
+        <w:t>gra</w:t>
+      </w:r>
+      <w:proofErr w:type="spellEnd"/>
+      <w:r>
+        <w:t>: chugs</w:t>
+      </w:r>
+    </w:p>
+    <w:p>
+      <w:proofErr w:type="spellStart"/>
+      <w:r>
+        <w:t>reesu</w:t>
+      </w:r>
+      <w:proofErr w:type="spellEnd"/>
+      <w:r>
+        <w:t xml:space="preserve"> enters the </w:t>
+      </w:r>
+      <w:proofErr w:type="gramStart"/>
+      <w:r>
+        <w:t>room</w:t>
+      </w:r>
+      <w:proofErr w:type="gramEnd"/>
+    </w:p>
+    <w:p>
+      <w:proofErr w:type="spellStart"/>
+      <w:r>
+        <w:t>reesu</w:t>
+      </w:r>
+      <w:proofErr w:type="spellEnd"/>
+      <w:r>
+        <w:t xml:space="preserve">: "you may think </w:t>
+      </w:r>
+      <w:proofErr w:type="spellStart"/>
+      <w:r>
+        <w:t>i</w:t>
+      </w:r>
+      <w:proofErr w:type="spellEnd"/>
+      <w:r>
+        <w:t xml:space="preserve"> have something planned but </w:t>
+      </w:r>
+      <w:proofErr w:type="spellStart"/>
+      <w:r>
+        <w:t>i</w:t>
+      </w:r>
+      <w:proofErr w:type="spellEnd"/>
+      <w:r>
+        <w:t xml:space="preserve"> </w:t>
+      </w:r>
+      <w:proofErr w:type="spellStart"/>
+      <w:r>
+        <w:t>dont</w:t>
+      </w:r>
+      <w:proofErr w:type="spellEnd"/>
+      <w:r>
+        <w:t xml:space="preserve">. just </w:t>
+      </w:r>
+      <w:proofErr w:type="spellStart"/>
+      <w:r>
+        <w:t>wanna</w:t>
+      </w:r>
+      <w:proofErr w:type="spellEnd"/>
+      <w:r>
+        <w:t xml:space="preserve"> </w:t>
+      </w:r>
+      <w:proofErr w:type="gramStart"/>
+      <w:r>
+        <w:t>talk</w:t>
+      </w:r>
+      <w:proofErr w:type="gramEnd"/>
+      <w:r>
+        <w:t>"</w:t>
+      </w:r>
+    </w:p>
+    <w:p>
+      <w:proofErr w:type="spellStart"/>
+      <w:r>
+        <w:t>astalir</w:t>
+      </w:r>
+      <w:proofErr w:type="spellEnd"/>
+      <w:r>
+        <w:t xml:space="preserve"> is already fast </w:t>
+      </w:r>
+      <w:proofErr w:type="gramStart"/>
+      <w:r>
+        <w:t>asleep</w:t>
+      </w:r>
+      <w:proofErr w:type="gramEnd"/>
+    </w:p>
+    <w:p>
+      <w:proofErr w:type="spellStart"/>
+      <w:r>
+        <w:t>reesu</w:t>
+      </w:r>
+      <w:proofErr w:type="spellEnd"/>
+      <w:r>
+        <w:t xml:space="preserve"> and </w:t>
+      </w:r>
+      <w:proofErr w:type="spellStart"/>
+      <w:r>
+        <w:t>gra</w:t>
+      </w:r>
+      <w:proofErr w:type="spellEnd"/>
+      <w:r>
+        <w:t xml:space="preserve"> play patty </w:t>
+      </w:r>
+      <w:proofErr w:type="gramStart"/>
+      <w:r>
+        <w:t>cake</w:t>
+      </w:r>
+      <w:proofErr w:type="gramEnd"/>
+    </w:p>
+    <w:p>
+      <w:proofErr w:type="spellStart"/>
+      <w:r>
+        <w:t>reesu</w:t>
+      </w:r>
+      <w:proofErr w:type="spellEnd"/>
+      <w:r>
+        <w:t xml:space="preserve">: " </w:t>
+      </w:r>
+      <w:proofErr w:type="spellStart"/>
+      <w:r>
+        <w:t>i</w:t>
+      </w:r>
+      <w:proofErr w:type="spellEnd"/>
+      <w:r>
+        <w:t xml:space="preserve"> </w:t>
+      </w:r>
+      <w:proofErr w:type="spellStart"/>
+      <w:proofErr w:type="gramStart"/>
+      <w:r>
+        <w:t>wont</w:t>
+      </w:r>
+      <w:proofErr w:type="spellEnd"/>
+      <w:proofErr w:type="gramEnd"/>
+      <w:r>
+        <w:t xml:space="preserve"> be loud"</w:t>
+      </w:r>
+    </w:p>
+    <w:p>
+      <w:proofErr w:type="spellStart"/>
+      <w:r>
+        <w:t>gra</w:t>
+      </w:r>
+      <w:proofErr w:type="spellEnd"/>
+      <w:r>
+        <w:t>: "</w:t>
+      </w:r>
+      <w:proofErr w:type="spellStart"/>
+      <w:r>
+        <w:t>its</w:t>
+      </w:r>
+      <w:proofErr w:type="spellEnd"/>
+      <w:r>
+        <w:t xml:space="preserve"> not </w:t>
+      </w:r>
+      <w:proofErr w:type="spellStart"/>
+      <w:r>
+        <w:t>hte</w:t>
+      </w:r>
+      <w:proofErr w:type="spellEnd"/>
+      <w:r>
+        <w:t xml:space="preserve"> loudness </w:t>
+      </w:r>
+      <w:proofErr w:type="spellStart"/>
+      <w:r>
+        <w:t>im</w:t>
+      </w:r>
+      <w:proofErr w:type="spellEnd"/>
+      <w:r>
+        <w:t xml:space="preserve"> scared </w:t>
+      </w:r>
+      <w:proofErr w:type="gramStart"/>
+      <w:r>
+        <w:t>of</w:t>
+      </w:r>
+      <w:proofErr w:type="gramEnd"/>
+      <w:r>
+        <w:t>"</w:t>
+      </w:r>
+    </w:p>
+    <w:p>
+      <w:proofErr w:type="spellStart"/>
+      <w:r>
+        <w:t>reesu</w:t>
+      </w:r>
+      <w:proofErr w:type="spellEnd"/>
+      <w:r>
+        <w:t>: "you know me, why u sacred?'</w:t>
+      </w:r>
+    </w:p>
+    <w:p>
+      <w:proofErr w:type="spellStart"/>
+      <w:r>
+        <w:t>gra</w:t>
+      </w:r>
+      <w:proofErr w:type="spellEnd"/>
+      <w:r>
+        <w:t xml:space="preserve">: "because </w:t>
+      </w:r>
+      <w:proofErr w:type="spellStart"/>
+      <w:r>
+        <w:t>ive</w:t>
+      </w:r>
+      <w:proofErr w:type="spellEnd"/>
+      <w:r>
+        <w:t xml:space="preserve"> been </w:t>
+      </w:r>
+      <w:proofErr w:type="spellStart"/>
+      <w:r>
+        <w:t>ith</w:t>
+      </w:r>
+      <w:proofErr w:type="spellEnd"/>
+      <w:r>
+        <w:t xml:space="preserve"> you 15 </w:t>
+      </w:r>
+      <w:proofErr w:type="spellStart"/>
+      <w:r>
+        <w:t>yrs</w:t>
+      </w:r>
+      <w:proofErr w:type="spellEnd"/>
+      <w:r>
+        <w:t xml:space="preserve">, </w:t>
+      </w:r>
+      <w:proofErr w:type="spellStart"/>
+      <w:r>
+        <w:t>i</w:t>
+      </w:r>
+      <w:proofErr w:type="spellEnd"/>
+      <w:r>
+        <w:t xml:space="preserve"> know how scary you </w:t>
+      </w:r>
+      <w:proofErr w:type="gramStart"/>
+      <w:r>
+        <w:t>are"</w:t>
+      </w:r>
+      <w:proofErr w:type="gramEnd"/>
+    </w:p>
+    <w:p>
+      <w:proofErr w:type="spellStart"/>
+      <w:r>
+        <w:t>reesu</w:t>
+      </w:r>
+      <w:proofErr w:type="spellEnd"/>
+      <w:r>
+        <w:t xml:space="preserve">: "did </w:t>
+      </w:r>
+      <w:proofErr w:type="spellStart"/>
+      <w:r>
+        <w:t>i</w:t>
+      </w:r>
+      <w:proofErr w:type="spellEnd"/>
+      <w:r>
+        <w:t xml:space="preserve"> never show you?" </w:t>
+      </w:r>
+      <w:proofErr w:type="spellStart"/>
+      <w:r>
+        <w:t>reesu</w:t>
+      </w:r>
+      <w:proofErr w:type="spellEnd"/>
+      <w:r>
+        <w:t xml:space="preserve"> shows </w:t>
+      </w:r>
+      <w:proofErr w:type="spellStart"/>
+      <w:r>
+        <w:t>gra</w:t>
+      </w:r>
+      <w:proofErr w:type="spellEnd"/>
+      <w:r>
+        <w:t xml:space="preserve"> her </w:t>
+      </w:r>
+      <w:proofErr w:type="gramStart"/>
+      <w:r>
+        <w:t>tentacles</w:t>
+      </w:r>
+      <w:proofErr w:type="gramEnd"/>
+    </w:p>
+    <w:p>
+      <w:proofErr w:type="spellStart"/>
+      <w:r>
+        <w:t>gra</w:t>
+      </w:r>
+      <w:proofErr w:type="spellEnd"/>
+      <w:r>
+        <w:t>: "its ap art of you??"</w:t>
+      </w:r>
+    </w:p>
+    <w:p>
+      <w:proofErr w:type="spellStart"/>
+      <w:r>
+        <w:t>reesu</w:t>
+      </w:r>
+      <w:proofErr w:type="spellEnd"/>
+      <w:r>
+        <w:t>: "</w:t>
+      </w:r>
+      <w:proofErr w:type="spellStart"/>
+      <w:proofErr w:type="gramStart"/>
+      <w:r>
+        <w:t>its</w:t>
+      </w:r>
+      <w:proofErr w:type="spellEnd"/>
+      <w:proofErr w:type="gramEnd"/>
+      <w:r>
+        <w:t xml:space="preserve"> always been a part of me"</w:t>
+      </w:r>
+    </w:p>
+    <w:p>
+      <w:proofErr w:type="spellStart"/>
+      <w:r>
+        <w:t>gra</w:t>
+      </w:r>
+      <w:proofErr w:type="spellEnd"/>
+      <w:r>
+        <w:t xml:space="preserve">: "so </w:t>
+      </w:r>
+      <w:proofErr w:type="spellStart"/>
+      <w:r>
+        <w:t>youre</w:t>
+      </w:r>
+      <w:proofErr w:type="spellEnd"/>
+      <w:r>
+        <w:t xml:space="preserve"> not human"</w:t>
+      </w:r>
+    </w:p>
+    <w:p>
+      <w:proofErr w:type="spellStart"/>
+      <w:r>
+        <w:t>reeesu</w:t>
+      </w:r>
+      <w:proofErr w:type="spellEnd"/>
+      <w:r>
+        <w:t xml:space="preserve">: "did you think someone who looks like me is human?" shows </w:t>
+      </w:r>
+      <w:proofErr w:type="gramStart"/>
+      <w:r>
+        <w:t>horns</w:t>
+      </w:r>
+      <w:proofErr w:type="gramEnd"/>
+    </w:p>
+    <w:p>
+      <w:proofErr w:type="spellStart"/>
+      <w:r>
+        <w:t>gra</w:t>
+      </w:r>
+      <w:proofErr w:type="spellEnd"/>
+      <w:r>
+        <w:t>: "</w:t>
+      </w:r>
+      <w:proofErr w:type="spellStart"/>
+      <w:r>
+        <w:t>im</w:t>
+      </w:r>
+      <w:proofErr w:type="spellEnd"/>
+      <w:r>
+        <w:t xml:space="preserve"> not scared of what you are, </w:t>
+      </w:r>
+      <w:proofErr w:type="spellStart"/>
+      <w:r>
+        <w:t>im</w:t>
+      </w:r>
+      <w:proofErr w:type="spellEnd"/>
+      <w:r>
+        <w:t xml:space="preserve"> scare d of what you can </w:t>
+      </w:r>
+      <w:proofErr w:type="gramStart"/>
+      <w:r>
+        <w:t>do</w:t>
+      </w:r>
+      <w:proofErr w:type="gramEnd"/>
+      <w:r>
+        <w:t>"</w:t>
+      </w:r>
+    </w:p>
+    <w:p>
+      <w:proofErr w:type="spellStart"/>
+      <w:r>
+        <w:t>gra</w:t>
+      </w:r>
+      <w:proofErr w:type="spellEnd"/>
+      <w:r>
+        <w:t xml:space="preserve">: "tentacles that explains your </w:t>
+      </w:r>
+      <w:proofErr w:type="gramStart"/>
+      <w:r>
+        <w:t>strength</w:t>
+      </w:r>
+      <w:proofErr w:type="gramEnd"/>
+      <w:r>
+        <w:t>"</w:t>
+      </w:r>
+    </w:p>
+    <w:p>
+      <w:proofErr w:type="spellStart"/>
+      <w:r>
+        <w:t>gra</w:t>
+      </w:r>
+      <w:proofErr w:type="spellEnd"/>
+      <w:r>
+        <w:t xml:space="preserve">: "how often do you </w:t>
+      </w:r>
+      <w:proofErr w:type="spellStart"/>
+      <w:r>
+        <w:t>typcial</w:t>
+      </w:r>
+      <w:proofErr w:type="spellEnd"/>
+      <w:r>
+        <w:t xml:space="preserve"> hunt for your </w:t>
+      </w:r>
+      <w:proofErr w:type="gramStart"/>
+      <w:r>
+        <w:t>food</w:t>
+      </w:r>
+      <w:proofErr w:type="gramEnd"/>
+      <w:r>
+        <w:t>"</w:t>
+      </w:r>
+    </w:p>
+    <w:p>
+      <w:proofErr w:type="spellStart"/>
+      <w:r>
+        <w:t>reesu</w:t>
+      </w:r>
+      <w:proofErr w:type="spellEnd"/>
+      <w:r>
+        <w:t>: "moneys low, no manmade food"</w:t>
+      </w:r>
+    </w:p>
+    <w:p>
+      <w:proofErr w:type="spellStart"/>
+      <w:r>
+        <w:t>gra</w:t>
+      </w:r>
+      <w:proofErr w:type="spellEnd"/>
+      <w:r>
+        <w:t>: "</w:t>
+      </w:r>
+      <w:proofErr w:type="spellStart"/>
+      <w:r>
+        <w:t>i</w:t>
+      </w:r>
+      <w:proofErr w:type="spellEnd"/>
+      <w:r>
+        <w:t xml:space="preserve"> find a good hunt makes the good food much </w:t>
+      </w:r>
+      <w:proofErr w:type="gramStart"/>
+      <w:r>
+        <w:t>better</w:t>
+      </w:r>
+      <w:proofErr w:type="gramEnd"/>
+      <w:r>
+        <w:t>"</w:t>
+      </w:r>
+    </w:p>
+    <w:p>
+      <w:r>
+        <w:t>talks about</w:t>
+      </w:r>
+    </w:p>
+    <w:p/>
+    <w:p>
+      <w:proofErr w:type="spellStart"/>
+      <w:r>
+        <w:t>astalir</w:t>
+      </w:r>
+      <w:proofErr w:type="spellEnd"/>
+      <w:r>
+        <w:t xml:space="preserve"> wakes up to that </w:t>
+      </w:r>
+      <w:proofErr w:type="gramStart"/>
+      <w:r>
+        <w:t>conversation</w:t>
+      </w:r>
+      <w:proofErr w:type="gramEnd"/>
+    </w:p>
+    <w:p>
+      <w:proofErr w:type="spellStart"/>
+      <w:r>
+        <w:t>astalir</w:t>
+      </w:r>
+      <w:proofErr w:type="spellEnd"/>
+      <w:r>
+        <w:t xml:space="preserve"> stares at </w:t>
+      </w:r>
+      <w:proofErr w:type="spellStart"/>
+      <w:r>
+        <w:t>reesu</w:t>
+      </w:r>
+      <w:proofErr w:type="spellEnd"/>
+    </w:p>
+    <w:p>
+      <w:proofErr w:type="spellStart"/>
+      <w:r>
+        <w:t>gra</w:t>
+      </w:r>
+      <w:proofErr w:type="spellEnd"/>
+      <w:r>
+        <w:t xml:space="preserve"> assures him its ok, she already knew, and is the one that figured it out </w:t>
+      </w:r>
+      <w:proofErr w:type="gramStart"/>
+      <w:r>
+        <w:t>first</w:t>
+      </w:r>
+      <w:proofErr w:type="gramEnd"/>
+    </w:p>
+    <w:p>
+      <w:proofErr w:type="spellStart"/>
+      <w:r>
+        <w:lastRenderedPageBreak/>
+        <w:t>astalir</w:t>
+      </w:r>
+      <w:proofErr w:type="spellEnd"/>
+      <w:r>
+        <w:t xml:space="preserve"> angrily </w:t>
+      </w:r>
+      <w:proofErr w:type="gramStart"/>
+      <w:r>
+        <w:t>bleats</w:t>
+      </w:r>
+      <w:proofErr w:type="gramEnd"/>
+    </w:p>
+    <w:p>
+      <w:proofErr w:type="spellStart"/>
+      <w:r>
+        <w:t>astalir</w:t>
+      </w:r>
+      <w:proofErr w:type="spellEnd"/>
+      <w:r>
+        <w:t xml:space="preserve"> blinds them, transforms into </w:t>
+      </w:r>
+      <w:proofErr w:type="spellStart"/>
+      <w:r>
+        <w:t>drathalion</w:t>
+      </w:r>
+      <w:proofErr w:type="spellEnd"/>
+      <w:r>
+        <w:t xml:space="preserve">, then turns light </w:t>
+      </w:r>
+      <w:proofErr w:type="gramStart"/>
+      <w:r>
+        <w:t>off</w:t>
+      </w:r>
+      <w:proofErr w:type="gramEnd"/>
+    </w:p>
+    <w:p>
+      <w:proofErr w:type="spellStart"/>
+      <w:r>
+        <w:t>valgard</w:t>
+      </w:r>
+      <w:proofErr w:type="spellEnd"/>
+      <w:r>
+        <w:t xml:space="preserve">: "sailor moon transformation </w:t>
+      </w:r>
+      <w:proofErr w:type="spellStart"/>
+      <w:r>
+        <w:t>xD</w:t>
+      </w:r>
+      <w:proofErr w:type="spellEnd"/>
+      <w:r>
+        <w:t>"</w:t>
+      </w:r>
+    </w:p>
+    <w:p/>
+    <w:p>
+      <w:proofErr w:type="spellStart"/>
+      <w:r>
+        <w:t>gra</w:t>
+      </w:r>
+      <w:proofErr w:type="spellEnd"/>
+      <w:r>
+        <w:t xml:space="preserve"> and </w:t>
+      </w:r>
+      <w:proofErr w:type="spellStart"/>
+      <w:r>
+        <w:t>reesu</w:t>
+      </w:r>
+      <w:proofErr w:type="spellEnd"/>
+      <w:r>
+        <w:t xml:space="preserve"> talks about telescope, </w:t>
+      </w:r>
+      <w:proofErr w:type="spellStart"/>
+      <w:r>
+        <w:t>drath</w:t>
+      </w:r>
+      <w:proofErr w:type="spellEnd"/>
+      <w:r>
+        <w:t xml:space="preserve"> gives </w:t>
+      </w:r>
+      <w:proofErr w:type="spellStart"/>
+      <w:r>
+        <w:t>gra</w:t>
+      </w:r>
+      <w:proofErr w:type="spellEnd"/>
+      <w:r>
+        <w:t xml:space="preserve"> a "</w:t>
+      </w:r>
+      <w:proofErr w:type="gramStart"/>
+      <w:r>
+        <w:t>telescope</w:t>
+      </w:r>
+      <w:proofErr w:type="gramEnd"/>
+      <w:r>
+        <w:t>"</w:t>
+      </w:r>
+    </w:p>
+    <w:p/>
+    <w:p>
+      <w:proofErr w:type="spellStart"/>
+      <w:r>
+        <w:t>reesu</w:t>
+      </w:r>
+      <w:proofErr w:type="spellEnd"/>
+      <w:r>
+        <w:t xml:space="preserve"> checks on </w:t>
+      </w:r>
+      <w:proofErr w:type="gramStart"/>
+      <w:r>
+        <w:t>gale</w:t>
+      </w:r>
+      <w:proofErr w:type="gramEnd"/>
+    </w:p>
+    <w:p>
+      <w:r>
+        <w:t xml:space="preserve">gale: "this one slept on </w:t>
+      </w:r>
+      <w:proofErr w:type="gramStart"/>
+      <w:r>
+        <w:t>floor</w:t>
+      </w:r>
+      <w:proofErr w:type="gramEnd"/>
+      <w:r>
+        <w:t>"</w:t>
+      </w:r>
+    </w:p>
+    <w:p>
+      <w:proofErr w:type="spellStart"/>
+      <w:r>
+        <w:t>reesu</w:t>
+      </w:r>
+      <w:proofErr w:type="spellEnd"/>
+      <w:r>
+        <w:t>: "did you fall?"</w:t>
+      </w:r>
+    </w:p>
+    <w:p>
+      <w:r>
+        <w:t>"</w:t>
+      </w:r>
+      <w:proofErr w:type="gramStart"/>
+      <w:r>
+        <w:t>no</w:t>
+      </w:r>
+      <w:proofErr w:type="gramEnd"/>
+      <w:r>
+        <w:t xml:space="preserve"> tired passed out"</w:t>
+      </w:r>
+    </w:p>
+    <w:p>
+      <w:r>
+        <w:t>"</w:t>
+      </w:r>
+      <w:proofErr w:type="spellStart"/>
+      <w:r>
+        <w:t>i</w:t>
+      </w:r>
+      <w:proofErr w:type="spellEnd"/>
+      <w:r>
+        <w:t xml:space="preserve"> need help, need to find telescope for </w:t>
+      </w:r>
+      <w:proofErr w:type="spellStart"/>
+      <w:proofErr w:type="gramStart"/>
+      <w:r>
+        <w:t>gra</w:t>
+      </w:r>
+      <w:proofErr w:type="spellEnd"/>
+      <w:proofErr w:type="gramEnd"/>
+      <w:r>
+        <w:t>"</w:t>
+      </w:r>
+    </w:p>
+    <w:p>
+      <w:r>
+        <w:t>"</w:t>
+      </w:r>
+      <w:proofErr w:type="gramStart"/>
+      <w:r>
+        <w:t>no</w:t>
+      </w:r>
+      <w:proofErr w:type="gramEnd"/>
+      <w:r>
+        <w:t xml:space="preserve"> tricks?"</w:t>
+      </w:r>
+    </w:p>
+    <w:p>
+      <w:r>
+        <w:t>"</w:t>
+      </w:r>
+      <w:proofErr w:type="gramStart"/>
+      <w:r>
+        <w:t>you</w:t>
+      </w:r>
+      <w:proofErr w:type="gramEnd"/>
+      <w:r>
+        <w:t xml:space="preserve"> can have treats?"</w:t>
+      </w:r>
+    </w:p>
+    <w:p>
+      <w:r>
+        <w:t xml:space="preserve">"no... </w:t>
+      </w:r>
+      <w:proofErr w:type="spellStart"/>
+      <w:r>
+        <w:t>triiicks</w:t>
+      </w:r>
+      <w:proofErr w:type="spellEnd"/>
+      <w:r>
+        <w:t>"</w:t>
+      </w:r>
+    </w:p>
+    <w:p>
+      <w:r>
+        <w:t>"</w:t>
+      </w:r>
+      <w:proofErr w:type="spellStart"/>
+      <w:proofErr w:type="gramStart"/>
+      <w:r>
+        <w:t>can</w:t>
+      </w:r>
+      <w:proofErr w:type="gramEnd"/>
+      <w:r>
+        <w:t xml:space="preserve"> t</w:t>
+      </w:r>
+      <w:proofErr w:type="spellEnd"/>
+      <w:r>
+        <w:t xml:space="preserve"> guarantee but probably not"</w:t>
+      </w:r>
+    </w:p>
+    <w:p>
+      <w:r>
+        <w:t xml:space="preserve">gale goes with </w:t>
+      </w:r>
+      <w:proofErr w:type="spellStart"/>
+      <w:proofErr w:type="gramStart"/>
+      <w:r>
+        <w:t>reesu</w:t>
+      </w:r>
+      <w:proofErr w:type="spellEnd"/>
+      <w:proofErr w:type="gramEnd"/>
+    </w:p>
+    <w:p/>
+    <w:p/>
+    <w:p>
+      <w:proofErr w:type="spellStart"/>
+      <w:r>
+        <w:t>drath</w:t>
+      </w:r>
+      <w:proofErr w:type="spellEnd"/>
+      <w:r>
+        <w:t xml:space="preserve"> talks to </w:t>
+      </w:r>
+      <w:proofErr w:type="spellStart"/>
+      <w:r>
+        <w:t>jodi</w:t>
+      </w:r>
+      <w:proofErr w:type="spellEnd"/>
+      <w:r>
+        <w:t xml:space="preserve"> about room #6 (the creepy one)</w:t>
+      </w:r>
+    </w:p>
+    <w:p>
+      <w:proofErr w:type="spellStart"/>
+      <w:r>
+        <w:t>jodi</w:t>
+      </w:r>
+      <w:proofErr w:type="spellEnd"/>
+      <w:r>
+        <w:t xml:space="preserve"> says he </w:t>
+      </w:r>
+      <w:proofErr w:type="spellStart"/>
+      <w:r>
+        <w:t>doesnt</w:t>
+      </w:r>
+      <w:proofErr w:type="spellEnd"/>
+      <w:r>
+        <w:t xml:space="preserve"> know, but will ask </w:t>
+      </w:r>
+      <w:proofErr w:type="gramStart"/>
+      <w:r>
+        <w:t>innkeeper</w:t>
+      </w:r>
+      <w:proofErr w:type="gramEnd"/>
+    </w:p>
+    <w:p>
+      <w:proofErr w:type="spellStart"/>
+      <w:r>
+        <w:t>jodi</w:t>
+      </w:r>
+      <w:proofErr w:type="spellEnd"/>
+      <w:r>
+        <w:t xml:space="preserve"> asks </w:t>
+      </w:r>
+      <w:proofErr w:type="gramStart"/>
+      <w:r>
+        <w:t>innkeeper</w:t>
+      </w:r>
+      <w:proofErr w:type="gramEnd"/>
+    </w:p>
+    <w:p>
+      <w:r>
+        <w:t xml:space="preserve">innkeeper says some ppl like dark eerie stuff, goth like it, if someone really wants it, </w:t>
+      </w:r>
+      <w:proofErr w:type="spellStart"/>
+      <w:r>
+        <w:t>im</w:t>
+      </w:r>
+      <w:proofErr w:type="spellEnd"/>
+      <w:r>
+        <w:t xml:space="preserve"> willing to rent it </w:t>
+      </w:r>
+      <w:proofErr w:type="gramStart"/>
+      <w:r>
+        <w:t>out</w:t>
+      </w:r>
+      <w:proofErr w:type="gramEnd"/>
+    </w:p>
+    <w:p>
+      <w:proofErr w:type="spellStart"/>
+      <w:r>
+        <w:t>jodi</w:t>
+      </w:r>
+      <w:proofErr w:type="spellEnd"/>
+      <w:r>
+        <w:t xml:space="preserve"> </w:t>
+      </w:r>
+      <w:proofErr w:type="spellStart"/>
+      <w:r>
+        <w:t>syas</w:t>
+      </w:r>
+      <w:proofErr w:type="spellEnd"/>
+      <w:r>
+        <w:t xml:space="preserve"> </w:t>
+      </w:r>
+      <w:proofErr w:type="spellStart"/>
+      <w:r>
+        <w:t>therooms</w:t>
+      </w:r>
+      <w:proofErr w:type="spellEnd"/>
+      <w:r>
+        <w:t xml:space="preserve"> purpose is to appeal to the more goth members of society.</w:t>
+      </w:r>
+    </w:p>
+    <w:p>
+      <w:proofErr w:type="spellStart"/>
+      <w:r>
+        <w:t>jodi</w:t>
+      </w:r>
+      <w:proofErr w:type="spellEnd"/>
+      <w:r>
+        <w:t xml:space="preserve"> heard the story of the dark </w:t>
+      </w:r>
+      <w:proofErr w:type="spellStart"/>
+      <w:r>
+        <w:t>coenrer</w:t>
+      </w:r>
+      <w:proofErr w:type="spellEnd"/>
+      <w:r>
+        <w:t xml:space="preserve"> guy?</w:t>
+      </w:r>
+    </w:p>
+    <w:p>
+      <w:r>
+        <w:t xml:space="preserve">the room is made for that </w:t>
+      </w:r>
+      <w:proofErr w:type="gramStart"/>
+      <w:r>
+        <w:t>guy</w:t>
+      </w:r>
+      <w:proofErr w:type="gramEnd"/>
+    </w:p>
+    <w:p>
+      <w:proofErr w:type="spellStart"/>
+      <w:proofErr w:type="gramStart"/>
+      <w:r>
+        <w:t>drath</w:t>
+      </w:r>
+      <w:proofErr w:type="spellEnd"/>
+      <w:r>
+        <w:t xml:space="preserve">  thanks</w:t>
+      </w:r>
+      <w:proofErr w:type="gramEnd"/>
+      <w:r>
+        <w:t xml:space="preserve"> </w:t>
+      </w:r>
+      <w:proofErr w:type="spellStart"/>
+      <w:r>
+        <w:t>jodi</w:t>
+      </w:r>
+      <w:proofErr w:type="spellEnd"/>
+      <w:r>
+        <w:t xml:space="preserve"> and orders some blueberry pancakes: 5copper, </w:t>
+      </w:r>
+      <w:proofErr w:type="spellStart"/>
+      <w:r>
+        <w:t>drath</w:t>
+      </w:r>
+      <w:proofErr w:type="spellEnd"/>
+      <w:r>
+        <w:t xml:space="preserve"> pays 1 silver</w:t>
+      </w:r>
+    </w:p>
+    <w:p/>
+    <w:p>
+      <w:r>
+        <w:t xml:space="preserve">gras there, comments on the tip, and how </w:t>
+      </w:r>
+      <w:proofErr w:type="spellStart"/>
+      <w:r>
+        <w:t>furbolgs</w:t>
+      </w:r>
+      <w:proofErr w:type="spellEnd"/>
+      <w:r>
+        <w:t xml:space="preserve"> </w:t>
+      </w:r>
+      <w:proofErr w:type="spellStart"/>
+      <w:r>
+        <w:t>dont</w:t>
+      </w:r>
+      <w:proofErr w:type="spellEnd"/>
+      <w:r>
+        <w:t xml:space="preserve"> care about money</w:t>
+      </w:r>
+    </w:p>
+    <w:p>
+      <w:proofErr w:type="spellStart"/>
+      <w:r>
+        <w:lastRenderedPageBreak/>
+        <w:t>jodi</w:t>
+      </w:r>
+      <w:proofErr w:type="spellEnd"/>
+      <w:r>
+        <w:t xml:space="preserve">: "we like the idea of charity, not super big on being </w:t>
+      </w:r>
+      <w:proofErr w:type="gramStart"/>
+      <w:r>
+        <w:t>greedy</w:t>
+      </w:r>
+      <w:proofErr w:type="gramEnd"/>
+      <w:r>
+        <w:t>"</w:t>
+      </w:r>
+    </w:p>
+    <w:p>
+      <w:proofErr w:type="spellStart"/>
+      <w:r>
+        <w:t>gra</w:t>
+      </w:r>
+      <w:proofErr w:type="spellEnd"/>
+      <w:r>
+        <w:t xml:space="preserve">: "difference between being greedy, and staying alive with money in your </w:t>
+      </w:r>
+      <w:proofErr w:type="gramStart"/>
+      <w:r>
+        <w:t>pocket</w:t>
+      </w:r>
+      <w:proofErr w:type="gramEnd"/>
+      <w:r>
+        <w:t>"</w:t>
+      </w:r>
+    </w:p>
+    <w:p>
+      <w:proofErr w:type="spellStart"/>
+      <w:r>
+        <w:t>jodi</w:t>
+      </w:r>
+      <w:proofErr w:type="spellEnd"/>
+      <w:r>
+        <w:t xml:space="preserve">: "we should only take </w:t>
+      </w:r>
+      <w:proofErr w:type="spellStart"/>
+      <w:r>
+        <w:t>hwta</w:t>
+      </w:r>
+      <w:proofErr w:type="spellEnd"/>
+      <w:r>
+        <w:t xml:space="preserve"> we </w:t>
+      </w:r>
+      <w:proofErr w:type="spellStart"/>
+      <w:r>
+        <w:t>neeed</w:t>
+      </w:r>
+      <w:proofErr w:type="spellEnd"/>
+      <w:r>
+        <w:t xml:space="preserve"> when we need </w:t>
+      </w:r>
+      <w:proofErr w:type="gramStart"/>
+      <w:r>
+        <w:t>it</w:t>
+      </w:r>
+      <w:proofErr w:type="gramEnd"/>
+      <w:r>
+        <w:t>"</w:t>
+      </w:r>
+    </w:p>
+    <w:p/>
+    <w:p>
+      <w:proofErr w:type="spellStart"/>
+      <w:r>
+        <w:t>reesu</w:t>
+      </w:r>
+      <w:proofErr w:type="spellEnd"/>
+      <w:r>
+        <w:t xml:space="preserve"> and gale find a telescope in a </w:t>
+      </w:r>
+      <w:proofErr w:type="gramStart"/>
+      <w:r>
+        <w:t>shop</w:t>
+      </w:r>
+      <w:proofErr w:type="gramEnd"/>
+    </w:p>
+    <w:p>
+      <w:proofErr w:type="spellStart"/>
+      <w:r>
+        <w:t>reesu</w:t>
+      </w:r>
+      <w:proofErr w:type="spellEnd"/>
+      <w:r>
+        <w:t xml:space="preserve"> tells shopkeeper she wants a </w:t>
+      </w:r>
+      <w:proofErr w:type="spellStart"/>
+      <w:r>
+        <w:t>telecope</w:t>
+      </w:r>
+      <w:proofErr w:type="spellEnd"/>
+      <w:r>
+        <w:t xml:space="preserve"> for my </w:t>
+      </w:r>
+      <w:proofErr w:type="gramStart"/>
+      <w:r>
+        <w:t>papa</w:t>
+      </w:r>
+      <w:proofErr w:type="gramEnd"/>
+    </w:p>
+    <w:p>
+      <w:r>
+        <w:t>10gold</w:t>
+      </w:r>
+    </w:p>
+    <w:p>
+      <w:r>
+        <w:t xml:space="preserve">gale pays for </w:t>
+      </w:r>
+      <w:proofErr w:type="gramStart"/>
+      <w:r>
+        <w:t>it</w:t>
+      </w:r>
+      <w:proofErr w:type="gramEnd"/>
+    </w:p>
+    <w:p>
+      <w:proofErr w:type="spellStart"/>
+      <w:r>
+        <w:t>reesu</w:t>
+      </w:r>
+      <w:proofErr w:type="spellEnd"/>
+      <w:r>
+        <w:t xml:space="preserve"> asks for nut brown telescope, </w:t>
+      </w:r>
+      <w:proofErr w:type="spellStart"/>
+      <w:r>
+        <w:t>lightbrown</w:t>
+      </w:r>
+      <w:proofErr w:type="spellEnd"/>
+      <w:r>
+        <w:t xml:space="preserve">, </w:t>
+      </w:r>
+      <w:proofErr w:type="gramStart"/>
+      <w:r>
+        <w:t>hazel</w:t>
+      </w:r>
+      <w:proofErr w:type="gramEnd"/>
+    </w:p>
+    <w:p/>
+    <w:p>
+      <w:proofErr w:type="spellStart"/>
+      <w:r>
+        <w:t>reesu</w:t>
+      </w:r>
+      <w:proofErr w:type="spellEnd"/>
+      <w:r>
+        <w:t xml:space="preserve"> and gale and go to tavern, get it to </w:t>
+      </w:r>
+      <w:proofErr w:type="spellStart"/>
+      <w:proofErr w:type="gramStart"/>
+      <w:r>
+        <w:t>gra</w:t>
+      </w:r>
+      <w:proofErr w:type="spellEnd"/>
+      <w:proofErr w:type="gramEnd"/>
+    </w:p>
+    <w:p>
+      <w:proofErr w:type="spellStart"/>
+      <w:r>
+        <w:t>gra</w:t>
+      </w:r>
+      <w:proofErr w:type="spellEnd"/>
+      <w:r>
+        <w:t xml:space="preserve"> likes </w:t>
+      </w:r>
+      <w:proofErr w:type="gramStart"/>
+      <w:r>
+        <w:t>it</w:t>
+      </w:r>
+      <w:proofErr w:type="gramEnd"/>
+    </w:p>
+    <w:p>
+      <w:proofErr w:type="spellStart"/>
+      <w:r>
+        <w:t>reesu</w:t>
+      </w:r>
+      <w:proofErr w:type="spellEnd"/>
+      <w:r>
+        <w:t xml:space="preserve">: "how many birthdays </w:t>
+      </w:r>
+      <w:proofErr w:type="gramStart"/>
+      <w:r>
+        <w:t xml:space="preserve">have  </w:t>
+      </w:r>
+      <w:proofErr w:type="spellStart"/>
+      <w:r>
+        <w:t>i</w:t>
+      </w:r>
+      <w:proofErr w:type="spellEnd"/>
+      <w:proofErr w:type="gramEnd"/>
+      <w:r>
+        <w:t xml:space="preserve"> missed?"</w:t>
+      </w:r>
+    </w:p>
+    <w:p>
+      <w:proofErr w:type="spellStart"/>
+      <w:r>
+        <w:t>gra</w:t>
+      </w:r>
+      <w:proofErr w:type="spellEnd"/>
+      <w:r>
+        <w:t>: "about 8"</w:t>
+      </w:r>
+    </w:p>
+    <w:p>
+      <w:proofErr w:type="spellStart"/>
+      <w:r>
+        <w:t>reesu</w:t>
+      </w:r>
+      <w:proofErr w:type="spellEnd"/>
+      <w:r>
+        <w:t>: "and when is your birthday?"</w:t>
+      </w:r>
+    </w:p>
+    <w:p>
+      <w:proofErr w:type="spellStart"/>
+      <w:r>
+        <w:t>gra</w:t>
+      </w:r>
+      <w:proofErr w:type="spellEnd"/>
+      <w:r>
+        <w:t>: "</w:t>
+      </w:r>
+      <w:proofErr w:type="spellStart"/>
+      <w:r>
+        <w:t>i</w:t>
+      </w:r>
+      <w:proofErr w:type="spellEnd"/>
+      <w:r>
+        <w:t xml:space="preserve"> </w:t>
+      </w:r>
+      <w:proofErr w:type="gramStart"/>
+      <w:r>
+        <w:t>forget</w:t>
+      </w:r>
+      <w:proofErr w:type="gramEnd"/>
+      <w:r>
+        <w:t>"</w:t>
+      </w:r>
+    </w:p>
+    <w:p/>
+    <w:p>
+      <w:r>
+        <w:t xml:space="preserve">party gets going, </w:t>
+      </w:r>
+      <w:proofErr w:type="spellStart"/>
+      <w:r>
+        <w:t>reesu</w:t>
+      </w:r>
+      <w:proofErr w:type="spellEnd"/>
+      <w:r>
+        <w:t xml:space="preserve"> hugs </w:t>
+      </w:r>
+      <w:proofErr w:type="spellStart"/>
+      <w:r>
+        <w:t>jodi</w:t>
+      </w:r>
+      <w:proofErr w:type="spellEnd"/>
+      <w:r>
+        <w:t xml:space="preserve"> </w:t>
+      </w:r>
+      <w:proofErr w:type="gramStart"/>
+      <w:r>
+        <w:t>goodbye</w:t>
+      </w:r>
+      <w:proofErr w:type="gramEnd"/>
+    </w:p>
+    <w:p/>
+    <w:p>
+      <w:r>
+        <w:t xml:space="preserve">they go into the cold, wear winter </w:t>
+      </w:r>
+      <w:proofErr w:type="gramStart"/>
+      <w:r>
+        <w:t>clothes</w:t>
+      </w:r>
+      <w:proofErr w:type="gramEnd"/>
+    </w:p>
+    <w:p/>
+    <w:p>
+      <w:r>
+        <w:t xml:space="preserve">don sells daisy a winter </w:t>
+      </w:r>
+      <w:proofErr w:type="gramStart"/>
+      <w:r>
+        <w:t>coat</w:t>
+      </w:r>
+      <w:proofErr w:type="gramEnd"/>
+    </w:p>
+    <w:p>
+      <w:r>
+        <w:t xml:space="preserve">don comments on </w:t>
+      </w:r>
+      <w:proofErr w:type="spellStart"/>
+      <w:r>
+        <w:t>daissys</w:t>
+      </w:r>
+      <w:proofErr w:type="spellEnd"/>
+      <w:r>
+        <w:t xml:space="preserve"> height</w:t>
+      </w:r>
+    </w:p>
+    <w:p>
+      <w:r>
+        <w:t>don pies daisy in the face, and she goes back to normal size (</w:t>
+      </w:r>
+      <w:proofErr w:type="spellStart"/>
+      <w:r>
+        <w:t>bc</w:t>
+      </w:r>
+      <w:proofErr w:type="spellEnd"/>
+      <w:r>
+        <w:t xml:space="preserve"> daisy was small </w:t>
+      </w:r>
+      <w:proofErr w:type="spellStart"/>
+      <w:r>
+        <w:t>bc</w:t>
+      </w:r>
+      <w:proofErr w:type="spellEnd"/>
+      <w:r>
+        <w:t xml:space="preserve"> cards)</w:t>
+      </w:r>
+    </w:p>
+    <w:p>
+      <w:r>
+        <w:t xml:space="preserve">daisy dodges the pie, but the pie still </w:t>
+      </w:r>
+      <w:proofErr w:type="gramStart"/>
+      <w:r>
+        <w:t>hits</w:t>
+      </w:r>
+      <w:proofErr w:type="gramEnd"/>
+    </w:p>
+    <w:p>
+      <w:r>
+        <w:t xml:space="preserve">daisy goes back to normal </w:t>
+      </w:r>
+      <w:proofErr w:type="gramStart"/>
+      <w:r>
+        <w:t>size</w:t>
+      </w:r>
+      <w:proofErr w:type="gramEnd"/>
+    </w:p>
+    <w:p>
+      <w:r>
+        <w:t>daisy: "</w:t>
+      </w:r>
+      <w:proofErr w:type="spellStart"/>
+      <w:r>
+        <w:t>i</w:t>
+      </w:r>
+      <w:proofErr w:type="spellEnd"/>
+      <w:r>
+        <w:t xml:space="preserve"> </w:t>
+      </w:r>
+      <w:proofErr w:type="spellStart"/>
+      <w:r>
+        <w:t>dont</w:t>
+      </w:r>
+      <w:proofErr w:type="spellEnd"/>
+      <w:r>
+        <w:t xml:space="preserve"> </w:t>
+      </w:r>
+      <w:proofErr w:type="spellStart"/>
+      <w:r>
+        <w:t>appreicate</w:t>
+      </w:r>
+      <w:proofErr w:type="spellEnd"/>
+      <w:r>
+        <w:t xml:space="preserve"> getting pied int he </w:t>
+      </w:r>
+      <w:proofErr w:type="gramStart"/>
+      <w:r>
+        <w:t>face</w:t>
+      </w:r>
+      <w:proofErr w:type="gramEnd"/>
+      <w:r>
+        <w:t xml:space="preserve">, </w:t>
+      </w:r>
+      <w:proofErr w:type="spellStart"/>
+      <w:r>
+        <w:t>i</w:t>
+      </w:r>
+      <w:proofErr w:type="spellEnd"/>
+      <w:r>
+        <w:t xml:space="preserve"> do appr you retuning me to my normal size. </w:t>
+      </w:r>
+      <w:proofErr w:type="spellStart"/>
+      <w:r>
+        <w:t>i</w:t>
+      </w:r>
+      <w:proofErr w:type="spellEnd"/>
+      <w:r>
+        <w:t xml:space="preserve"> felt your delivery was a bit mean, </w:t>
+      </w:r>
+      <w:proofErr w:type="spellStart"/>
+      <w:r>
+        <w:t>i</w:t>
+      </w:r>
+      <w:proofErr w:type="spellEnd"/>
+      <w:r>
+        <w:t xml:space="preserve"> just want you to </w:t>
+      </w:r>
+      <w:proofErr w:type="gramStart"/>
+      <w:r>
+        <w:t>know</w:t>
+      </w:r>
+      <w:proofErr w:type="gramEnd"/>
+      <w:r>
+        <w:t>"</w:t>
+      </w:r>
+    </w:p>
+    <w:p/>
+    <w:p>
+      <w:r>
+        <w:lastRenderedPageBreak/>
+        <w:t xml:space="preserve">don snaps </w:t>
+      </w:r>
+      <w:proofErr w:type="spellStart"/>
+      <w:r>
+        <w:t>ingers</w:t>
+      </w:r>
+      <w:proofErr w:type="spellEnd"/>
+      <w:r>
+        <w:t xml:space="preserve"> and pie </w:t>
+      </w:r>
+      <w:proofErr w:type="spellStart"/>
+      <w:r>
+        <w:t>vaniahes</w:t>
+      </w:r>
+      <w:proofErr w:type="spellEnd"/>
+    </w:p>
+    <w:p/>
+    <w:p>
+      <w:proofErr w:type="spellStart"/>
+      <w:r>
+        <w:t>reesu</w:t>
+      </w:r>
+      <w:proofErr w:type="spellEnd"/>
+      <w:r>
+        <w:t xml:space="preserve"> orders clam sandwich</w:t>
+      </w:r>
+    </w:p>
+    <w:p>
+      <w:proofErr w:type="spellStart"/>
+      <w:r>
+        <w:t>gra</w:t>
+      </w:r>
+      <w:proofErr w:type="spellEnd"/>
+      <w:r>
+        <w:t xml:space="preserve">: "do not feed it to the </w:t>
+      </w:r>
+      <w:proofErr w:type="spellStart"/>
+      <w:proofErr w:type="gramStart"/>
+      <w:r>
+        <w:t>yingling</w:t>
+      </w:r>
+      <w:proofErr w:type="spellEnd"/>
+      <w:proofErr w:type="gramEnd"/>
+      <w:r>
+        <w:t>"</w:t>
+      </w:r>
+    </w:p>
+    <w:p>
+      <w:proofErr w:type="spellStart"/>
+      <w:r>
+        <w:t>reesu</w:t>
+      </w:r>
+      <w:proofErr w:type="spellEnd"/>
+      <w:r>
+        <w:t xml:space="preserve">: "here you go </w:t>
+      </w:r>
+      <w:proofErr w:type="gramStart"/>
+      <w:r>
+        <w:t>gale</w:t>
+      </w:r>
+      <w:proofErr w:type="gramEnd"/>
+      <w:r>
+        <w:t>"</w:t>
+      </w:r>
+    </w:p>
+    <w:p/>
+    <w:p>
+      <w:r>
+        <w:t>sui orders winter clothes</w:t>
+      </w:r>
+    </w:p>
+    <w:p>
+      <w:proofErr w:type="spellStart"/>
+      <w:r>
+        <w:t>gra</w:t>
+      </w:r>
+      <w:proofErr w:type="spellEnd"/>
+      <w:r>
+        <w:t xml:space="preserve">: "let me help you </w:t>
+      </w:r>
+      <w:proofErr w:type="gramStart"/>
+      <w:r>
+        <w:t>here</w:t>
+      </w:r>
+      <w:proofErr w:type="gramEnd"/>
+      <w:r>
+        <w:t>"</w:t>
+      </w:r>
+    </w:p>
+    <w:p>
+      <w:r>
+        <w:t>sui: "</w:t>
+      </w:r>
+      <w:proofErr w:type="spellStart"/>
+      <w:r>
+        <w:t>i</w:t>
+      </w:r>
+      <w:proofErr w:type="spellEnd"/>
+      <w:r>
+        <w:t xml:space="preserve"> want to do it </w:t>
+      </w:r>
+      <w:proofErr w:type="gramStart"/>
+      <w:r>
+        <w:t>myself</w:t>
+      </w:r>
+      <w:proofErr w:type="gramEnd"/>
+      <w:r>
+        <w:t>"</w:t>
+      </w:r>
+    </w:p>
+    <w:p>
+      <w:r>
+        <w:t>don: "250 gold"</w:t>
+      </w:r>
+    </w:p>
+    <w:p>
+      <w:proofErr w:type="spellStart"/>
+      <w:r>
+        <w:t>gra</w:t>
+      </w:r>
+      <w:proofErr w:type="spellEnd"/>
+      <w:r>
+        <w:t xml:space="preserve"> persuades don, daisy casts guidance on </w:t>
+      </w:r>
+      <w:proofErr w:type="spellStart"/>
+      <w:r>
+        <w:t>gra</w:t>
+      </w:r>
+      <w:proofErr w:type="spellEnd"/>
+      <w:r>
+        <w:t xml:space="preserve">: "250 seems a bit high. for your fav </w:t>
+      </w:r>
+      <w:proofErr w:type="spellStart"/>
+      <w:r>
+        <w:t>adventurerss</w:t>
+      </w:r>
+      <w:proofErr w:type="spellEnd"/>
+      <w:r>
+        <w:t>"</w:t>
+      </w:r>
+    </w:p>
+    <w:p>
+      <w:r>
+        <w:t>don lowers the price: "ok ill help you out. 150 gold"</w:t>
+      </w:r>
+    </w:p>
+    <w:p>
+      <w:proofErr w:type="spellStart"/>
+      <w:r>
+        <w:t>gra</w:t>
+      </w:r>
+      <w:proofErr w:type="spellEnd"/>
+      <w:r>
+        <w:t xml:space="preserve">: </w:t>
+      </w:r>
+      <w:proofErr w:type="spellStart"/>
+      <w:r>
+        <w:t>convincs</w:t>
+      </w:r>
+      <w:proofErr w:type="spellEnd"/>
+      <w:r>
+        <w:t xml:space="preserve"> to go down to </w:t>
+      </w:r>
+      <w:proofErr w:type="gramStart"/>
+      <w:r>
+        <w:t>100gp</w:t>
+      </w:r>
+      <w:proofErr w:type="gramEnd"/>
+    </w:p>
+    <w:p>
+      <w:r>
+        <w:t xml:space="preserve">party buys 2 winter clothes for 100gp </w:t>
+      </w:r>
+      <w:proofErr w:type="gramStart"/>
+      <w:r>
+        <w:t>total</w:t>
+      </w:r>
+      <w:proofErr w:type="gramEnd"/>
+    </w:p>
+    <w:p>
+      <w:r>
+        <w:t>sui pays with 10 platinum pieces</w:t>
+      </w:r>
+    </w:p>
+    <w:p>
+      <w:r>
+        <w:t>don eats the platinum: "</w:t>
+      </w:r>
+      <w:proofErr w:type="gramStart"/>
+      <w:r>
+        <w:t>yum</w:t>
+      </w:r>
+      <w:proofErr w:type="gramEnd"/>
+      <w:r>
+        <w:t>"</w:t>
+      </w:r>
+    </w:p>
+    <w:p/>
+    <w:p>
+      <w:proofErr w:type="spellStart"/>
+      <w:r>
+        <w:t>gra</w:t>
+      </w:r>
+      <w:proofErr w:type="spellEnd"/>
+      <w:r>
+        <w:t xml:space="preserve"> is having a panic </w:t>
+      </w:r>
+      <w:proofErr w:type="gramStart"/>
+      <w:r>
+        <w:t>attack</w:t>
+      </w:r>
+      <w:proofErr w:type="gramEnd"/>
+    </w:p>
+    <w:p>
+      <w:r>
+        <w:t>"</w:t>
+      </w:r>
+      <w:proofErr w:type="spellStart"/>
+      <w:r>
+        <w:t>i</w:t>
+      </w:r>
+      <w:proofErr w:type="spellEnd"/>
+      <w:r>
+        <w:t xml:space="preserve"> heard the crunch. </w:t>
+      </w:r>
+      <w:proofErr w:type="gramStart"/>
+      <w:r>
+        <w:t>why</w:t>
+      </w:r>
+      <w:proofErr w:type="gramEnd"/>
+      <w:r>
+        <w:t xml:space="preserve"> did he eat the coins??"</w:t>
+      </w:r>
+    </w:p>
+    <w:p>
+      <w:proofErr w:type="spellStart"/>
+      <w:r>
+        <w:t>ressu</w:t>
+      </w:r>
+      <w:proofErr w:type="spellEnd"/>
+      <w:r>
+        <w:t xml:space="preserve">:"its </w:t>
+      </w:r>
+      <w:proofErr w:type="spellStart"/>
+      <w:r>
+        <w:t>slieght</w:t>
+      </w:r>
+      <w:proofErr w:type="spellEnd"/>
+      <w:r>
+        <w:t xml:space="preserve"> of hand </w:t>
+      </w:r>
+      <w:proofErr w:type="spellStart"/>
+      <w:r>
+        <w:t>its</w:t>
+      </w:r>
+      <w:proofErr w:type="spellEnd"/>
+      <w:r>
+        <w:t xml:space="preserve"> a trick"</w:t>
+      </w:r>
+    </w:p>
+    <w:p>
+      <w:proofErr w:type="spellStart"/>
+      <w:r>
+        <w:t>gra</w:t>
+      </w:r>
+      <w:proofErr w:type="spellEnd"/>
+      <w:r>
+        <w:t>: "</w:t>
+      </w:r>
+      <w:proofErr w:type="spellStart"/>
+      <w:r>
+        <w:t>thats</w:t>
+      </w:r>
+      <w:proofErr w:type="spellEnd"/>
+      <w:r>
+        <w:t xml:space="preserve"> not how </w:t>
+      </w:r>
+      <w:proofErr w:type="spellStart"/>
+      <w:r>
+        <w:t>slieght</w:t>
+      </w:r>
+      <w:proofErr w:type="spellEnd"/>
+      <w:r>
+        <w:t xml:space="preserve"> of hand works"</w:t>
+      </w:r>
+    </w:p>
+    <w:p>
+      <w:proofErr w:type="spellStart"/>
+      <w:r>
+        <w:t>drath</w:t>
+      </w:r>
+      <w:proofErr w:type="spellEnd"/>
+      <w:r>
+        <w:t xml:space="preserve"> tries to show the coins are back, but </w:t>
+      </w:r>
+      <w:proofErr w:type="spellStart"/>
+      <w:r>
+        <w:t>gra</w:t>
+      </w:r>
+      <w:proofErr w:type="spellEnd"/>
+      <w:r>
+        <w:t xml:space="preserve"> </w:t>
+      </w:r>
+      <w:proofErr w:type="spellStart"/>
+      <w:r>
+        <w:t>doesnt</w:t>
+      </w:r>
+      <w:proofErr w:type="spellEnd"/>
+      <w:r>
+        <w:t xml:space="preserve"> </w:t>
+      </w:r>
+      <w:proofErr w:type="gramStart"/>
+      <w:r>
+        <w:t>see</w:t>
+      </w:r>
+      <w:proofErr w:type="gramEnd"/>
+    </w:p>
+    <w:p/>
+    <w:p>
+      <w:r>
+        <w:t>party leaves</w:t>
+      </w:r>
+    </w:p>
+    <w:p>
+      <w:proofErr w:type="spellStart"/>
+      <w:r>
+        <w:t>gra</w:t>
+      </w:r>
+      <w:proofErr w:type="spellEnd"/>
+      <w:r>
+        <w:t xml:space="preserve">: "but the coins but the coins. it was </w:t>
+      </w:r>
+      <w:proofErr w:type="gramStart"/>
+      <w:r>
+        <w:t>platinum</w:t>
+      </w:r>
+      <w:proofErr w:type="gramEnd"/>
+      <w:r>
+        <w:t>"</w:t>
+      </w:r>
+    </w:p>
+    <w:p>
+      <w:proofErr w:type="spellStart"/>
+      <w:r>
+        <w:t>reesu</w:t>
+      </w:r>
+      <w:proofErr w:type="spellEnd"/>
+      <w:r>
+        <w:t>: "</w:t>
+      </w:r>
+      <w:proofErr w:type="spellStart"/>
+      <w:r>
+        <w:t>dont</w:t>
+      </w:r>
+      <w:proofErr w:type="spellEnd"/>
+      <w:r>
+        <w:t xml:space="preserve"> think about </w:t>
+      </w:r>
+      <w:proofErr w:type="gramStart"/>
+      <w:r>
+        <w:t>it</w:t>
+      </w:r>
+      <w:proofErr w:type="gramEnd"/>
+      <w:r>
+        <w:t>"</w:t>
+      </w:r>
+    </w:p>
+    <w:p>
+      <w:proofErr w:type="spellStart"/>
+      <w:r>
+        <w:t>gra</w:t>
+      </w:r>
+      <w:proofErr w:type="spellEnd"/>
+      <w:r>
+        <w:t xml:space="preserve"> draws a card: CHA and DEX swap </w:t>
+      </w:r>
+      <w:proofErr w:type="gramStart"/>
+      <w:r>
+        <w:t>perm</w:t>
+      </w:r>
+      <w:proofErr w:type="gramEnd"/>
+    </w:p>
+    <w:p/>
+    <w:p>
+      <w:r>
+        <w:t>party travels for a day or two</w:t>
+      </w:r>
+    </w:p>
+    <w:p/>
+    <w:p>
+      <w:r>
+        <w:t xml:space="preserve">the weather is </w:t>
+      </w:r>
+      <w:proofErr w:type="gramStart"/>
+      <w:r>
+        <w:t>snowing</w:t>
+      </w:r>
+      <w:proofErr w:type="gramEnd"/>
+    </w:p>
+    <w:p>
+      <w:r>
+        <w:t xml:space="preserve">party gets to bridge, giant wolves on the other </w:t>
+      </w:r>
+      <w:proofErr w:type="gramStart"/>
+      <w:r>
+        <w:t>side</w:t>
+      </w:r>
+      <w:proofErr w:type="gramEnd"/>
+    </w:p>
+    <w:p/>
+    <w:p>
+      <w:r>
+        <w:t xml:space="preserve">party prepares for </w:t>
+      </w:r>
+      <w:proofErr w:type="gramStart"/>
+      <w:r>
+        <w:t>battle</w:t>
+      </w:r>
+      <w:proofErr w:type="gramEnd"/>
+    </w:p>
+    <w:p>
+      <w:r>
+        <w:t xml:space="preserve">daisy emboldening bonds </w:t>
+      </w:r>
+      <w:proofErr w:type="spellStart"/>
+      <w:r>
+        <w:t>gra</w:t>
+      </w:r>
+      <w:proofErr w:type="spellEnd"/>
+      <w:r>
+        <w:t xml:space="preserve"> </w:t>
+      </w:r>
+      <w:proofErr w:type="spellStart"/>
+      <w:r>
+        <w:t>reesu</w:t>
+      </w:r>
+      <w:proofErr w:type="spellEnd"/>
+      <w:r>
+        <w:t xml:space="preserve"> gale. wild shapes into chalice option</w:t>
+      </w:r>
+    </w:p>
+    <w:p>
+      <w:r>
+        <w:t xml:space="preserve">gale shield of faith </w:t>
+      </w:r>
+      <w:proofErr w:type="spellStart"/>
+      <w:r>
+        <w:t>gra</w:t>
+      </w:r>
+      <w:proofErr w:type="spellEnd"/>
+    </w:p>
+    <w:p/>
+    <w:p>
+      <w:r>
+        <w:t xml:space="preserve">party goes onto bridge: </w:t>
+      </w:r>
+      <w:proofErr w:type="spellStart"/>
+      <w:r>
+        <w:t>gra</w:t>
+      </w:r>
+      <w:proofErr w:type="spellEnd"/>
+      <w:r>
+        <w:t xml:space="preserve"> gale </w:t>
+      </w:r>
+      <w:proofErr w:type="spellStart"/>
+      <w:r>
+        <w:t>reesu</w:t>
+      </w:r>
+      <w:proofErr w:type="spellEnd"/>
+      <w:r>
+        <w:t xml:space="preserve"> daisy bob </w:t>
+      </w:r>
+      <w:proofErr w:type="spellStart"/>
+      <w:r>
+        <w:t>drath</w:t>
+      </w:r>
+      <w:proofErr w:type="spellEnd"/>
+      <w:r>
+        <w:t xml:space="preserve"> sui (sui in air)</w:t>
+      </w:r>
+    </w:p>
+    <w:p/>
+    <w:p>
+      <w:proofErr w:type="spellStart"/>
+      <w:r>
+        <w:t>gra</w:t>
+      </w:r>
+      <w:proofErr w:type="spellEnd"/>
+      <w:r>
+        <w:t xml:space="preserve"> </w:t>
+      </w:r>
+      <w:proofErr w:type="spellStart"/>
+      <w:r>
+        <w:t>reesu</w:t>
+      </w:r>
+      <w:proofErr w:type="spellEnd"/>
+      <w:r>
+        <w:t xml:space="preserve"> makes it across bridge, across 50ft drop into freezing river. at least 2 </w:t>
+      </w:r>
+      <w:proofErr w:type="gramStart"/>
+      <w:r>
+        <w:t>wolves</w:t>
+      </w:r>
+      <w:proofErr w:type="gramEnd"/>
+      <w:r>
+        <w:t xml:space="preserve"> approach</w:t>
+      </w:r>
+    </w:p>
+    <w:p/>
+    <w:p>
+      <w:r>
+        <w:t>=== combat begins ===</w:t>
+      </w:r>
+    </w:p>
+    <w:p/>
+    <w:p/>
+    <w:p>
+      <w:proofErr w:type="spellStart"/>
+      <w:r>
+        <w:t>silber</w:t>
+      </w:r>
+      <w:proofErr w:type="spellEnd"/>
+      <w:r>
+        <w:t xml:space="preserve"> </w:t>
+      </w:r>
+      <w:proofErr w:type="spellStart"/>
+      <w:r>
+        <w:t>posten</w:t>
+      </w:r>
+      <w:proofErr w:type="spellEnd"/>
+      <w:r>
+        <w:t xml:space="preserve"> shoots sui: </w:t>
+      </w:r>
+      <w:proofErr w:type="gramStart"/>
+      <w:r>
+        <w:t>17dmg</w:t>
+      </w:r>
+      <w:proofErr w:type="gramEnd"/>
+    </w:p>
+    <w:p>
+      <w:r>
+        <w:t xml:space="preserve">sui falls out of the </w:t>
+      </w:r>
+      <w:proofErr w:type="gramStart"/>
+      <w:r>
+        <w:t>sky</w:t>
+      </w:r>
+      <w:proofErr w:type="gramEnd"/>
+    </w:p>
+    <w:p/>
+    <w:p>
+      <w:r>
+        <w:t>gale crosses bridge, halfway bridge falls apart, dangles on bridge</w:t>
+      </w:r>
+    </w:p>
+    <w:p/>
+    <w:p>
+      <w:r>
+        <w:t xml:space="preserve">winter wolf 1 bites </w:t>
+      </w:r>
+      <w:proofErr w:type="spellStart"/>
+      <w:r>
+        <w:t>gra</w:t>
+      </w:r>
+      <w:proofErr w:type="spellEnd"/>
+      <w:r>
+        <w:t>: misses</w:t>
+      </w:r>
+    </w:p>
+    <w:p/>
+    <w:p>
+      <w:proofErr w:type="gramStart"/>
+      <w:r>
+        <w:t>daisy</w:t>
+      </w:r>
+      <w:proofErr w:type="gramEnd"/>
+      <w:r>
+        <w:t xml:space="preserve"> helps gale out of the hole in the bridge. daisy sanctuary daisy</w:t>
+      </w:r>
+    </w:p>
+    <w:p/>
+    <w:p>
+      <w:r>
+        <w:t>sui: "</w:t>
+      </w:r>
+      <w:proofErr w:type="gramStart"/>
+      <w:r>
+        <w:t>one time</w:t>
+      </w:r>
+      <w:proofErr w:type="gramEnd"/>
+      <w:r>
+        <w:t xml:space="preserve"> </w:t>
+      </w:r>
+      <w:proofErr w:type="spellStart"/>
+      <w:r>
+        <w:t>isnt</w:t>
+      </w:r>
+      <w:proofErr w:type="spellEnd"/>
+      <w:r>
+        <w:t xml:space="preserve"> just a coincidence, somethings wrong here"</w:t>
+      </w:r>
+    </w:p>
+    <w:p>
+      <w:r>
+        <w:t>sui shoots from across the chasm at winter wolf 1: 13dmg + 20dmg</w:t>
+      </w:r>
+    </w:p>
+    <w:p>
+      <w:r>
+        <w:t>sui drinks major acid potion: 11heals</w:t>
+      </w:r>
+    </w:p>
+    <w:p/>
+    <w:p>
+      <w:r>
+        <w:t>bob skips across the bridge with ease</w:t>
+      </w:r>
+    </w:p>
+    <w:p>
+      <w:r>
+        <w:lastRenderedPageBreak/>
+        <w:t xml:space="preserve">bob </w:t>
+      </w:r>
+      <w:proofErr w:type="spellStart"/>
+      <w:r>
+        <w:t>shortbows</w:t>
+      </w:r>
+      <w:proofErr w:type="spellEnd"/>
+      <w:r>
+        <w:t xml:space="preserve"> winter wolf: 18dmg</w:t>
+      </w:r>
+    </w:p>
+    <w:p/>
+    <w:p>
+      <w:proofErr w:type="spellStart"/>
+      <w:r>
+        <w:t>drath</w:t>
+      </w:r>
+      <w:proofErr w:type="spellEnd"/>
+      <w:r>
+        <w:t xml:space="preserve"> hunters mark winter wolf </w:t>
+      </w:r>
+      <w:proofErr w:type="spellStart"/>
+      <w:r>
+        <w:t>shortbows</w:t>
+      </w:r>
+      <w:proofErr w:type="spellEnd"/>
+      <w:r>
+        <w:t>: 21dmg</w:t>
+      </w:r>
+    </w:p>
+    <w:p>
+      <w:proofErr w:type="spellStart"/>
+      <w:r>
+        <w:t>drath</w:t>
+      </w:r>
+      <w:proofErr w:type="spellEnd"/>
+      <w:r>
+        <w:t xml:space="preserve"> jumps off, uses bubble coat to float across chasm, tries to grab cliff on other side, but falls down: 10ft above </w:t>
+      </w:r>
+      <w:proofErr w:type="gramStart"/>
+      <w:r>
+        <w:t>water</w:t>
+      </w:r>
+      <w:proofErr w:type="gramEnd"/>
+    </w:p>
+    <w:p/>
+    <w:p>
+      <w:r>
+        <w:t>dire wolf bites bob: misses</w:t>
+      </w:r>
+    </w:p>
+    <w:p/>
+    <w:p>
+      <w:r>
+        <w:t xml:space="preserve">dire wolf bites </w:t>
+      </w:r>
+      <w:proofErr w:type="spellStart"/>
+      <w:r>
+        <w:t>gra</w:t>
+      </w:r>
+      <w:proofErr w:type="spellEnd"/>
+      <w:r>
+        <w:t xml:space="preserve">: FUMBLE: </w:t>
+      </w:r>
+      <w:proofErr w:type="spellStart"/>
+      <w:r>
+        <w:t>gra</w:t>
+      </w:r>
+      <w:proofErr w:type="spellEnd"/>
+      <w:r>
+        <w:t xml:space="preserve"> has attack on dire </w:t>
+      </w:r>
+      <w:proofErr w:type="gramStart"/>
+      <w:r>
+        <w:t>wolf</w:t>
+      </w:r>
+      <w:proofErr w:type="gramEnd"/>
+    </w:p>
+    <w:p/>
+    <w:p>
+      <w:proofErr w:type="spellStart"/>
+      <w:r>
+        <w:t>reesu</w:t>
+      </w:r>
+      <w:proofErr w:type="spellEnd"/>
+      <w:r>
+        <w:t xml:space="preserve"> grapples two dire wolves, tosses them in the </w:t>
+      </w:r>
+      <w:proofErr w:type="gramStart"/>
+      <w:r>
+        <w:t>water</w:t>
+      </w:r>
+      <w:proofErr w:type="gramEnd"/>
+    </w:p>
+    <w:p>
+      <w:proofErr w:type="spellStart"/>
+      <w:r>
+        <w:t>reesu</w:t>
+      </w:r>
+      <w:proofErr w:type="spellEnd"/>
+      <w:r>
+        <w:t xml:space="preserve"> gets in front, uses spell rot tattoo to enlarge, takes a step </w:t>
+      </w:r>
+      <w:proofErr w:type="gramStart"/>
+      <w:r>
+        <w:t>back</w:t>
+      </w:r>
+      <w:proofErr w:type="gramEnd"/>
+    </w:p>
+    <w:p/>
+    <w:p>
+      <w:proofErr w:type="spellStart"/>
+      <w:r>
+        <w:t>gra</w:t>
+      </w:r>
+      <w:proofErr w:type="spellEnd"/>
+      <w:r>
+        <w:t xml:space="preserve"> rages, battleaxes winter wolf 1: 11dmg, kills it! the force of the axe knocks the body into the </w:t>
+      </w:r>
+      <w:proofErr w:type="gramStart"/>
+      <w:r>
+        <w:t>water</w:t>
+      </w:r>
+      <w:proofErr w:type="gramEnd"/>
+    </w:p>
+    <w:p>
+      <w:proofErr w:type="spellStart"/>
+      <w:r>
+        <w:t>gra</w:t>
+      </w:r>
+      <w:proofErr w:type="spellEnd"/>
+      <w:r>
+        <w:t xml:space="preserve"> rushes into wolf </w:t>
+      </w:r>
+      <w:proofErr w:type="gramStart"/>
+      <w:r>
+        <w:t>group</w:t>
+      </w:r>
+      <w:proofErr w:type="gramEnd"/>
+    </w:p>
+    <w:p>
+      <w:proofErr w:type="spellStart"/>
+      <w:r>
+        <w:t>gra</w:t>
+      </w:r>
+      <w:proofErr w:type="spellEnd"/>
+      <w:r>
+        <w:t xml:space="preserve"> hits dire wolf (with help from </w:t>
+      </w:r>
+      <w:proofErr w:type="spellStart"/>
+      <w:r>
+        <w:t>daisys</w:t>
+      </w:r>
+      <w:proofErr w:type="spellEnd"/>
+      <w:r>
+        <w:t xml:space="preserve"> spell emboldening bond): </w:t>
+      </w:r>
+      <w:proofErr w:type="gramStart"/>
+      <w:r>
+        <w:t>16dmg</w:t>
+      </w:r>
+      <w:proofErr w:type="gramEnd"/>
+    </w:p>
+    <w:p/>
+    <w:p>
+      <w:r>
+        <w:t xml:space="preserve">gale crossed the </w:t>
+      </w:r>
+      <w:proofErr w:type="gramStart"/>
+      <w:r>
+        <w:t>bridge</w:t>
+      </w:r>
+      <w:proofErr w:type="gramEnd"/>
+    </w:p>
+    <w:p/>
+    <w:p>
+      <w:r>
+        <w:t xml:space="preserve">winter wolf crits </w:t>
+      </w:r>
+      <w:proofErr w:type="spellStart"/>
+      <w:r>
+        <w:t>gra</w:t>
+      </w:r>
+      <w:proofErr w:type="spellEnd"/>
+      <w:r>
+        <w:t xml:space="preserve">: 13dmg (half </w:t>
+      </w:r>
+      <w:proofErr w:type="spellStart"/>
+      <w:r>
+        <w:t>bc</w:t>
+      </w:r>
+      <w:proofErr w:type="spellEnd"/>
+      <w:r>
+        <w:t xml:space="preserve"> rage)</w:t>
+      </w:r>
+    </w:p>
+    <w:p>
+      <w:proofErr w:type="spellStart"/>
+      <w:r>
+        <w:t>gra</w:t>
+      </w:r>
+      <w:proofErr w:type="spellEnd"/>
+      <w:r>
+        <w:t xml:space="preserve"> </w:t>
+      </w:r>
+      <w:proofErr w:type="spellStart"/>
+      <w:r>
+        <w:t>suceeds</w:t>
+      </w:r>
+      <w:proofErr w:type="spellEnd"/>
+      <w:r>
+        <w:t xml:space="preserve"> strength save, does not go </w:t>
+      </w:r>
+      <w:proofErr w:type="gramStart"/>
+      <w:r>
+        <w:t>prone</w:t>
+      </w:r>
+      <w:proofErr w:type="gramEnd"/>
+    </w:p>
+    <w:p/>
+    <w:p>
+      <w:r>
+        <w:t xml:space="preserve">daisy blesses party: </w:t>
+      </w:r>
+      <w:proofErr w:type="spellStart"/>
+      <w:r>
+        <w:t>gra</w:t>
+      </w:r>
+      <w:proofErr w:type="spellEnd"/>
+      <w:r>
+        <w:t xml:space="preserve"> </w:t>
+      </w:r>
+      <w:proofErr w:type="spellStart"/>
+      <w:r>
+        <w:t>reesu</w:t>
+      </w:r>
+      <w:proofErr w:type="spellEnd"/>
+      <w:r>
+        <w:t xml:space="preserve"> gale bob </w:t>
+      </w:r>
+      <w:proofErr w:type="spellStart"/>
+      <w:proofErr w:type="gramStart"/>
+      <w:r>
+        <w:t>drath</w:t>
+      </w:r>
+      <w:proofErr w:type="spellEnd"/>
+      <w:proofErr w:type="gramEnd"/>
+    </w:p>
+    <w:p>
+      <w:r>
+        <w:t xml:space="preserve">daisy moves next to </w:t>
+      </w:r>
+      <w:proofErr w:type="spellStart"/>
+      <w:proofErr w:type="gramStart"/>
+      <w:r>
+        <w:t>gra</w:t>
+      </w:r>
+      <w:proofErr w:type="spellEnd"/>
+      <w:proofErr w:type="gramEnd"/>
+    </w:p>
+    <w:p/>
+    <w:p>
+      <w:r>
+        <w:t xml:space="preserve">sui </w:t>
+      </w:r>
+      <w:proofErr w:type="spellStart"/>
+      <w:r>
+        <w:t>dragonbows</w:t>
+      </w:r>
+      <w:proofErr w:type="spellEnd"/>
+      <w:r>
+        <w:t xml:space="preserve"> winter wolf: 19dmg</w:t>
+      </w:r>
+    </w:p>
+    <w:p>
+      <w:r>
+        <w:t xml:space="preserve">sui CRIT dragon bows </w:t>
+      </w:r>
+      <w:proofErr w:type="spellStart"/>
+      <w:r>
+        <w:t>wintwer</w:t>
+      </w:r>
+      <w:proofErr w:type="spellEnd"/>
+      <w:r>
+        <w:t xml:space="preserve"> wolf: 23dmg</w:t>
+      </w:r>
+    </w:p>
+    <w:p/>
+    <w:p>
+      <w:proofErr w:type="spellStart"/>
+      <w:r>
+        <w:t>silber</w:t>
+      </w:r>
+      <w:proofErr w:type="spellEnd"/>
+      <w:r>
+        <w:t xml:space="preserve"> </w:t>
+      </w:r>
+      <w:proofErr w:type="spellStart"/>
+      <w:r>
+        <w:t>posten</w:t>
+      </w:r>
+      <w:proofErr w:type="spellEnd"/>
+      <w:r>
+        <w:t xml:space="preserve"> shoots sui </w:t>
+      </w:r>
+      <w:proofErr w:type="spellStart"/>
+      <w:r>
+        <w:t>bc</w:t>
+      </w:r>
+      <w:proofErr w:type="spellEnd"/>
+      <w:r>
+        <w:t xml:space="preserve"> he flew into the </w:t>
+      </w:r>
+      <w:proofErr w:type="gramStart"/>
+      <w:r>
+        <w:t>air</w:t>
+      </w:r>
+      <w:proofErr w:type="gramEnd"/>
+    </w:p>
+    <w:p>
+      <w:r>
+        <w:lastRenderedPageBreak/>
+        <w:t xml:space="preserve">sui fails strength save, drops his bow in the </w:t>
+      </w:r>
+      <w:proofErr w:type="gramStart"/>
+      <w:r>
+        <w:t>snow</w:t>
+      </w:r>
+      <w:proofErr w:type="gramEnd"/>
+    </w:p>
+    <w:p>
+      <w:r>
+        <w:t xml:space="preserve">sui takes 17dmg, falls to </w:t>
+      </w:r>
+      <w:proofErr w:type="gramStart"/>
+      <w:r>
+        <w:t>ground</w:t>
+      </w:r>
+      <w:proofErr w:type="gramEnd"/>
+    </w:p>
+    <w:p/>
+    <w:p>
+      <w:r>
+        <w:t>sui drinks greater acid potion: 8dmg</w:t>
+      </w:r>
+    </w:p>
+    <w:p/>
+    <w:p>
+      <w:r>
+        <w:t>bob shoots winter wolf: 10dmg + 10dmg</w:t>
+      </w:r>
+    </w:p>
+    <w:p/>
+    <w:p>
+      <w:proofErr w:type="spellStart"/>
+      <w:r>
+        <w:t>drath</w:t>
+      </w:r>
+      <w:proofErr w:type="spellEnd"/>
+      <w:r>
+        <w:t xml:space="preserve"> climbs up 15ft, molds earth beneath her, removes dirt from under winter wolf, sends sui clone flying into the </w:t>
+      </w:r>
+      <w:proofErr w:type="gramStart"/>
+      <w:r>
+        <w:t>air</w:t>
+      </w:r>
+      <w:proofErr w:type="gramEnd"/>
+    </w:p>
+    <w:p/>
+    <w:p>
+      <w:r>
+        <w:t xml:space="preserve">dire wolf bites </w:t>
+      </w:r>
+      <w:proofErr w:type="spellStart"/>
+      <w:r>
+        <w:t>gra</w:t>
+      </w:r>
+      <w:proofErr w:type="spellEnd"/>
+      <w:r>
+        <w:t>: 5dmg</w:t>
+      </w:r>
+    </w:p>
+    <w:p>
+      <w:r>
+        <w:t xml:space="preserve">wolf </w:t>
+      </w:r>
+      <w:proofErr w:type="spellStart"/>
+      <w:r>
+        <w:t>doesnt</w:t>
+      </w:r>
+      <w:proofErr w:type="spellEnd"/>
+      <w:r>
+        <w:t xml:space="preserve"> prone </w:t>
+      </w:r>
+      <w:proofErr w:type="spellStart"/>
+      <w:r>
+        <w:t>gra</w:t>
+      </w:r>
+      <w:proofErr w:type="spellEnd"/>
+    </w:p>
+    <w:p/>
+    <w:p>
+      <w:r>
+        <w:t xml:space="preserve">dire wolf tries to attack daisy: fumbles wisdom throw, </w:t>
+      </w:r>
+      <w:proofErr w:type="gramStart"/>
+      <w:r>
+        <w:t>cant</w:t>
+      </w:r>
+      <w:proofErr w:type="gramEnd"/>
+      <w:r>
+        <w:t xml:space="preserve"> attack</w:t>
+      </w:r>
+    </w:p>
+    <w:p/>
+    <w:p>
+      <w:r>
+        <w:t xml:space="preserve">dire wolves move in </w:t>
+      </w:r>
+      <w:proofErr w:type="gramStart"/>
+      <w:r>
+        <w:t>closer</w:t>
+      </w:r>
+      <w:proofErr w:type="gramEnd"/>
+    </w:p>
+    <w:p/>
+    <w:p>
+      <w:proofErr w:type="spellStart"/>
+      <w:r>
+        <w:t>reesu</w:t>
+      </w:r>
+      <w:proofErr w:type="spellEnd"/>
+      <w:r>
+        <w:t xml:space="preserve"> grapples wounded </w:t>
+      </w:r>
+      <w:proofErr w:type="spellStart"/>
+      <w:r>
+        <w:t>wintwer</w:t>
+      </w:r>
+      <w:proofErr w:type="spellEnd"/>
+      <w:r>
+        <w:t xml:space="preserve"> wolf, dire </w:t>
+      </w:r>
+      <w:proofErr w:type="gramStart"/>
+      <w:r>
+        <w:t>wolf:</w:t>
+      </w:r>
+      <w:proofErr w:type="gramEnd"/>
+      <w:r>
+        <w:t xml:space="preserve"> throws them into river</w:t>
+      </w:r>
+    </w:p>
+    <w:p/>
+    <w:p>
+      <w:proofErr w:type="spellStart"/>
+      <w:r>
+        <w:t>gra</w:t>
+      </w:r>
+      <w:proofErr w:type="spellEnd"/>
+      <w:r>
+        <w:t xml:space="preserve"> battleaxes winter wolf x2: 11dmg, 11dmg</w:t>
+      </w:r>
+    </w:p>
+    <w:p/>
+    <w:p>
+      <w:proofErr w:type="spellStart"/>
+      <w:r>
+        <w:t>silber</w:t>
+      </w:r>
+      <w:proofErr w:type="spellEnd"/>
+      <w:r>
+        <w:t xml:space="preserve"> </w:t>
+      </w:r>
+      <w:proofErr w:type="spellStart"/>
+      <w:r>
+        <w:t>posten</w:t>
+      </w:r>
+      <w:proofErr w:type="spellEnd"/>
+      <w:r>
+        <w:t xml:space="preserve"> shoots fake sui, fake sui falls out of the </w:t>
+      </w:r>
+      <w:proofErr w:type="gramStart"/>
+      <w:r>
+        <w:t>air</w:t>
+      </w:r>
+      <w:proofErr w:type="gramEnd"/>
+    </w:p>
+    <w:p>
+      <w:pPr>
+        <w:pStyle w:val="Heading2"/>
+      </w:pPr>
+      <w:r>
+        <w:t>Roll20 Chat</w:t>
+      </w:r>
+    </w:p>
+    <w:p>
+      <w:r>
+        <w:t>Shield G. (GM</w:t>
+      </w:r>
+      <w:proofErr w:type="gramStart"/>
+      <w:r>
+        <w:t>):=</w:t>
+      </w:r>
+      <w:proofErr w:type="gramEnd"/>
+      <w:r>
+        <w:t>== SESSION 13 ===</w:t>
+      </w:r>
+    </w:p>
+    <w:p>
+      <w:r>
+        <w:t>Trent Soul:</w:t>
+      </w:r>
+      <w:r>
+        <w:t xml:space="preserve">2-9 I pass out, 10-14, neutral, </w:t>
+      </w:r>
+      <w:proofErr w:type="spellStart"/>
+      <w:r>
+        <w:t>dont</w:t>
+      </w:r>
+      <w:proofErr w:type="spellEnd"/>
+      <w:r>
+        <w:t xml:space="preserve"> get an exhaustion, 15-19 My extended stamina/no rest gets extended for 1-2 additional days (permanent)</w:t>
+      </w:r>
+    </w:p>
+    <w:p>
+      <w:r>
+        <w:t>1: I pass out, and gain TWO levels of exhaustion</w:t>
+      </w:r>
+    </w:p>
+    <w:p>
+      <w:r>
+        <w:t xml:space="preserve">Natural 20: I gain the "I cannot sleep anymore but I must stand </w:t>
+      </w:r>
+      <w:proofErr w:type="gramStart"/>
+      <w:r>
+        <w:t>still</w:t>
+      </w:r>
+      <w:proofErr w:type="gramEnd"/>
+      <w:r>
+        <w:t>"</w:t>
+      </w:r>
+    </w:p>
+    <w:p>
+      <w:r>
+        <w:t xml:space="preserve">(From </w:t>
+      </w:r>
+      <w:proofErr w:type="spellStart"/>
+      <w:r>
+        <w:t>Meldia</w:t>
+      </w:r>
+      <w:proofErr w:type="spellEnd"/>
+      <w:r>
+        <w:t xml:space="preserve"> (</w:t>
+      </w:r>
+      <w:proofErr w:type="gramStart"/>
+      <w:r>
+        <w:t>GM))</w:t>
+      </w:r>
+      <w:proofErr w:type="gramEnd"/>
+      <w:r>
+        <w:t>: Could Silber see him in the air if he's close enough?</w:t>
+      </w:r>
+    </w:p>
+    <w:p>
+      <w:r>
+        <w:t xml:space="preserve">(From </w:t>
+      </w:r>
+      <w:proofErr w:type="spellStart"/>
+      <w:r>
+        <w:t>Meldia</w:t>
+      </w:r>
+      <w:proofErr w:type="spellEnd"/>
+      <w:r>
+        <w:t xml:space="preserve"> (GM)): 1 mile, easily</w:t>
+      </w:r>
+    </w:p>
+    <w:p>
+      <w:r>
+        <w:lastRenderedPageBreak/>
+        <w:t xml:space="preserve">(From </w:t>
+      </w:r>
+      <w:proofErr w:type="spellStart"/>
+      <w:r>
+        <w:t>Meldia</w:t>
+      </w:r>
+      <w:proofErr w:type="spellEnd"/>
+      <w:r>
+        <w:t xml:space="preserve"> (GM)): 21</w:t>
+      </w:r>
+    </w:p>
+    <w:p>
+      <w:r>
+        <w:t xml:space="preserve">(To </w:t>
+      </w:r>
+      <w:proofErr w:type="spellStart"/>
+      <w:r>
+        <w:t>Meldia</w:t>
+      </w:r>
+      <w:proofErr w:type="spellEnd"/>
+      <w:r>
+        <w:t xml:space="preserve">): </w:t>
+      </w:r>
+      <w:proofErr w:type="gramStart"/>
+      <w:r>
+        <w:t>yeah</w:t>
+      </w:r>
+      <w:proofErr w:type="gramEnd"/>
+      <w:r>
+        <w:t xml:space="preserve"> and sui is making himself an easy target with flying so high</w:t>
+      </w:r>
+    </w:p>
+    <w:p>
+      <w:r>
+        <w:t xml:space="preserve">(From </w:t>
+      </w:r>
+      <w:proofErr w:type="spellStart"/>
+      <w:r>
+        <w:t>Meldia</w:t>
+      </w:r>
+      <w:proofErr w:type="spellEnd"/>
+      <w:r>
+        <w:t xml:space="preserve"> (GM)): if </w:t>
+      </w:r>
+      <w:proofErr w:type="spellStart"/>
+      <w:r>
+        <w:t>i</w:t>
+      </w:r>
+      <w:proofErr w:type="spellEnd"/>
+      <w:r>
+        <w:t xml:space="preserve"> can il shoot his </w:t>
+      </w:r>
+      <w:proofErr w:type="gramStart"/>
+      <w:r>
+        <w:t>wing</w:t>
+      </w:r>
+      <w:proofErr w:type="gramEnd"/>
+    </w:p>
+    <w:p>
+      <w:r>
+        <w:t>Centaurus20 (GM</w:t>
+      </w:r>
+      <w:proofErr w:type="gramStart"/>
+      <w:r>
+        <w:t>):String</w:t>
+      </w:r>
+      <w:proofErr w:type="gramEnd"/>
+      <w:r>
+        <w:t xml:space="preserve"> Break. Your bowstring snaps. Assuming you have a spare string, it requires 1 minute to replace it.</w:t>
+      </w:r>
+    </w:p>
+    <w:p>
+      <w:r>
+        <w:t xml:space="preserve">(From </w:t>
+      </w:r>
+      <w:proofErr w:type="spellStart"/>
+      <w:r>
+        <w:t>Meldia</w:t>
+      </w:r>
+      <w:proofErr w:type="spellEnd"/>
+      <w:r>
+        <w:t xml:space="preserve"> (GM)): yes</w:t>
+      </w:r>
+    </w:p>
+    <w:p>
+      <w:r>
+        <w:t xml:space="preserve">Trent </w:t>
+      </w:r>
+      <w:proofErr w:type="spellStart"/>
+      <w:proofErr w:type="gramStart"/>
+      <w:r>
+        <w:t>Soul:what</w:t>
+      </w:r>
+      <w:proofErr w:type="spellEnd"/>
+      <w:proofErr w:type="gramEnd"/>
+      <w:r>
+        <w:t xml:space="preserve"> </w:t>
+      </w:r>
+      <w:proofErr w:type="spellStart"/>
+      <w:r>
+        <w:t>the</w:t>
+      </w:r>
+      <w:proofErr w:type="spellEnd"/>
+      <w:r>
+        <w:t>?</w:t>
+      </w:r>
+    </w:p>
+    <w:p>
+      <w:r>
+        <w:t xml:space="preserve">(From </w:t>
+      </w:r>
+      <w:proofErr w:type="spellStart"/>
+      <w:r>
+        <w:t>Meldia</w:t>
+      </w:r>
+      <w:proofErr w:type="spellEnd"/>
+      <w:r>
+        <w:t xml:space="preserve"> (GM)): at the end of initiative </w:t>
+      </w:r>
+      <w:proofErr w:type="spellStart"/>
+      <w:r>
+        <w:t>silber</w:t>
+      </w:r>
+      <w:proofErr w:type="spellEnd"/>
+      <w:r>
+        <w:t xml:space="preserve"> will </w:t>
+      </w:r>
+      <w:proofErr w:type="gramStart"/>
+      <w:r>
+        <w:t>shoot</w:t>
+      </w:r>
+      <w:proofErr w:type="gramEnd"/>
+    </w:p>
+    <w:p>
+      <w:r>
+        <w:t>Centaurus20 (GM</w:t>
+      </w:r>
+      <w:proofErr w:type="gramStart"/>
+      <w:r>
+        <w:t>):This</w:t>
+      </w:r>
+      <w:proofErr w:type="gramEnd"/>
+      <w:r>
+        <w:t xml:space="preserve"> message has been hidden.</w:t>
+      </w:r>
+    </w:p>
+    <w:p>
+      <w:r>
+        <w:t xml:space="preserve">(From </w:t>
+      </w:r>
+      <w:proofErr w:type="spellStart"/>
+      <w:r>
+        <w:t>Meldia</w:t>
+      </w:r>
+      <w:proofErr w:type="spellEnd"/>
+      <w:r>
+        <w:t xml:space="preserve"> (GM)): flying creature. </w:t>
+      </w:r>
+      <w:proofErr w:type="spellStart"/>
+      <w:r>
+        <w:t>its</w:t>
+      </w:r>
+      <w:proofErr w:type="spellEnd"/>
+      <w:r>
+        <w:t xml:space="preserve"> not a crit</w:t>
+      </w:r>
+    </w:p>
+    <w:p>
+      <w:r>
+        <w:t xml:space="preserve">(From </w:t>
+      </w:r>
+      <w:proofErr w:type="spellStart"/>
+      <w:r>
+        <w:t>Meldia</w:t>
+      </w:r>
+      <w:proofErr w:type="spellEnd"/>
+      <w:r>
+        <w:t xml:space="preserve"> (GM)): </w:t>
+      </w:r>
+      <w:proofErr w:type="spellStart"/>
+      <w:r>
+        <w:t>its</w:t>
+      </w:r>
+      <w:proofErr w:type="spellEnd"/>
+      <w:r>
+        <w:t xml:space="preserve"> a wing shot so half damage and he </w:t>
+      </w:r>
+      <w:proofErr w:type="gramStart"/>
+      <w:r>
+        <w:t>falls</w:t>
+      </w:r>
+      <w:proofErr w:type="gramEnd"/>
+    </w:p>
+    <w:p>
+      <w:r>
+        <w:t xml:space="preserve">(To GM): what </w:t>
+      </w:r>
+      <w:proofErr w:type="spellStart"/>
+      <w:r>
+        <w:t>silber</w:t>
+      </w:r>
+      <w:proofErr w:type="spellEnd"/>
+      <w:r>
+        <w:t xml:space="preserve"> </w:t>
+      </w:r>
+      <w:proofErr w:type="spellStart"/>
+      <w:r>
+        <w:t>posten</w:t>
+      </w:r>
+      <w:proofErr w:type="spellEnd"/>
+      <w:r>
+        <w:t xml:space="preserve"> can shoot </w:t>
+      </w:r>
+      <w:proofErr w:type="gramStart"/>
+      <w:r>
+        <w:t>thru</w:t>
+      </w:r>
+      <w:proofErr w:type="gramEnd"/>
+      <w:r>
+        <w:t xml:space="preserve"> the thick snow??</w:t>
+      </w:r>
+    </w:p>
+    <w:p>
+      <w:r>
+        <w:t>(To GM): how can he see so far in this blizzard?</w:t>
+      </w:r>
+    </w:p>
+    <w:p>
+      <w:r>
+        <w:t>(To GM): even in a blizzard?</w:t>
+      </w:r>
+    </w:p>
+    <w:p>
+      <w:r>
+        <w:t>(To GM): ok</w:t>
+      </w:r>
+    </w:p>
+    <w:p>
+      <w:r>
+        <w:t xml:space="preserve">(To Centaurus20): is that my pony </w:t>
+      </w:r>
+      <w:proofErr w:type="spellStart"/>
+      <w:r>
+        <w:t>i</w:t>
+      </w:r>
+      <w:proofErr w:type="spellEnd"/>
+      <w:r>
+        <w:t xml:space="preserve"> see on the map?</w:t>
+      </w:r>
+    </w:p>
+    <w:p>
+      <w:r>
+        <w:t xml:space="preserve">(To Centaurus20): </w:t>
+      </w:r>
+      <w:proofErr w:type="spellStart"/>
+      <w:r>
+        <w:t>ehehehe</w:t>
+      </w:r>
+      <w:proofErr w:type="spellEnd"/>
+    </w:p>
+    <w:p>
+      <w:r>
+        <w:t>Centaurus20 (GM</w:t>
+      </w:r>
+      <w:proofErr w:type="gramStart"/>
+      <w:r>
+        <w:t>):Wild</w:t>
+      </w:r>
+      <w:proofErr w:type="gramEnd"/>
+      <w:r>
+        <w:t xml:space="preserve"> Swing. The attacker overextends itself going for the kill. Their intended target gains </w:t>
+      </w:r>
+      <w:proofErr w:type="gramStart"/>
+      <w:r>
+        <w:t>advantage</w:t>
+      </w:r>
+      <w:proofErr w:type="gramEnd"/>
+      <w:r>
+        <w:t xml:space="preserve"> on their next attack roll.</w:t>
+      </w:r>
+    </w:p>
+    <w:p>
+      <w:r>
+        <w:t xml:space="preserve">(From </w:t>
+      </w:r>
+      <w:proofErr w:type="spellStart"/>
+      <w:r>
+        <w:t>Meldia</w:t>
+      </w:r>
+      <w:proofErr w:type="spellEnd"/>
+      <w:r>
+        <w:t xml:space="preserve"> (</w:t>
+      </w:r>
+      <w:proofErr w:type="gramStart"/>
+      <w:r>
+        <w:t>GM))</w:t>
+      </w:r>
+      <w:proofErr w:type="gramEnd"/>
+      <w:r>
+        <w:t xml:space="preserve">: could </w:t>
+      </w:r>
+      <w:proofErr w:type="spellStart"/>
+      <w:r>
+        <w:t>i</w:t>
+      </w:r>
+      <w:proofErr w:type="spellEnd"/>
+      <w:r>
+        <w:t xml:space="preserve"> shoot </w:t>
+      </w:r>
+      <w:proofErr w:type="spellStart"/>
+      <w:r>
+        <w:t>drathalion</w:t>
+      </w:r>
+      <w:proofErr w:type="spellEnd"/>
+      <w:r>
+        <w:t xml:space="preserve"> currently since </w:t>
+      </w:r>
+      <w:proofErr w:type="spellStart"/>
+      <w:r>
+        <w:t>i</w:t>
+      </w:r>
+      <w:proofErr w:type="spellEnd"/>
+      <w:r>
+        <w:t xml:space="preserve"> saw </w:t>
+      </w:r>
+      <w:proofErr w:type="spellStart"/>
+      <w:r>
+        <w:t>em</w:t>
+      </w:r>
+      <w:proofErr w:type="spellEnd"/>
+      <w:r>
+        <w:t xml:space="preserve"> "fly" aka float?</w:t>
+      </w:r>
+    </w:p>
+    <w:p>
+      <w:r>
+        <w:t xml:space="preserve">(To GM): </w:t>
+      </w:r>
+      <w:proofErr w:type="spellStart"/>
+      <w:r>
+        <w:t>im</w:t>
+      </w:r>
+      <w:proofErr w:type="spellEnd"/>
+      <w:r>
+        <w:t xml:space="preserve"> behind total cover</w:t>
+      </w:r>
+    </w:p>
+    <w:p>
+      <w:r>
+        <w:t xml:space="preserve">(From </w:t>
+      </w:r>
+      <w:proofErr w:type="spellStart"/>
+      <w:r>
+        <w:t>Meldia</w:t>
+      </w:r>
+      <w:proofErr w:type="spellEnd"/>
+      <w:r>
+        <w:t xml:space="preserve"> (GM)): </w:t>
+      </w:r>
+      <w:proofErr w:type="spellStart"/>
+      <w:r>
+        <w:t>i</w:t>
+      </w:r>
+      <w:proofErr w:type="spellEnd"/>
+      <w:r>
+        <w:t xml:space="preserve"> forget shield can see in this </w:t>
+      </w:r>
+      <w:proofErr w:type="gramStart"/>
+      <w:r>
+        <w:t>lol</w:t>
+      </w:r>
+      <w:proofErr w:type="gramEnd"/>
+    </w:p>
+    <w:p>
+      <w:r>
+        <w:t xml:space="preserve">(From </w:t>
+      </w:r>
+      <w:proofErr w:type="spellStart"/>
+      <w:r>
+        <w:t>Meldia</w:t>
+      </w:r>
+      <w:proofErr w:type="spellEnd"/>
+      <w:r>
+        <w:t xml:space="preserve"> (GM)): hi shield</w:t>
+      </w:r>
+    </w:p>
+    <w:p>
+      <w:r>
+        <w:t xml:space="preserve">(To GM): hi </w:t>
+      </w:r>
+      <w:proofErr w:type="spellStart"/>
+      <w:r>
+        <w:t>valgard</w:t>
+      </w:r>
+      <w:proofErr w:type="spellEnd"/>
+    </w:p>
+    <w:p>
+      <w:r>
+        <w:t xml:space="preserve">(From </w:t>
+      </w:r>
+      <w:proofErr w:type="spellStart"/>
+      <w:r>
+        <w:t>Meldia</w:t>
+      </w:r>
+      <w:proofErr w:type="spellEnd"/>
+      <w:r>
+        <w:t xml:space="preserve"> (GM)): </w:t>
+      </w:r>
+      <w:proofErr w:type="spellStart"/>
+      <w:r>
+        <w:t>hes</w:t>
+      </w:r>
+      <w:proofErr w:type="spellEnd"/>
+      <w:r>
+        <w:t xml:space="preserve"> very high on the mountain so he can probably see you as 3/4th </w:t>
+      </w:r>
+      <w:proofErr w:type="gramStart"/>
+      <w:r>
+        <w:t>cover</w:t>
+      </w:r>
+      <w:proofErr w:type="gramEnd"/>
+    </w:p>
+    <w:p>
+      <w:r>
+        <w:t xml:space="preserve">(From </w:t>
+      </w:r>
+      <w:proofErr w:type="spellStart"/>
+      <w:r>
+        <w:t>Meldia</w:t>
+      </w:r>
+      <w:proofErr w:type="spellEnd"/>
+      <w:r>
+        <w:t xml:space="preserve"> (GM)): </w:t>
+      </w:r>
+      <w:proofErr w:type="spellStart"/>
+      <w:r>
+        <w:t>hes</w:t>
+      </w:r>
+      <w:proofErr w:type="spellEnd"/>
+      <w:r>
+        <w:t xml:space="preserve"> only shooting at flying </w:t>
+      </w:r>
+      <w:proofErr w:type="gramStart"/>
+      <w:r>
+        <w:t>shadows</w:t>
+      </w:r>
+      <w:proofErr w:type="gramEnd"/>
+    </w:p>
+    <w:p>
+      <w:r>
+        <w:t xml:space="preserve">(To GM): </w:t>
+      </w:r>
+      <w:proofErr w:type="spellStart"/>
+      <w:r>
+        <w:t>im</w:t>
+      </w:r>
+      <w:proofErr w:type="spellEnd"/>
+      <w:r>
+        <w:t xml:space="preserve"> down below a 40ft chasm</w:t>
+      </w:r>
+    </w:p>
+    <w:p>
+      <w:r>
+        <w:t xml:space="preserve">(To GM): technically </w:t>
+      </w:r>
+      <w:proofErr w:type="spellStart"/>
+      <w:r>
+        <w:t>i</w:t>
+      </w:r>
+      <w:proofErr w:type="spellEnd"/>
+      <w:r>
+        <w:t xml:space="preserve"> </w:t>
+      </w:r>
+      <w:proofErr w:type="spellStart"/>
+      <w:r>
+        <w:t>didnt</w:t>
+      </w:r>
+      <w:proofErr w:type="spellEnd"/>
+      <w:r>
+        <w:t xml:space="preserve"> fly, only floated slowly </w:t>
+      </w:r>
+      <w:proofErr w:type="gramStart"/>
+      <w:r>
+        <w:t>down</w:t>
+      </w:r>
+      <w:proofErr w:type="gramEnd"/>
+    </w:p>
+    <w:p>
+      <w:r>
+        <w:t xml:space="preserve">(From </w:t>
+      </w:r>
+      <w:proofErr w:type="spellStart"/>
+      <w:r>
+        <w:t>Meldia</w:t>
+      </w:r>
+      <w:proofErr w:type="spellEnd"/>
+      <w:r>
+        <w:t xml:space="preserve"> (GM)): as </w:t>
+      </w:r>
+      <w:proofErr w:type="spellStart"/>
+      <w:r>
+        <w:t>i</w:t>
+      </w:r>
+      <w:proofErr w:type="spellEnd"/>
+      <w:r>
+        <w:t xml:space="preserve"> said earlier "Flying" in </w:t>
+      </w:r>
+      <w:proofErr w:type="gramStart"/>
+      <w:r>
+        <w:t>quotes</w:t>
+      </w:r>
+      <w:proofErr w:type="gramEnd"/>
+    </w:p>
+    <w:p>
+      <w:r>
+        <w:lastRenderedPageBreak/>
+        <w:t xml:space="preserve">(From </w:t>
+      </w:r>
+      <w:proofErr w:type="spellStart"/>
+      <w:r>
+        <w:t>Meldia</w:t>
+      </w:r>
+      <w:proofErr w:type="spellEnd"/>
+      <w:r>
+        <w:t xml:space="preserve"> (GM)): he'll hold his action then to wait to shoot at </w:t>
+      </w:r>
+      <w:proofErr w:type="gramStart"/>
+      <w:r>
+        <w:t>something</w:t>
+      </w:r>
+      <w:proofErr w:type="gramEnd"/>
+    </w:p>
+    <w:p>
+      <w:r>
+        <w:t xml:space="preserve">(To GM): "that </w:t>
+      </w:r>
+      <w:proofErr w:type="spellStart"/>
+      <w:r>
+        <w:t>isnt</w:t>
+      </w:r>
+      <w:proofErr w:type="spellEnd"/>
+      <w:r>
+        <w:t xml:space="preserve"> flying, </w:t>
+      </w:r>
+      <w:proofErr w:type="gramStart"/>
+      <w:r>
+        <w:t>its</w:t>
+      </w:r>
+      <w:proofErr w:type="gramEnd"/>
+      <w:r>
+        <w:t xml:space="preserve"> falling with style!"</w:t>
+      </w:r>
+    </w:p>
+    <w:p>
+      <w:r>
+        <w:t xml:space="preserve">(From </w:t>
+      </w:r>
+      <w:proofErr w:type="spellStart"/>
+      <w:r>
+        <w:t>Meldia</w:t>
+      </w:r>
+      <w:proofErr w:type="spellEnd"/>
+      <w:r>
+        <w:t xml:space="preserve"> (GM)): </w:t>
+      </w:r>
+      <w:proofErr w:type="gramStart"/>
+      <w:r>
+        <w:t>damn</w:t>
+      </w:r>
+      <w:proofErr w:type="gramEnd"/>
+      <w:r>
+        <w:t xml:space="preserve"> right</w:t>
+      </w:r>
+    </w:p>
+    <w:p>
+      <w:r>
+        <w:t xml:space="preserve">(From </w:t>
+      </w:r>
+      <w:proofErr w:type="spellStart"/>
+      <w:r>
+        <w:t>Meldia</w:t>
+      </w:r>
+      <w:proofErr w:type="spellEnd"/>
+      <w:r>
+        <w:t xml:space="preserve"> (</w:t>
+      </w:r>
+      <w:proofErr w:type="gramStart"/>
+      <w:r>
+        <w:t>GM))</w:t>
+      </w:r>
+      <w:proofErr w:type="gramEnd"/>
+      <w:r>
+        <w:t xml:space="preserve">: flying? </w:t>
+      </w:r>
+      <w:proofErr w:type="spellStart"/>
+      <w:r>
+        <w:t>thats</w:t>
+      </w:r>
+      <w:proofErr w:type="spellEnd"/>
+      <w:r>
+        <w:t xml:space="preserve"> illegal</w:t>
+      </w:r>
+    </w:p>
+    <w:p>
+      <w:r>
+        <w:t xml:space="preserve">(From </w:t>
+      </w:r>
+      <w:proofErr w:type="spellStart"/>
+      <w:r>
+        <w:t>Meldia</w:t>
+      </w:r>
+      <w:proofErr w:type="spellEnd"/>
+      <w:r>
+        <w:t xml:space="preserve"> (GM)): </w:t>
+      </w:r>
+      <w:proofErr w:type="spellStart"/>
+      <w:r>
+        <w:t>i</w:t>
+      </w:r>
+      <w:proofErr w:type="spellEnd"/>
+      <w:r>
+        <w:t xml:space="preserve"> shoot the flying </w:t>
+      </w:r>
+      <w:proofErr w:type="gramStart"/>
+      <w:r>
+        <w:t>man</w:t>
+      </w:r>
+      <w:proofErr w:type="gramEnd"/>
+    </w:p>
+    <w:p>
+      <w:r>
+        <w:t xml:space="preserve">(From </w:t>
+      </w:r>
+      <w:proofErr w:type="spellStart"/>
+      <w:r>
+        <w:t>Meldia</w:t>
+      </w:r>
+      <w:proofErr w:type="spellEnd"/>
+      <w:r>
+        <w:t xml:space="preserve"> (GM)): </w:t>
+      </w:r>
+      <w:proofErr w:type="spellStart"/>
+      <w:r>
+        <w:t>its</w:t>
+      </w:r>
+      <w:proofErr w:type="spellEnd"/>
+      <w:r>
+        <w:t xml:space="preserve"> a hand shot to make him drop his weapon, make a strength </w:t>
+      </w:r>
+      <w:proofErr w:type="gramStart"/>
+      <w:r>
+        <w:t>save</w:t>
+      </w:r>
+      <w:proofErr w:type="gramEnd"/>
+    </w:p>
+    <w:p>
+      <w:r>
+        <w:t xml:space="preserve">(From </w:t>
+      </w:r>
+      <w:proofErr w:type="spellStart"/>
+      <w:r>
+        <w:t>Meldia</w:t>
+      </w:r>
+      <w:proofErr w:type="spellEnd"/>
+      <w:r>
+        <w:t xml:space="preserve"> (GM)): </w:t>
+      </w:r>
+      <w:proofErr w:type="spellStart"/>
+      <w:r>
+        <w:t>tbh</w:t>
+      </w:r>
+      <w:proofErr w:type="spellEnd"/>
+      <w:r>
+        <w:t xml:space="preserve"> due to the heavy snow, </w:t>
+      </w:r>
+      <w:proofErr w:type="spellStart"/>
+      <w:r>
+        <w:t>hes</w:t>
+      </w:r>
+      <w:proofErr w:type="spellEnd"/>
+      <w:r>
+        <w:t xml:space="preserve"> only shooting at shadows. </w:t>
+      </w:r>
+      <w:proofErr w:type="spellStart"/>
+      <w:r>
+        <w:t>hes</w:t>
+      </w:r>
+      <w:proofErr w:type="spellEnd"/>
+      <w:r>
+        <w:t xml:space="preserve"> </w:t>
+      </w:r>
+      <w:proofErr w:type="spellStart"/>
+      <w:r>
+        <w:t>doesnt</w:t>
+      </w:r>
+      <w:proofErr w:type="spellEnd"/>
+      <w:r>
+        <w:t xml:space="preserve"> know what the fuck </w:t>
+      </w:r>
+      <w:proofErr w:type="spellStart"/>
+      <w:r>
+        <w:t>hes</w:t>
+      </w:r>
+      <w:proofErr w:type="spellEnd"/>
+      <w:r>
+        <w:t xml:space="preserve"> </w:t>
+      </w:r>
+      <w:proofErr w:type="gramStart"/>
+      <w:r>
+        <w:t>hitting</w:t>
+      </w:r>
+      <w:proofErr w:type="gramEnd"/>
+    </w:p>
+    <w:p>
+      <w:r>
+        <w:t xml:space="preserve">(From </w:t>
+      </w:r>
+      <w:proofErr w:type="spellStart"/>
+      <w:r>
+        <w:t>Meldia</w:t>
+      </w:r>
+      <w:proofErr w:type="spellEnd"/>
+      <w:r>
+        <w:t xml:space="preserve"> (GM)): yes</w:t>
+      </w:r>
+    </w:p>
+    <w:p>
+      <w:r>
+        <w:t xml:space="preserve">(From </w:t>
+      </w:r>
+      <w:proofErr w:type="spellStart"/>
+      <w:r>
+        <w:t>Meldia</w:t>
+      </w:r>
+      <w:proofErr w:type="spellEnd"/>
+      <w:r>
+        <w:t xml:space="preserve"> (GM)): </w:t>
+      </w:r>
+      <w:proofErr w:type="gramStart"/>
+      <w:r>
+        <w:t>fail</w:t>
+      </w:r>
+      <w:proofErr w:type="gramEnd"/>
+    </w:p>
+    <w:p>
+      <w:r>
+        <w:t xml:space="preserve">(From </w:t>
+      </w:r>
+      <w:proofErr w:type="spellStart"/>
+      <w:r>
+        <w:t>Meldia</w:t>
+      </w:r>
+      <w:proofErr w:type="spellEnd"/>
+      <w:r>
+        <w:t xml:space="preserve"> (GM)): yep</w:t>
+      </w:r>
+    </w:p>
+    <w:p>
+      <w:r>
+        <w:t xml:space="preserve">(To GM): does not </w:t>
+      </w:r>
+      <w:proofErr w:type="gramStart"/>
+      <w:r>
+        <w:t>succeed</w:t>
+      </w:r>
+      <w:proofErr w:type="gramEnd"/>
+    </w:p>
+    <w:p>
+      <w:r>
+        <w:t xml:space="preserve">(From </w:t>
+      </w:r>
+      <w:proofErr w:type="spellStart"/>
+      <w:r>
+        <w:t>Meldia</w:t>
+      </w:r>
+      <w:proofErr w:type="spellEnd"/>
+      <w:r>
+        <w:t xml:space="preserve"> (</w:t>
+      </w:r>
+      <w:proofErr w:type="gramStart"/>
+      <w:r>
+        <w:t>GM))</w:t>
+      </w:r>
+      <w:proofErr w:type="gramEnd"/>
+      <w:r>
+        <w:t xml:space="preserve">: </w:t>
+      </w:r>
+      <w:proofErr w:type="gramStart"/>
+      <w:r>
+        <w:t>so</w:t>
+      </w:r>
+      <w:proofErr w:type="gramEnd"/>
+      <w:r>
+        <w:t xml:space="preserve"> is there 2 targets?</w:t>
+      </w:r>
+    </w:p>
+    <w:p>
+      <w:r>
+        <w:t xml:space="preserve">(From </w:t>
+      </w:r>
+      <w:proofErr w:type="spellStart"/>
+      <w:r>
+        <w:t>Meldia</w:t>
+      </w:r>
+      <w:proofErr w:type="spellEnd"/>
+      <w:r>
+        <w:t xml:space="preserve"> (</w:t>
+      </w:r>
+      <w:proofErr w:type="gramStart"/>
+      <w:r>
+        <w:t>GM))</w:t>
+      </w:r>
+      <w:proofErr w:type="gramEnd"/>
+      <w:r>
+        <w:t>: 2 flying targets?</w:t>
+      </w:r>
+    </w:p>
+    <w:p>
+      <w:r>
+        <w:t xml:space="preserve">(To GM): yep </w:t>
+      </w:r>
+      <w:proofErr w:type="spellStart"/>
+      <w:r>
+        <w:t>theres</w:t>
+      </w:r>
+      <w:proofErr w:type="spellEnd"/>
+      <w:r>
+        <w:t xml:space="preserve"> 2 suis yes</w:t>
+      </w:r>
+    </w:p>
+    <w:p>
+      <w:r>
+        <w:t xml:space="preserve">(To GM): </w:t>
+      </w:r>
+      <w:proofErr w:type="gramStart"/>
+      <w:r>
+        <w:t>no</w:t>
+      </w:r>
+      <w:proofErr w:type="gramEnd"/>
+      <w:r>
+        <w:t xml:space="preserve"> only 1 flying target</w:t>
+      </w:r>
+    </w:p>
+    <w:p>
+      <w:r>
+        <w:t xml:space="preserve">(To GM): sui is on ground </w:t>
+      </w:r>
+      <w:proofErr w:type="gramStart"/>
+      <w:r>
+        <w:t>atm</w:t>
+      </w:r>
+      <w:proofErr w:type="gramEnd"/>
+    </w:p>
+    <w:p>
+      <w:r>
+        <w:t xml:space="preserve">(To GM): fake sui is in </w:t>
+      </w:r>
+      <w:proofErr w:type="gramStart"/>
+      <w:r>
+        <w:t>air</w:t>
+      </w:r>
+      <w:proofErr w:type="gramEnd"/>
+    </w:p>
+    <w:p>
+      <w:r>
+        <w:t xml:space="preserve">(From </w:t>
+      </w:r>
+      <w:proofErr w:type="spellStart"/>
+      <w:r>
+        <w:t>Meldia</w:t>
+      </w:r>
+      <w:proofErr w:type="spellEnd"/>
+      <w:r>
+        <w:t xml:space="preserve"> (GM)): he'll pop haste, shoot fake and big white </w:t>
+      </w:r>
+      <w:proofErr w:type="gramStart"/>
+      <w:r>
+        <w:t>wolf</w:t>
+      </w:r>
+      <w:proofErr w:type="gramEnd"/>
+    </w:p>
+    <w:p>
+      <w:r>
+        <w:t xml:space="preserve">(To GM): fake sui falls out of the sky and falls into </w:t>
+      </w:r>
+      <w:proofErr w:type="gramStart"/>
+      <w:r>
+        <w:t>river</w:t>
+      </w:r>
+      <w:proofErr w:type="gramEnd"/>
+    </w:p>
+    <w:p>
+      <w:r>
+        <w:t>Centaurus20 (GM</w:t>
+      </w:r>
+      <w:proofErr w:type="gramStart"/>
+      <w:r>
+        <w:t>):Starting</w:t>
+      </w:r>
+      <w:proofErr w:type="gramEnd"/>
+      <w:r>
+        <w:t xml:space="preserve"> at 6th level, you can see up to 1 mile away with no difficulty, able to discern even fine details as though looking at something no more than 100 feet away from you.</w:t>
+      </w:r>
+    </w:p>
+    <w:p>
+      <w:r>
+        <w:t xml:space="preserve">Additionally, you have </w:t>
+      </w:r>
+      <w:proofErr w:type="gramStart"/>
+      <w:r>
+        <w:t>advantage</w:t>
+      </w:r>
+      <w:proofErr w:type="gramEnd"/>
+      <w:r>
+        <w:t xml:space="preserve"> on your Wisdom (Perception) checks that rely on sight.</w:t>
+      </w:r>
+    </w:p>
+    <w:p>
+      <w:r>
+        <w:t xml:space="preserve">(To GM): </w:t>
+      </w:r>
+      <w:proofErr w:type="gramStart"/>
+      <w:r>
+        <w:t>so</w:t>
+      </w:r>
+      <w:proofErr w:type="gramEnd"/>
+      <w:r>
+        <w:t xml:space="preserve"> is that why you put my pony in here at this time? to help the party get through the mountain pass?</w:t>
+      </w:r>
     </w:p>
     <w:sectPr>
       <w:pgSz w:w="12240" w:h="15840"/>

</xml_diff>

<commit_message>
[MMZ] Add notes from S2E6
</commit_message>
<xml_diff>
--- a/MinotaursMaze/MinotaursMaze-Notes.docx
+++ b/MinotaursMaze/MinotaursMaze-Notes.docx
@@ -60576,9 +60576,3537 @@
     </w:p>
     <w:p>
       <w:r>
-        <w:t>Centaurus20 (GM):but close</w:t>
-      </w:r>
-    </w:p>
+        <w:t>Centaurus20 (GM</w:t>
+      </w:r>
+      <w:proofErr w:type="gramStart"/>
+      <w:r>
+        <w:t>):but</w:t>
+      </w:r>
+      <w:proofErr w:type="gramEnd"/>
+      <w:r>
+        <w:t xml:space="preserve"> close</w:t>
+      </w:r>
+    </w:p>
+    <w:p>
+      <w:r>
+        <w:br w:type="page"/>
+      </w:r>
+    </w:p>
+    <w:p>
+      <w:pPr>
+        <w:pStyle w:val="Heading1"/>
+      </w:pPr>
+      <w:r>
+        <w:lastRenderedPageBreak/>
+        <w:t>Season 2 – 6</w:t>
+      </w:r>
+    </w:p>
+    <w:p>
+      <w:proofErr w:type="spellStart"/>
+      <w:r>
+        <w:t>Minotaurs</w:t>
+      </w:r>
+      <w:proofErr w:type="spellEnd"/>
+      <w:r>
+        <w:t xml:space="preserve"> Maze S2E6</w:t>
+      </w:r>
+    </w:p>
+    <w:p/>
+    <w:p/>
+    <w:p>
+      <w:r>
+        <w:t xml:space="preserve">giant rhino ogre and ogre things approach the </w:t>
+      </w:r>
+      <w:proofErr w:type="gramStart"/>
+      <w:r>
+        <w:t>village</w:t>
+      </w:r>
+      <w:proofErr w:type="gramEnd"/>
+    </w:p>
+    <w:p/>
+    <w:p>
+      <w:proofErr w:type="spellStart"/>
+      <w:r>
+        <w:t>gra</w:t>
+      </w:r>
+      <w:proofErr w:type="spellEnd"/>
+      <w:r>
+        <w:t xml:space="preserve"> is still big red </w:t>
+      </w:r>
+      <w:proofErr w:type="gramStart"/>
+      <w:r>
+        <w:t>dog</w:t>
+      </w:r>
+      <w:proofErr w:type="gramEnd"/>
+    </w:p>
+    <w:p/>
+    <w:p>
+      <w:r>
+        <w:t xml:space="preserve">party is at the </w:t>
+      </w:r>
+      <w:proofErr w:type="gramStart"/>
+      <w:r>
+        <w:t>inn</w:t>
+      </w:r>
+      <w:proofErr w:type="gramEnd"/>
+    </w:p>
+    <w:p>
+      <w:proofErr w:type="spellStart"/>
+      <w:r>
+        <w:t>astalir</w:t>
+      </w:r>
+      <w:proofErr w:type="spellEnd"/>
+      <w:r>
+        <w:t xml:space="preserve"> sleeps in corner in </w:t>
+      </w:r>
+      <w:proofErr w:type="gramStart"/>
+      <w:r>
+        <w:t>street</w:t>
+      </w:r>
+      <w:proofErr w:type="gramEnd"/>
+    </w:p>
+    <w:p>
+      <w:r>
+        <w:t xml:space="preserve">bob is in the </w:t>
+      </w:r>
+      <w:proofErr w:type="gramStart"/>
+      <w:r>
+        <w:t>bakery</w:t>
+      </w:r>
+      <w:proofErr w:type="gramEnd"/>
+    </w:p>
+    <w:p/>
+    <w:p>
+      <w:r>
+        <w:t xml:space="preserve">shank </w:t>
+      </w:r>
+      <w:proofErr w:type="spellStart"/>
+      <w:r>
+        <w:t>reesu</w:t>
+      </w:r>
+      <w:proofErr w:type="spellEnd"/>
+      <w:r>
+        <w:t xml:space="preserve"> ride </w:t>
+      </w:r>
+      <w:proofErr w:type="spellStart"/>
+      <w:r>
+        <w:t>gra</w:t>
+      </w:r>
+      <w:proofErr w:type="spellEnd"/>
+      <w:r>
+        <w:t xml:space="preserve"> the big red dog</w:t>
+      </w:r>
+    </w:p>
+    <w:p/>
+    <w:p/>
+    <w:p>
+      <w:r>
+        <w:t>bob hides behind bakery counter</w:t>
+      </w:r>
+    </w:p>
+    <w:p>
+      <w:r>
+        <w:t xml:space="preserve">shopkeeper </w:t>
+      </w:r>
+      <w:proofErr w:type="spellStart"/>
+      <w:r>
+        <w:t>doesnt</w:t>
+      </w:r>
+      <w:proofErr w:type="spellEnd"/>
+      <w:r>
+        <w:t xml:space="preserve"> like it</w:t>
+      </w:r>
+    </w:p>
+    <w:p>
+      <w:r>
+        <w:t xml:space="preserve">bob says </w:t>
+      </w:r>
+      <w:proofErr w:type="spellStart"/>
+      <w:r>
+        <w:t>hes</w:t>
+      </w:r>
+      <w:proofErr w:type="spellEnd"/>
+      <w:r>
+        <w:t xml:space="preserve"> hiding </w:t>
+      </w:r>
+      <w:proofErr w:type="spellStart"/>
+      <w:r>
+        <w:t>bc</w:t>
+      </w:r>
+      <w:proofErr w:type="spellEnd"/>
+      <w:r>
+        <w:t xml:space="preserve"> </w:t>
+      </w:r>
+      <w:proofErr w:type="spellStart"/>
+      <w:r>
+        <w:t>hes</w:t>
+      </w:r>
+      <w:proofErr w:type="spellEnd"/>
+      <w:r>
+        <w:t xml:space="preserve"> blind (blind from card)</w:t>
+      </w:r>
+    </w:p>
+    <w:p>
+      <w:r>
+        <w:t xml:space="preserve">baker helps bob get on the other side of the </w:t>
+      </w:r>
+      <w:proofErr w:type="gramStart"/>
+      <w:r>
+        <w:t>counter</w:t>
+      </w:r>
+      <w:proofErr w:type="gramEnd"/>
+    </w:p>
+    <w:p>
+      <w:r>
+        <w:t xml:space="preserve">bob leaves and goes to the </w:t>
+      </w:r>
+      <w:proofErr w:type="gramStart"/>
+      <w:r>
+        <w:t>blacksmith</w:t>
+      </w:r>
+      <w:proofErr w:type="gramEnd"/>
+    </w:p>
+    <w:p>
+      <w:r>
+        <w:t xml:space="preserve">bob tells blacksmith </w:t>
+      </w:r>
+      <w:proofErr w:type="spellStart"/>
+      <w:r>
+        <w:t>hes</w:t>
+      </w:r>
+      <w:proofErr w:type="spellEnd"/>
+      <w:r>
+        <w:t xml:space="preserve"> hiding, playing hide and </w:t>
+      </w:r>
+      <w:proofErr w:type="gramStart"/>
+      <w:r>
+        <w:t>seek</w:t>
+      </w:r>
+      <w:proofErr w:type="gramEnd"/>
+    </w:p>
+    <w:p/>
+    <w:p/>
+    <w:p>
+      <w:r>
+        <w:t xml:space="preserve">the ogres yell as they enter </w:t>
+      </w:r>
+      <w:proofErr w:type="spellStart"/>
+      <w:r>
+        <w:t>te</w:t>
+      </w:r>
+      <w:proofErr w:type="spellEnd"/>
+      <w:r>
+        <w:t xml:space="preserve"> </w:t>
+      </w:r>
+      <w:proofErr w:type="gramStart"/>
+      <w:r>
+        <w:t>town</w:t>
+      </w:r>
+      <w:proofErr w:type="gramEnd"/>
+    </w:p>
+    <w:p/>
+    <w:p>
+      <w:r>
+        <w:t>=== combat begins ===</w:t>
+      </w:r>
+    </w:p>
+    <w:p/>
+    <w:p>
+      <w:proofErr w:type="spellStart"/>
+      <w:r>
+        <w:t>silber</w:t>
+      </w:r>
+      <w:proofErr w:type="spellEnd"/>
+      <w:r>
+        <w:t xml:space="preserve"> does nothing</w:t>
+      </w:r>
+    </w:p>
+    <w:p/>
+    <w:p>
+      <w:r>
+        <w:lastRenderedPageBreak/>
+        <w:t xml:space="preserve">shank pulls out swords, holds action to </w:t>
+      </w:r>
+      <w:proofErr w:type="spellStart"/>
+      <w:proofErr w:type="gramStart"/>
+      <w:r>
+        <w:t>atack</w:t>
+      </w:r>
+      <w:proofErr w:type="spellEnd"/>
+      <w:proofErr w:type="gramEnd"/>
+    </w:p>
+    <w:p/>
+    <w:p>
+      <w:proofErr w:type="spellStart"/>
+      <w:r>
+        <w:t>gra</w:t>
+      </w:r>
+      <w:proofErr w:type="spellEnd"/>
+      <w:r>
+        <w:t xml:space="preserve"> (</w:t>
+      </w:r>
+      <w:proofErr w:type="spellStart"/>
+      <w:r>
+        <w:t>clifford</w:t>
+      </w:r>
+      <w:proofErr w:type="spellEnd"/>
+      <w:r>
+        <w:t>) dashes to ogres</w:t>
+      </w:r>
+    </w:p>
+    <w:p/>
+    <w:p>
+      <w:r>
+        <w:t>shank rapier ogre 4: 12dmg</w:t>
+      </w:r>
+    </w:p>
+    <w:p>
+      <w:r>
+        <w:t>shank shortsword ogre 4: 9dmg</w:t>
+      </w:r>
+    </w:p>
+    <w:p/>
+    <w:p>
+      <w:r>
+        <w:t xml:space="preserve">ogres run towards </w:t>
+      </w:r>
+      <w:proofErr w:type="spellStart"/>
+      <w:proofErr w:type="gramStart"/>
+      <w:r>
+        <w:t>clifford</w:t>
+      </w:r>
+      <w:proofErr w:type="spellEnd"/>
+      <w:proofErr w:type="gramEnd"/>
+    </w:p>
+    <w:p/>
+    <w:p>
+      <w:r>
+        <w:t xml:space="preserve">ogre5 runs towards gale, clubs him: </w:t>
+      </w:r>
+      <w:proofErr w:type="gramStart"/>
+      <w:r>
+        <w:t>19dmg</w:t>
+      </w:r>
+      <w:proofErr w:type="gramEnd"/>
+    </w:p>
+    <w:p>
+      <w:r>
+        <w:t>ogre4 hits shank: 12dmg</w:t>
+      </w:r>
+    </w:p>
+    <w:p>
+      <w:r>
+        <w:t xml:space="preserve">ogre3 hits </w:t>
+      </w:r>
+      <w:proofErr w:type="spellStart"/>
+      <w:r>
+        <w:t>gra</w:t>
+      </w:r>
+      <w:proofErr w:type="spellEnd"/>
+      <w:r>
+        <w:t>(cliff): 14dmg</w:t>
+      </w:r>
+    </w:p>
+    <w:p/>
+    <w:p>
+      <w:proofErr w:type="spellStart"/>
+      <w:r>
+        <w:t>gra</w:t>
+      </w:r>
+      <w:proofErr w:type="spellEnd"/>
+      <w:r>
+        <w:t xml:space="preserve"> returns to normal </w:t>
+      </w:r>
+      <w:proofErr w:type="gramStart"/>
+      <w:r>
+        <w:t>form</w:t>
+      </w:r>
+      <w:proofErr w:type="gramEnd"/>
+    </w:p>
+    <w:p/>
+    <w:p>
+      <w:proofErr w:type="spellStart"/>
+      <w:r>
+        <w:t>astalir</w:t>
+      </w:r>
+      <w:proofErr w:type="spellEnd"/>
+      <w:r>
+        <w:t xml:space="preserve"> mold earth to block the ogre from getting to </w:t>
+      </w:r>
+      <w:proofErr w:type="gramStart"/>
+      <w:r>
+        <w:t>gale</w:t>
+      </w:r>
+      <w:proofErr w:type="gramEnd"/>
+    </w:p>
+    <w:p>
+      <w:proofErr w:type="spellStart"/>
+      <w:r>
+        <w:t>astalir</w:t>
+      </w:r>
+      <w:proofErr w:type="spellEnd"/>
+      <w:r>
+        <w:t xml:space="preserve"> </w:t>
+      </w:r>
+      <w:proofErr w:type="spellStart"/>
+      <w:r>
+        <w:t>stealths</w:t>
+      </w:r>
+      <w:proofErr w:type="spellEnd"/>
+    </w:p>
+    <w:p/>
+    <w:p>
+      <w:r>
+        <w:t>ogre14 casts fiendish horn blast:</w:t>
+      </w:r>
+    </w:p>
+    <w:p>
+      <w:proofErr w:type="spellStart"/>
+      <w:r>
+        <w:t>gra</w:t>
+      </w:r>
+      <w:proofErr w:type="spellEnd"/>
+      <w:r>
+        <w:t xml:space="preserve"> wisdom </w:t>
+      </w:r>
+      <w:proofErr w:type="gramStart"/>
+      <w:r>
+        <w:t>save:</w:t>
+      </w:r>
+      <w:proofErr w:type="gramEnd"/>
+      <w:r>
+        <w:t xml:space="preserve"> fail: 5dmg psychic</w:t>
+      </w:r>
+    </w:p>
+    <w:p>
+      <w:r>
+        <w:t xml:space="preserve">ogre14 attacks </w:t>
+      </w:r>
+      <w:proofErr w:type="spellStart"/>
+      <w:r>
+        <w:t>gra</w:t>
+      </w:r>
+      <w:proofErr w:type="spellEnd"/>
+      <w:r>
+        <w:t>: 15dmg</w:t>
+      </w:r>
+    </w:p>
+    <w:p/>
+    <w:p>
+      <w:proofErr w:type="spellStart"/>
+      <w:r>
+        <w:t>reesu</w:t>
+      </w:r>
+      <w:proofErr w:type="spellEnd"/>
+      <w:r>
+        <w:t xml:space="preserve"> runs up to ogre5, grabs </w:t>
+      </w:r>
+      <w:proofErr w:type="gramStart"/>
+      <w:r>
+        <w:t>ogre5</w:t>
+      </w:r>
+      <w:proofErr w:type="gramEnd"/>
+    </w:p>
+    <w:p>
+      <w:proofErr w:type="spellStart"/>
+      <w:r>
+        <w:t>reesu</w:t>
+      </w:r>
+      <w:proofErr w:type="spellEnd"/>
+      <w:r>
+        <w:t xml:space="preserve"> casts vampiric touch ogre5: 20dmg necrotic</w:t>
+      </w:r>
+    </w:p>
+    <w:p/>
+    <w:p>
+      <w:r>
+        <w:t xml:space="preserve">bob hides in blacksmith, does </w:t>
+      </w:r>
+      <w:proofErr w:type="gramStart"/>
+      <w:r>
+        <w:t>nothing</w:t>
+      </w:r>
+      <w:proofErr w:type="gramEnd"/>
+    </w:p>
+    <w:p/>
+    <w:p>
+      <w:r>
+        <w:t xml:space="preserve">gale: "you </w:t>
+      </w:r>
+      <w:proofErr w:type="gramStart"/>
+      <w:r>
+        <w:t>is</w:t>
+      </w:r>
+      <w:proofErr w:type="gramEnd"/>
+      <w:r>
+        <w:t xml:space="preserve"> hit me! </w:t>
+      </w:r>
+      <w:proofErr w:type="spellStart"/>
+      <w:proofErr w:type="gramStart"/>
+      <w:r>
+        <w:t>i</w:t>
+      </w:r>
+      <w:proofErr w:type="spellEnd"/>
+      <w:r>
+        <w:t xml:space="preserve"> is hit</w:t>
+      </w:r>
+      <w:proofErr w:type="gramEnd"/>
+      <w:r>
+        <w:t xml:space="preserve"> you!"</w:t>
+      </w:r>
+    </w:p>
+    <w:p>
+      <w:r>
+        <w:t xml:space="preserve">gale scimitars ogre5: hit + divine smite: 7dmg + </w:t>
+      </w:r>
+      <w:proofErr w:type="gramStart"/>
+      <w:r>
+        <w:t>9dmg</w:t>
+      </w:r>
+      <w:proofErr w:type="gramEnd"/>
+    </w:p>
+    <w:p>
+      <w:r>
+        <w:lastRenderedPageBreak/>
+        <w:t xml:space="preserve">gale scimitars ogre5: hit + divine smite: 4dmg + </w:t>
+      </w:r>
+      <w:proofErr w:type="gramStart"/>
+      <w:r>
+        <w:t>8dmg</w:t>
+      </w:r>
+      <w:proofErr w:type="gramEnd"/>
+    </w:p>
+    <w:p/>
+    <w:p>
+      <w:r>
+        <w:t>&gt;&gt;&gt; ROUND 2 &gt;&gt;&gt;</w:t>
+      </w:r>
+    </w:p>
+    <w:p/>
+    <w:p>
+      <w:proofErr w:type="spellStart"/>
+      <w:r>
+        <w:t>silber</w:t>
+      </w:r>
+      <w:proofErr w:type="spellEnd"/>
+      <w:r>
+        <w:t xml:space="preserve"> lines up a headshot on ogre5: 37dmg</w:t>
+      </w:r>
+    </w:p>
+    <w:p>
+      <w:r>
+        <w:t xml:space="preserve">ogre5's head </w:t>
+      </w:r>
+      <w:proofErr w:type="gramStart"/>
+      <w:r>
+        <w:t>explodes</w:t>
+      </w:r>
+      <w:proofErr w:type="gramEnd"/>
+    </w:p>
+    <w:p/>
+    <w:p>
+      <w:r>
+        <w:t>shank rapier ogre3: 14dmg, CRIT: 6dmg and +2 AC against orge3</w:t>
+      </w:r>
+    </w:p>
+    <w:p>
+      <w:r>
+        <w:t>shank rapier ogre3: 11dmg</w:t>
+      </w:r>
+    </w:p>
+    <w:p/>
+    <w:p>
+      <w:proofErr w:type="spellStart"/>
+      <w:r>
+        <w:t>gra</w:t>
+      </w:r>
+      <w:proofErr w:type="spellEnd"/>
+      <w:r>
+        <w:t xml:space="preserve"> rages</w:t>
+      </w:r>
+    </w:p>
+    <w:p>
+      <w:proofErr w:type="spellStart"/>
+      <w:r>
+        <w:t>gra</w:t>
+      </w:r>
+      <w:proofErr w:type="spellEnd"/>
+      <w:r>
+        <w:t xml:space="preserve"> battleaxe ogre14: miss, </w:t>
+      </w:r>
+      <w:proofErr w:type="gramStart"/>
+      <w:r>
+        <w:t>miss</w:t>
+      </w:r>
+      <w:proofErr w:type="gramEnd"/>
+    </w:p>
+    <w:p/>
+    <w:p>
+      <w:r>
+        <w:t>ogre3 hits gra:14dmg</w:t>
+      </w:r>
+    </w:p>
+    <w:p>
+      <w:r>
+        <w:t>ogres attack</w:t>
+      </w:r>
+    </w:p>
+    <w:p/>
+    <w:p>
+      <w:proofErr w:type="spellStart"/>
+      <w:r>
+        <w:t>astalir</w:t>
+      </w:r>
+      <w:proofErr w:type="spellEnd"/>
+      <w:r>
+        <w:t xml:space="preserve"> bows ogre4 from distance: </w:t>
+      </w:r>
+      <w:proofErr w:type="gramStart"/>
+      <w:r>
+        <w:t>16dmg</w:t>
+      </w:r>
+      <w:proofErr w:type="gramEnd"/>
+    </w:p>
+    <w:p>
+      <w:proofErr w:type="spellStart"/>
+      <w:r>
+        <w:t>astalir</w:t>
+      </w:r>
+      <w:proofErr w:type="spellEnd"/>
+      <w:r>
+        <w:t xml:space="preserve"> creates </w:t>
+      </w:r>
+      <w:proofErr w:type="spellStart"/>
+      <w:r>
+        <w:t>gra</w:t>
+      </w:r>
+      <w:proofErr w:type="spellEnd"/>
+      <w:r>
+        <w:t xml:space="preserve"> </w:t>
+      </w:r>
+      <w:proofErr w:type="gramStart"/>
+      <w:r>
+        <w:t>clone</w:t>
+      </w:r>
+      <w:proofErr w:type="gramEnd"/>
+    </w:p>
+    <w:p/>
+    <w:p>
+      <w:r>
+        <w:t>ogre14 wisdom damages shank: 6dmg</w:t>
+      </w:r>
+    </w:p>
+    <w:p>
+      <w:r>
+        <w:t>ogre hits shank: 11dmg</w:t>
+      </w:r>
+    </w:p>
+    <w:p/>
+    <w:p>
+      <w:proofErr w:type="spellStart"/>
+      <w:r>
+        <w:t>reesu</w:t>
+      </w:r>
+      <w:proofErr w:type="spellEnd"/>
+      <w:r>
+        <w:t xml:space="preserve"> eldritch blast ogre3: miss, CRIT</w:t>
+      </w:r>
+      <w:proofErr w:type="gramStart"/>
+      <w:r>
+        <w:t>: ?dmg</w:t>
+      </w:r>
+      <w:proofErr w:type="gramEnd"/>
+    </w:p>
+    <w:p/>
+    <w:p>
+      <w:r>
+        <w:t xml:space="preserve">bob gets his eyes back to </w:t>
+      </w:r>
+      <w:proofErr w:type="gramStart"/>
+      <w:r>
+        <w:t>normal</w:t>
+      </w:r>
+      <w:proofErr w:type="gramEnd"/>
+    </w:p>
+    <w:p>
+      <w:r>
+        <w:t xml:space="preserve">bob talks to centaur blacksmith, asks about </w:t>
+      </w:r>
+      <w:proofErr w:type="gramStart"/>
+      <w:r>
+        <w:t>fights</w:t>
+      </w:r>
+      <w:proofErr w:type="gramEnd"/>
+    </w:p>
+    <w:p>
+      <w:proofErr w:type="spellStart"/>
+      <w:r>
+        <w:t>ctbs</w:t>
+      </w:r>
+      <w:proofErr w:type="spellEnd"/>
+      <w:r>
+        <w:t xml:space="preserve"> mentions </w:t>
+      </w:r>
+      <w:proofErr w:type="gramStart"/>
+      <w:r>
+        <w:t>yelling</w:t>
+      </w:r>
+      <w:proofErr w:type="gramEnd"/>
+    </w:p>
+    <w:p>
+      <w:r>
+        <w:t xml:space="preserve">bob runs to </w:t>
+      </w:r>
+      <w:proofErr w:type="gramStart"/>
+      <w:r>
+        <w:t>fight</w:t>
+      </w:r>
+      <w:proofErr w:type="gramEnd"/>
+    </w:p>
+    <w:p>
+      <w:r>
+        <w:t>bob shoots ogre14: miss</w:t>
+      </w:r>
+    </w:p>
+    <w:p>
+      <w:r>
+        <w:lastRenderedPageBreak/>
+        <w:t xml:space="preserve">bob flips off </w:t>
+      </w:r>
+      <w:proofErr w:type="gramStart"/>
+      <w:r>
+        <w:t>ogre14</w:t>
+      </w:r>
+      <w:proofErr w:type="gramEnd"/>
+    </w:p>
+    <w:p/>
+    <w:p>
+      <w:r>
+        <w:t xml:space="preserve">gale runs in to battle, cast shield of faith on </w:t>
+      </w:r>
+      <w:proofErr w:type="spellStart"/>
+      <w:r>
+        <w:t>gra</w:t>
+      </w:r>
+      <w:proofErr w:type="spellEnd"/>
+      <w:r>
+        <w:t xml:space="preserve">: up to 19 </w:t>
+      </w:r>
+      <w:proofErr w:type="gramStart"/>
+      <w:r>
+        <w:t>AC</w:t>
+      </w:r>
+      <w:proofErr w:type="gramEnd"/>
+    </w:p>
+    <w:p/>
+    <w:p>
+      <w:r>
+        <w:t>&gt;&gt;&gt; ROUND 3 &gt;&gt;&gt;</w:t>
+      </w:r>
+    </w:p>
+    <w:p/>
+    <w:p>
+      <w:proofErr w:type="spellStart"/>
+      <w:r>
+        <w:t>silber</w:t>
+      </w:r>
+      <w:proofErr w:type="spellEnd"/>
+      <w:r>
+        <w:t xml:space="preserve"> HASTES</w:t>
+      </w:r>
+    </w:p>
+    <w:p>
+      <w:proofErr w:type="spellStart"/>
+      <w:r>
+        <w:t>silber</w:t>
+      </w:r>
+      <w:proofErr w:type="spellEnd"/>
+      <w:r>
+        <w:t xml:space="preserve"> runs to a position away from battle with </w:t>
+      </w:r>
+      <w:proofErr w:type="spellStart"/>
+      <w:r>
+        <w:t>LoS</w:t>
+      </w:r>
+      <w:proofErr w:type="spellEnd"/>
+      <w:r>
+        <w:t xml:space="preserve"> to </w:t>
+      </w:r>
+      <w:proofErr w:type="gramStart"/>
+      <w:r>
+        <w:t>ogres</w:t>
+      </w:r>
+      <w:proofErr w:type="gramEnd"/>
+    </w:p>
+    <w:p>
+      <w:proofErr w:type="spellStart"/>
+      <w:r>
+        <w:t>silber</w:t>
+      </w:r>
+      <w:proofErr w:type="spellEnd"/>
+      <w:r>
+        <w:t xml:space="preserve"> shoots ogre14: blinds ogre13 with bullet (Eye Shot): 40dmg (dmg </w:t>
+      </w:r>
+      <w:proofErr w:type="spellStart"/>
+      <w:r>
+        <w:t>fumb</w:t>
+      </w:r>
+      <w:proofErr w:type="spellEnd"/>
+      <w:r>
+        <w:t xml:space="preserve"> + dmg)</w:t>
+      </w:r>
+    </w:p>
+    <w:p/>
+    <w:p>
+      <w:r>
+        <w:t>shank rapiers ogre14: 9dmg</w:t>
+      </w:r>
+    </w:p>
+    <w:p>
+      <w:r>
+        <w:t xml:space="preserve">shank </w:t>
+      </w:r>
+      <w:proofErr w:type="spellStart"/>
+      <w:r>
+        <w:t>shortswords</w:t>
+      </w:r>
+      <w:proofErr w:type="spellEnd"/>
+      <w:r>
+        <w:t xml:space="preserve"> ogre14: 8dmg</w:t>
+      </w:r>
+    </w:p>
+    <w:p>
+      <w:r>
+        <w:t>shank rapiers ogre14: 11dmg</w:t>
+      </w:r>
+    </w:p>
+    <w:p>
+      <w:r>
+        <w:t>shank ACTION SURGES</w:t>
+      </w:r>
+    </w:p>
+    <w:p>
+      <w:r>
+        <w:t>shank rapiers ogre14: 22dmg</w:t>
+      </w:r>
+    </w:p>
+    <w:p>
+      <w:r>
+        <w:t xml:space="preserve">shank </w:t>
+      </w:r>
+      <w:proofErr w:type="spellStart"/>
+      <w:r>
+        <w:t>shortswords</w:t>
+      </w:r>
+      <w:proofErr w:type="spellEnd"/>
+      <w:r>
+        <w:t xml:space="preserve"> ogre14: 9dmg</w:t>
+      </w:r>
+    </w:p>
+    <w:p>
+      <w:r>
+        <w:t>ogre14 has 1p!</w:t>
+      </w:r>
+    </w:p>
+    <w:p/>
+    <w:p>
+      <w:proofErr w:type="spellStart"/>
+      <w:r>
+        <w:t>gra</w:t>
+      </w:r>
+      <w:proofErr w:type="spellEnd"/>
+      <w:r>
+        <w:t xml:space="preserve"> battleaxes ogre14: miss, </w:t>
+      </w:r>
+      <w:proofErr w:type="gramStart"/>
+      <w:r>
+        <w:t>miss</w:t>
+      </w:r>
+      <w:proofErr w:type="gramEnd"/>
+    </w:p>
+    <w:p/>
+    <w:p>
+      <w:r>
+        <w:t xml:space="preserve">ogre4 hits </w:t>
+      </w:r>
+      <w:proofErr w:type="spellStart"/>
+      <w:r>
+        <w:t>gra</w:t>
+      </w:r>
+      <w:proofErr w:type="spellEnd"/>
+      <w:r>
+        <w:t>: miss</w:t>
+      </w:r>
+    </w:p>
+    <w:p/>
+    <w:p>
+      <w:r>
+        <w:t xml:space="preserve">ogre2 hits </w:t>
+      </w:r>
+      <w:proofErr w:type="spellStart"/>
+      <w:r>
+        <w:t>reesu</w:t>
+      </w:r>
+      <w:proofErr w:type="spellEnd"/>
+      <w:r>
+        <w:t>: 10dmg</w:t>
+      </w:r>
+    </w:p>
+    <w:p/>
+    <w:p>
+      <w:r>
+        <w:t>ogre3 hits shank: CRIT: 25dmg</w:t>
+      </w:r>
+    </w:p>
+    <w:p/>
+    <w:p>
+      <w:r>
+        <w:t xml:space="preserve">ogre1 throws javelin at </w:t>
+      </w:r>
+      <w:proofErr w:type="spellStart"/>
+      <w:r>
+        <w:t>gra</w:t>
+      </w:r>
+      <w:proofErr w:type="spellEnd"/>
+      <w:r>
+        <w:t xml:space="preserve">: </w:t>
+      </w:r>
+      <w:proofErr w:type="gramStart"/>
+      <w:r>
+        <w:t>miss</w:t>
+      </w:r>
+      <w:proofErr w:type="gramEnd"/>
+    </w:p>
+    <w:p/>
+    <w:p>
+      <w:proofErr w:type="spellStart"/>
+      <w:r>
+        <w:t>astalir</w:t>
+      </w:r>
+      <w:proofErr w:type="spellEnd"/>
+      <w:r>
+        <w:t xml:space="preserve"> moves fake </w:t>
+      </w:r>
+      <w:proofErr w:type="spellStart"/>
+      <w:proofErr w:type="gramStart"/>
+      <w:r>
+        <w:t>gra</w:t>
+      </w:r>
+      <w:proofErr w:type="spellEnd"/>
+      <w:proofErr w:type="gramEnd"/>
+    </w:p>
+    <w:p>
+      <w:proofErr w:type="spellStart"/>
+      <w:r>
+        <w:lastRenderedPageBreak/>
+        <w:t>astalir</w:t>
+      </w:r>
+      <w:proofErr w:type="spellEnd"/>
+      <w:r>
+        <w:t xml:space="preserve"> bows ogre4: </w:t>
+      </w:r>
+      <w:proofErr w:type="gramStart"/>
+      <w:r>
+        <w:t>21dmg</w:t>
+      </w:r>
+      <w:proofErr w:type="gramEnd"/>
+    </w:p>
+    <w:p>
+      <w:proofErr w:type="spellStart"/>
+      <w:r>
+        <w:t>astalir</w:t>
+      </w:r>
+      <w:proofErr w:type="spellEnd"/>
+      <w:r>
+        <w:t xml:space="preserve"> </w:t>
+      </w:r>
+      <w:proofErr w:type="spellStart"/>
+      <w:r>
+        <w:t>stealths</w:t>
+      </w:r>
+      <w:proofErr w:type="spellEnd"/>
+    </w:p>
+    <w:p/>
+    <w:p>
+      <w:r>
+        <w:t>ogre14 hits shank: 23dmg</w:t>
+      </w:r>
+    </w:p>
+    <w:p>
+      <w:r>
+        <w:t xml:space="preserve">shank goes </w:t>
+      </w:r>
+      <w:proofErr w:type="gramStart"/>
+      <w:r>
+        <w:t>down</w:t>
+      </w:r>
+      <w:proofErr w:type="gramEnd"/>
+    </w:p>
+    <w:p/>
+    <w:p>
+      <w:proofErr w:type="spellStart"/>
+      <w:r>
+        <w:t>reesu</w:t>
+      </w:r>
+      <w:proofErr w:type="spellEnd"/>
+      <w:r>
+        <w:t xml:space="preserve"> grapples ogre2, moves behind </w:t>
+      </w:r>
+      <w:proofErr w:type="gramStart"/>
+      <w:r>
+        <w:t>him</w:t>
+      </w:r>
+      <w:proofErr w:type="gramEnd"/>
+    </w:p>
+    <w:p>
+      <w:r>
+        <w:t>"</w:t>
+      </w:r>
+      <w:proofErr w:type="spellStart"/>
+      <w:proofErr w:type="gramStart"/>
+      <w:r>
+        <w:t>gra</w:t>
+      </w:r>
+      <w:proofErr w:type="spellEnd"/>
+      <w:proofErr w:type="gramEnd"/>
+      <w:r>
+        <w:t xml:space="preserve"> are you raging?"</w:t>
+      </w:r>
+    </w:p>
+    <w:p>
+      <w:proofErr w:type="spellStart"/>
+      <w:r>
+        <w:t>gra</w:t>
+      </w:r>
+      <w:proofErr w:type="spellEnd"/>
+      <w:r>
+        <w:t>: "ARGGHHHH"</w:t>
+      </w:r>
+    </w:p>
+    <w:p/>
+    <w:p>
+      <w:proofErr w:type="spellStart"/>
+      <w:r>
+        <w:t>reesu</w:t>
+      </w:r>
+      <w:proofErr w:type="spellEnd"/>
+      <w:r>
+        <w:t xml:space="preserve"> tidal waves ogres: 17dmg</w:t>
+      </w:r>
+    </w:p>
+    <w:p>
+      <w:proofErr w:type="spellStart"/>
+      <w:r>
+        <w:t>gra</w:t>
+      </w:r>
+      <w:proofErr w:type="spellEnd"/>
+      <w:r>
+        <w:t xml:space="preserve"> </w:t>
+      </w:r>
+      <w:proofErr w:type="spellStart"/>
+      <w:r>
+        <w:t>dex</w:t>
+      </w:r>
+      <w:proofErr w:type="spellEnd"/>
+      <w:r>
+        <w:t xml:space="preserve"> check: </w:t>
+      </w:r>
+      <w:proofErr w:type="gramStart"/>
+      <w:r>
+        <w:t>fail:</w:t>
+      </w:r>
+      <w:proofErr w:type="gramEnd"/>
+      <w:r>
+        <w:t xml:space="preserve"> takes 9dmg (half </w:t>
+      </w:r>
+      <w:proofErr w:type="spellStart"/>
+      <w:r>
+        <w:t>bc</w:t>
+      </w:r>
+      <w:proofErr w:type="spellEnd"/>
+      <w:r>
+        <w:t xml:space="preserve"> rage)</w:t>
+      </w:r>
+    </w:p>
+    <w:p>
+      <w:r>
+        <w:t xml:space="preserve">kills </w:t>
+      </w:r>
+      <w:proofErr w:type="gramStart"/>
+      <w:r>
+        <w:t>ogre3</w:t>
+      </w:r>
+      <w:proofErr w:type="gramEnd"/>
+    </w:p>
+    <w:p>
+      <w:r>
+        <w:t xml:space="preserve">kills </w:t>
+      </w:r>
+      <w:proofErr w:type="gramStart"/>
+      <w:r>
+        <w:t>ogre14</w:t>
+      </w:r>
+      <w:proofErr w:type="gramEnd"/>
+    </w:p>
+    <w:p/>
+    <w:p>
+      <w:r>
+        <w:t xml:space="preserve">bob "can </w:t>
+      </w:r>
+      <w:proofErr w:type="spellStart"/>
+      <w:r>
+        <w:t>i</w:t>
+      </w:r>
+      <w:proofErr w:type="spellEnd"/>
+      <w:r>
+        <w:t xml:space="preserve"> eat him?"</w:t>
+      </w:r>
+    </w:p>
+    <w:p>
+      <w:proofErr w:type="spellStart"/>
+      <w:r>
+        <w:t>gra</w:t>
+      </w:r>
+      <w:proofErr w:type="spellEnd"/>
+      <w:r>
+        <w:t xml:space="preserve">: "no! </w:t>
+      </w:r>
+      <w:proofErr w:type="spellStart"/>
+      <w:r>
+        <w:t>dont</w:t>
+      </w:r>
+      <w:proofErr w:type="spellEnd"/>
+      <w:r>
+        <w:t xml:space="preserve"> touch shank!"</w:t>
+      </w:r>
+    </w:p>
+    <w:p>
+      <w:r>
+        <w:t>bob "how about ogre?"</w:t>
+      </w:r>
+    </w:p>
+    <w:p>
+      <w:proofErr w:type="spellStart"/>
+      <w:r>
+        <w:t>gra</w:t>
+      </w:r>
+      <w:proofErr w:type="spellEnd"/>
+      <w:r>
+        <w:t xml:space="preserve">: "go </w:t>
+      </w:r>
+      <w:proofErr w:type="gramStart"/>
+      <w:r>
+        <w:t>ahead</w:t>
+      </w:r>
+      <w:proofErr w:type="gramEnd"/>
+      <w:r>
+        <w:t>"</w:t>
+      </w:r>
+    </w:p>
+    <w:p/>
+    <w:p>
+      <w:r>
+        <w:t>bob shoots ogre4: miss</w:t>
+      </w:r>
+    </w:p>
+    <w:p/>
+    <w:p>
+      <w:r>
+        <w:t xml:space="preserve">gale lay on hands shank: </w:t>
+      </w:r>
+      <w:proofErr w:type="gramStart"/>
+      <w:r>
+        <w:t>5hp</w:t>
+      </w:r>
+      <w:proofErr w:type="gramEnd"/>
+    </w:p>
+    <w:p>
+      <w:r>
+        <w:t>gale lays on hands on shank's face</w:t>
+      </w:r>
+    </w:p>
+    <w:p>
+      <w:r>
+        <w:t xml:space="preserve">shank wakes up, but </w:t>
+      </w:r>
+      <w:proofErr w:type="gramStart"/>
+      <w:r>
+        <w:t>prone</w:t>
+      </w:r>
+      <w:proofErr w:type="gramEnd"/>
+    </w:p>
+    <w:p/>
+    <w:p>
+      <w:r>
+        <w:t>&gt;&gt;&gt; ROUND 4 &gt;&gt;&gt;</w:t>
+      </w:r>
+    </w:p>
+    <w:p/>
+    <w:p>
+      <w:proofErr w:type="spellStart"/>
+      <w:r>
+        <w:t>silber</w:t>
+      </w:r>
+      <w:proofErr w:type="spellEnd"/>
+      <w:r>
+        <w:t xml:space="preserve"> </w:t>
+      </w:r>
+      <w:proofErr w:type="spellStart"/>
+      <w:r>
+        <w:t>stealths</w:t>
+      </w:r>
+      <w:proofErr w:type="spellEnd"/>
+    </w:p>
+    <w:p>
+      <w:proofErr w:type="spellStart"/>
+      <w:r>
+        <w:lastRenderedPageBreak/>
+        <w:t>silber</w:t>
+      </w:r>
+      <w:proofErr w:type="spellEnd"/>
+      <w:r>
+        <w:t xml:space="preserve"> shoots ogre1: </w:t>
+      </w:r>
+      <w:proofErr w:type="gramStart"/>
+      <w:r>
+        <w:t>50dmg</w:t>
+      </w:r>
+      <w:proofErr w:type="gramEnd"/>
+    </w:p>
+    <w:p>
+      <w:proofErr w:type="spellStart"/>
+      <w:r>
+        <w:t>silber</w:t>
+      </w:r>
+      <w:proofErr w:type="spellEnd"/>
+      <w:r>
+        <w:t xml:space="preserve"> </w:t>
+      </w:r>
+      <w:proofErr w:type="spellStart"/>
+      <w:r>
+        <w:t>stealths</w:t>
+      </w:r>
+      <w:proofErr w:type="spellEnd"/>
+      <w:r>
+        <w:t>: CRIT</w:t>
+      </w:r>
+    </w:p>
+    <w:p>
+      <w:proofErr w:type="spellStart"/>
+      <w:r>
+        <w:t>silber</w:t>
+      </w:r>
+      <w:proofErr w:type="spellEnd"/>
+      <w:r>
+        <w:t xml:space="preserve"> shoots ogre1: </w:t>
+      </w:r>
+      <w:proofErr w:type="gramStart"/>
+      <w:r>
+        <w:t>35dmg</w:t>
+      </w:r>
+      <w:proofErr w:type="gramEnd"/>
+    </w:p>
+    <w:p>
+      <w:r>
+        <w:t xml:space="preserve">kills ogre1: shot through the </w:t>
+      </w:r>
+      <w:proofErr w:type="gramStart"/>
+      <w:r>
+        <w:t>heart</w:t>
+      </w:r>
+      <w:proofErr w:type="gramEnd"/>
+    </w:p>
+    <w:p/>
+    <w:p>
+      <w:r>
+        <w:t>shank second winds: 12hp</w:t>
+      </w:r>
+    </w:p>
+    <w:p>
+      <w:r>
+        <w:t>shank angry battle cries</w:t>
+      </w:r>
+    </w:p>
+    <w:p>
+      <w:r>
+        <w:t xml:space="preserve">shank throws storm boomerang: </w:t>
+      </w:r>
+      <w:proofErr w:type="gramStart"/>
+      <w:r>
+        <w:t>miss</w:t>
+      </w:r>
+      <w:proofErr w:type="gramEnd"/>
+    </w:p>
+    <w:p>
+      <w:r>
+        <w:t xml:space="preserve">shank gets close to ogre4: rapier: </w:t>
+      </w:r>
+      <w:proofErr w:type="gramStart"/>
+      <w:r>
+        <w:t>miss</w:t>
+      </w:r>
+      <w:proofErr w:type="gramEnd"/>
+    </w:p>
+    <w:p/>
+    <w:p>
+      <w:proofErr w:type="spellStart"/>
+      <w:r>
+        <w:t>gra</w:t>
+      </w:r>
+      <w:proofErr w:type="spellEnd"/>
+      <w:r>
+        <w:t xml:space="preserve"> battleaxes ogre4: miss, 11dmg</w:t>
+      </w:r>
+    </w:p>
+    <w:p>
+      <w:r>
+        <w:t xml:space="preserve">kills ogre4: cuts head </w:t>
+      </w:r>
+      <w:proofErr w:type="gramStart"/>
+      <w:r>
+        <w:t>off</w:t>
+      </w:r>
+      <w:proofErr w:type="gramEnd"/>
+    </w:p>
+    <w:p/>
+    <w:p>
+      <w:r>
+        <w:t>=== combat ends ===</w:t>
+      </w:r>
+    </w:p>
+    <w:p/>
+    <w:p>
+      <w:r>
+        <w:t xml:space="preserve">fake </w:t>
+      </w:r>
+      <w:proofErr w:type="spellStart"/>
+      <w:r>
+        <w:t>gra</w:t>
+      </w:r>
+      <w:proofErr w:type="spellEnd"/>
+      <w:r>
+        <w:t xml:space="preserve"> high fives real </w:t>
+      </w:r>
+      <w:proofErr w:type="spellStart"/>
+      <w:r>
+        <w:t>gra</w:t>
+      </w:r>
+      <w:proofErr w:type="spellEnd"/>
+    </w:p>
+    <w:p/>
+    <w:p>
+      <w:proofErr w:type="spellStart"/>
+      <w:r>
+        <w:t>astalir</w:t>
+      </w:r>
+      <w:proofErr w:type="spellEnd"/>
+      <w:r>
+        <w:t xml:space="preserve"> searches ogres for </w:t>
+      </w:r>
+      <w:proofErr w:type="gramStart"/>
+      <w:r>
+        <w:t>documents</w:t>
+      </w:r>
+      <w:proofErr w:type="gramEnd"/>
+    </w:p>
+    <w:p>
+      <w:r>
+        <w:t xml:space="preserve">bob </w:t>
+      </w:r>
+      <w:proofErr w:type="spellStart"/>
+      <w:r>
+        <w:t>doesnt</w:t>
+      </w:r>
+      <w:proofErr w:type="spellEnd"/>
+      <w:r>
+        <w:t xml:space="preserve"> find anything on ogres </w:t>
+      </w:r>
+      <w:proofErr w:type="gramStart"/>
+      <w:r>
+        <w:t>either</w:t>
+      </w:r>
+      <w:proofErr w:type="gramEnd"/>
+    </w:p>
+    <w:p/>
+    <w:p>
+      <w:r>
+        <w:t xml:space="preserve">shank tries to take horn off ogre14, rips horn </w:t>
+      </w:r>
+      <w:proofErr w:type="gramStart"/>
+      <w:r>
+        <w:t>off</w:t>
+      </w:r>
+      <w:proofErr w:type="gramEnd"/>
+    </w:p>
+    <w:p/>
+    <w:p>
+      <w:proofErr w:type="spellStart"/>
+      <w:r>
+        <w:t>reesu</w:t>
+      </w:r>
+      <w:proofErr w:type="spellEnd"/>
+      <w:r>
+        <w:t xml:space="preserve">: "why are you wet </w:t>
+      </w:r>
+      <w:proofErr w:type="spellStart"/>
+      <w:r>
+        <w:t>gra</w:t>
+      </w:r>
+      <w:proofErr w:type="spellEnd"/>
+      <w:r>
+        <w:t>?"</w:t>
+      </w:r>
+    </w:p>
+    <w:p>
+      <w:proofErr w:type="spellStart"/>
+      <w:r>
+        <w:t>gra</w:t>
+      </w:r>
+      <w:proofErr w:type="spellEnd"/>
+      <w:r>
+        <w:t xml:space="preserve"> *glares*</w:t>
+      </w:r>
+    </w:p>
+    <w:p/>
+    <w:p>
+      <w:r>
+        <w:t xml:space="preserve">shank: "sorry to get in way of </w:t>
+      </w:r>
+      <w:proofErr w:type="gramStart"/>
+      <w:r>
+        <w:t>shot</w:t>
+      </w:r>
+      <w:proofErr w:type="gramEnd"/>
+      <w:r>
+        <w:t>"</w:t>
+      </w:r>
+    </w:p>
+    <w:p/>
+    <w:p>
+      <w:r>
+        <w:t xml:space="preserve">terry shows up asks what </w:t>
+      </w:r>
+      <w:proofErr w:type="gramStart"/>
+      <w:r>
+        <w:t>happens</w:t>
+      </w:r>
+      <w:proofErr w:type="gramEnd"/>
+    </w:p>
+    <w:p/>
+    <w:p>
+      <w:r>
+        <w:lastRenderedPageBreak/>
+        <w:t xml:space="preserve">shank goes to </w:t>
+      </w:r>
+      <w:proofErr w:type="gramStart"/>
+      <w:r>
+        <w:t>blacksmith</w:t>
+      </w:r>
+      <w:proofErr w:type="gramEnd"/>
+    </w:p>
+    <w:p>
+      <w:r>
+        <w:t xml:space="preserve">shank: "shank wants weapon made" puts ogre horn on </w:t>
+      </w:r>
+      <w:proofErr w:type="gramStart"/>
+      <w:r>
+        <w:t>counter</w:t>
+      </w:r>
+      <w:proofErr w:type="gramEnd"/>
+    </w:p>
+    <w:p>
+      <w:r>
+        <w:t xml:space="preserve">shank: "shank save you from ogre </w:t>
+      </w:r>
+      <w:proofErr w:type="gramStart"/>
+      <w:r>
+        <w:t>attack</w:t>
+      </w:r>
+      <w:proofErr w:type="gramEnd"/>
+      <w:r>
+        <w:t>"</w:t>
+      </w:r>
+    </w:p>
+    <w:p>
+      <w:proofErr w:type="spellStart"/>
+      <w:r>
+        <w:t>ctbs</w:t>
+      </w:r>
+      <w:proofErr w:type="spellEnd"/>
+      <w:r>
+        <w:t xml:space="preserve"> asks what kind of weapon she </w:t>
+      </w:r>
+      <w:proofErr w:type="gramStart"/>
+      <w:r>
+        <w:t>wants</w:t>
+      </w:r>
+      <w:proofErr w:type="gramEnd"/>
+    </w:p>
+    <w:p>
+      <w:r>
+        <w:t xml:space="preserve">shank: "shank want </w:t>
+      </w:r>
+      <w:proofErr w:type="gramStart"/>
+      <w:r>
+        <w:t>sickle</w:t>
+      </w:r>
+      <w:proofErr w:type="gramEnd"/>
+      <w:r>
+        <w:t>"</w:t>
+      </w:r>
+    </w:p>
+    <w:p>
+      <w:r>
+        <w:t xml:space="preserve">shank pays 2 </w:t>
+      </w:r>
+      <w:proofErr w:type="gramStart"/>
+      <w:r>
+        <w:t>gold</w:t>
+      </w:r>
+      <w:proofErr w:type="gramEnd"/>
+    </w:p>
+    <w:p>
+      <w:proofErr w:type="spellStart"/>
+      <w:r>
+        <w:t>ctms</w:t>
+      </w:r>
+      <w:proofErr w:type="spellEnd"/>
+      <w:r>
+        <w:t xml:space="preserve"> tells him to come back </w:t>
+      </w:r>
+      <w:proofErr w:type="gramStart"/>
+      <w:r>
+        <w:t>later</w:t>
+      </w:r>
+      <w:proofErr w:type="gramEnd"/>
+    </w:p>
+    <w:p/>
+    <w:p>
+      <w:proofErr w:type="spellStart"/>
+      <w:r>
+        <w:t>gra</w:t>
+      </w:r>
+      <w:proofErr w:type="spellEnd"/>
+      <w:r>
+        <w:t xml:space="preserve"> and </w:t>
+      </w:r>
+      <w:proofErr w:type="spellStart"/>
+      <w:r>
+        <w:t>reesu</w:t>
+      </w:r>
+      <w:proofErr w:type="spellEnd"/>
+      <w:r>
+        <w:t xml:space="preserve"> go to inn for private conversation, kick gale and </w:t>
+      </w:r>
+      <w:proofErr w:type="spellStart"/>
+      <w:r>
+        <w:t>astalir</w:t>
+      </w:r>
+      <w:proofErr w:type="spellEnd"/>
+      <w:r>
+        <w:t xml:space="preserve"> </w:t>
+      </w:r>
+      <w:proofErr w:type="gramStart"/>
+      <w:r>
+        <w:t>out</w:t>
+      </w:r>
+      <w:proofErr w:type="gramEnd"/>
+    </w:p>
+    <w:p>
+      <w:proofErr w:type="spellStart"/>
+      <w:r>
+        <w:t>astalir</w:t>
+      </w:r>
+      <w:proofErr w:type="spellEnd"/>
+      <w:r>
+        <w:t xml:space="preserve"> jumps in window, </w:t>
+      </w:r>
+      <w:proofErr w:type="spellStart"/>
+      <w:r>
+        <w:t>reesu</w:t>
+      </w:r>
+      <w:proofErr w:type="spellEnd"/>
+      <w:r>
+        <w:t xml:space="preserve"> picks him up and shoves him </w:t>
+      </w:r>
+      <w:proofErr w:type="gramStart"/>
+      <w:r>
+        <w:t>out</w:t>
+      </w:r>
+      <w:proofErr w:type="gramEnd"/>
+    </w:p>
+    <w:p/>
+    <w:p>
+      <w:r>
+        <w:t xml:space="preserve">terry (to </w:t>
+      </w:r>
+      <w:proofErr w:type="spellStart"/>
+      <w:r>
+        <w:t>silber</w:t>
+      </w:r>
+      <w:proofErr w:type="spellEnd"/>
+      <w:r>
+        <w:t xml:space="preserve">): "gotta second? </w:t>
+      </w:r>
+      <w:proofErr w:type="spellStart"/>
+      <w:r>
+        <w:t>i</w:t>
+      </w:r>
+      <w:proofErr w:type="spellEnd"/>
+      <w:r>
+        <w:t xml:space="preserve"> have a task for </w:t>
+      </w:r>
+      <w:proofErr w:type="gramStart"/>
+      <w:r>
+        <w:t>you</w:t>
+      </w:r>
+      <w:proofErr w:type="gramEnd"/>
+      <w:r>
+        <w:t>"</w:t>
+      </w:r>
+    </w:p>
+    <w:p>
+      <w:proofErr w:type="spellStart"/>
+      <w:r>
+        <w:t>silber</w:t>
+      </w:r>
+      <w:proofErr w:type="spellEnd"/>
+      <w:r>
+        <w:t xml:space="preserve"> refuses</w:t>
+      </w:r>
+    </w:p>
+    <w:p/>
+    <w:p>
+      <w:r>
+        <w:t xml:space="preserve">bob climbs up tree and takes a </w:t>
+      </w:r>
+      <w:proofErr w:type="gramStart"/>
+      <w:r>
+        <w:t>nap</w:t>
+      </w:r>
+      <w:proofErr w:type="gramEnd"/>
+    </w:p>
+    <w:p/>
+    <w:p>
+      <w:r>
+        <w:t xml:space="preserve">shank goes for food in </w:t>
+      </w:r>
+      <w:proofErr w:type="gramStart"/>
+      <w:r>
+        <w:t>bakery</w:t>
+      </w:r>
+      <w:proofErr w:type="gramEnd"/>
+    </w:p>
+    <w:p/>
+    <w:p>
+      <w:r>
+        <w:t>terry offers bob a smoke (cigar),</w:t>
+      </w:r>
+    </w:p>
+    <w:p>
+      <w:r>
+        <w:t xml:space="preserve">bob accepts, bob </w:t>
+      </w:r>
+      <w:proofErr w:type="gramStart"/>
+      <w:r>
+        <w:t>coughs</w:t>
+      </w:r>
+      <w:proofErr w:type="gramEnd"/>
+    </w:p>
+    <w:p/>
+    <w:p>
+      <w:proofErr w:type="spellStart"/>
+      <w:r>
+        <w:t>gra</w:t>
+      </w:r>
+      <w:proofErr w:type="spellEnd"/>
+      <w:r>
+        <w:t xml:space="preserve"> and </w:t>
+      </w:r>
+      <w:proofErr w:type="spellStart"/>
+      <w:r>
+        <w:t>reesu</w:t>
+      </w:r>
+      <w:proofErr w:type="spellEnd"/>
+      <w:r>
+        <w:t xml:space="preserve"> have </w:t>
+      </w:r>
+      <w:proofErr w:type="gramStart"/>
+      <w:r>
+        <w:t>convo</w:t>
+      </w:r>
+      <w:proofErr w:type="gramEnd"/>
+    </w:p>
+    <w:p>
+      <w:r>
+        <w:t>r: how long have we been out at this point?</w:t>
+      </w:r>
+    </w:p>
+    <w:p>
+      <w:r>
+        <w:t>g: how do you mean?</w:t>
+      </w:r>
+    </w:p>
+    <w:p>
+      <w:r>
+        <w:t xml:space="preserve">r: how long has bit been since </w:t>
+      </w:r>
+      <w:proofErr w:type="spellStart"/>
+      <w:r>
+        <w:t>i</w:t>
+      </w:r>
+      <w:proofErr w:type="spellEnd"/>
+      <w:r>
+        <w:t xml:space="preserve"> dragged you </w:t>
+      </w:r>
+      <w:proofErr w:type="gramStart"/>
+      <w:r>
+        <w:t>out</w:t>
+      </w:r>
+      <w:proofErr w:type="gramEnd"/>
+    </w:p>
+    <w:p>
+      <w:r>
+        <w:t xml:space="preserve">g: ever since we </w:t>
+      </w:r>
+      <w:proofErr w:type="spellStart"/>
+      <w:r>
+        <w:t>emt</w:t>
+      </w:r>
+      <w:proofErr w:type="spellEnd"/>
+      <w:r>
+        <w:t xml:space="preserve">, 20years? </w:t>
+      </w:r>
+      <w:proofErr w:type="spellStart"/>
+      <w:r>
+        <w:t>weve</w:t>
+      </w:r>
+      <w:proofErr w:type="spellEnd"/>
+      <w:r>
+        <w:t xml:space="preserve"> been with these ppl for about a few months now. </w:t>
+      </w:r>
+      <w:proofErr w:type="spellStart"/>
+      <w:proofErr w:type="gramStart"/>
+      <w:r>
+        <w:t>whats</w:t>
+      </w:r>
+      <w:proofErr w:type="spellEnd"/>
+      <w:proofErr w:type="gramEnd"/>
+      <w:r>
+        <w:t xml:space="preserve"> your point?</w:t>
+      </w:r>
+    </w:p>
+    <w:p>
+      <w:r>
+        <w:t xml:space="preserve">r: </w:t>
+      </w:r>
+      <w:proofErr w:type="spellStart"/>
+      <w:r>
+        <w:t>im</w:t>
+      </w:r>
+      <w:proofErr w:type="spellEnd"/>
+      <w:r>
+        <w:t xml:space="preserve"> starting to get worried for </w:t>
+      </w:r>
+      <w:proofErr w:type="gramStart"/>
+      <w:r>
+        <w:t>you</w:t>
+      </w:r>
+      <w:proofErr w:type="gramEnd"/>
+    </w:p>
+    <w:p>
+      <w:r>
+        <w:t xml:space="preserve">g: you? worried? </w:t>
+      </w:r>
+      <w:proofErr w:type="spellStart"/>
+      <w:r>
+        <w:t>thats</w:t>
+      </w:r>
+      <w:proofErr w:type="spellEnd"/>
+      <w:r>
+        <w:t xml:space="preserve"> a first</w:t>
+      </w:r>
+    </w:p>
+    <w:p>
+      <w:r>
+        <w:lastRenderedPageBreak/>
+        <w:t xml:space="preserve">r: things are getting dangerous. </w:t>
+      </w:r>
+      <w:proofErr w:type="spellStart"/>
+      <w:r>
+        <w:t>i</w:t>
+      </w:r>
+      <w:proofErr w:type="spellEnd"/>
+      <w:r>
+        <w:t xml:space="preserve"> </w:t>
+      </w:r>
+      <w:proofErr w:type="spellStart"/>
+      <w:r>
+        <w:t>dont</w:t>
+      </w:r>
+      <w:proofErr w:type="spellEnd"/>
+      <w:r>
+        <w:t xml:space="preserve"> want to see you </w:t>
+      </w:r>
+      <w:proofErr w:type="gramStart"/>
+      <w:r>
+        <w:t>die</w:t>
+      </w:r>
+      <w:proofErr w:type="gramEnd"/>
+    </w:p>
+    <w:p>
+      <w:r>
+        <w:t xml:space="preserve">g: I </w:t>
+      </w:r>
+      <w:proofErr w:type="spellStart"/>
+      <w:r>
+        <w:t>wouldnt</w:t>
+      </w:r>
+      <w:proofErr w:type="spellEnd"/>
+      <w:r>
+        <w:t xml:space="preserve"> worry too </w:t>
+      </w:r>
+      <w:proofErr w:type="gramStart"/>
+      <w:r>
+        <w:t>much</w:t>
+      </w:r>
+      <w:proofErr w:type="gramEnd"/>
+    </w:p>
+    <w:p>
+      <w:r>
+        <w:t xml:space="preserve">r: </w:t>
+      </w:r>
+      <w:proofErr w:type="spellStart"/>
+      <w:proofErr w:type="gramStart"/>
+      <w:r>
+        <w:t>its</w:t>
+      </w:r>
+      <w:proofErr w:type="spellEnd"/>
+      <w:proofErr w:type="gramEnd"/>
+      <w:r>
+        <w:t xml:space="preserve"> been nearly 100 years since [?]. </w:t>
+      </w:r>
+      <w:proofErr w:type="spellStart"/>
+      <w:proofErr w:type="gramStart"/>
+      <w:r>
+        <w:t>i</w:t>
+      </w:r>
+      <w:proofErr w:type="spellEnd"/>
+      <w:r>
+        <w:t xml:space="preserve"> have</w:t>
+      </w:r>
+      <w:proofErr w:type="gramEnd"/>
+      <w:r>
+        <w:t xml:space="preserve"> 100 </w:t>
+      </w:r>
+      <w:proofErr w:type="spellStart"/>
+      <w:r>
+        <w:t>years experience</w:t>
+      </w:r>
+      <w:proofErr w:type="spellEnd"/>
+      <w:r>
+        <w:t>...</w:t>
+      </w:r>
+    </w:p>
+    <w:p>
+      <w:r>
+        <w:t xml:space="preserve">g: </w:t>
+      </w:r>
+      <w:proofErr w:type="spellStart"/>
+      <w:r>
+        <w:t>i</w:t>
+      </w:r>
+      <w:proofErr w:type="spellEnd"/>
+      <w:r>
+        <w:t xml:space="preserve"> always thought you were </w:t>
+      </w:r>
+      <w:proofErr w:type="gramStart"/>
+      <w:r>
+        <w:t>joking</w:t>
+      </w:r>
+      <w:proofErr w:type="gramEnd"/>
+    </w:p>
+    <w:p>
+      <w:r>
+        <w:t xml:space="preserve">r: its real, </w:t>
+      </w:r>
+      <w:proofErr w:type="spellStart"/>
+      <w:r>
+        <w:t>ive</w:t>
+      </w:r>
+      <w:proofErr w:type="spellEnd"/>
+      <w:r>
+        <w:t xml:space="preserve"> lost count, but about over 900 years. </w:t>
+      </w:r>
+      <w:proofErr w:type="spellStart"/>
+      <w:proofErr w:type="gramStart"/>
+      <w:r>
+        <w:t>i</w:t>
+      </w:r>
+      <w:proofErr w:type="spellEnd"/>
+      <w:r>
+        <w:t xml:space="preserve"> see</w:t>
+      </w:r>
+      <w:proofErr w:type="gramEnd"/>
+      <w:r>
+        <w:t xml:space="preserve"> you as very close family. </w:t>
+      </w:r>
+      <w:proofErr w:type="gramStart"/>
+      <w:r>
+        <w:t>with</w:t>
+      </w:r>
+      <w:proofErr w:type="gramEnd"/>
+      <w:r>
+        <w:t xml:space="preserve"> recent things, </w:t>
+      </w:r>
+      <w:proofErr w:type="spellStart"/>
+      <w:r>
+        <w:t>i</w:t>
+      </w:r>
+      <w:proofErr w:type="spellEnd"/>
+      <w:r>
+        <w:t xml:space="preserve"> </w:t>
+      </w:r>
+      <w:proofErr w:type="spellStart"/>
+      <w:r>
+        <w:t>dont</w:t>
+      </w:r>
+      <w:proofErr w:type="spellEnd"/>
+      <w:r>
+        <w:t xml:space="preserve"> know how to feel about the party. why we out here</w:t>
+      </w:r>
+    </w:p>
+    <w:p>
+      <w:proofErr w:type="spellStart"/>
+      <w:r>
+        <w:t>gra</w:t>
+      </w:r>
+      <w:proofErr w:type="spellEnd"/>
+      <w:r>
+        <w:t xml:space="preserve">: to prove a </w:t>
+      </w:r>
+      <w:proofErr w:type="gramStart"/>
+      <w:r>
+        <w:t>point</w:t>
+      </w:r>
+      <w:proofErr w:type="gramEnd"/>
+    </w:p>
+    <w:p>
+      <w:r>
+        <w:t xml:space="preserve">r: *drops </w:t>
+      </w:r>
+      <w:proofErr w:type="spellStart"/>
+      <w:r>
+        <w:t>ilusion</w:t>
+      </w:r>
+      <w:proofErr w:type="spellEnd"/>
+      <w:r>
+        <w:t xml:space="preserve">* no matter, </w:t>
+      </w:r>
+      <w:proofErr w:type="spellStart"/>
+      <w:r>
+        <w:t>i</w:t>
+      </w:r>
+      <w:proofErr w:type="spellEnd"/>
+      <w:r>
+        <w:t xml:space="preserve"> </w:t>
+      </w:r>
+      <w:proofErr w:type="spellStart"/>
+      <w:proofErr w:type="gramStart"/>
+      <w:r>
+        <w:t>wont</w:t>
+      </w:r>
+      <w:proofErr w:type="spellEnd"/>
+      <w:proofErr w:type="gramEnd"/>
+      <w:r>
+        <w:t xml:space="preserve"> leave you behind again. whatever is going to happen from now on, we together will take </w:t>
+      </w:r>
+      <w:proofErr w:type="gramStart"/>
+      <w:r>
+        <w:t>it</w:t>
+      </w:r>
+      <w:proofErr w:type="gramEnd"/>
+    </w:p>
+    <w:p>
+      <w:r>
+        <w:t xml:space="preserve">g: alright. </w:t>
+      </w:r>
+      <w:proofErr w:type="gramStart"/>
+      <w:r>
+        <w:t>what</w:t>
+      </w:r>
+      <w:proofErr w:type="gramEnd"/>
+      <w:r>
+        <w:t xml:space="preserve"> do you suggest our next move should be then?</w:t>
+      </w:r>
+    </w:p>
+    <w:p>
+      <w:r>
+        <w:t>r</w:t>
+      </w:r>
+      <w:proofErr w:type="gramStart"/>
+      <w:r>
+        <w:t xml:space="preserve">: </w:t>
+      </w:r>
+      <w:proofErr w:type="spellStart"/>
+      <w:r>
+        <w:t>i</w:t>
+      </w:r>
+      <w:proofErr w:type="spellEnd"/>
+      <w:proofErr w:type="gramEnd"/>
+      <w:r>
+        <w:t xml:space="preserve"> know </w:t>
+      </w:r>
+      <w:proofErr w:type="spellStart"/>
+      <w:r>
+        <w:t>itll</w:t>
+      </w:r>
+      <w:proofErr w:type="spellEnd"/>
+      <w:r>
+        <w:t xml:space="preserve"> be scary, but we should head back to your village. </w:t>
+      </w:r>
+      <w:proofErr w:type="spellStart"/>
+      <w:r>
+        <w:t>i</w:t>
+      </w:r>
+      <w:proofErr w:type="spellEnd"/>
+      <w:r>
+        <w:t xml:space="preserve"> </w:t>
+      </w:r>
+      <w:proofErr w:type="spellStart"/>
+      <w:r>
+        <w:t>dont</w:t>
+      </w:r>
+      <w:proofErr w:type="spellEnd"/>
+      <w:r>
+        <w:t xml:space="preserve"> know how to feel about bringing the others </w:t>
+      </w:r>
+      <w:proofErr w:type="spellStart"/>
+      <w:proofErr w:type="gramStart"/>
+      <w:r>
+        <w:t>tho</w:t>
+      </w:r>
+      <w:proofErr w:type="spellEnd"/>
+      <w:proofErr w:type="gramEnd"/>
+    </w:p>
+    <w:p>
+      <w:r>
+        <w:t xml:space="preserve">g: </w:t>
+      </w:r>
+      <w:proofErr w:type="spellStart"/>
+      <w:r>
+        <w:t>i</w:t>
+      </w:r>
+      <w:proofErr w:type="spellEnd"/>
+      <w:r>
+        <w:t xml:space="preserve"> </w:t>
+      </w:r>
+      <w:proofErr w:type="spellStart"/>
+      <w:r>
+        <w:t>dont</w:t>
+      </w:r>
+      <w:proofErr w:type="spellEnd"/>
+      <w:r>
+        <w:t xml:space="preserve"> either</w:t>
+      </w:r>
+    </w:p>
+    <w:p>
+      <w:r>
+        <w:t xml:space="preserve">r: </w:t>
+      </w:r>
+      <w:proofErr w:type="spellStart"/>
+      <w:r>
+        <w:t>its</w:t>
+      </w:r>
+      <w:proofErr w:type="spellEnd"/>
+      <w:r>
+        <w:t xml:space="preserve"> an </w:t>
+      </w:r>
+      <w:proofErr w:type="spellStart"/>
+      <w:r>
+        <w:t>ardous</w:t>
+      </w:r>
+      <w:proofErr w:type="spellEnd"/>
+      <w:r>
+        <w:t xml:space="preserve"> journey, </w:t>
+      </w:r>
+      <w:proofErr w:type="spellStart"/>
+      <w:r>
+        <w:t>i</w:t>
+      </w:r>
+      <w:proofErr w:type="spellEnd"/>
+      <w:r>
+        <w:t xml:space="preserve"> </w:t>
+      </w:r>
+      <w:proofErr w:type="spellStart"/>
+      <w:r>
+        <w:t>dont</w:t>
+      </w:r>
+      <w:proofErr w:type="spellEnd"/>
+      <w:r>
+        <w:t xml:space="preserve"> know how your clans going to feel, at least they know </w:t>
+      </w:r>
+      <w:proofErr w:type="gramStart"/>
+      <w:r>
+        <w:t>me</w:t>
+      </w:r>
+      <w:proofErr w:type="gramEnd"/>
+    </w:p>
+    <w:p>
+      <w:r>
+        <w:t xml:space="preserve">g: </w:t>
+      </w:r>
+      <w:proofErr w:type="spellStart"/>
+      <w:r>
+        <w:t>i</w:t>
+      </w:r>
+      <w:proofErr w:type="spellEnd"/>
+      <w:r>
+        <w:t xml:space="preserve"> see your point. </w:t>
+      </w:r>
+      <w:proofErr w:type="spellStart"/>
+      <w:r>
+        <w:t>i</w:t>
+      </w:r>
+      <w:proofErr w:type="spellEnd"/>
+      <w:r>
+        <w:t xml:space="preserve"> </w:t>
+      </w:r>
+      <w:proofErr w:type="spellStart"/>
+      <w:r>
+        <w:t>dont</w:t>
+      </w:r>
+      <w:proofErr w:type="spellEnd"/>
+      <w:r>
+        <w:t xml:space="preserve"> know if telling them in person is a good idea, or leaving a </w:t>
+      </w:r>
+      <w:proofErr w:type="gramStart"/>
+      <w:r>
+        <w:t>note</w:t>
+      </w:r>
+      <w:proofErr w:type="gramEnd"/>
+    </w:p>
+    <w:p>
+      <w:r>
+        <w:t>r</w:t>
+      </w:r>
+      <w:proofErr w:type="gramStart"/>
+      <w:r>
+        <w:t xml:space="preserve">: </w:t>
+      </w:r>
+      <w:proofErr w:type="spellStart"/>
+      <w:r>
+        <w:t>i</w:t>
+      </w:r>
+      <w:proofErr w:type="spellEnd"/>
+      <w:proofErr w:type="gramEnd"/>
+      <w:r>
+        <w:t xml:space="preserve"> like leaving notes. </w:t>
+      </w:r>
+      <w:proofErr w:type="gramStart"/>
+      <w:r>
+        <w:t>remember</w:t>
+      </w:r>
+      <w:proofErr w:type="gramEnd"/>
+      <w:r>
+        <w:t xml:space="preserve"> to let robot go from the contract. </w:t>
+      </w:r>
+      <w:proofErr w:type="spellStart"/>
+      <w:r>
+        <w:t>whos</w:t>
+      </w:r>
+      <w:proofErr w:type="spellEnd"/>
+      <w:r>
+        <w:t xml:space="preserve"> going to write the letter?</w:t>
+      </w:r>
+    </w:p>
+    <w:p>
+      <w:r>
+        <w:t xml:space="preserve">g: </w:t>
+      </w:r>
+      <w:proofErr w:type="spellStart"/>
+      <w:r>
+        <w:t>ill</w:t>
+      </w:r>
+      <w:proofErr w:type="spellEnd"/>
+      <w:r>
+        <w:t xml:space="preserve"> write it, </w:t>
+      </w:r>
+      <w:proofErr w:type="spellStart"/>
+      <w:r>
+        <w:t>i</w:t>
+      </w:r>
+      <w:proofErr w:type="spellEnd"/>
+      <w:r>
+        <w:t xml:space="preserve"> can write better than </w:t>
+      </w:r>
+      <w:proofErr w:type="gramStart"/>
+      <w:r>
+        <w:t>you</w:t>
+      </w:r>
+      <w:proofErr w:type="gramEnd"/>
+    </w:p>
+    <w:p>
+      <w:r>
+        <w:t xml:space="preserve">r: </w:t>
+      </w:r>
+      <w:proofErr w:type="spellStart"/>
+      <w:r>
+        <w:t>i</w:t>
+      </w:r>
+      <w:proofErr w:type="spellEnd"/>
+      <w:r>
+        <w:t xml:space="preserve"> see how it </w:t>
+      </w:r>
+      <w:proofErr w:type="gramStart"/>
+      <w:r>
+        <w:t>is</w:t>
+      </w:r>
+      <w:proofErr w:type="gramEnd"/>
+    </w:p>
+    <w:p>
+      <w:r>
+        <w:t>g: what</w:t>
+      </w:r>
+    </w:p>
+    <w:p>
+      <w:r>
+        <w:t xml:space="preserve">r: nothing </w:t>
+      </w:r>
+      <w:proofErr w:type="spellStart"/>
+      <w:r>
+        <w:t>nothing</w:t>
+      </w:r>
+      <w:proofErr w:type="spellEnd"/>
+    </w:p>
+    <w:p/>
+    <w:p>
+      <w:proofErr w:type="spellStart"/>
+      <w:r>
+        <w:t>astalir</w:t>
+      </w:r>
+      <w:proofErr w:type="spellEnd"/>
+      <w:r>
+        <w:t xml:space="preserve"> waits an hour and jumps in through window, lays down on </w:t>
+      </w:r>
+      <w:proofErr w:type="spellStart"/>
+      <w:r>
+        <w:t>gra's</w:t>
+      </w:r>
+      <w:proofErr w:type="spellEnd"/>
+      <w:r>
+        <w:t xml:space="preserve"> bed, goes to </w:t>
+      </w:r>
+      <w:proofErr w:type="gramStart"/>
+      <w:r>
+        <w:t>sleep</w:t>
+      </w:r>
+      <w:proofErr w:type="gramEnd"/>
+    </w:p>
+    <w:p/>
+    <w:p>
+      <w:proofErr w:type="spellStart"/>
+      <w:r>
+        <w:t>gra</w:t>
+      </w:r>
+      <w:proofErr w:type="spellEnd"/>
+      <w:r>
+        <w:t xml:space="preserve"> preps letter, leaves it in </w:t>
+      </w:r>
+      <w:proofErr w:type="gramStart"/>
+      <w:r>
+        <w:t>room</w:t>
+      </w:r>
+      <w:proofErr w:type="gramEnd"/>
+    </w:p>
+    <w:p>
+      <w:proofErr w:type="spellStart"/>
+      <w:r>
+        <w:t>gra</w:t>
+      </w:r>
+      <w:proofErr w:type="spellEnd"/>
+      <w:r>
+        <w:t xml:space="preserve"> pets </w:t>
+      </w:r>
+      <w:proofErr w:type="spellStart"/>
+      <w:r>
+        <w:t>astalir</w:t>
+      </w:r>
+      <w:proofErr w:type="spellEnd"/>
+      <w:r>
+        <w:t xml:space="preserve"> one last time</w:t>
+      </w:r>
+    </w:p>
+    <w:p>
+      <w:proofErr w:type="spellStart"/>
+      <w:r>
+        <w:t>reesu</w:t>
+      </w:r>
+      <w:proofErr w:type="spellEnd"/>
+      <w:r>
+        <w:t xml:space="preserve"> make </w:t>
+      </w:r>
+      <w:proofErr w:type="spellStart"/>
+      <w:r>
+        <w:t>gra</w:t>
+      </w:r>
+      <w:proofErr w:type="spellEnd"/>
+      <w:r>
+        <w:t xml:space="preserve"> </w:t>
+      </w:r>
+      <w:proofErr w:type="spellStart"/>
+      <w:r>
+        <w:t>reesu</w:t>
+      </w:r>
+      <w:proofErr w:type="spellEnd"/>
+      <w:r>
+        <w:t xml:space="preserve"> </w:t>
+      </w:r>
+      <w:proofErr w:type="gramStart"/>
+      <w:r>
+        <w:t>invisible</w:t>
+      </w:r>
+      <w:proofErr w:type="gramEnd"/>
+    </w:p>
+    <w:p>
+      <w:proofErr w:type="spellStart"/>
+      <w:r>
+        <w:t>gra</w:t>
+      </w:r>
+      <w:proofErr w:type="spellEnd"/>
+      <w:r>
+        <w:t xml:space="preserve"> goes to </w:t>
+      </w:r>
+      <w:proofErr w:type="spellStart"/>
+      <w:proofErr w:type="gramStart"/>
+      <w:r>
+        <w:t>silber</w:t>
+      </w:r>
+      <w:proofErr w:type="spellEnd"/>
+      <w:proofErr w:type="gramEnd"/>
+    </w:p>
+    <w:p>
+      <w:proofErr w:type="spellStart"/>
+      <w:r>
+        <w:t>gra</w:t>
+      </w:r>
+      <w:proofErr w:type="spellEnd"/>
+      <w:r>
+        <w:t xml:space="preserve">: "your </w:t>
+      </w:r>
+      <w:proofErr w:type="spellStart"/>
+      <w:r>
+        <w:t>ocntract</w:t>
+      </w:r>
+      <w:proofErr w:type="spellEnd"/>
+      <w:r>
+        <w:t xml:space="preserve"> is </w:t>
+      </w:r>
+      <w:proofErr w:type="gramStart"/>
+      <w:r>
+        <w:t>done</w:t>
+      </w:r>
+      <w:proofErr w:type="gramEnd"/>
+      <w:r>
+        <w:t>"</w:t>
+      </w:r>
+    </w:p>
+    <w:p>
+      <w:proofErr w:type="spellStart"/>
+      <w:r>
+        <w:t>silber</w:t>
+      </w:r>
+      <w:proofErr w:type="spellEnd"/>
+      <w:r>
+        <w:t>: "good enough for me"</w:t>
+      </w:r>
+    </w:p>
+    <w:p>
+      <w:proofErr w:type="spellStart"/>
+      <w:r>
+        <w:t>gra</w:t>
+      </w:r>
+      <w:proofErr w:type="spellEnd"/>
+      <w:r>
+        <w:t xml:space="preserve">: "be safe out </w:t>
+      </w:r>
+      <w:proofErr w:type="gramStart"/>
+      <w:r>
+        <w:t>there</w:t>
+      </w:r>
+      <w:proofErr w:type="gramEnd"/>
+      <w:r>
+        <w:t>"</w:t>
+      </w:r>
+    </w:p>
+    <w:p>
+      <w:proofErr w:type="spellStart"/>
+      <w:r>
+        <w:lastRenderedPageBreak/>
+        <w:t>silber</w:t>
+      </w:r>
+      <w:proofErr w:type="spellEnd"/>
+      <w:r>
+        <w:t xml:space="preserve">: "sure. pray you </w:t>
+      </w:r>
+      <w:proofErr w:type="spellStart"/>
+      <w:r>
+        <w:t>dont</w:t>
+      </w:r>
+      <w:proofErr w:type="spellEnd"/>
+      <w:r>
+        <w:t xml:space="preserve"> be on my hitlist. goodbye"</w:t>
+      </w:r>
+    </w:p>
+    <w:p/>
+    <w:p>
+      <w:proofErr w:type="spellStart"/>
+      <w:r>
+        <w:t>gra</w:t>
+      </w:r>
+      <w:proofErr w:type="spellEnd"/>
+      <w:r>
+        <w:t xml:space="preserve"> and </w:t>
+      </w:r>
+      <w:proofErr w:type="spellStart"/>
+      <w:r>
+        <w:t>reesu</w:t>
+      </w:r>
+      <w:proofErr w:type="spellEnd"/>
+      <w:r>
+        <w:t xml:space="preserve"> leave </w:t>
+      </w:r>
+      <w:proofErr w:type="gramStart"/>
+      <w:r>
+        <w:t>town</w:t>
+      </w:r>
+      <w:proofErr w:type="gramEnd"/>
+    </w:p>
+    <w:p/>
+    <w:p>
+      <w:r>
+        <w:t xml:space="preserve">terry takes bob to secret room, where he </w:t>
+      </w:r>
+      <w:proofErr w:type="gramStart"/>
+      <w:r>
+        <w:t>sleeps</w:t>
+      </w:r>
+      <w:proofErr w:type="gramEnd"/>
+    </w:p>
+    <w:p>
+      <w:r>
+        <w:t xml:space="preserve">terry shakes bob awake in </w:t>
+      </w:r>
+      <w:proofErr w:type="gramStart"/>
+      <w:r>
+        <w:t>morning</w:t>
+      </w:r>
+      <w:proofErr w:type="gramEnd"/>
+    </w:p>
+    <w:p/>
+    <w:p>
+      <w:proofErr w:type="spellStart"/>
+      <w:r>
+        <w:t>astalir</w:t>
+      </w:r>
+      <w:proofErr w:type="spellEnd"/>
+      <w:r>
+        <w:t xml:space="preserve"> wakes up to empty room, finds </w:t>
+      </w:r>
+      <w:proofErr w:type="gramStart"/>
+      <w:r>
+        <w:t>notes</w:t>
+      </w:r>
+      <w:proofErr w:type="gramEnd"/>
+    </w:p>
+    <w:p>
+      <w:r>
+        <w:t xml:space="preserve">NOTE: Astalir, I appreciated the time </w:t>
+      </w:r>
+      <w:proofErr w:type="spellStart"/>
+      <w:r>
+        <w:t>i</w:t>
+      </w:r>
+      <w:proofErr w:type="spellEnd"/>
+      <w:r>
+        <w:t xml:space="preserve"> got </w:t>
+      </w:r>
+      <w:proofErr w:type="spellStart"/>
+      <w:r>
+        <w:t>t o</w:t>
+      </w:r>
+      <w:proofErr w:type="spellEnd"/>
+      <w:r>
+        <w:t xml:space="preserve"> spend with you, </w:t>
+      </w:r>
+      <w:proofErr w:type="spellStart"/>
+      <w:r>
+        <w:t>deerly</w:t>
+      </w:r>
+      <w:proofErr w:type="spellEnd"/>
+      <w:r>
+        <w:t xml:space="preserve">, but </w:t>
+      </w:r>
+      <w:proofErr w:type="spellStart"/>
+      <w:r>
+        <w:t>i</w:t>
+      </w:r>
+      <w:proofErr w:type="spellEnd"/>
+      <w:r>
+        <w:t xml:space="preserve"> am needed in other places. do not take it against me. </w:t>
+      </w:r>
+      <w:proofErr w:type="gramStart"/>
+      <w:r>
+        <w:t>we</w:t>
+      </w:r>
+      <w:proofErr w:type="gramEnd"/>
+      <w:r>
+        <w:t xml:space="preserve"> will see </w:t>
+      </w:r>
+      <w:proofErr w:type="spellStart"/>
+      <w:r>
+        <w:t>weach</w:t>
+      </w:r>
+      <w:proofErr w:type="spellEnd"/>
+      <w:r>
+        <w:t xml:space="preserve"> other in the </w:t>
+      </w:r>
+      <w:proofErr w:type="spellStart"/>
+      <w:r>
+        <w:t>futrue</w:t>
+      </w:r>
+      <w:proofErr w:type="spellEnd"/>
+      <w:r>
+        <w:t xml:space="preserve">, but probably long distance in the future. </w:t>
+      </w:r>
+      <w:proofErr w:type="gramStart"/>
+      <w:r>
+        <w:t>if</w:t>
+      </w:r>
+      <w:proofErr w:type="gramEnd"/>
+      <w:r>
+        <w:t xml:space="preserve"> you try to find me, you will not find. </w:t>
+      </w:r>
+      <w:proofErr w:type="gramStart"/>
+      <w:r>
+        <w:t>so</w:t>
+      </w:r>
+      <w:proofErr w:type="gramEnd"/>
+      <w:r>
+        <w:t xml:space="preserve"> </w:t>
+      </w:r>
+      <w:proofErr w:type="spellStart"/>
+      <w:r>
+        <w:t>i</w:t>
+      </w:r>
+      <w:proofErr w:type="spellEnd"/>
+      <w:r>
+        <w:t xml:space="preserve"> wish you </w:t>
+      </w:r>
+      <w:proofErr w:type="spellStart"/>
+      <w:r>
+        <w:t>theb</w:t>
+      </w:r>
+      <w:proofErr w:type="spellEnd"/>
+      <w:r>
+        <w:t xml:space="preserve"> </w:t>
+      </w:r>
+      <w:proofErr w:type="spellStart"/>
+      <w:r>
+        <w:t>est</w:t>
+      </w:r>
+      <w:proofErr w:type="spellEnd"/>
+      <w:r>
+        <w:t xml:space="preserve"> of luck. and if you ever do find me, </w:t>
+      </w:r>
+      <w:proofErr w:type="spellStart"/>
+      <w:r>
+        <w:t>dont</w:t>
+      </w:r>
+      <w:proofErr w:type="spellEnd"/>
+      <w:r>
+        <w:t xml:space="preserve"> be afraid to say hi. Sincerely, Gra</w:t>
+      </w:r>
+    </w:p>
+    <w:p/>
+    <w:p>
+      <w:proofErr w:type="spellStart"/>
+      <w:r>
+        <w:t>astalir</w:t>
+      </w:r>
+      <w:proofErr w:type="spellEnd"/>
+      <w:r>
+        <w:t xml:space="preserve"> scribbles over note, highlights "</w:t>
+      </w:r>
+      <w:proofErr w:type="spellStart"/>
+      <w:r>
+        <w:t>dont</w:t>
+      </w:r>
+      <w:proofErr w:type="spellEnd"/>
+      <w:r>
+        <w:t xml:space="preserve"> be afraid to say </w:t>
+      </w:r>
+      <w:proofErr w:type="gramStart"/>
+      <w:r>
+        <w:t>hi</w:t>
+      </w:r>
+      <w:proofErr w:type="gramEnd"/>
+      <w:r>
+        <w:t>"</w:t>
+      </w:r>
+    </w:p>
+    <w:p>
+      <w:proofErr w:type="spellStart"/>
+      <w:r>
+        <w:t>astalir</w:t>
+      </w:r>
+      <w:proofErr w:type="spellEnd"/>
+      <w:r>
+        <w:t xml:space="preserve"> takes the note, a tear falls from his </w:t>
+      </w:r>
+      <w:proofErr w:type="gramStart"/>
+      <w:r>
+        <w:t>eye</w:t>
+      </w:r>
+      <w:proofErr w:type="gramEnd"/>
+    </w:p>
+    <w:p>
+      <w:proofErr w:type="spellStart"/>
+      <w:r>
+        <w:t>astalir</w:t>
+      </w:r>
+      <w:proofErr w:type="spellEnd"/>
+      <w:r>
+        <w:t xml:space="preserve"> turns into </w:t>
+      </w:r>
+      <w:proofErr w:type="spellStart"/>
+      <w:r>
+        <w:t>gra</w:t>
+      </w:r>
+      <w:proofErr w:type="spellEnd"/>
+      <w:r>
+        <w:t xml:space="preserve"> and goes find </w:t>
+      </w:r>
+      <w:proofErr w:type="gramStart"/>
+      <w:r>
+        <w:t>gale</w:t>
+      </w:r>
+      <w:proofErr w:type="gramEnd"/>
+    </w:p>
+    <w:p/>
+    <w:p>
+      <w:r>
+        <w:t xml:space="preserve">don wakes up </w:t>
+      </w:r>
+      <w:proofErr w:type="gramStart"/>
+      <w:r>
+        <w:t>gale</w:t>
+      </w:r>
+      <w:proofErr w:type="gramEnd"/>
+    </w:p>
+    <w:p>
+      <w:r>
+        <w:t xml:space="preserve">gale </w:t>
+      </w:r>
+      <w:proofErr w:type="spellStart"/>
+      <w:r>
+        <w:t>doesnt</w:t>
+      </w:r>
+      <w:proofErr w:type="spellEnd"/>
+      <w:r>
+        <w:t xml:space="preserve"> recognize </w:t>
+      </w:r>
+      <w:proofErr w:type="gramStart"/>
+      <w:r>
+        <w:t>him</w:t>
+      </w:r>
+      <w:proofErr w:type="gramEnd"/>
+    </w:p>
+    <w:p>
+      <w:r>
+        <w:t xml:space="preserve">don offers </w:t>
+      </w:r>
+      <w:proofErr w:type="gramStart"/>
+      <w:r>
+        <w:t>bread</w:t>
+      </w:r>
+      <w:proofErr w:type="gramEnd"/>
+    </w:p>
+    <w:p>
+      <w:r>
+        <w:t xml:space="preserve">gale runs from </w:t>
+      </w:r>
+      <w:proofErr w:type="gramStart"/>
+      <w:r>
+        <w:t>don</w:t>
+      </w:r>
+      <w:proofErr w:type="gramEnd"/>
+    </w:p>
+    <w:p/>
+    <w:p>
+      <w:proofErr w:type="spellStart"/>
+      <w:r>
+        <w:t>gra</w:t>
+      </w:r>
+      <w:proofErr w:type="spellEnd"/>
+      <w:r>
+        <w:t xml:space="preserve"> (</w:t>
+      </w:r>
+      <w:proofErr w:type="spellStart"/>
+      <w:r>
+        <w:t>astalir</w:t>
+      </w:r>
+      <w:proofErr w:type="spellEnd"/>
+      <w:r>
+        <w:t>) interrupts, points angrily, grunts</w:t>
+      </w:r>
+    </w:p>
+    <w:p>
+      <w:r>
+        <w:t xml:space="preserve">don tries to force cupcake down gale's </w:t>
+      </w:r>
+      <w:proofErr w:type="gramStart"/>
+      <w:r>
+        <w:t>throat</w:t>
+      </w:r>
+      <w:proofErr w:type="gramEnd"/>
+    </w:p>
+    <w:p>
+      <w:proofErr w:type="spellStart"/>
+      <w:r>
+        <w:t>grastalir</w:t>
+      </w:r>
+      <w:proofErr w:type="spellEnd"/>
+      <w:r>
+        <w:t xml:space="preserve"> knocks cupcake out of dons </w:t>
+      </w:r>
+      <w:proofErr w:type="gramStart"/>
+      <w:r>
+        <w:t>hand</w:t>
+      </w:r>
+      <w:proofErr w:type="gramEnd"/>
+    </w:p>
+    <w:p>
+      <w:r>
+        <w:t xml:space="preserve">don throws cupcake and pie at </w:t>
+      </w:r>
+      <w:proofErr w:type="spellStart"/>
+      <w:proofErr w:type="gramStart"/>
+      <w:r>
+        <w:t>grastalir</w:t>
+      </w:r>
+      <w:proofErr w:type="spellEnd"/>
+      <w:proofErr w:type="gramEnd"/>
+    </w:p>
+    <w:p/>
+    <w:p>
+      <w:r>
+        <w:t xml:space="preserve">gale realizes </w:t>
+      </w:r>
+      <w:proofErr w:type="spellStart"/>
+      <w:r>
+        <w:t>gra</w:t>
+      </w:r>
+      <w:proofErr w:type="spellEnd"/>
+      <w:r>
+        <w:t xml:space="preserve"> is </w:t>
+      </w:r>
+      <w:proofErr w:type="gramStart"/>
+      <w:r>
+        <w:t>illusion</w:t>
+      </w:r>
+      <w:proofErr w:type="gramEnd"/>
+    </w:p>
+    <w:p>
+      <w:proofErr w:type="spellStart"/>
+      <w:r>
+        <w:t>astalir</w:t>
+      </w:r>
+      <w:proofErr w:type="spellEnd"/>
+      <w:r>
+        <w:t xml:space="preserve"> tells gale to keep it a secret, and that he needs his help to keep it </w:t>
+      </w:r>
+      <w:proofErr w:type="gramStart"/>
+      <w:r>
+        <w:t>secret</w:t>
+      </w:r>
+      <w:proofErr w:type="gramEnd"/>
+    </w:p>
+    <w:p>
+      <w:r>
+        <w:t xml:space="preserve">gale </w:t>
+      </w:r>
+      <w:proofErr w:type="gramStart"/>
+      <w:r>
+        <w:t>accepts</w:t>
+      </w:r>
+      <w:proofErr w:type="gramEnd"/>
+    </w:p>
+    <w:p/>
+    <w:p>
+      <w:r>
+        <w:t xml:space="preserve">note for shank from </w:t>
+      </w:r>
+      <w:proofErr w:type="spellStart"/>
+      <w:r>
+        <w:t>silber</w:t>
+      </w:r>
+      <w:proofErr w:type="spellEnd"/>
+      <w:r>
+        <w:t>:</w:t>
+      </w:r>
+    </w:p>
+    <w:p>
+      <w:r>
+        <w:t xml:space="preserve">NOTE: My contract is accomplished. </w:t>
+      </w:r>
+      <w:proofErr w:type="gramStart"/>
+      <w:r>
+        <w:t>you</w:t>
+      </w:r>
+      <w:proofErr w:type="gramEnd"/>
+      <w:r>
+        <w:t xml:space="preserve"> are free </w:t>
+      </w:r>
+      <w:proofErr w:type="spellStart"/>
+      <w:r>
+        <w:t>t o</w:t>
+      </w:r>
+      <w:proofErr w:type="spellEnd"/>
+      <w:r>
+        <w:t xml:space="preserve"> come along. if you want to find me, </w:t>
+      </w:r>
+      <w:proofErr w:type="spellStart"/>
+      <w:r>
+        <w:t>ill</w:t>
+      </w:r>
+      <w:proofErr w:type="spellEnd"/>
+      <w:r>
+        <w:t xml:space="preserve"> be in the nearest resting </w:t>
+      </w:r>
+      <w:proofErr w:type="gramStart"/>
+      <w:r>
+        <w:t>area</w:t>
+      </w:r>
+      <w:proofErr w:type="gramEnd"/>
+    </w:p>
+    <w:p/>
+    <w:p>
+      <w:r>
+        <w:t xml:space="preserve">shank is </w:t>
+      </w:r>
+      <w:proofErr w:type="gramStart"/>
+      <w:r>
+        <w:t>devastated</w:t>
+      </w:r>
+      <w:proofErr w:type="gramEnd"/>
+    </w:p>
+    <w:p>
+      <w:r>
+        <w:t xml:space="preserve">shank finds </w:t>
+      </w:r>
+      <w:proofErr w:type="spellStart"/>
+      <w:r>
+        <w:t>gra</w:t>
+      </w:r>
+      <w:proofErr w:type="spellEnd"/>
+      <w:r>
+        <w:t xml:space="preserve">, tells them he goes to find </w:t>
+      </w:r>
+      <w:proofErr w:type="spellStart"/>
+      <w:r>
+        <w:t>silber</w:t>
+      </w:r>
+      <w:proofErr w:type="spellEnd"/>
+      <w:r>
+        <w:t xml:space="preserve">, who </w:t>
+      </w:r>
+      <w:proofErr w:type="gramStart"/>
+      <w:r>
+        <w:t>left</w:t>
+      </w:r>
+      <w:proofErr w:type="gramEnd"/>
+    </w:p>
+    <w:p>
+      <w:r>
+        <w:t xml:space="preserve">shank goes to blacksmith to get </w:t>
+      </w:r>
+      <w:proofErr w:type="gramStart"/>
+      <w:r>
+        <w:t>weapon</w:t>
+      </w:r>
+      <w:proofErr w:type="gramEnd"/>
+    </w:p>
+    <w:p/>
+    <w:p>
+      <w:r>
+        <w:t xml:space="preserve">bob wakes up, sees terry: wis save: </w:t>
+      </w:r>
+      <w:proofErr w:type="gramStart"/>
+      <w:r>
+        <w:t>FUM</w:t>
+      </w:r>
+      <w:proofErr w:type="gramEnd"/>
+    </w:p>
+    <w:p>
+      <w:r>
+        <w:t xml:space="preserve">terry cuts bob's arm, drinks some blood: </w:t>
+      </w:r>
+      <w:proofErr w:type="gramStart"/>
+      <w:r>
+        <w:t>4dmg</w:t>
+      </w:r>
+      <w:proofErr w:type="gramEnd"/>
+    </w:p>
+    <w:p>
+      <w:r>
+        <w:t xml:space="preserve">bob wakes </w:t>
+      </w:r>
+      <w:proofErr w:type="gramStart"/>
+      <w:r>
+        <w:t>up</w:t>
+      </w:r>
+      <w:proofErr w:type="gramEnd"/>
+    </w:p>
+    <w:p/>
+    <w:p/>
+    <w:p>
+      <w:proofErr w:type="spellStart"/>
+      <w:r>
+        <w:t>astalir</w:t>
+      </w:r>
+      <w:proofErr w:type="spellEnd"/>
+      <w:r>
+        <w:t xml:space="preserve"> and gale go look for </w:t>
+      </w:r>
+      <w:proofErr w:type="spellStart"/>
+      <w:r>
+        <w:t>gra</w:t>
+      </w:r>
+      <w:proofErr w:type="spellEnd"/>
+      <w:r>
+        <w:t xml:space="preserve"> and </w:t>
+      </w:r>
+      <w:proofErr w:type="spellStart"/>
+      <w:r>
+        <w:t>reesu</w:t>
+      </w:r>
+      <w:proofErr w:type="spellEnd"/>
+      <w:r>
+        <w:t xml:space="preserve">, but </w:t>
+      </w:r>
+      <w:proofErr w:type="spellStart"/>
+      <w:proofErr w:type="gramStart"/>
+      <w:r>
+        <w:t>cant</w:t>
+      </w:r>
+      <w:proofErr w:type="spellEnd"/>
+      <w:proofErr w:type="gramEnd"/>
+      <w:r>
+        <w:t xml:space="preserve"> find them</w:t>
+      </w:r>
+    </w:p>
+    <w:p>
+      <w:pPr>
+        <w:pStyle w:val="Heading2"/>
+      </w:pPr>
+      <w:r>
+        <w:t>Roll20 Chat</w:t>
+      </w:r>
+    </w:p>
+    <w:p>
+      <w:r>
+        <w:t>Shield G. (GM</w:t>
+      </w:r>
+      <w:proofErr w:type="gramStart"/>
+      <w:r>
+        <w:t>):=</w:t>
+      </w:r>
+      <w:proofErr w:type="gramEnd"/>
+      <w:r>
+        <w:t>== S2E6 ===</w:t>
+      </w:r>
+    </w:p>
+    <w:p>
+      <w:r>
+        <w:t>Centaurus20 (GM</w:t>
+      </w:r>
+      <w:proofErr w:type="gramStart"/>
+      <w:r>
+        <w:t>):You</w:t>
+      </w:r>
+      <w:proofErr w:type="gramEnd"/>
+      <w:r>
+        <w:t xml:space="preserve"> gain +2 to your AC against your target, and advantage on all savings throws from effects originating from your target until your next turn.</w:t>
+      </w:r>
+    </w:p>
+    <w:p>
+      <w:r>
+        <w:t xml:space="preserve">Astalir searches bodies for </w:t>
+      </w:r>
+      <w:proofErr w:type="gramStart"/>
+      <w:r>
+        <w:t>documents</w:t>
+      </w:r>
+      <w:proofErr w:type="gramEnd"/>
+    </w:p>
+    <w:p>
+      <w:r>
+        <w:t>Centaurus20 (GM</w:t>
+      </w:r>
+      <w:proofErr w:type="gramStart"/>
+      <w:r>
+        <w:t>):investigation</w:t>
+      </w:r>
+      <w:proofErr w:type="gramEnd"/>
+    </w:p>
+    <w:p>
+      <w:r>
+        <w:t xml:space="preserve">Gale wind lays down in grass to </w:t>
+      </w:r>
+      <w:proofErr w:type="gramStart"/>
+      <w:r>
+        <w:t>sunbathe</w:t>
+      </w:r>
+      <w:proofErr w:type="gramEnd"/>
+    </w:p>
+    <w:p/>
+    <w:p>
+      <w:r>
+        <w:t xml:space="preserve">Astalir lays down in shade near </w:t>
+      </w:r>
+      <w:proofErr w:type="gramStart"/>
+      <w:r>
+        <w:t>gale</w:t>
+      </w:r>
+      <w:proofErr w:type="gramEnd"/>
+    </w:p>
+    <w:p>
+      <w:proofErr w:type="spellStart"/>
+      <w:proofErr w:type="gramStart"/>
+      <w:r>
+        <w:t>Sol:https</w:t>
+      </w:r>
+      <w:proofErr w:type="spellEnd"/>
+      <w:r>
+        <w:t>://www.dandwiki.com/wiki/SRD:Sickle</w:t>
+      </w:r>
+      <w:proofErr w:type="gramEnd"/>
+    </w:p>
+    <w:p/>
+    <w:p>
+      <w:r>
+        <w:t xml:space="preserve">Gale wind yawn and </w:t>
+      </w:r>
+      <w:proofErr w:type="spellStart"/>
+      <w:r>
+        <w:t>speads</w:t>
+      </w:r>
+      <w:proofErr w:type="spellEnd"/>
+      <w:r>
+        <w:t xml:space="preserve"> out on back and </w:t>
+      </w:r>
+      <w:proofErr w:type="spellStart"/>
+      <w:r>
+        <w:t>trys</w:t>
+      </w:r>
+      <w:proofErr w:type="spellEnd"/>
+      <w:r>
+        <w:t xml:space="preserve"> to take a </w:t>
+      </w:r>
+      <w:proofErr w:type="gramStart"/>
+      <w:r>
+        <w:t>nap</w:t>
+      </w:r>
+      <w:proofErr w:type="gramEnd"/>
+    </w:p>
+    <w:p>
+      <w:r>
+        <w:t xml:space="preserve">Gale </w:t>
+      </w:r>
+      <w:proofErr w:type="spellStart"/>
+      <w:proofErr w:type="gramStart"/>
+      <w:r>
+        <w:t>wind:spreads</w:t>
+      </w:r>
+      <w:proofErr w:type="spellEnd"/>
+      <w:proofErr w:type="gramEnd"/>
+    </w:p>
+    <w:p>
+      <w:proofErr w:type="spellStart"/>
+      <w:r>
+        <w:t>Astalir:do</w:t>
+      </w:r>
+      <w:proofErr w:type="spellEnd"/>
+      <w:r>
+        <w:t xml:space="preserve"> you like </w:t>
+      </w:r>
+      <w:proofErr w:type="spellStart"/>
+      <w:r>
+        <w:t>te</w:t>
+      </w:r>
+      <w:proofErr w:type="spellEnd"/>
+      <w:r>
+        <w:t xml:space="preserve"> wind, gale?</w:t>
+      </w:r>
+    </w:p>
+    <w:p>
+      <w:r>
+        <w:t xml:space="preserve">Gale </w:t>
+      </w:r>
+      <w:proofErr w:type="spellStart"/>
+      <w:proofErr w:type="gramStart"/>
+      <w:r>
+        <w:t>wind:oooh</w:t>
+      </w:r>
+      <w:proofErr w:type="spellEnd"/>
+      <w:proofErr w:type="gramEnd"/>
+      <w:r>
+        <w:t xml:space="preserve"> za </w:t>
+      </w:r>
+      <w:proofErr w:type="spellStart"/>
+      <w:r>
+        <w:t>za</w:t>
+      </w:r>
+      <w:proofErr w:type="spellEnd"/>
+      <w:r>
+        <w:t xml:space="preserve">. wind is </w:t>
+      </w:r>
+      <w:proofErr w:type="spellStart"/>
+      <w:proofErr w:type="gramStart"/>
+      <w:r>
+        <w:t>niiice</w:t>
+      </w:r>
+      <w:proofErr w:type="spellEnd"/>
+      <w:proofErr w:type="gramEnd"/>
+    </w:p>
+    <w:p/>
+    <w:p>
+      <w:r>
+        <w:t xml:space="preserve">Gale wind says as he lifts his head to look at the </w:t>
+      </w:r>
+      <w:proofErr w:type="gramStart"/>
+      <w:r>
+        <w:t>deer</w:t>
+      </w:r>
+      <w:proofErr w:type="gramEnd"/>
+    </w:p>
+    <w:p/>
+    <w:p>
+      <w:r>
+        <w:t xml:space="preserve">Astalir </w:t>
+      </w:r>
+      <w:proofErr w:type="gramStart"/>
+      <w:r>
+        <w:t>farts</w:t>
+      </w:r>
+      <w:proofErr w:type="gramEnd"/>
+    </w:p>
+    <w:p>
+      <w:proofErr w:type="spellStart"/>
+      <w:proofErr w:type="gramStart"/>
+      <w:r>
+        <w:t>Astalir:yah</w:t>
+      </w:r>
+      <w:proofErr w:type="spellEnd"/>
+      <w:proofErr w:type="gramEnd"/>
+      <w:r>
+        <w:t xml:space="preserve"> wind is nice lol, </w:t>
+      </w:r>
+      <w:proofErr w:type="spellStart"/>
+      <w:r>
+        <w:t>esp</w:t>
+      </w:r>
+      <w:proofErr w:type="spellEnd"/>
+      <w:r>
+        <w:t xml:space="preserve"> with grass</w:t>
+      </w:r>
+    </w:p>
+    <w:p>
+      <w:r>
+        <w:t xml:space="preserve">Hey guys I'm </w:t>
+      </w:r>
+      <w:proofErr w:type="gramStart"/>
+      <w:r>
+        <w:t>gay</w:t>
+      </w:r>
+      <w:proofErr w:type="gramEnd"/>
+    </w:p>
+    <w:p>
+      <w:proofErr w:type="gramStart"/>
+      <w:r>
+        <w:t>Astalir::)</w:t>
+      </w:r>
+      <w:proofErr w:type="gramEnd"/>
+    </w:p>
+    <w:p>
+      <w:r>
+        <w:t xml:space="preserve">Reesu </w:t>
+      </w:r>
+      <w:proofErr w:type="spellStart"/>
+      <w:proofErr w:type="gramStart"/>
+      <w:r>
+        <w:t>Biru:i</w:t>
+      </w:r>
+      <w:proofErr w:type="spellEnd"/>
+      <w:proofErr w:type="gramEnd"/>
+      <w:r>
+        <w:t xml:space="preserve"> suck</w:t>
+      </w:r>
+    </w:p>
+    <w:p>
+      <w:proofErr w:type="spellStart"/>
+      <w:proofErr w:type="gramStart"/>
+      <w:r>
+        <w:t>Astalir:I</w:t>
+      </w:r>
+      <w:proofErr w:type="spellEnd"/>
+      <w:proofErr w:type="gramEnd"/>
+      <w:r>
+        <w:t xml:space="preserve"> am gay </w:t>
+      </w:r>
+      <w:proofErr w:type="spellStart"/>
+      <w:r>
+        <w:t>gay</w:t>
+      </w:r>
+      <w:proofErr w:type="spellEnd"/>
+      <w:r>
+        <w:t xml:space="preserve"> </w:t>
+      </w:r>
+      <w:proofErr w:type="spellStart"/>
+      <w:r>
+        <w:t>gay</w:t>
+      </w:r>
+      <w:proofErr w:type="spellEnd"/>
+    </w:p>
+    <w:p>
+      <w:r>
+        <w:t xml:space="preserve">Gale </w:t>
+      </w:r>
+      <w:proofErr w:type="spellStart"/>
+      <w:proofErr w:type="gramStart"/>
+      <w:r>
+        <w:t>wind:gagagagagagay</w:t>
+      </w:r>
+      <w:proofErr w:type="spellEnd"/>
+      <w:proofErr w:type="gramEnd"/>
+    </w:p>
+    <w:p>
+      <w:proofErr w:type="spellStart"/>
+      <w:proofErr w:type="gramStart"/>
+      <w:r>
+        <w:t>Astalir:I</w:t>
+      </w:r>
+      <w:proofErr w:type="spellEnd"/>
+      <w:proofErr w:type="gramEnd"/>
+      <w:r>
+        <w:t xml:space="preserve"> like long big shlongs</w:t>
+      </w:r>
+    </w:p>
+    <w:p>
+      <w:r>
+        <w:t xml:space="preserve">You can't censor the </w:t>
+      </w:r>
+      <w:proofErr w:type="gramStart"/>
+      <w:r>
+        <w:t>truth</w:t>
+      </w:r>
+      <w:proofErr w:type="gramEnd"/>
+    </w:p>
+    <w:p>
+      <w:r>
+        <w:t xml:space="preserve">Reesu </w:t>
+      </w:r>
+      <w:proofErr w:type="spellStart"/>
+      <w:proofErr w:type="gramStart"/>
+      <w:r>
+        <w:t>Biru:i</w:t>
+      </w:r>
+      <w:proofErr w:type="spellEnd"/>
+      <w:proofErr w:type="gramEnd"/>
+      <w:r>
+        <w:t xml:space="preserve"> am the worst</w:t>
+      </w:r>
+    </w:p>
+    <w:p>
+      <w:r>
+        <w:t>Meldia (GM</w:t>
+      </w:r>
+      <w:proofErr w:type="gramStart"/>
+      <w:r>
+        <w:t>):correct</w:t>
+      </w:r>
+      <w:proofErr w:type="gramEnd"/>
+    </w:p>
+    <w:p>
+      <w:proofErr w:type="spellStart"/>
+      <w:proofErr w:type="gramStart"/>
+      <w:r>
+        <w:t>Commoner:Who</w:t>
+      </w:r>
+      <w:proofErr w:type="spellEnd"/>
+      <w:proofErr w:type="gramEnd"/>
+      <w:r>
+        <w:t xml:space="preserve"> the fuck are you guys and why are you in my house</w:t>
+      </w:r>
+    </w:p>
+    <w:p>
+      <w:r>
+        <w:t xml:space="preserve">Omae </w:t>
+      </w:r>
+      <w:proofErr w:type="spellStart"/>
+      <w:r>
+        <w:t>Wa</w:t>
+      </w:r>
+      <w:proofErr w:type="spellEnd"/>
+      <w:r>
+        <w:t xml:space="preserve"> Mou </w:t>
+      </w:r>
+      <w:proofErr w:type="spellStart"/>
+      <w:r>
+        <w:t>Shindeiru</w:t>
+      </w:r>
+      <w:proofErr w:type="spellEnd"/>
+    </w:p>
+    <w:p>
+      <w:r>
+        <w:t>Centaurus20 (GM</w:t>
+      </w:r>
+      <w:proofErr w:type="gramStart"/>
+      <w:r>
+        <w:t>):terry</w:t>
+      </w:r>
+      <w:proofErr w:type="gramEnd"/>
+      <w:r>
+        <w:t xml:space="preserve"> smokes a cigar</w:t>
+      </w:r>
+    </w:p>
+    <w:p>
+      <w:proofErr w:type="spellStart"/>
+      <w:proofErr w:type="gramStart"/>
+      <w:r>
+        <w:t>Sol:shank</w:t>
+      </w:r>
+      <w:proofErr w:type="spellEnd"/>
+      <w:proofErr w:type="gramEnd"/>
+      <w:r>
+        <w:t xml:space="preserve"> just sleeps outside</w:t>
+      </w:r>
+    </w:p>
+    <w:p>
+      <w:r>
+        <w:t xml:space="preserve">Riding </w:t>
+      </w:r>
+      <w:proofErr w:type="spellStart"/>
+      <w:proofErr w:type="gramStart"/>
+      <w:r>
+        <w:t>Horse:Moo</w:t>
+      </w:r>
+      <w:proofErr w:type="spellEnd"/>
+      <w:proofErr w:type="gramEnd"/>
+    </w:p>
+    <w:p>
+      <w:r>
+        <w:t>Centaurus20 (GM</w:t>
+      </w:r>
+      <w:proofErr w:type="gramStart"/>
+      <w:r>
+        <w:t>):what</w:t>
+      </w:r>
+      <w:proofErr w:type="gramEnd"/>
+      <w:r>
+        <w:t xml:space="preserve"> do you do bob?</w:t>
+      </w:r>
+    </w:p>
+    <w:p>
+      <w:r>
+        <w:t xml:space="preserve">what you </w:t>
+      </w:r>
+      <w:proofErr w:type="gramStart"/>
+      <w:r>
+        <w:t>doing</w:t>
+      </w:r>
+      <w:proofErr w:type="gramEnd"/>
+      <w:r>
+        <w:t xml:space="preserve"> </w:t>
+      </w:r>
+      <w:proofErr w:type="spellStart"/>
+      <w:r>
+        <w:t>Astarlir</w:t>
+      </w:r>
+      <w:proofErr w:type="spellEnd"/>
+    </w:p>
+    <w:p/>
+    <w:p>
+      <w:r>
+        <w:t xml:space="preserve">Astalir waits an hour for </w:t>
+      </w:r>
+      <w:proofErr w:type="spellStart"/>
+      <w:r>
+        <w:t>gra</w:t>
+      </w:r>
+      <w:proofErr w:type="spellEnd"/>
+      <w:r>
+        <w:t xml:space="preserve"> to be done with </w:t>
+      </w:r>
+      <w:proofErr w:type="gramStart"/>
+      <w:r>
+        <w:t>convo</w:t>
+      </w:r>
+      <w:proofErr w:type="gramEnd"/>
+    </w:p>
+    <w:p/>
+    <w:p>
+      <w:r>
+        <w:t xml:space="preserve">Astalir </w:t>
+      </w:r>
+      <w:proofErr w:type="spellStart"/>
+      <w:r>
+        <w:t>afterhour</w:t>
+      </w:r>
+      <w:proofErr w:type="spellEnd"/>
+      <w:r>
+        <w:t xml:space="preserve">, </w:t>
+      </w:r>
+      <w:proofErr w:type="spellStart"/>
+      <w:r>
+        <w:t>astalir</w:t>
+      </w:r>
+      <w:proofErr w:type="spellEnd"/>
+      <w:r>
+        <w:t xml:space="preserve"> pops in through the </w:t>
+      </w:r>
+      <w:proofErr w:type="gramStart"/>
+      <w:r>
+        <w:t>window</w:t>
+      </w:r>
+      <w:proofErr w:type="gramEnd"/>
+    </w:p>
+    <w:p>
+      <w:proofErr w:type="spellStart"/>
+      <w:proofErr w:type="gramStart"/>
+      <w:r>
+        <w:t>Astalir:its</w:t>
+      </w:r>
+      <w:proofErr w:type="spellEnd"/>
+      <w:proofErr w:type="gramEnd"/>
+      <w:r>
+        <w:t xml:space="preserve"> nice and cool in here</w:t>
+      </w:r>
+    </w:p>
+    <w:p/>
+    <w:p>
+      <w:r>
+        <w:t xml:space="preserve">Astalir lays down on </w:t>
+      </w:r>
+      <w:proofErr w:type="spellStart"/>
+      <w:r>
+        <w:t>gra's</w:t>
+      </w:r>
+      <w:proofErr w:type="spellEnd"/>
+      <w:r>
+        <w:t xml:space="preserve"> bed and goes to </w:t>
+      </w:r>
+      <w:proofErr w:type="gramStart"/>
+      <w:r>
+        <w:t>sleep</w:t>
+      </w:r>
+      <w:proofErr w:type="gramEnd"/>
+    </w:p>
+    <w:p>
+      <w:r>
+        <w:t>Centaurus20 (GM</w:t>
+      </w:r>
+      <w:proofErr w:type="gramStart"/>
+      <w:r>
+        <w:t>):brb</w:t>
+      </w:r>
+      <w:proofErr w:type="gramEnd"/>
+    </w:p>
+    <w:p>
+      <w:r>
+        <w:lastRenderedPageBreak/>
+        <w:t>Silber Posten puts down a Grenade onto Shank's Lap. Then he Turns and leaves</w:t>
+      </w:r>
+    </w:p>
+    <w:p>
+      <w:r>
+        <w:t>Centaurus20 (GM</w:t>
+      </w:r>
+      <w:proofErr w:type="gramStart"/>
+      <w:r>
+        <w:t>):Don</w:t>
+      </w:r>
+      <w:proofErr w:type="gramEnd"/>
+      <w:r>
+        <w:t xml:space="preserve"> Shakes Shank</w:t>
+      </w:r>
+    </w:p>
+    <w:p>
+      <w:proofErr w:type="spellStart"/>
+      <w:proofErr w:type="gramStart"/>
+      <w:r>
+        <w:t>Sol:shank</w:t>
+      </w:r>
+      <w:proofErr w:type="spellEnd"/>
+      <w:proofErr w:type="gramEnd"/>
+      <w:r>
+        <w:t xml:space="preserve"> wakes up and finds the grenade. he looks </w:t>
+      </w:r>
+      <w:proofErr w:type="gramStart"/>
+      <w:r>
+        <w:t>worried</w:t>
+      </w:r>
+      <w:proofErr w:type="gramEnd"/>
+    </w:p>
+    <w:p>
+      <w:r>
+        <w:t>Centaurus20 (GM</w:t>
+      </w:r>
+      <w:proofErr w:type="gramStart"/>
+      <w:r>
+        <w:t>):he</w:t>
+      </w:r>
+      <w:proofErr w:type="gramEnd"/>
+      <w:r>
+        <w:t xml:space="preserve"> picks it up, what is this?</w:t>
+      </w:r>
+    </w:p>
+    <w:p>
+      <w:r>
+        <w:t>Centaurus20 (GM):do you wake up bob?</w:t>
+      </w:r>
+    </w:p>
+    <w:p/>
+    <w:p>
+      <w:r>
+        <w:t xml:space="preserve">Gale wind hugs tight onto </w:t>
+      </w:r>
+      <w:proofErr w:type="spellStart"/>
+      <w:r>
+        <w:t>astalir</w:t>
+      </w:r>
+      <w:proofErr w:type="spellEnd"/>
+      <w:r>
+        <w:t xml:space="preserve"> trying to hold his </w:t>
+      </w:r>
+      <w:proofErr w:type="gramStart"/>
+      <w:r>
+        <w:t>emotions</w:t>
+      </w:r>
+      <w:proofErr w:type="gramEnd"/>
+    </w:p>
+    <w:p>
+      <w:r>
+        <w:t xml:space="preserve">Astalir hugs him </w:t>
+      </w:r>
+      <w:proofErr w:type="gramStart"/>
+      <w:r>
+        <w:t>tightly</w:t>
+      </w:r>
+      <w:proofErr w:type="gramEnd"/>
+    </w:p>
+    <w:p/>
     <w:sectPr>
       <w:pgSz w:w="12240" w:h="15840"/>
       <w:pgMar w:top="1440" w:right="1440" w:bottom="1440" w:left="1440" w:header="720" w:footer="720" w:gutter="0"/>

</xml_diff>

<commit_message>
[MMZ] Add notes from SA E2
</commit_message>
<xml_diff>
--- a/MinotaursMaze/MinotaursMaze-Notes.docx
+++ b/MinotaursMaze/MinotaursMaze-Notes.docx
@@ -63358,15 +63358,7 @@
     </w:p>
     <w:p>
       <w:r>
-        <w:t xml:space="preserve">NOTE: My contract is accomplished. </w:t>
-      </w:r>
-      <w:proofErr w:type="gramStart"/>
-      <w:r>
-        <w:t>you</w:t>
-      </w:r>
-      <w:proofErr w:type="gramEnd"/>
-      <w:r>
-        <w:t xml:space="preserve"> are free </w:t>
+        <w:t xml:space="preserve">NOTE: My contract is accomplished. you are free </w:t>
       </w:r>
       <w:proofErr w:type="spellStart"/>
       <w:r>
@@ -64106,7 +64098,2257 @@
       </w:r>
       <w:proofErr w:type="gramEnd"/>
     </w:p>
-    <w:p/>
+    <w:p>
+      <w:r>
+        <w:br w:type="page"/>
+      </w:r>
+    </w:p>
+    <w:p>
+      <w:pPr>
+        <w:pStyle w:val="Heading1"/>
+      </w:pPr>
+      <w:r>
+        <w:lastRenderedPageBreak/>
+        <w:t>Season 2 – 6b (Sui)</w:t>
+      </w:r>
+    </w:p>
+    <w:p>
+      <w:proofErr w:type="spellStart"/>
+      <w:r>
+        <w:t>Minotaurss</w:t>
+      </w:r>
+      <w:proofErr w:type="spellEnd"/>
+      <w:r>
+        <w:t xml:space="preserve"> Maze</w:t>
+      </w:r>
+    </w:p>
+    <w:p>
+      <w:r>
+        <w:t>SA E2</w:t>
+      </w:r>
+    </w:p>
+    <w:p/>
+    <w:p/>
+    <w:p/>
+    <w:p>
+      <w:r>
+        <w:t xml:space="preserve">sui steps outside, an arrow </w:t>
+      </w:r>
+      <w:proofErr w:type="gramStart"/>
+      <w:r>
+        <w:t>flies</w:t>
+      </w:r>
+      <w:proofErr w:type="gramEnd"/>
+      <w:r>
+        <w:t xml:space="preserve"> by him</w:t>
+      </w:r>
+    </w:p>
+    <w:p/>
+    <w:p>
+      <w:r>
+        <w:t>"</w:t>
+      </w:r>
+      <w:proofErr w:type="spellStart"/>
+      <w:proofErr w:type="gramStart"/>
+      <w:r>
+        <w:t>someones</w:t>
+      </w:r>
+      <w:proofErr w:type="spellEnd"/>
+      <w:proofErr w:type="gramEnd"/>
+      <w:r>
+        <w:t xml:space="preserve"> after me"</w:t>
+      </w:r>
+    </w:p>
+    <w:p/>
+    <w:p>
+      <w:r>
+        <w:t xml:space="preserve">robin hood shows </w:t>
+      </w:r>
+      <w:proofErr w:type="gramStart"/>
+      <w:r>
+        <w:t>up</w:t>
+      </w:r>
+      <w:proofErr w:type="gramEnd"/>
+    </w:p>
+    <w:p>
+      <w:r>
+        <w:t>"</w:t>
+      </w:r>
+      <w:proofErr w:type="gramStart"/>
+      <w:r>
+        <w:t>well</w:t>
+      </w:r>
+      <w:proofErr w:type="gramEnd"/>
+      <w:r>
+        <w:t xml:space="preserve"> </w:t>
+      </w:r>
+      <w:proofErr w:type="spellStart"/>
+      <w:r>
+        <w:t>wel</w:t>
+      </w:r>
+      <w:proofErr w:type="spellEnd"/>
+      <w:r>
+        <w:t xml:space="preserve"> </w:t>
+      </w:r>
+      <w:proofErr w:type="spellStart"/>
+      <w:r>
+        <w:t>lw</w:t>
+      </w:r>
+      <w:proofErr w:type="spellEnd"/>
+      <w:r>
+        <w:t xml:space="preserve"> ell </w:t>
+      </w:r>
+      <w:proofErr w:type="spellStart"/>
+      <w:r>
+        <w:t>its</w:t>
+      </w:r>
+      <w:proofErr w:type="spellEnd"/>
+      <w:r>
+        <w:t xml:space="preserve"> that dragon born </w:t>
+      </w:r>
+      <w:proofErr w:type="spellStart"/>
+      <w:r>
+        <w:t>i</w:t>
+      </w:r>
+      <w:proofErr w:type="spellEnd"/>
+      <w:r>
+        <w:t xml:space="preserve"> fought in the forest"</w:t>
+      </w:r>
+    </w:p>
+    <w:p>
+      <w:r>
+        <w:t>sui: "</w:t>
+      </w:r>
+      <w:proofErr w:type="spellStart"/>
+      <w:r>
+        <w:t>i</w:t>
+      </w:r>
+      <w:proofErr w:type="spellEnd"/>
+      <w:r>
+        <w:t xml:space="preserve"> </w:t>
+      </w:r>
+      <w:proofErr w:type="spellStart"/>
+      <w:r>
+        <w:t>dont</w:t>
+      </w:r>
+      <w:proofErr w:type="spellEnd"/>
+      <w:r>
+        <w:t xml:space="preserve"> know what </w:t>
+      </w:r>
+      <w:proofErr w:type="spellStart"/>
+      <w:r>
+        <w:t>youre</w:t>
+      </w:r>
+      <w:proofErr w:type="spellEnd"/>
+      <w:r>
+        <w:t xml:space="preserve"> talking </w:t>
+      </w:r>
+      <w:proofErr w:type="gramStart"/>
+      <w:r>
+        <w:t>about"</w:t>
+      </w:r>
+      <w:proofErr w:type="gramEnd"/>
+    </w:p>
+    <w:p/>
+    <w:p>
+      <w:r>
+        <w:t xml:space="preserve">robin tells how he was resurrected, and came back for </w:t>
+      </w:r>
+      <w:proofErr w:type="spellStart"/>
+      <w:proofErr w:type="gramStart"/>
+      <w:r>
+        <w:t>vengenance</w:t>
+      </w:r>
+      <w:proofErr w:type="spellEnd"/>
+      <w:proofErr w:type="gramEnd"/>
+    </w:p>
+    <w:p/>
+    <w:p>
+      <w:r>
+        <w:t>250gp -&gt;</w:t>
+      </w:r>
+    </w:p>
+    <w:p/>
+    <w:p>
+      <w:r>
+        <w:t xml:space="preserve">sui says he </w:t>
+      </w:r>
+      <w:proofErr w:type="spellStart"/>
+      <w:r>
+        <w:t>oesnt</w:t>
+      </w:r>
+      <w:proofErr w:type="spellEnd"/>
+      <w:r>
+        <w:t xml:space="preserve"> have any </w:t>
+      </w:r>
+      <w:proofErr w:type="gramStart"/>
+      <w:r>
+        <w:t>money</w:t>
+      </w:r>
+      <w:proofErr w:type="gramEnd"/>
+    </w:p>
+    <w:p>
+      <w:r>
+        <w:t xml:space="preserve">robin hood says he wants to kill </w:t>
+      </w:r>
+      <w:proofErr w:type="gramStart"/>
+      <w:r>
+        <w:t>sui</w:t>
+      </w:r>
+      <w:proofErr w:type="gramEnd"/>
+    </w:p>
+    <w:p/>
+    <w:p>
+      <w:r>
+        <w:t xml:space="preserve">robin hood </w:t>
+      </w:r>
+      <w:proofErr w:type="spellStart"/>
+      <w:r>
+        <w:t>init</w:t>
+      </w:r>
+      <w:proofErr w:type="spellEnd"/>
+      <w:r>
+        <w:t>: CRIT</w:t>
+      </w:r>
+    </w:p>
+    <w:p>
+      <w:proofErr w:type="spellStart"/>
+      <w:r>
+        <w:t>leona</w:t>
+      </w:r>
+      <w:proofErr w:type="spellEnd"/>
+      <w:r>
+        <w:t xml:space="preserve"> </w:t>
+      </w:r>
+      <w:proofErr w:type="spellStart"/>
+      <w:r>
+        <w:t>init</w:t>
+      </w:r>
+      <w:proofErr w:type="spellEnd"/>
+      <w:r>
+        <w:t>: CRIT</w:t>
+      </w:r>
+    </w:p>
+    <w:p/>
+    <w:p>
+      <w:r>
+        <w:t xml:space="preserve">sui: "the </w:t>
+      </w:r>
+      <w:proofErr w:type="spellStart"/>
+      <w:r>
+        <w:t>ssins</w:t>
+      </w:r>
+      <w:proofErr w:type="spellEnd"/>
+      <w:r>
+        <w:t xml:space="preserve"> of my party and myself </w:t>
+      </w:r>
+      <w:proofErr w:type="spellStart"/>
+      <w:r>
+        <w:t>hase</w:t>
+      </w:r>
+      <w:proofErr w:type="spellEnd"/>
+      <w:r>
+        <w:t xml:space="preserve"> come back to haunt me </w:t>
+      </w:r>
+      <w:proofErr w:type="spellStart"/>
+      <w:r>
+        <w:t>hasnt</w:t>
+      </w:r>
+      <w:proofErr w:type="spellEnd"/>
+      <w:r>
+        <w:t xml:space="preserve"> </w:t>
+      </w:r>
+      <w:proofErr w:type="gramStart"/>
+      <w:r>
+        <w:t>it</w:t>
+      </w:r>
+      <w:proofErr w:type="gramEnd"/>
+      <w:r>
+        <w:t>"</w:t>
+      </w:r>
+    </w:p>
+    <w:p>
+      <w:r>
+        <w:t xml:space="preserve">sui: "how are you </w:t>
+      </w:r>
+      <w:proofErr w:type="gramStart"/>
+      <w:r>
+        <w:t>alive</w:t>
+      </w:r>
+      <w:proofErr w:type="gramEnd"/>
+      <w:r>
+        <w:t>"</w:t>
+      </w:r>
+    </w:p>
+    <w:p>
+      <w:r>
+        <w:t xml:space="preserve">rh: "a </w:t>
+      </w:r>
+      <w:proofErr w:type="spellStart"/>
+      <w:r>
+        <w:t>certai</w:t>
+      </w:r>
+      <w:proofErr w:type="spellEnd"/>
+      <w:r>
+        <w:t xml:space="preserve"> someone </w:t>
+      </w:r>
+      <w:proofErr w:type="spellStart"/>
+      <w:r>
+        <w:t>ressurected</w:t>
+      </w:r>
+      <w:proofErr w:type="spellEnd"/>
+      <w:r>
+        <w:t xml:space="preserve"> me"</w:t>
+      </w:r>
+    </w:p>
+    <w:p>
+      <w:r>
+        <w:t xml:space="preserve">sui: "who else wants me </w:t>
+      </w:r>
+      <w:proofErr w:type="gramStart"/>
+      <w:r>
+        <w:t>dead</w:t>
+      </w:r>
+      <w:proofErr w:type="gramEnd"/>
+      <w:r>
+        <w:t>"</w:t>
+      </w:r>
+    </w:p>
+    <w:p>
+      <w:r>
+        <w:t>rh: *silent*</w:t>
+      </w:r>
+    </w:p>
+    <w:p/>
+    <w:p>
+      <w:r>
+        <w:t xml:space="preserve">sui: "you realize my entire party has left the continent by </w:t>
+      </w:r>
+      <w:proofErr w:type="gramStart"/>
+      <w:r>
+        <w:t>now</w:t>
+      </w:r>
+      <w:proofErr w:type="gramEnd"/>
+      <w:r>
+        <w:t>"</w:t>
+      </w:r>
+    </w:p>
+    <w:p>
+      <w:r>
+        <w:t xml:space="preserve">rh: "your head will </w:t>
+      </w:r>
+      <w:proofErr w:type="gramStart"/>
+      <w:r>
+        <w:t>suffice</w:t>
+      </w:r>
+      <w:proofErr w:type="gramEnd"/>
+      <w:r>
+        <w:t>"</w:t>
+      </w:r>
+    </w:p>
+    <w:p>
+      <w:r>
+        <w:t>sui</w:t>
+      </w:r>
+    </w:p>
+    <w:p/>
+    <w:p>
+      <w:r>
+        <w:t>=== combat begins ===</w:t>
+      </w:r>
+    </w:p>
+    <w:p/>
+    <w:p>
+      <w:r>
+        <w:t xml:space="preserve">sui </w:t>
+      </w:r>
+      <w:proofErr w:type="spellStart"/>
+      <w:r>
+        <w:t>dragonbows</w:t>
+      </w:r>
+      <w:proofErr w:type="spellEnd"/>
+      <w:r>
+        <w:t xml:space="preserve"> RH: 21dmg</w:t>
+      </w:r>
+    </w:p>
+    <w:p>
+      <w:r>
+        <w:t xml:space="preserve">sui: "leave the bandits out of it, </w:t>
+      </w:r>
+      <w:proofErr w:type="spellStart"/>
+      <w:r>
+        <w:t>lets</w:t>
+      </w:r>
+      <w:proofErr w:type="spellEnd"/>
+      <w:r>
+        <w:t xml:space="preserve"> just have it be you and </w:t>
+      </w:r>
+      <w:proofErr w:type="gramStart"/>
+      <w:r>
+        <w:t>me</w:t>
+      </w:r>
+      <w:proofErr w:type="gramEnd"/>
+      <w:r>
+        <w:t>"</w:t>
+      </w:r>
+    </w:p>
+    <w:p>
+      <w:r>
+        <w:t xml:space="preserve">RH: "no </w:t>
+      </w:r>
+      <w:proofErr w:type="spellStart"/>
+      <w:r>
+        <w:t>i</w:t>
+      </w:r>
+      <w:proofErr w:type="spellEnd"/>
+      <w:r>
+        <w:t xml:space="preserve"> </w:t>
+      </w:r>
+      <w:proofErr w:type="spellStart"/>
+      <w:r>
+        <w:t>walys</w:t>
+      </w:r>
+      <w:proofErr w:type="spellEnd"/>
+      <w:r>
+        <w:t xml:space="preserve"> bring my men"</w:t>
+      </w:r>
+    </w:p>
+    <w:p>
+      <w:r>
+        <w:t xml:space="preserve">sui: "after my party left me, </w:t>
+      </w:r>
+      <w:proofErr w:type="spellStart"/>
+      <w:r>
+        <w:t>i</w:t>
+      </w:r>
+      <w:proofErr w:type="spellEnd"/>
+      <w:r>
+        <w:t xml:space="preserve"> seem to have gotten some of my friends back" whistles for </w:t>
+      </w:r>
+      <w:proofErr w:type="gramStart"/>
+      <w:r>
+        <w:t>kobolds</w:t>
+      </w:r>
+      <w:proofErr w:type="gramEnd"/>
+    </w:p>
+    <w:p>
+      <w:r>
+        <w:t xml:space="preserve">sui </w:t>
+      </w:r>
+      <w:proofErr w:type="gramStart"/>
+      <w:r>
+        <w:t>intimates</w:t>
+      </w:r>
+      <w:proofErr w:type="gramEnd"/>
+      <w:r>
+        <w:t xml:space="preserve"> RH's kobolds: CRIT (but </w:t>
+      </w:r>
+      <w:proofErr w:type="spellStart"/>
+      <w:r>
+        <w:t>didnt</w:t>
+      </w:r>
+      <w:proofErr w:type="spellEnd"/>
+      <w:r>
+        <w:t xml:space="preserve"> count </w:t>
+      </w:r>
+      <w:proofErr w:type="spellStart"/>
+      <w:r>
+        <w:t>bc</w:t>
+      </w:r>
+      <w:proofErr w:type="spellEnd"/>
+      <w:r>
+        <w:t xml:space="preserve"> invalid move)</w:t>
+      </w:r>
+    </w:p>
+    <w:p/>
+    <w:p/>
+    <w:p>
+      <w:r>
+        <w:t xml:space="preserve">bandits (6) surround sui: miss, 9dmg, 7dmg, miss, </w:t>
+      </w:r>
+    </w:p>
+    <w:p>
+      <w:r>
+        <w:t xml:space="preserve">bandits shoot </w:t>
+      </w:r>
+      <w:proofErr w:type="spellStart"/>
+      <w:r>
+        <w:t>leona</w:t>
+      </w:r>
+      <w:proofErr w:type="spellEnd"/>
+      <w:r>
+        <w:t xml:space="preserve">: miss, </w:t>
+      </w:r>
+    </w:p>
+    <w:p>
+      <w:r>
+        <w:t xml:space="preserve">bandits shoot sui: miss, 5dmg, </w:t>
+      </w:r>
+      <w:proofErr w:type="gramStart"/>
+      <w:r>
+        <w:t>9dmg</w:t>
+      </w:r>
+      <w:proofErr w:type="gramEnd"/>
+    </w:p>
+    <w:p/>
+    <w:p>
+      <w:proofErr w:type="spellStart"/>
+      <w:r>
+        <w:t>leona</w:t>
+      </w:r>
+      <w:proofErr w:type="spellEnd"/>
+      <w:r>
+        <w:t xml:space="preserve"> runs into the crowd, </w:t>
+      </w:r>
+      <w:proofErr w:type="gramStart"/>
+      <w:r>
+        <w:t>roars</w:t>
+      </w:r>
+      <w:proofErr w:type="gramEnd"/>
+    </w:p>
+    <w:p>
+      <w:proofErr w:type="spellStart"/>
+      <w:r>
+        <w:t>leona</w:t>
+      </w:r>
+      <w:proofErr w:type="spellEnd"/>
+      <w:r>
+        <w:t>: "join or die, bow to dragon king!"</w:t>
+      </w:r>
+    </w:p>
+    <w:p>
+      <w:proofErr w:type="spellStart"/>
+      <w:r>
+        <w:t>leona</w:t>
+      </w:r>
+      <w:proofErr w:type="spellEnd"/>
+      <w:r>
+        <w:t xml:space="preserve"> intimidates </w:t>
+      </w:r>
+      <w:proofErr w:type="gramStart"/>
+      <w:r>
+        <w:t>them</w:t>
+      </w:r>
+      <w:proofErr w:type="gramEnd"/>
+    </w:p>
+    <w:p/>
+    <w:p>
+      <w:r>
+        <w:t>rh excellent aims</w:t>
+      </w:r>
+    </w:p>
+    <w:p>
+      <w:r>
+        <w:t xml:space="preserve">rh shoots </w:t>
+      </w:r>
+      <w:proofErr w:type="spellStart"/>
+      <w:r>
+        <w:t>leona</w:t>
+      </w:r>
+      <w:proofErr w:type="spellEnd"/>
+      <w:r>
+        <w:t xml:space="preserve">: 13dmg, </w:t>
+      </w:r>
+      <w:proofErr w:type="gramStart"/>
+      <w:r>
+        <w:t>8dmg</w:t>
+      </w:r>
+      <w:proofErr w:type="gramEnd"/>
+    </w:p>
+    <w:p/>
+    <w:p>
+      <w:r>
+        <w:t xml:space="preserve">kobold1 </w:t>
+      </w:r>
+      <w:proofErr w:type="spellStart"/>
+      <w:r>
+        <w:t>rols</w:t>
+      </w:r>
+      <w:proofErr w:type="spellEnd"/>
+      <w:r>
+        <w:t xml:space="preserve"> 2 to convince kobold2, but kobold2 rolls FUM </w:t>
+      </w:r>
+      <w:proofErr w:type="spellStart"/>
+      <w:proofErr w:type="gramStart"/>
+      <w:r>
+        <w:t>xD</w:t>
+      </w:r>
+      <w:proofErr w:type="spellEnd"/>
+      <w:proofErr w:type="gramEnd"/>
+    </w:p>
+    <w:p>
+      <w:r>
+        <w:t xml:space="preserve">kobold2 </w:t>
+      </w:r>
+      <w:proofErr w:type="gramStart"/>
+      <w:r>
+        <w:t>joins</w:t>
+      </w:r>
+      <w:proofErr w:type="gramEnd"/>
+    </w:p>
+    <w:p/>
+    <w:p>
+      <w:r>
+        <w:t xml:space="preserve">kobold5 surrounds sui: </w:t>
+      </w:r>
+      <w:proofErr w:type="gramStart"/>
+      <w:r>
+        <w:t>3dmg</w:t>
+      </w:r>
+      <w:proofErr w:type="gramEnd"/>
+    </w:p>
+    <w:p>
+      <w:r>
+        <w:lastRenderedPageBreak/>
+        <w:t xml:space="preserve">kobold4 attack </w:t>
+      </w:r>
+      <w:proofErr w:type="spellStart"/>
+      <w:r>
+        <w:t>leona</w:t>
+      </w:r>
+      <w:proofErr w:type="spellEnd"/>
+      <w:r>
+        <w:t>: miss</w:t>
+      </w:r>
+    </w:p>
+    <w:p>
+      <w:r>
+        <w:t xml:space="preserve">kobold3 attack </w:t>
+      </w:r>
+      <w:proofErr w:type="spellStart"/>
+      <w:r>
+        <w:t>leona</w:t>
+      </w:r>
+      <w:proofErr w:type="spellEnd"/>
+      <w:r>
+        <w:t>: miss</w:t>
+      </w:r>
+    </w:p>
+    <w:p/>
+    <w:p>
+      <w:r>
+        <w:t xml:space="preserve">kobold2 tries to convince other kobold and bandits: </w:t>
+      </w:r>
+      <w:proofErr w:type="gramStart"/>
+      <w:r>
+        <w:t>fails</w:t>
+      </w:r>
+      <w:proofErr w:type="gramEnd"/>
+    </w:p>
+    <w:p/>
+    <w:p>
+      <w:r>
+        <w:t>&gt;&gt;&gt; ROUND 2 &gt;&gt;&gt;</w:t>
+      </w:r>
+    </w:p>
+    <w:p/>
+    <w:p>
+      <w:r>
+        <w:t>sui slams acid potion on the ground:</w:t>
+      </w:r>
+    </w:p>
+    <w:p>
+      <w:r>
+        <w:t>sui: 14hp</w:t>
+      </w:r>
+    </w:p>
+    <w:p>
+      <w:r>
+        <w:t>2 bandits: 14dmg acid</w:t>
+      </w:r>
+    </w:p>
+    <w:p>
+      <w:r>
+        <w:t>kobold5: 14dmg acid</w:t>
+      </w:r>
+    </w:p>
+    <w:p>
+      <w:r>
+        <w:t>sui breath fire bandits and kobolds: 13dmg/6dmg</w:t>
+      </w:r>
+    </w:p>
+    <w:p>
+      <w:r>
+        <w:t>kobold2: 6dmg</w:t>
+      </w:r>
+    </w:p>
+    <w:p>
+      <w:r>
+        <w:t>kobold3: 13dmg</w:t>
+      </w:r>
+    </w:p>
+    <w:p/>
+    <w:p>
+      <w:proofErr w:type="spellStart"/>
+      <w:r>
+        <w:t>sui</w:t>
+      </w:r>
+      <w:proofErr w:type="spellEnd"/>
+      <w:r>
+        <w:t xml:space="preserve"> jumps across the river</w:t>
+      </w:r>
+    </w:p>
+    <w:p/>
+    <w:p>
+      <w:r>
+        <w:t xml:space="preserve">2 bandits, kobold </w:t>
+      </w:r>
+      <w:proofErr w:type="spellStart"/>
+      <w:r>
+        <w:t>OoA</w:t>
+      </w:r>
+      <w:proofErr w:type="spellEnd"/>
+      <w:r>
+        <w:t xml:space="preserve"> sui: 4dmg, 3dmg, 6dmg</w:t>
+      </w:r>
+    </w:p>
+    <w:p/>
+    <w:p>
+      <w:r>
+        <w:t xml:space="preserve">bandit1 (friendly) persuades another bandit: </w:t>
+      </w:r>
+      <w:proofErr w:type="gramStart"/>
+      <w:r>
+        <w:t>bandit2</w:t>
+      </w:r>
+      <w:proofErr w:type="gramEnd"/>
+    </w:p>
+    <w:p>
+      <w:r>
+        <w:t xml:space="preserve">bandit2 tries </w:t>
+      </w:r>
+      <w:proofErr w:type="spellStart"/>
+      <w:r>
+        <w:t>ot</w:t>
+      </w:r>
+      <w:proofErr w:type="spellEnd"/>
+      <w:r>
+        <w:t xml:space="preserve"> persuade another bandit: </w:t>
+      </w:r>
+      <w:proofErr w:type="gramStart"/>
+      <w:r>
+        <w:t>fail</w:t>
+      </w:r>
+      <w:proofErr w:type="gramEnd"/>
+    </w:p>
+    <w:p/>
+    <w:p>
+      <w:r>
+        <w:t xml:space="preserve">bandit (1hp) attack </w:t>
+      </w:r>
+      <w:proofErr w:type="spellStart"/>
+      <w:r>
+        <w:t>leona</w:t>
+      </w:r>
+      <w:proofErr w:type="spellEnd"/>
+      <w:r>
+        <w:t>: 7dmg</w:t>
+      </w:r>
+    </w:p>
+    <w:p>
+      <w:r>
+        <w:t xml:space="preserve">bandits attack </w:t>
+      </w:r>
+      <w:proofErr w:type="spellStart"/>
+      <w:r>
+        <w:t>leona</w:t>
+      </w:r>
+      <w:proofErr w:type="spellEnd"/>
+      <w:r>
+        <w:t xml:space="preserve">: miss, </w:t>
+      </w:r>
+      <w:proofErr w:type="gramStart"/>
+      <w:r>
+        <w:t>miss</w:t>
+      </w:r>
+      <w:proofErr w:type="gramEnd"/>
+    </w:p>
+    <w:p/>
+    <w:p>
+      <w:r>
+        <w:t xml:space="preserve">bandit (half health) continues chasing sui across the river: </w:t>
+      </w:r>
+      <w:proofErr w:type="gramStart"/>
+      <w:r>
+        <w:t>7dmg</w:t>
+      </w:r>
+      <w:proofErr w:type="gramEnd"/>
+    </w:p>
+    <w:p/>
+    <w:p>
+      <w:proofErr w:type="spellStart"/>
+      <w:r>
+        <w:t>leona</w:t>
+      </w:r>
+      <w:proofErr w:type="spellEnd"/>
+      <w:r>
+        <w:t xml:space="preserve"> second winds</w:t>
+      </w:r>
+    </w:p>
+    <w:p>
+      <w:proofErr w:type="spellStart"/>
+      <w:r>
+        <w:t>leona</w:t>
+      </w:r>
+      <w:proofErr w:type="spellEnd"/>
+      <w:r>
+        <w:t xml:space="preserve"> </w:t>
+      </w:r>
+      <w:proofErr w:type="spellStart"/>
+      <w:r>
+        <w:t>greataxe</w:t>
+      </w:r>
+      <w:proofErr w:type="spellEnd"/>
+      <w:r>
+        <w:t xml:space="preserve"> bandit (1hp): 11dmg</w:t>
+      </w:r>
+    </w:p>
+    <w:p>
+      <w:proofErr w:type="spellStart"/>
+      <w:r>
+        <w:lastRenderedPageBreak/>
+        <w:t>leona</w:t>
+      </w:r>
+      <w:proofErr w:type="spellEnd"/>
+      <w:r>
+        <w:t xml:space="preserve"> attack: FUM</w:t>
+      </w:r>
+    </w:p>
+    <w:p/>
+    <w:p>
+      <w:r>
+        <w:t xml:space="preserve">2 bandits and kobold are afraid and run away, fell into river, and they get carried </w:t>
+      </w:r>
+      <w:proofErr w:type="gramStart"/>
+      <w:r>
+        <w:t>away</w:t>
+      </w:r>
+      <w:proofErr w:type="gramEnd"/>
+    </w:p>
+    <w:p/>
+    <w:p>
+      <w:r>
+        <w:t>RH sharpshooter</w:t>
+      </w:r>
+    </w:p>
+    <w:p>
+      <w:r>
+        <w:t xml:space="preserve">RH shoot </w:t>
+      </w:r>
+      <w:proofErr w:type="spellStart"/>
+      <w:r>
+        <w:t>leona</w:t>
+      </w:r>
+      <w:proofErr w:type="spellEnd"/>
+      <w:r>
+        <w:t>: 15dmg</w:t>
+      </w:r>
+    </w:p>
+    <w:p>
+      <w:r>
+        <w:t xml:space="preserve">RH shoot </w:t>
+      </w:r>
+      <w:proofErr w:type="spellStart"/>
+      <w:r>
+        <w:t>leona</w:t>
+      </w:r>
+      <w:proofErr w:type="spellEnd"/>
+      <w:r>
+        <w:t>: miss</w:t>
+      </w:r>
+    </w:p>
+    <w:p/>
+    <w:p>
+      <w:r>
+        <w:t xml:space="preserve">kobold1 persuades kobold3: </w:t>
+      </w:r>
+      <w:proofErr w:type="gramStart"/>
+      <w:r>
+        <w:t>succeed</w:t>
+      </w:r>
+      <w:proofErr w:type="gramEnd"/>
+    </w:p>
+    <w:p>
+      <w:r>
+        <w:t xml:space="preserve">kobold3 persuade kobold4: </w:t>
+      </w:r>
+      <w:proofErr w:type="gramStart"/>
+      <w:r>
+        <w:t>succeed</w:t>
+      </w:r>
+      <w:proofErr w:type="gramEnd"/>
+    </w:p>
+    <w:p>
+      <w:r>
+        <w:t>(kobold4 wis save: FUM)</w:t>
+      </w:r>
+    </w:p>
+    <w:p/>
+    <w:p>
+      <w:proofErr w:type="spellStart"/>
+      <w:r>
+        <w:t>leona</w:t>
+      </w:r>
+      <w:proofErr w:type="spellEnd"/>
+      <w:r>
+        <w:t>: "</w:t>
+      </w:r>
+      <w:proofErr w:type="spellStart"/>
+      <w:r>
+        <w:t>its</w:t>
+      </w:r>
+      <w:proofErr w:type="spellEnd"/>
+      <w:r>
+        <w:t xml:space="preserve"> over RH! surrender now!"</w:t>
+      </w:r>
+    </w:p>
+    <w:p/>
+    <w:p>
+      <w:r>
+        <w:t>&gt;&gt;&gt; ROUND 3 &gt;&gt;&gt;</w:t>
+      </w:r>
+    </w:p>
+    <w:p/>
+    <w:p>
+      <w:r>
+        <w:t>sui runs away</w:t>
+      </w:r>
+    </w:p>
+    <w:p>
+      <w:r>
+        <w:t xml:space="preserve">bandit </w:t>
+      </w:r>
+      <w:proofErr w:type="spellStart"/>
+      <w:r>
+        <w:t>OoA</w:t>
+      </w:r>
+      <w:proofErr w:type="spellEnd"/>
+      <w:r>
+        <w:t xml:space="preserve"> sui: 9dmg</w:t>
+      </w:r>
+    </w:p>
+    <w:p/>
+    <w:p>
+      <w:r>
+        <w:t>sui dragon bows bandit: CRIT: kills bandit (headshot)</w:t>
+      </w:r>
+    </w:p>
+    <w:p>
+      <w:r>
+        <w:t>sui shoots RH: miss</w:t>
+      </w:r>
+    </w:p>
+    <w:p/>
+    <w:p>
+      <w:r>
+        <w:t xml:space="preserve">bandit1 shoots RH: </w:t>
+      </w:r>
+      <w:proofErr w:type="gramStart"/>
+      <w:r>
+        <w:t>7dmg</w:t>
+      </w:r>
+      <w:proofErr w:type="gramEnd"/>
+    </w:p>
+    <w:p>
+      <w:r>
+        <w:t>RH: "</w:t>
+      </w:r>
+      <w:proofErr w:type="spellStart"/>
+      <w:r>
+        <w:t>im</w:t>
+      </w:r>
+      <w:proofErr w:type="spellEnd"/>
+      <w:r>
+        <w:t xml:space="preserve"> not the </w:t>
+      </w:r>
+      <w:proofErr w:type="spellStart"/>
+      <w:r>
+        <w:t>enmy</w:t>
+      </w:r>
+      <w:proofErr w:type="spellEnd"/>
+      <w:r>
+        <w:t xml:space="preserve">! those </w:t>
+      </w:r>
+      <w:proofErr w:type="spellStart"/>
+      <w:r>
+        <w:t>gusy</w:t>
+      </w:r>
+      <w:proofErr w:type="spellEnd"/>
+      <w:r>
+        <w:t xml:space="preserve"> are! go after them!"</w:t>
+      </w:r>
+    </w:p>
+    <w:p>
+      <w:r>
+        <w:t xml:space="preserve">bandit2 shoots RH: </w:t>
+      </w:r>
+      <w:proofErr w:type="gramStart"/>
+      <w:r>
+        <w:t>9dmg</w:t>
+      </w:r>
+      <w:proofErr w:type="gramEnd"/>
+    </w:p>
+    <w:p/>
+    <w:p>
+      <w:proofErr w:type="spellStart"/>
+      <w:r>
+        <w:t>leona</w:t>
+      </w:r>
+      <w:proofErr w:type="spellEnd"/>
+      <w:r>
+        <w:t xml:space="preserve"> tries to tell RH to </w:t>
+      </w:r>
+      <w:proofErr w:type="gramStart"/>
+      <w:r>
+        <w:t>leave:</w:t>
+      </w:r>
+      <w:proofErr w:type="gramEnd"/>
+      <w:r>
+        <w:t xml:space="preserve"> intimidation: fail</w:t>
+      </w:r>
+    </w:p>
+    <w:p/>
+    <w:p>
+      <w:r>
+        <w:t xml:space="preserve">RH bonus action </w:t>
+      </w:r>
+      <w:proofErr w:type="gramStart"/>
+      <w:r>
+        <w:t>disengages</w:t>
+      </w:r>
+      <w:proofErr w:type="gramEnd"/>
+    </w:p>
+    <w:p>
+      <w:r>
+        <w:lastRenderedPageBreak/>
+        <w:t xml:space="preserve">RH shoots </w:t>
+      </w:r>
+      <w:proofErr w:type="spellStart"/>
+      <w:r>
+        <w:t>leona</w:t>
+      </w:r>
+      <w:proofErr w:type="spellEnd"/>
+      <w:r>
+        <w:t>: 7dmg</w:t>
+      </w:r>
+    </w:p>
+    <w:p>
+      <w:r>
+        <w:t>RH shoots sui: 7dmg</w:t>
+      </w:r>
+    </w:p>
+    <w:p/>
+    <w:p>
+      <w:r>
+        <w:t xml:space="preserve">new kobold rush RH: miss, miss, miss, </w:t>
+      </w:r>
+      <w:proofErr w:type="gramStart"/>
+      <w:r>
+        <w:t>5dmg</w:t>
+      </w:r>
+      <w:proofErr w:type="gramEnd"/>
+    </w:p>
+    <w:p/>
+    <w:p>
+      <w:proofErr w:type="spellStart"/>
+      <w:r>
+        <w:t>sylla</w:t>
+      </w:r>
+      <w:proofErr w:type="spellEnd"/>
+      <w:r>
+        <w:t xml:space="preserve"> hit rh: </w:t>
+      </w:r>
+      <w:proofErr w:type="gramStart"/>
+      <w:r>
+        <w:t>4dmg</w:t>
+      </w:r>
+      <w:proofErr w:type="gramEnd"/>
+    </w:p>
+    <w:p/>
+    <w:p>
+      <w:proofErr w:type="spellStart"/>
+      <w:r>
+        <w:t>koolds</w:t>
+      </w:r>
+      <w:proofErr w:type="spellEnd"/>
+      <w:r>
+        <w:t xml:space="preserve"> rush RH: mis, miss, </w:t>
+      </w:r>
+      <w:proofErr w:type="gramStart"/>
+      <w:r>
+        <w:t>miss</w:t>
+      </w:r>
+      <w:proofErr w:type="gramEnd"/>
+    </w:p>
+    <w:p/>
+    <w:p>
+      <w:proofErr w:type="spellStart"/>
+      <w:r>
+        <w:t>kobkold</w:t>
+      </w:r>
+      <w:proofErr w:type="spellEnd"/>
+      <w:r>
+        <w:t xml:space="preserve"> shoot (sling) RH: CRIT: 5dmg, 3dmg (dagger), miss, </w:t>
+      </w:r>
+      <w:proofErr w:type="gramStart"/>
+      <w:r>
+        <w:t>miss</w:t>
+      </w:r>
+      <w:proofErr w:type="gramEnd"/>
+    </w:p>
+    <w:p/>
+    <w:p>
+      <w:r>
+        <w:t>&gt;&gt;&gt; ROUND 4 &gt;&gt;&gt;</w:t>
+      </w:r>
+    </w:p>
+    <w:p/>
+    <w:p>
+      <w:r>
+        <w:t xml:space="preserve">sui </w:t>
+      </w:r>
+      <w:proofErr w:type="spellStart"/>
+      <w:r>
+        <w:t>stealths</w:t>
+      </w:r>
+      <w:proofErr w:type="spellEnd"/>
+      <w:r>
+        <w:t xml:space="preserve">, hides from </w:t>
+      </w:r>
+      <w:proofErr w:type="gramStart"/>
+      <w:r>
+        <w:t>RH</w:t>
+      </w:r>
+      <w:proofErr w:type="gramEnd"/>
+    </w:p>
+    <w:p/>
+    <w:p>
+      <w:r>
+        <w:t xml:space="preserve">2 traitor bandits just sit </w:t>
+      </w:r>
+      <w:proofErr w:type="gramStart"/>
+      <w:r>
+        <w:t>there</w:t>
+      </w:r>
+      <w:proofErr w:type="gramEnd"/>
+    </w:p>
+    <w:p/>
+    <w:p>
+      <w:proofErr w:type="spellStart"/>
+      <w:r>
+        <w:t>leona</w:t>
+      </w:r>
+      <w:proofErr w:type="spellEnd"/>
+      <w:r>
+        <w:t xml:space="preserve"> retreats to behind tree, but RH sees </w:t>
+      </w:r>
+      <w:proofErr w:type="gramStart"/>
+      <w:r>
+        <w:t>her</w:t>
+      </w:r>
+      <w:proofErr w:type="gramEnd"/>
+    </w:p>
+    <w:p/>
+    <w:p>
+      <w:r>
+        <w:t xml:space="preserve">RH bonus action </w:t>
+      </w:r>
+      <w:proofErr w:type="spellStart"/>
+      <w:r>
+        <w:t>disengagges</w:t>
+      </w:r>
+      <w:proofErr w:type="spellEnd"/>
+      <w:r>
+        <w:t>,</w:t>
+      </w:r>
+    </w:p>
+    <w:p>
+      <w:r>
+        <w:t>RH superb aim</w:t>
+      </w:r>
+    </w:p>
+    <w:p>
+      <w:r>
+        <w:t xml:space="preserve">RH shoot </w:t>
+      </w:r>
+      <w:proofErr w:type="spellStart"/>
+      <w:r>
+        <w:t>leona</w:t>
+      </w:r>
+      <w:proofErr w:type="spellEnd"/>
+      <w:r>
+        <w:t>: miss, 6dmg</w:t>
+      </w:r>
+    </w:p>
+    <w:p/>
+    <w:p>
+      <w:proofErr w:type="spellStart"/>
+      <w:r>
+        <w:t>kokobolds</w:t>
+      </w:r>
+      <w:proofErr w:type="spellEnd"/>
+      <w:r>
+        <w:t xml:space="preserve"> surround RH: 4dmg, 4dmg, 3dmg, miss </w:t>
+      </w:r>
+      <w:proofErr w:type="gramStart"/>
+      <w:r>
+        <w:t>x3</w:t>
+      </w:r>
+      <w:proofErr w:type="gramEnd"/>
+    </w:p>
+    <w:p>
+      <w:r>
+        <w:t xml:space="preserve">kobolds sling RH: 3dmg, 4dmg, 5dmg, miss </w:t>
+      </w:r>
+      <w:proofErr w:type="gramStart"/>
+      <w:r>
+        <w:t>x3</w:t>
+      </w:r>
+      <w:proofErr w:type="gramEnd"/>
+    </w:p>
+    <w:p/>
+    <w:p>
+      <w:r>
+        <w:t>&gt;&gt;&gt; ROUND 5 &gt;&gt;&gt;</w:t>
+      </w:r>
+    </w:p>
+    <w:p/>
+    <w:p>
+      <w:r>
+        <w:t>sui acid potions himself: 43hp</w:t>
+      </w:r>
+    </w:p>
+    <w:p>
+      <w:r>
+        <w:lastRenderedPageBreak/>
+        <w:t>sui shoots RH: 13dmg</w:t>
+      </w:r>
+    </w:p>
+    <w:p/>
+    <w:p>
+      <w:proofErr w:type="spellStart"/>
+      <w:r>
+        <w:t>leona</w:t>
+      </w:r>
+      <w:proofErr w:type="spellEnd"/>
+      <w:r>
+        <w:t xml:space="preserve"> retreats and goes back inside the </w:t>
+      </w:r>
+      <w:proofErr w:type="gramStart"/>
+      <w:r>
+        <w:t>cave</w:t>
+      </w:r>
+      <w:proofErr w:type="gramEnd"/>
+    </w:p>
+    <w:p/>
+    <w:p>
+      <w:r>
+        <w:t xml:space="preserve">RH bonus action </w:t>
+      </w:r>
+      <w:proofErr w:type="gramStart"/>
+      <w:r>
+        <w:t>disengages</w:t>
+      </w:r>
+      <w:proofErr w:type="gramEnd"/>
+    </w:p>
+    <w:p>
+      <w:r>
+        <w:t>RH shoots kobold: 12dmg</w:t>
+      </w:r>
+    </w:p>
+    <w:p/>
+    <w:p>
+      <w:r>
+        <w:t xml:space="preserve">wounded </w:t>
+      </w:r>
+      <w:proofErr w:type="spellStart"/>
+      <w:r>
+        <w:t>kobkold</w:t>
+      </w:r>
+      <w:proofErr w:type="spellEnd"/>
+      <w:r>
+        <w:t xml:space="preserve"> retreats</w:t>
+      </w:r>
+    </w:p>
+    <w:p/>
+    <w:p>
+      <w:r>
+        <w:t xml:space="preserve">kobolds surround RH: CRIT: 6dmg, 3dmg, 6dmg, 3dmg, miss, </w:t>
+      </w:r>
+      <w:proofErr w:type="gramStart"/>
+      <w:r>
+        <w:t>miss</w:t>
+      </w:r>
+      <w:proofErr w:type="gramEnd"/>
+    </w:p>
+    <w:p/>
+    <w:p>
+      <w:r>
+        <w:t xml:space="preserve">kobolds sling RH: miss </w:t>
+      </w:r>
+      <w:proofErr w:type="gramStart"/>
+      <w:r>
+        <w:t>x5</w:t>
+      </w:r>
+      <w:proofErr w:type="gramEnd"/>
+    </w:p>
+    <w:p/>
+    <w:p>
+      <w:r>
+        <w:t>&gt;&gt;&gt; ROUND 6 &gt;&gt;&gt;</w:t>
+      </w:r>
+    </w:p>
+    <w:p/>
+    <w:p>
+      <w:r>
+        <w:t>sui shoots RH: 16dmg, 22dmg</w:t>
+      </w:r>
+    </w:p>
+    <w:p/>
+    <w:p>
+      <w:r>
+        <w:t xml:space="preserve">RH bonus action disengage, cross </w:t>
+      </w:r>
+      <w:proofErr w:type="gramStart"/>
+      <w:r>
+        <w:t>river</w:t>
+      </w:r>
+      <w:proofErr w:type="gramEnd"/>
+    </w:p>
+    <w:p>
+      <w:r>
+        <w:t xml:space="preserve">RH shoot sui: 8dmg, </w:t>
+      </w:r>
+      <w:proofErr w:type="gramStart"/>
+      <w:r>
+        <w:t>miss</w:t>
+      </w:r>
+      <w:proofErr w:type="gramEnd"/>
+    </w:p>
+    <w:p/>
+    <w:p>
+      <w:r>
+        <w:t xml:space="preserve">kobold shoot RH: 6dmg, 4dmg, 6dmg, miss </w:t>
+      </w:r>
+      <w:proofErr w:type="gramStart"/>
+      <w:r>
+        <w:t>x8</w:t>
+      </w:r>
+      <w:proofErr w:type="gramEnd"/>
+    </w:p>
+    <w:p/>
+    <w:p>
+      <w:r>
+        <w:t>&gt;&gt;&gt; ROUND 7 &gt;&gt;&gt;</w:t>
+      </w:r>
+    </w:p>
+    <w:p/>
+    <w:p/>
+    <w:p>
+      <w:r>
+        <w:t>sui flies over river</w:t>
+      </w:r>
+    </w:p>
+    <w:p/>
+    <w:p>
+      <w:r>
+        <w:t xml:space="preserve">RH shoots sui: CRIT: 18dmg, </w:t>
+      </w:r>
+      <w:proofErr w:type="gramStart"/>
+      <w:r>
+        <w:t>miss</w:t>
+      </w:r>
+      <w:proofErr w:type="gramEnd"/>
+    </w:p>
+    <w:p/>
+    <w:p>
+      <w:proofErr w:type="spellStart"/>
+      <w:r>
+        <w:lastRenderedPageBreak/>
+        <w:t>kobkolds</w:t>
+      </w:r>
+      <w:proofErr w:type="spellEnd"/>
+      <w:r>
+        <w:t xml:space="preserve"> sling RH: 3dmg, 5dmg, CRIT: 8dmg + 6dmg (ricochet), 6dmg, 4dmg, 3dmg, CRIT: 7dmg</w:t>
+      </w:r>
+    </w:p>
+    <w:p/>
+    <w:p>
+      <w:r>
+        <w:t>&gt;&gt;&gt; ROUND 8 &gt;&gt;&gt;</w:t>
+      </w:r>
+    </w:p>
+    <w:p/>
+    <w:p>
+      <w:r>
+        <w:t>sui sharpshooters</w:t>
+      </w:r>
+    </w:p>
+    <w:p>
+      <w:r>
+        <w:t xml:space="preserve">sui shoots RH: miss, </w:t>
+      </w:r>
+      <w:proofErr w:type="gramStart"/>
+      <w:r>
+        <w:t>miss</w:t>
+      </w:r>
+      <w:proofErr w:type="gramEnd"/>
+    </w:p>
+    <w:p/>
+    <w:p>
+      <w:r>
+        <w:t xml:space="preserve">RH </w:t>
+      </w:r>
+      <w:proofErr w:type="spellStart"/>
+      <w:r>
+        <w:t>exceellent</w:t>
+      </w:r>
+      <w:proofErr w:type="spellEnd"/>
+      <w:r>
+        <w:t xml:space="preserve"> </w:t>
+      </w:r>
+      <w:proofErr w:type="gramStart"/>
+      <w:r>
+        <w:t>aims</w:t>
+      </w:r>
+      <w:proofErr w:type="gramEnd"/>
+    </w:p>
+    <w:p>
+      <w:r>
+        <w:t>RH shoots kobold: 13dmg</w:t>
+      </w:r>
+    </w:p>
+    <w:p>
+      <w:r>
+        <w:t>RH retreats</w:t>
+      </w:r>
+    </w:p>
+    <w:p/>
+    <w:p>
+      <w:proofErr w:type="spellStart"/>
+      <w:r>
+        <w:t>sylla</w:t>
+      </w:r>
+      <w:proofErr w:type="spellEnd"/>
+      <w:r>
+        <w:t xml:space="preserve"> grabs </w:t>
+      </w:r>
+      <w:proofErr w:type="spellStart"/>
+      <w:r>
+        <w:t>sui's</w:t>
+      </w:r>
+      <w:proofErr w:type="spellEnd"/>
+      <w:r>
+        <w:t xml:space="preserve"> </w:t>
+      </w:r>
+      <w:proofErr w:type="gramStart"/>
+      <w:r>
+        <w:t>hand</w:t>
+      </w:r>
+      <w:proofErr w:type="gramEnd"/>
+    </w:p>
+    <w:p/>
+    <w:p>
+      <w:r>
+        <w:t xml:space="preserve">kobold shoot RH: 6dmg, miss </w:t>
+      </w:r>
+      <w:proofErr w:type="gramStart"/>
+      <w:r>
+        <w:t>x9</w:t>
+      </w:r>
+      <w:proofErr w:type="gramEnd"/>
+    </w:p>
+    <w:p/>
+    <w:p/>
+    <w:p>
+      <w:r>
+        <w:t>&gt;&gt;&gt; ROUND 9 &gt;&gt;&gt;</w:t>
+      </w:r>
+    </w:p>
+    <w:p/>
+    <w:p>
+      <w:r>
+        <w:t xml:space="preserve">sui flies </w:t>
+      </w:r>
+      <w:proofErr w:type="spellStart"/>
+      <w:r>
+        <w:t>sylla</w:t>
+      </w:r>
+      <w:proofErr w:type="spellEnd"/>
+      <w:r>
+        <w:t xml:space="preserve"> over the river, comes back to </w:t>
+      </w:r>
+    </w:p>
+    <w:p>
+      <w:proofErr w:type="spellStart"/>
+      <w:r>
+        <w:t>sylla</w:t>
+      </w:r>
+      <w:proofErr w:type="spellEnd"/>
+      <w:r>
+        <w:t xml:space="preserve"> shoots RH: </w:t>
+      </w:r>
+      <w:proofErr w:type="gramStart"/>
+      <w:r>
+        <w:t>4dmg</w:t>
+      </w:r>
+      <w:proofErr w:type="gramEnd"/>
+    </w:p>
+    <w:p/>
+    <w:p>
+      <w:r>
+        <w:t xml:space="preserve">RH shoots wounded kobold: 8dmg, kills </w:t>
+      </w:r>
+      <w:proofErr w:type="gramStart"/>
+      <w:r>
+        <w:t>it</w:t>
+      </w:r>
+      <w:proofErr w:type="gramEnd"/>
+    </w:p>
+    <w:p/>
+    <w:p>
+      <w:proofErr w:type="spellStart"/>
+      <w:r>
+        <w:t>sylla</w:t>
+      </w:r>
+      <w:proofErr w:type="spellEnd"/>
+      <w:r>
+        <w:t xml:space="preserve"> daggers RH: 6dmg, </w:t>
+      </w:r>
+      <w:proofErr w:type="gramStart"/>
+      <w:r>
+        <w:t>miss</w:t>
+      </w:r>
+      <w:proofErr w:type="gramEnd"/>
+    </w:p>
+    <w:p/>
+    <w:p>
+      <w:r>
+        <w:t xml:space="preserve">kobolds sling RH: 5mg, 3dmg, 3dmg, 6dmg, miss </w:t>
+      </w:r>
+      <w:proofErr w:type="gramStart"/>
+      <w:r>
+        <w:t>x6</w:t>
+      </w:r>
+      <w:proofErr w:type="gramEnd"/>
+    </w:p>
+    <w:p/>
+    <w:p>
+      <w:r>
+        <w:t>&gt;&gt;&gt; ROUND 10 &gt;&gt;&gt;</w:t>
+      </w:r>
+    </w:p>
+    <w:p/>
+    <w:p>
+      <w:r>
+        <w:lastRenderedPageBreak/>
+        <w:t xml:space="preserve">sui flies another </w:t>
+      </w:r>
+      <w:proofErr w:type="spellStart"/>
+      <w:r>
+        <w:t>kboold</w:t>
+      </w:r>
+      <w:proofErr w:type="spellEnd"/>
+      <w:r>
+        <w:t xml:space="preserve"> over river</w:t>
+      </w:r>
+    </w:p>
+    <w:p/>
+    <w:p>
+      <w:r>
+        <w:t>RH hits kobold near him: 14dmg</w:t>
+      </w:r>
+    </w:p>
+    <w:p>
+      <w:r>
+        <w:t xml:space="preserve">RH bonus action </w:t>
+      </w:r>
+      <w:proofErr w:type="gramStart"/>
+      <w:r>
+        <w:t>disengage</w:t>
+      </w:r>
+      <w:proofErr w:type="gramEnd"/>
+    </w:p>
+    <w:p/>
+    <w:p>
+      <w:proofErr w:type="spellStart"/>
+      <w:r>
+        <w:t>sylla</w:t>
+      </w:r>
+      <w:proofErr w:type="spellEnd"/>
+      <w:r>
+        <w:t xml:space="preserve"> and wounded kobold surround </w:t>
+      </w:r>
+      <w:proofErr w:type="gramStart"/>
+      <w:r>
+        <w:t>RH</w:t>
+      </w:r>
+      <w:proofErr w:type="gramEnd"/>
+    </w:p>
+    <w:p/>
+    <w:p>
+      <w:r>
+        <w:t xml:space="preserve">sui shoots RH: miss, 16dmg, kills </w:t>
+      </w:r>
+      <w:proofErr w:type="gramStart"/>
+      <w:r>
+        <w:t>him</w:t>
+      </w:r>
+      <w:proofErr w:type="gramEnd"/>
+    </w:p>
+    <w:p>
+      <w:r>
+        <w:t>"</w:t>
+      </w:r>
+      <w:proofErr w:type="spellStart"/>
+      <w:proofErr w:type="gramStart"/>
+      <w:r>
+        <w:t>youve</w:t>
+      </w:r>
+      <w:proofErr w:type="spellEnd"/>
+      <w:proofErr w:type="gramEnd"/>
+      <w:r>
+        <w:t xml:space="preserve"> served your purpose of being an annoyance to me"</w:t>
+      </w:r>
+    </w:p>
+    <w:p>
+      <w:r>
+        <w:t xml:space="preserve">sui headshots him, </w:t>
+      </w:r>
+      <w:proofErr w:type="spellStart"/>
+      <w:r>
+        <w:t>straigt</w:t>
+      </w:r>
+      <w:proofErr w:type="spellEnd"/>
+      <w:r>
+        <w:t xml:space="preserve"> through, sticks in tree behind </w:t>
+      </w:r>
+      <w:proofErr w:type="gramStart"/>
+      <w:r>
+        <w:t>him</w:t>
+      </w:r>
+      <w:proofErr w:type="gramEnd"/>
+    </w:p>
+    <w:p/>
+    <w:p/>
+    <w:p>
+      <w:r>
+        <w:t>=== combat ends ===</w:t>
+      </w:r>
+    </w:p>
+    <w:p/>
+    <w:p>
+      <w:r>
+        <w:t>army: +3 kobolds, +2 bandits</w:t>
+      </w:r>
+    </w:p>
+    <w:p/>
+    <w:p/>
+    <w:p/>
+    <w:p>
+      <w:r>
+        <w:t>(this is before main party meets terry)</w:t>
+      </w:r>
+    </w:p>
+    <w:p>
+      <w:r>
+        <w:t xml:space="preserve">terry shows up for some </w:t>
+      </w:r>
+      <w:proofErr w:type="gramStart"/>
+      <w:r>
+        <w:t>reason,,</w:t>
+      </w:r>
+      <w:proofErr w:type="gramEnd"/>
+      <w:r>
+        <w:t xml:space="preserve"> congrats sui on victory</w:t>
+      </w:r>
+    </w:p>
+    <w:p>
+      <w:r>
+        <w:t xml:space="preserve">terry tries shaking hands, sui bows </w:t>
+      </w:r>
+      <w:proofErr w:type="gramStart"/>
+      <w:r>
+        <w:t>instead</w:t>
+      </w:r>
+      <w:proofErr w:type="gramEnd"/>
+    </w:p>
+    <w:p>
+      <w:r>
+        <w:t>terry comments on kobold army</w:t>
+      </w:r>
+    </w:p>
+    <w:p>
+      <w:r>
+        <w:t xml:space="preserve">terry invites him to terry </w:t>
+      </w:r>
+      <w:proofErr w:type="gramStart"/>
+      <w:r>
+        <w:t>town</w:t>
+      </w:r>
+      <w:proofErr w:type="gramEnd"/>
+    </w:p>
+    <w:p/>
+    <w:p>
+      <w:r>
+        <w:t xml:space="preserve">sui: "if you see my party, please kill them for </w:t>
+      </w:r>
+      <w:proofErr w:type="gramStart"/>
+      <w:r>
+        <w:t>me</w:t>
+      </w:r>
+      <w:proofErr w:type="gramEnd"/>
+      <w:r>
+        <w:t>"</w:t>
+      </w:r>
+    </w:p>
+    <w:p>
+      <w:r>
+        <w:t xml:space="preserve">sui gives him </w:t>
+      </w:r>
+      <w:proofErr w:type="gramStart"/>
+      <w:r>
+        <w:t>descriptions</w:t>
+      </w:r>
+      <w:proofErr w:type="gramEnd"/>
+    </w:p>
+    <w:p>
+      <w:r>
+        <w:t xml:space="preserve">terry says he'll </w:t>
+      </w:r>
+      <w:proofErr w:type="gramStart"/>
+      <w:r>
+        <w:t>oblige</w:t>
+      </w:r>
+      <w:proofErr w:type="gramEnd"/>
+    </w:p>
+    <w:p>
+      <w:r>
+        <w:t xml:space="preserve">terry says kobolds are </w:t>
+      </w:r>
+      <w:proofErr w:type="gramStart"/>
+      <w:r>
+        <w:t>stupid</w:t>
+      </w:r>
+      <w:proofErr w:type="gramEnd"/>
+    </w:p>
+    <w:p/>
+    <w:p>
+      <w:r>
+        <w:lastRenderedPageBreak/>
+        <w:t xml:space="preserve">terry </w:t>
+      </w:r>
+      <w:proofErr w:type="spellStart"/>
+      <w:r>
+        <w:t>poofed</w:t>
+      </w:r>
+      <w:proofErr w:type="spellEnd"/>
+      <w:r>
+        <w:t xml:space="preserve"> away</w:t>
+      </w:r>
+    </w:p>
+    <w:p/>
+    <w:p/>
+    <w:p>
+      <w:r>
+        <w:t>sui searches RH: 5 copper, 300 gold, uncommon +1 longbow, studded leather armor</w:t>
+      </w:r>
+    </w:p>
+    <w:p/>
+    <w:p>
+      <w:r>
+        <w:t>sui puts on studded leather armor</w:t>
+      </w:r>
+    </w:p>
+    <w:p/>
+    <w:p>
+      <w:r>
+        <w:t xml:space="preserve">sui calls don, tries to sell him longbow and leather </w:t>
+      </w:r>
+      <w:proofErr w:type="gramStart"/>
+      <w:r>
+        <w:t>armor</w:t>
+      </w:r>
+      <w:proofErr w:type="gramEnd"/>
+    </w:p>
+    <w:p/>
+    <w:p>
+      <w:r>
+        <w:t xml:space="preserve">don congrats sui for killing </w:t>
+      </w:r>
+      <w:proofErr w:type="gramStart"/>
+      <w:r>
+        <w:t>RH</w:t>
+      </w:r>
+      <w:proofErr w:type="gramEnd"/>
+    </w:p>
+    <w:p/>
+    <w:p>
+      <w:r>
+        <w:t>sui purchases acid potions, 500gp worth</w:t>
+      </w:r>
+    </w:p>
+    <w:p/>
+    <w:p>
+      <w:r>
+        <w:t xml:space="preserve">sui wants to buy something for </w:t>
+      </w:r>
+      <w:proofErr w:type="spellStart"/>
+      <w:proofErr w:type="gramStart"/>
+      <w:r>
+        <w:t>leona</w:t>
+      </w:r>
+      <w:proofErr w:type="spellEnd"/>
+      <w:proofErr w:type="gramEnd"/>
+    </w:p>
+    <w:p>
+      <w:r>
+        <w:t xml:space="preserve">discord and </w:t>
+      </w:r>
+      <w:proofErr w:type="spellStart"/>
+      <w:r>
+        <w:t>leona</w:t>
+      </w:r>
+      <w:proofErr w:type="spellEnd"/>
+      <w:r>
+        <w:t xml:space="preserve"> formally </w:t>
+      </w:r>
+    </w:p>
+    <w:p>
+      <w:r>
+        <w:t xml:space="preserve">discord greets </w:t>
+      </w:r>
+      <w:proofErr w:type="spellStart"/>
+      <w:r>
+        <w:t>leona</w:t>
+      </w:r>
+      <w:proofErr w:type="spellEnd"/>
+      <w:r>
+        <w:t xml:space="preserve"> in </w:t>
+      </w:r>
+      <w:proofErr w:type="spellStart"/>
+      <w:proofErr w:type="gramStart"/>
+      <w:r>
+        <w:t>leonin</w:t>
+      </w:r>
+      <w:proofErr w:type="spellEnd"/>
+      <w:proofErr w:type="gramEnd"/>
+    </w:p>
+    <w:p/>
+    <w:p>
+      <w:r>
+        <w:t>discord leaves</w:t>
+      </w:r>
+    </w:p>
+    <w:p>
+      <w:pPr>
+        <w:pStyle w:val="Heading2"/>
+      </w:pPr>
+      <w:r>
+        <w:t>Roll20 Chat</w:t>
+      </w:r>
+    </w:p>
+    <w:p>
+      <w:r>
+        <w:t>Shield G. (GM</w:t>
+      </w:r>
+      <w:proofErr w:type="gramStart"/>
+      <w:r>
+        <w:t>):=</w:t>
+      </w:r>
+      <w:proofErr w:type="gramEnd"/>
+      <w:r>
+        <w:t>== SA E2 ===</w:t>
+      </w:r>
+    </w:p>
+    <w:p>
+      <w:proofErr w:type="gramStart"/>
+      <w:r>
+        <w:t>Leona :Join</w:t>
+      </w:r>
+      <w:proofErr w:type="gramEnd"/>
+      <w:r>
+        <w:t xml:space="preserve"> us or die! Bow to the dragon king!</w:t>
+      </w:r>
+    </w:p>
+    <w:p>
+      <w:r>
+        <w:t>ROOOOOOARRRRR!!!</w:t>
+      </w:r>
+    </w:p>
+    <w:p>
+      <w:proofErr w:type="gramStart"/>
+      <w:r>
+        <w:t>Leona :You're</w:t>
+      </w:r>
+      <w:proofErr w:type="gramEnd"/>
+      <w:r>
+        <w:t xml:space="preserve"> </w:t>
+      </w:r>
+      <w:proofErr w:type="spellStart"/>
+      <w:r>
+        <w:t>goin</w:t>
+      </w:r>
+      <w:proofErr w:type="spellEnd"/>
+      <w:r>
+        <w:t xml:space="preserve"> to leave right now</w:t>
+      </w:r>
+    </w:p>
+    <w:p>
+      <w:r>
+        <w:t xml:space="preserve">or </w:t>
+      </w:r>
+      <w:proofErr w:type="spellStart"/>
+      <w:r>
+        <w:t>youll</w:t>
+      </w:r>
+      <w:proofErr w:type="spellEnd"/>
+      <w:r>
+        <w:t xml:space="preserve"> be sitting in that cave eating mudpies for a </w:t>
+      </w:r>
+      <w:proofErr w:type="gramStart"/>
+      <w:r>
+        <w:t>year</w:t>
+      </w:r>
+      <w:proofErr w:type="gramEnd"/>
+    </w:p>
+    <w:p>
+      <w:proofErr w:type="spellStart"/>
+      <w:proofErr w:type="gramStart"/>
+      <w:r>
+        <w:t>Kobold:i</w:t>
+      </w:r>
+      <w:proofErr w:type="spellEnd"/>
+      <w:proofErr w:type="gramEnd"/>
+      <w:r>
+        <w:t xml:space="preserve"> thought it was </w:t>
+      </w:r>
+      <w:proofErr w:type="spellStart"/>
+      <w:r>
+        <w:t>sui's</w:t>
+      </w:r>
+      <w:proofErr w:type="spellEnd"/>
+      <w:r>
+        <w:t xml:space="preserve"> turn after kobolds?</w:t>
+      </w:r>
+    </w:p>
+    <w:p>
+      <w:proofErr w:type="spellStart"/>
+      <w:r>
+        <w:t>Kobold:is</w:t>
+      </w:r>
+      <w:proofErr w:type="spellEnd"/>
+      <w:r>
+        <w:t xml:space="preserve"> RH going to move at all?</w:t>
+      </w:r>
+    </w:p>
+    <w:p>
+      <w:proofErr w:type="spellStart"/>
+      <w:r>
+        <w:t>Preapre</w:t>
+      </w:r>
+      <w:proofErr w:type="spellEnd"/>
+      <w:r>
+        <w:t xml:space="preserve"> for an onslaught of pebbles!</w:t>
+      </w:r>
+    </w:p>
+    <w:p>
+      <w:r>
+        <w:t>Centaurus20 (GM</w:t>
+      </w:r>
+      <w:proofErr w:type="gramStart"/>
+      <w:r>
+        <w:t>):Your</w:t>
+      </w:r>
+      <w:proofErr w:type="gramEnd"/>
+      <w:r>
+        <w:t xml:space="preserve"> attack ricochets, allowing you to make an additional attack roll against any target within 30 feet of your </w:t>
+      </w:r>
+      <w:proofErr w:type="spellStart"/>
+      <w:r>
+        <w:t>opponen</w:t>
+      </w:r>
+      <w:proofErr w:type="spellEnd"/>
+    </w:p>
+    <w:p>
+      <w:proofErr w:type="spellStart"/>
+      <w:r>
+        <w:lastRenderedPageBreak/>
+        <w:t>Kobold:no</w:t>
+      </w:r>
+      <w:proofErr w:type="spellEnd"/>
+      <w:r>
+        <w:t xml:space="preserve"> other opponents</w:t>
+      </w:r>
+    </w:p>
+    <w:p>
+      <w:r>
+        <w:t>hit again!</w:t>
+      </w:r>
+    </w:p>
+    <w:p>
+      <w:proofErr w:type="spellStart"/>
+      <w:r>
+        <w:t>nvm</w:t>
+      </w:r>
+      <w:proofErr w:type="spellEnd"/>
+      <w:r>
+        <w:t xml:space="preserve"> oops</w:t>
+      </w:r>
+    </w:p>
+    <w:p>
+      <w:proofErr w:type="spellStart"/>
+      <w:proofErr w:type="gramStart"/>
+      <w:r>
+        <w:t>Kobold:how</w:t>
+      </w:r>
+      <w:proofErr w:type="spellEnd"/>
+      <w:proofErr w:type="gramEnd"/>
+      <w:r>
+        <w:t xml:space="preserve"> many kobolds can </w:t>
+      </w:r>
+      <w:proofErr w:type="gramStart"/>
+      <w:r>
+        <w:t>sui</w:t>
+      </w:r>
+      <w:proofErr w:type="gramEnd"/>
+      <w:r>
+        <w:t xml:space="preserve"> carry?</w:t>
+      </w:r>
+    </w:p>
+    <w:p>
+      <w:proofErr w:type="spellStart"/>
+      <w:r>
+        <w:t>sylla</w:t>
+      </w:r>
+      <w:proofErr w:type="spellEnd"/>
+      <w:r>
+        <w:t xml:space="preserve"> delays her </w:t>
+      </w:r>
+      <w:proofErr w:type="gramStart"/>
+      <w:r>
+        <w:t>turn</w:t>
+      </w:r>
+      <w:proofErr w:type="gramEnd"/>
+    </w:p>
+    <w:p>
+      <w:r>
+        <w:t>Kobold:2 daggers</w:t>
+      </w:r>
+    </w:p>
+    <w:p>
+      <w:r>
+        <w:t>Centaurus20 (GM):dmg</w:t>
+      </w:r>
+    </w:p>
+    <w:p>
+      <w:r>
+        <w:t>pebbles!</w:t>
+      </w:r>
+    </w:p>
+    <w:p>
+      <w:r>
+        <w:t>Centaurus20 (GM):dmg</w:t>
+      </w:r>
+    </w:p>
+    <w:p>
+      <w:proofErr w:type="spellStart"/>
+      <w:proofErr w:type="gramStart"/>
+      <w:r>
+        <w:t>Kobold:kobolds</w:t>
+      </w:r>
+      <w:proofErr w:type="spellEnd"/>
+      <w:proofErr w:type="gramEnd"/>
+      <w:r>
+        <w:t xml:space="preserve"> do nothing</w:t>
+      </w:r>
+    </w:p>
+    <w:p>
+      <w:proofErr w:type="spellStart"/>
+      <w:proofErr w:type="gramStart"/>
+      <w:r>
+        <w:t>Kobold:the</w:t>
+      </w:r>
+      <w:proofErr w:type="spellEnd"/>
+      <w:proofErr w:type="gramEnd"/>
+      <w:r>
+        <w:t xml:space="preserve"> 2 bandits flee</w:t>
+      </w:r>
+    </w:p>
+    <w:p/>
+    <w:p>
+      <w:r>
+        <w:t xml:space="preserve">Bandit runs </w:t>
+      </w:r>
+      <w:proofErr w:type="gramStart"/>
+      <w:r>
+        <w:t>away</w:t>
+      </w:r>
+      <w:proofErr w:type="gramEnd"/>
+    </w:p>
+    <w:p/>
+    <w:p>
+      <w:r>
+        <w:t xml:space="preserve">Leona licks her wounds next to the campfire in the kobold </w:t>
+      </w:r>
+      <w:proofErr w:type="gramStart"/>
+      <w:r>
+        <w:t>cave</w:t>
+      </w:r>
+      <w:proofErr w:type="gramEnd"/>
+    </w:p>
+    <w:p/>
+    <w:p>
+      <w:r>
+        <w:t xml:space="preserve">Leona </w:t>
+      </w:r>
+      <w:proofErr w:type="spellStart"/>
+      <w:r>
+        <w:t>i</w:t>
+      </w:r>
+      <w:proofErr w:type="spellEnd"/>
+      <w:r>
+        <w:t xml:space="preserve"> polite</w:t>
+      </w:r>
+    </w:p>
+    <w:p>
+      <w:r>
+        <w:t>Centaurus20 (GM</w:t>
+      </w:r>
+      <w:proofErr w:type="gramStart"/>
+      <w:r>
+        <w:t>):polite</w:t>
+      </w:r>
+      <w:proofErr w:type="gramEnd"/>
+      <w:r>
+        <w:t xml:space="preserve"> what</w:t>
+      </w:r>
+    </w:p>
+    <w:p>
+      <w:proofErr w:type="gramStart"/>
+      <w:r>
+        <w:t>Leona :takes</w:t>
+      </w:r>
+      <w:proofErr w:type="gramEnd"/>
+      <w:r>
+        <w:t xml:space="preserve"> a bow</w:t>
+      </w:r>
+    </w:p>
+    <w:p>
+      <w:r>
+        <w:t>"</w:t>
+      </w:r>
+      <w:proofErr w:type="gramStart"/>
+      <w:r>
+        <w:t>takes</w:t>
+      </w:r>
+      <w:proofErr w:type="gramEnd"/>
+      <w:r>
+        <w:t xml:space="preserve"> a bow" LOL</w:t>
+      </w:r>
+    </w:p>
+    <w:p>
+      <w:r>
+        <w:t xml:space="preserve">yah </w:t>
+      </w:r>
+      <w:proofErr w:type="spellStart"/>
+      <w:r>
+        <w:t>i</w:t>
+      </w:r>
+      <w:proofErr w:type="spellEnd"/>
+      <w:r>
+        <w:t xml:space="preserve"> meant bow </w:t>
+      </w:r>
+      <w:proofErr w:type="gramStart"/>
+      <w:r>
+        <w:t>politely</w:t>
+      </w:r>
+      <w:proofErr w:type="gramEnd"/>
+    </w:p>
+    <w:p>
+      <w:r>
+        <w:t xml:space="preserve">Whatever my master the Dragon King wants for </w:t>
+      </w:r>
+      <w:proofErr w:type="gramStart"/>
+      <w:r>
+        <w:t>me</w:t>
+      </w:r>
+      <w:proofErr w:type="gramEnd"/>
+    </w:p>
+    <w:p>
+      <w:proofErr w:type="spellStart"/>
+      <w:r>
+        <w:t>i</w:t>
+      </w:r>
+      <w:proofErr w:type="spellEnd"/>
+      <w:r>
+        <w:t xml:space="preserve"> am not </w:t>
+      </w:r>
+      <w:proofErr w:type="spellStart"/>
+      <w:r>
+        <w:t>skiled</w:t>
+      </w:r>
+      <w:proofErr w:type="spellEnd"/>
+      <w:r>
+        <w:t xml:space="preserve"> in range </w:t>
+      </w:r>
+      <w:proofErr w:type="gramStart"/>
+      <w:r>
+        <w:t>weapons</w:t>
+      </w:r>
+      <w:proofErr w:type="gramEnd"/>
+    </w:p>
+    <w:p>
+      <w:r>
+        <w:t>Centaurus20 (GM</w:t>
+      </w:r>
+      <w:proofErr w:type="gramStart"/>
+      <w:r>
+        <w:t>):you</w:t>
+      </w:r>
+      <w:proofErr w:type="gramEnd"/>
+      <w:r>
+        <w:t xml:space="preserve"> have decent Dex</w:t>
+      </w:r>
+    </w:p>
+    <w:p>
+      <w:proofErr w:type="gramStart"/>
+      <w:r>
+        <w:t>Leona :how</w:t>
+      </w:r>
+      <w:proofErr w:type="gramEnd"/>
+      <w:r>
+        <w:t xml:space="preserve"> about a shield?</w:t>
+      </w:r>
+    </w:p>
+    <w:p>
+      <w:r>
+        <w:t xml:space="preserve">oh yeah </w:t>
+      </w:r>
+      <w:proofErr w:type="spellStart"/>
+      <w:r>
+        <w:t>i</w:t>
+      </w:r>
+      <w:proofErr w:type="spellEnd"/>
+      <w:r>
+        <w:t xml:space="preserve"> do </w:t>
+      </w:r>
+      <w:proofErr w:type="gramStart"/>
+      <w:r>
+        <w:t>lol</w:t>
+      </w:r>
+      <w:proofErr w:type="gramEnd"/>
+    </w:p>
+    <w:p>
+      <w:r>
+        <w:t xml:space="preserve">kobold summoning </w:t>
+      </w:r>
+      <w:proofErr w:type="gramStart"/>
+      <w:r>
+        <w:t>device</w:t>
+      </w:r>
+      <w:proofErr w:type="gramEnd"/>
+    </w:p>
     <w:sectPr>
       <w:pgSz w:w="12240" w:h="15840"/>
       <w:pgMar w:top="1440" w:right="1440" w:bottom="1440" w:left="1440" w:header="720" w:footer="720" w:gutter="0"/>

</xml_diff>

<commit_message>
[MMZ] Add notes from S2E7
</commit_message>
<xml_diff>
--- a/MinotaursMaze/MinotaursMaze-Notes.docx
+++ b/MinotaursMaze/MinotaursMaze-Notes.docx
@@ -66348,6 +66348,2433 @@
         <w:t>device</w:t>
       </w:r>
       <w:proofErr w:type="gramEnd"/>
+    </w:p>
+    <w:p>
+      <w:r>
+        <w:br w:type="page"/>
+      </w:r>
+    </w:p>
+    <w:p>
+      <w:pPr>
+        <w:pStyle w:val="Heading1"/>
+      </w:pPr>
+      <w:r>
+        <w:lastRenderedPageBreak/>
+        <w:t>Season 2 – 7</w:t>
+      </w:r>
+    </w:p>
+    <w:p>
+      <w:proofErr w:type="spellStart"/>
+      <w:r>
+        <w:t>Minotaurs</w:t>
+      </w:r>
+      <w:proofErr w:type="spellEnd"/>
+      <w:r>
+        <w:t xml:space="preserve"> Maze S2E7</w:t>
+      </w:r>
+    </w:p>
+    <w:p/>
+    <w:p>
+      <w:proofErr w:type="spellStart"/>
+      <w:r>
+        <w:t>asstalir</w:t>
+      </w:r>
+      <w:proofErr w:type="spellEnd"/>
+      <w:r>
+        <w:t xml:space="preserve"> wakes up gale, tells him </w:t>
+      </w:r>
+      <w:proofErr w:type="spellStart"/>
+      <w:r>
+        <w:t>reesu</w:t>
+      </w:r>
+      <w:proofErr w:type="spellEnd"/>
+      <w:r>
+        <w:t xml:space="preserve"> </w:t>
+      </w:r>
+      <w:proofErr w:type="spellStart"/>
+      <w:r>
+        <w:t>kidnappped</w:t>
+      </w:r>
+      <w:proofErr w:type="spellEnd"/>
+      <w:r>
+        <w:t xml:space="preserve"> </w:t>
+      </w:r>
+      <w:proofErr w:type="spellStart"/>
+      <w:proofErr w:type="gramStart"/>
+      <w:r>
+        <w:t>gra</w:t>
+      </w:r>
+      <w:proofErr w:type="spellEnd"/>
+      <w:proofErr w:type="gramEnd"/>
+    </w:p>
+    <w:p/>
+    <w:p>
+      <w:proofErr w:type="spellStart"/>
+      <w:r>
+        <w:t>astalir</w:t>
+      </w:r>
+      <w:proofErr w:type="spellEnd"/>
+      <w:r>
+        <w:t xml:space="preserve"> gale look for boat, ask around town if anyone has </w:t>
+      </w:r>
+      <w:proofErr w:type="gramStart"/>
+      <w:r>
+        <w:t>boat</w:t>
+      </w:r>
+      <w:proofErr w:type="gramEnd"/>
+    </w:p>
+    <w:p/>
+    <w:p>
+      <w:proofErr w:type="spellStart"/>
+      <w:r>
+        <w:t>trry</w:t>
+      </w:r>
+      <w:proofErr w:type="spellEnd"/>
+      <w:r>
+        <w:t xml:space="preserve"> offers to give them a ride: </w:t>
+      </w:r>
+      <w:proofErr w:type="gramStart"/>
+      <w:r>
+        <w:t>130gp</w:t>
+      </w:r>
+      <w:proofErr w:type="gramEnd"/>
+    </w:p>
+    <w:p/>
+    <w:p>
+      <w:r>
+        <w:t xml:space="preserve">gale pays </w:t>
+      </w:r>
+      <w:proofErr w:type="gramStart"/>
+      <w:r>
+        <w:t>terry</w:t>
+      </w:r>
+      <w:proofErr w:type="gramEnd"/>
+    </w:p>
+    <w:p/>
+    <w:p/>
+    <w:p>
+      <w:proofErr w:type="spellStart"/>
+      <w:r>
+        <w:t>astalir</w:t>
+      </w:r>
+      <w:proofErr w:type="spellEnd"/>
+      <w:r>
+        <w:t xml:space="preserve"> and gale run to dock outside of </w:t>
+      </w:r>
+      <w:proofErr w:type="gramStart"/>
+      <w:r>
+        <w:t>town</w:t>
+      </w:r>
+      <w:proofErr w:type="gramEnd"/>
+    </w:p>
+    <w:p>
+      <w:proofErr w:type="spellStart"/>
+      <w:r>
+        <w:t>astalir</w:t>
+      </w:r>
+      <w:proofErr w:type="spellEnd"/>
+      <w:r>
+        <w:t xml:space="preserve"> sprints on all fours, falls on his face, he gets up, continues on 2 </w:t>
+      </w:r>
+      <w:proofErr w:type="gramStart"/>
+      <w:r>
+        <w:t>legs</w:t>
+      </w:r>
+      <w:proofErr w:type="gramEnd"/>
+    </w:p>
+    <w:p/>
+    <w:p>
+      <w:r>
+        <w:t xml:space="preserve">3 bears show up to chase </w:t>
+      </w:r>
+      <w:proofErr w:type="gramStart"/>
+      <w:r>
+        <w:t>them</w:t>
+      </w:r>
+      <w:proofErr w:type="gramEnd"/>
+    </w:p>
+    <w:p/>
+    <w:p>
+      <w:r>
+        <w:t>=== combat begins ===</w:t>
+      </w:r>
+    </w:p>
+    <w:p/>
+    <w:p/>
+    <w:p>
+      <w:r>
+        <w:t xml:space="preserve">gale runs toward </w:t>
+      </w:r>
+      <w:proofErr w:type="gramStart"/>
+      <w:r>
+        <w:t>dock</w:t>
+      </w:r>
+      <w:proofErr w:type="gramEnd"/>
+    </w:p>
+    <w:p>
+      <w:r>
+        <w:t xml:space="preserve">gale shield of faith </w:t>
+      </w:r>
+      <w:proofErr w:type="spellStart"/>
+      <w:r>
+        <w:t>astalir</w:t>
+      </w:r>
+      <w:proofErr w:type="spellEnd"/>
+    </w:p>
+    <w:p/>
+    <w:p>
+      <w:r>
+        <w:t xml:space="preserve">bear1 chases gale: 6dmg, </w:t>
+      </w:r>
+      <w:proofErr w:type="gramStart"/>
+      <w:r>
+        <w:t>miss</w:t>
+      </w:r>
+      <w:proofErr w:type="gramEnd"/>
+    </w:p>
+    <w:p/>
+    <w:p>
+      <w:r>
+        <w:t xml:space="preserve">bear2 chases </w:t>
+      </w:r>
+      <w:proofErr w:type="spellStart"/>
+      <w:r>
+        <w:t>astalir</w:t>
+      </w:r>
+      <w:proofErr w:type="spellEnd"/>
+      <w:r>
+        <w:t>: 11dmg, miss (</w:t>
+      </w:r>
+      <w:proofErr w:type="spellStart"/>
+      <w:r>
+        <w:t>bc</w:t>
+      </w:r>
+      <w:proofErr w:type="spellEnd"/>
+      <w:r>
+        <w:t xml:space="preserve"> SoF)</w:t>
+      </w:r>
+    </w:p>
+    <w:p/>
+    <w:p>
+      <w:r>
+        <w:t xml:space="preserve">bear3 chases </w:t>
+      </w:r>
+      <w:proofErr w:type="spellStart"/>
+      <w:r>
+        <w:t>astalir</w:t>
+      </w:r>
+      <w:proofErr w:type="spellEnd"/>
+      <w:r>
+        <w:t xml:space="preserve">: </w:t>
+      </w:r>
+      <w:proofErr w:type="gramStart"/>
+      <w:r>
+        <w:t>FUM</w:t>
+      </w:r>
+      <w:proofErr w:type="gramEnd"/>
+    </w:p>
+    <w:p>
+      <w:r>
+        <w:t xml:space="preserve">bear3 </w:t>
+      </w:r>
+      <w:proofErr w:type="spellStart"/>
+      <w:r>
+        <w:t>dex</w:t>
+      </w:r>
+      <w:proofErr w:type="spellEnd"/>
+      <w:r>
+        <w:t xml:space="preserve"> save: </w:t>
+      </w:r>
+      <w:proofErr w:type="gramStart"/>
+      <w:r>
+        <w:t>fail</w:t>
+      </w:r>
+      <w:proofErr w:type="gramEnd"/>
+    </w:p>
+    <w:p>
+      <w:r>
+        <w:lastRenderedPageBreak/>
+        <w:t xml:space="preserve">bear3 is </w:t>
+      </w:r>
+      <w:proofErr w:type="gramStart"/>
+      <w:r>
+        <w:t>prone</w:t>
+      </w:r>
+      <w:proofErr w:type="gramEnd"/>
+    </w:p>
+    <w:p/>
+    <w:p>
+      <w:proofErr w:type="spellStart"/>
+      <w:r>
+        <w:t>astalir</w:t>
+      </w:r>
+      <w:proofErr w:type="spellEnd"/>
+      <w:r>
+        <w:t xml:space="preserve"> clone leaves range,</w:t>
+      </w:r>
+    </w:p>
+    <w:p>
+      <w:r>
+        <w:t xml:space="preserve">bear3 </w:t>
+      </w:r>
+      <w:proofErr w:type="spellStart"/>
+      <w:r>
+        <w:t>OoA</w:t>
+      </w:r>
+      <w:proofErr w:type="spellEnd"/>
+      <w:r>
+        <w:t xml:space="preserve"> clone: miss</w:t>
+      </w:r>
+    </w:p>
+    <w:p>
+      <w:r>
+        <w:t xml:space="preserve">bear2 </w:t>
+      </w:r>
+      <w:proofErr w:type="spellStart"/>
+      <w:r>
+        <w:t>OoA</w:t>
+      </w:r>
+      <w:proofErr w:type="spellEnd"/>
+      <w:r>
+        <w:t xml:space="preserve"> clone: 9dmg</w:t>
+      </w:r>
+    </w:p>
+    <w:p>
+      <w:proofErr w:type="spellStart"/>
+      <w:r>
+        <w:t>astalir</w:t>
+      </w:r>
+      <w:proofErr w:type="spellEnd"/>
+      <w:r>
+        <w:t xml:space="preserve"> dashes</w:t>
+      </w:r>
+    </w:p>
+    <w:p/>
+    <w:p>
+      <w:r>
+        <w:t>&gt;&gt;&gt; ROUND 2 &gt;&gt;&gt;</w:t>
+      </w:r>
+    </w:p>
+    <w:p/>
+    <w:p>
+      <w:r>
+        <w:t xml:space="preserve">gale leaves </w:t>
+      </w:r>
+      <w:proofErr w:type="gramStart"/>
+      <w:r>
+        <w:t>range</w:t>
+      </w:r>
+      <w:proofErr w:type="gramEnd"/>
+    </w:p>
+    <w:p>
+      <w:r>
+        <w:t xml:space="preserve">bear1 </w:t>
+      </w:r>
+      <w:proofErr w:type="spellStart"/>
+      <w:r>
+        <w:t>OoA</w:t>
+      </w:r>
+      <w:proofErr w:type="spellEnd"/>
+      <w:r>
+        <w:t xml:space="preserve"> gale: 12dmg </w:t>
+      </w:r>
+      <w:proofErr w:type="gramStart"/>
+      <w:r>
+        <w:t>piercing</w:t>
+      </w:r>
+      <w:proofErr w:type="gramEnd"/>
+    </w:p>
+    <w:p>
+      <w:r>
+        <w:t>gale con save: success</w:t>
+      </w:r>
+    </w:p>
+    <w:p/>
+    <w:p>
+      <w:r>
+        <w:t xml:space="preserve">bear1 bite claws </w:t>
+      </w:r>
+      <w:proofErr w:type="spellStart"/>
+      <w:r>
+        <w:t>astalir</w:t>
+      </w:r>
+      <w:proofErr w:type="spellEnd"/>
+      <w:r>
+        <w:t>: 9dmg, 10dmg</w:t>
+      </w:r>
+    </w:p>
+    <w:p>
+      <w:r>
+        <w:t xml:space="preserve">bear2 bear3 run to </w:t>
+      </w:r>
+      <w:proofErr w:type="spellStart"/>
+      <w:proofErr w:type="gramStart"/>
+      <w:r>
+        <w:t>astalir</w:t>
+      </w:r>
+      <w:proofErr w:type="spellEnd"/>
+      <w:proofErr w:type="gramEnd"/>
+    </w:p>
+    <w:p>
+      <w:proofErr w:type="spellStart"/>
+      <w:r>
+        <w:t>astalir</w:t>
+      </w:r>
+      <w:proofErr w:type="spellEnd"/>
+      <w:r>
+        <w:t xml:space="preserve"> con save: success</w:t>
+      </w:r>
+    </w:p>
+    <w:p/>
+    <w:p/>
+    <w:p>
+      <w:proofErr w:type="spellStart"/>
+      <w:r>
+        <w:t>astalir</w:t>
+      </w:r>
+      <w:proofErr w:type="spellEnd"/>
+      <w:r>
+        <w:t xml:space="preserve"> move </w:t>
+      </w:r>
+      <w:proofErr w:type="gramStart"/>
+      <w:r>
+        <w:t>away</w:t>
+      </w:r>
+      <w:proofErr w:type="gramEnd"/>
+    </w:p>
+    <w:p>
+      <w:r>
+        <w:t xml:space="preserve">bear1 </w:t>
+      </w:r>
+      <w:proofErr w:type="spellStart"/>
+      <w:r>
+        <w:t>OoA</w:t>
+      </w:r>
+      <w:proofErr w:type="spellEnd"/>
+      <w:r>
+        <w:t>: miss</w:t>
+      </w:r>
+    </w:p>
+    <w:p>
+      <w:proofErr w:type="spellStart"/>
+      <w:r>
+        <w:t>astalir</w:t>
+      </w:r>
+      <w:proofErr w:type="spellEnd"/>
+      <w:r>
+        <w:t xml:space="preserve"> mold earths twice (quick </w:t>
+      </w:r>
+      <w:proofErr w:type="spellStart"/>
+      <w:r>
+        <w:t>casst</w:t>
+      </w:r>
+      <w:proofErr w:type="spellEnd"/>
+      <w:r>
+        <w:t xml:space="preserve">), to put up wall between cliffs so bears </w:t>
+      </w:r>
+      <w:proofErr w:type="spellStart"/>
+      <w:proofErr w:type="gramStart"/>
+      <w:r>
+        <w:t>cant</w:t>
+      </w:r>
+      <w:proofErr w:type="spellEnd"/>
+      <w:proofErr w:type="gramEnd"/>
+      <w:r>
+        <w:t xml:space="preserve"> follow</w:t>
+      </w:r>
+    </w:p>
+    <w:p/>
+    <w:p>
+      <w:r>
+        <w:t>=== combat ends ===</w:t>
+      </w:r>
+    </w:p>
+    <w:p/>
+    <w:p/>
+    <w:p>
+      <w:r>
+        <w:t xml:space="preserve">gale heals </w:t>
+      </w:r>
+      <w:proofErr w:type="spellStart"/>
+      <w:r>
+        <w:t>astalir</w:t>
+      </w:r>
+      <w:proofErr w:type="spellEnd"/>
+      <w:r>
+        <w:t xml:space="preserve">: </w:t>
+      </w:r>
+      <w:proofErr w:type="gramStart"/>
+      <w:r>
+        <w:t>25hp</w:t>
+      </w:r>
+      <w:proofErr w:type="gramEnd"/>
+    </w:p>
+    <w:p/>
+    <w:p>
+      <w:proofErr w:type="spellStart"/>
+      <w:r>
+        <w:t>astalir</w:t>
+      </w:r>
+      <w:proofErr w:type="spellEnd"/>
+      <w:r>
+        <w:t xml:space="preserve"> pretends to be </w:t>
+      </w:r>
+      <w:proofErr w:type="spellStart"/>
+      <w:proofErr w:type="gramStart"/>
+      <w:r>
+        <w:t>gra</w:t>
+      </w:r>
+      <w:proofErr w:type="spellEnd"/>
+      <w:proofErr w:type="gramEnd"/>
+    </w:p>
+    <w:p/>
+    <w:p>
+      <w:proofErr w:type="spellStart"/>
+      <w:r>
+        <w:lastRenderedPageBreak/>
+        <w:t>gra</w:t>
+      </w:r>
+      <w:proofErr w:type="spellEnd"/>
+      <w:r>
+        <w:t xml:space="preserve"> and </w:t>
+      </w:r>
+      <w:proofErr w:type="spellStart"/>
+      <w:r>
+        <w:t>astalir</w:t>
+      </w:r>
+      <w:proofErr w:type="spellEnd"/>
+      <w:r>
+        <w:t xml:space="preserve"> get on boat, gale </w:t>
+      </w:r>
+      <w:proofErr w:type="gramStart"/>
+      <w:r>
+        <w:t>pays</w:t>
+      </w:r>
+      <w:proofErr w:type="gramEnd"/>
+    </w:p>
+    <w:p/>
+    <w:p>
+      <w:r>
+        <w:t xml:space="preserve">a few days later they get to </w:t>
+      </w:r>
+      <w:proofErr w:type="spellStart"/>
+      <w:proofErr w:type="gramStart"/>
+      <w:r>
+        <w:t>canadia</w:t>
+      </w:r>
+      <w:proofErr w:type="spellEnd"/>
+      <w:proofErr w:type="gramEnd"/>
+    </w:p>
+    <w:p/>
+    <w:p>
+      <w:proofErr w:type="spellStart"/>
+      <w:r>
+        <w:t>astalir</w:t>
+      </w:r>
+      <w:proofErr w:type="spellEnd"/>
+      <w:r>
+        <w:t xml:space="preserve"> </w:t>
+      </w:r>
+      <w:proofErr w:type="spellStart"/>
+      <w:r>
+        <w:t>freeezes</w:t>
+      </w:r>
+      <w:proofErr w:type="spellEnd"/>
+      <w:r>
+        <w:t xml:space="preserve"> water to get across the </w:t>
+      </w:r>
+      <w:proofErr w:type="gramStart"/>
+      <w:r>
+        <w:t>water</w:t>
+      </w:r>
+      <w:proofErr w:type="gramEnd"/>
+    </w:p>
+    <w:p>
+      <w:proofErr w:type="spellStart"/>
+      <w:r>
+        <w:t>astalir</w:t>
+      </w:r>
+      <w:proofErr w:type="spellEnd"/>
+      <w:r>
+        <w:t xml:space="preserve"> </w:t>
+      </w:r>
+      <w:proofErr w:type="spellStart"/>
+      <w:r>
+        <w:t>atheltic</w:t>
+      </w:r>
+      <w:proofErr w:type="spellEnd"/>
+      <w:r>
+        <w:t xml:space="preserve"> check: CRIT</w:t>
+      </w:r>
+    </w:p>
+    <w:p/>
+    <w:p>
+      <w:r>
+        <w:t xml:space="preserve">gale follows </w:t>
+      </w:r>
+      <w:proofErr w:type="spellStart"/>
+      <w:r>
+        <w:t>astalir</w:t>
+      </w:r>
+      <w:proofErr w:type="spellEnd"/>
+      <w:r>
+        <w:t xml:space="preserve">, but struggles on ice, falls in </w:t>
+      </w:r>
+      <w:proofErr w:type="gramStart"/>
+      <w:r>
+        <w:t>water</w:t>
+      </w:r>
+      <w:proofErr w:type="gramEnd"/>
+    </w:p>
+    <w:p>
+      <w:proofErr w:type="spellStart"/>
+      <w:r>
+        <w:t>astalir</w:t>
+      </w:r>
+      <w:proofErr w:type="spellEnd"/>
+      <w:r>
+        <w:t xml:space="preserve"> makes ice </w:t>
+      </w:r>
+      <w:proofErr w:type="spellStart"/>
+      <w:r>
+        <w:t>strucutre</w:t>
+      </w:r>
+      <w:proofErr w:type="spellEnd"/>
+      <w:r>
+        <w:t xml:space="preserve"> to help him </w:t>
+      </w:r>
+      <w:proofErr w:type="gramStart"/>
+      <w:r>
+        <w:t>out</w:t>
+      </w:r>
+      <w:proofErr w:type="gramEnd"/>
+    </w:p>
+    <w:p>
+      <w:r>
+        <w:t>gale swims</w:t>
+      </w:r>
+    </w:p>
+    <w:p/>
+    <w:p>
+      <w:r>
+        <w:t xml:space="preserve">they go to stick </w:t>
+      </w:r>
+      <w:proofErr w:type="gramStart"/>
+      <w:r>
+        <w:t>bucket</w:t>
+      </w:r>
+      <w:proofErr w:type="gramEnd"/>
+    </w:p>
+    <w:p>
+      <w:r>
+        <w:t>gale: "</w:t>
+      </w:r>
+      <w:proofErr w:type="spellStart"/>
+      <w:proofErr w:type="gramStart"/>
+      <w:r>
+        <w:t>reesu</w:t>
+      </w:r>
+      <w:proofErr w:type="spellEnd"/>
+      <w:r>
+        <w:t xml:space="preserve"> is</w:t>
+      </w:r>
+      <w:proofErr w:type="gramEnd"/>
+      <w:r>
+        <w:t xml:space="preserve"> stole </w:t>
+      </w:r>
+      <w:proofErr w:type="spellStart"/>
+      <w:r>
+        <w:t>gra</w:t>
+      </w:r>
+      <w:proofErr w:type="spellEnd"/>
+      <w:r>
+        <w:t xml:space="preserve"> from us!"</w:t>
+      </w:r>
+    </w:p>
+    <w:p/>
+    <w:p>
+      <w:proofErr w:type="spellStart"/>
+      <w:r>
+        <w:t>jodi</w:t>
+      </w:r>
+      <w:proofErr w:type="spellEnd"/>
+      <w:r>
+        <w:t xml:space="preserve"> tells them he saw </w:t>
+      </w:r>
+      <w:proofErr w:type="spellStart"/>
+      <w:r>
+        <w:t>gra</w:t>
+      </w:r>
+      <w:proofErr w:type="spellEnd"/>
+      <w:r>
+        <w:t xml:space="preserve"> and </w:t>
+      </w:r>
+      <w:proofErr w:type="spellStart"/>
+      <w:r>
+        <w:t>reesu</w:t>
+      </w:r>
+      <w:proofErr w:type="spellEnd"/>
+      <w:r>
+        <w:t xml:space="preserve"> just a few hours </w:t>
+      </w:r>
+      <w:proofErr w:type="gramStart"/>
+      <w:r>
+        <w:t>ago</w:t>
+      </w:r>
+      <w:proofErr w:type="gramEnd"/>
+    </w:p>
+    <w:p>
+      <w:proofErr w:type="spellStart"/>
+      <w:r>
+        <w:t>astalir</w:t>
+      </w:r>
+      <w:proofErr w:type="spellEnd"/>
+      <w:r>
+        <w:t xml:space="preserve"> gale </w:t>
+      </w:r>
+    </w:p>
+    <w:p/>
+    <w:p>
+      <w:r>
+        <w:t xml:space="preserve">don </w:t>
+      </w:r>
+      <w:proofErr w:type="spellStart"/>
+      <w:r>
+        <w:t>aks</w:t>
+      </w:r>
+      <w:proofErr w:type="spellEnd"/>
+      <w:r>
+        <w:t xml:space="preserve"> </w:t>
+      </w:r>
+      <w:proofErr w:type="spellStart"/>
+      <w:r>
+        <w:t>asstalir</w:t>
+      </w:r>
+      <w:proofErr w:type="spellEnd"/>
+      <w:r>
+        <w:t xml:space="preserve"> to beat </w:t>
+      </w:r>
+      <w:proofErr w:type="spellStart"/>
+      <w:r>
+        <w:t>revali</w:t>
+      </w:r>
+      <w:proofErr w:type="spellEnd"/>
+      <w:r>
+        <w:t xml:space="preserve"> at </w:t>
+      </w:r>
+      <w:proofErr w:type="gramStart"/>
+      <w:r>
+        <w:t>archery</w:t>
+      </w:r>
+      <w:proofErr w:type="gramEnd"/>
+    </w:p>
+    <w:p/>
+    <w:p>
+      <w:r>
+        <w:t xml:space="preserve">don gives </w:t>
+      </w:r>
+      <w:proofErr w:type="spellStart"/>
+      <w:r>
+        <w:t>astalir</w:t>
+      </w:r>
+      <w:proofErr w:type="spellEnd"/>
+      <w:r>
+        <w:t xml:space="preserve"> </w:t>
+      </w:r>
+      <w:proofErr w:type="gramStart"/>
+      <w:r>
+        <w:t>longbow</w:t>
+      </w:r>
+      <w:proofErr w:type="gramEnd"/>
+    </w:p>
+    <w:p>
+      <w:proofErr w:type="spellStart"/>
+      <w:r>
+        <w:t>asstalir</w:t>
+      </w:r>
+      <w:proofErr w:type="spellEnd"/>
+      <w:r>
+        <w:t xml:space="preserve"> gives longbow to </w:t>
+      </w:r>
+      <w:proofErr w:type="gramStart"/>
+      <w:r>
+        <w:t>gale</w:t>
+      </w:r>
+      <w:proofErr w:type="gramEnd"/>
+    </w:p>
+    <w:p>
+      <w:proofErr w:type="spellStart"/>
+      <w:r>
+        <w:t>astalir</w:t>
+      </w:r>
+      <w:proofErr w:type="spellEnd"/>
+      <w:r>
+        <w:t xml:space="preserve"> turns gale into </w:t>
+      </w:r>
+      <w:proofErr w:type="spellStart"/>
+      <w:proofErr w:type="gramStart"/>
+      <w:r>
+        <w:t>silber</w:t>
+      </w:r>
+      <w:proofErr w:type="spellEnd"/>
+      <w:proofErr w:type="gramEnd"/>
+    </w:p>
+    <w:p/>
+    <w:p/>
+    <w:p>
+      <w:r>
+        <w:t>don teleports them to WC</w:t>
+      </w:r>
+    </w:p>
+    <w:p/>
+    <w:p>
+      <w:proofErr w:type="spellStart"/>
+      <w:r>
+        <w:t>astalirtells</w:t>
+      </w:r>
+      <w:proofErr w:type="spellEnd"/>
+      <w:r>
+        <w:t xml:space="preserve"> gale the plan</w:t>
+      </w:r>
+    </w:p>
+    <w:p/>
+    <w:p>
+      <w:proofErr w:type="spellStart"/>
+      <w:r>
+        <w:t>astalir</w:t>
+      </w:r>
+      <w:proofErr w:type="spellEnd"/>
+      <w:r>
+        <w:t xml:space="preserve"> talks to </w:t>
+      </w:r>
+      <w:proofErr w:type="spellStart"/>
+      <w:proofErr w:type="gramStart"/>
+      <w:r>
+        <w:t>revali</w:t>
+      </w:r>
+      <w:proofErr w:type="spellEnd"/>
+      <w:proofErr w:type="gramEnd"/>
+    </w:p>
+    <w:p/>
+    <w:p/>
+    <w:p>
+      <w:r>
+        <w:t>"</w:t>
+      </w:r>
+      <w:proofErr w:type="spellStart"/>
+      <w:r>
+        <w:t>silber</w:t>
+      </w:r>
+      <w:proofErr w:type="spellEnd"/>
+      <w:r>
+        <w:t xml:space="preserve">" has bow, not </w:t>
+      </w:r>
+      <w:proofErr w:type="gramStart"/>
+      <w:r>
+        <w:t>gun</w:t>
+      </w:r>
+      <w:proofErr w:type="gramEnd"/>
+    </w:p>
+    <w:p/>
+    <w:p>
+      <w:r>
+        <w:t>=== competition begins ===</w:t>
+      </w:r>
+    </w:p>
+    <w:p/>
+    <w:p/>
+    <w:p>
+      <w:r>
+        <w:t>"</w:t>
+      </w:r>
+      <w:proofErr w:type="spellStart"/>
+      <w:r>
+        <w:t>silber</w:t>
+      </w:r>
+      <w:proofErr w:type="spellEnd"/>
+      <w:r>
+        <w:t>" aims at targets:</w:t>
+      </w:r>
+    </w:p>
+    <w:p>
+      <w:r>
+        <w:t xml:space="preserve">bullseye, bullseye, 2nd </w:t>
+      </w:r>
+      <w:proofErr w:type="gramStart"/>
+      <w:r>
+        <w:t>ring</w:t>
+      </w:r>
+      <w:proofErr w:type="gramEnd"/>
+    </w:p>
+    <w:p/>
+    <w:p/>
+    <w:p>
+      <w:proofErr w:type="spellStart"/>
+      <w:r>
+        <w:t>reavli</w:t>
+      </w:r>
+      <w:proofErr w:type="spellEnd"/>
+      <w:r>
+        <w:t xml:space="preserve">: "now watch the true work of general </w:t>
+      </w:r>
+      <w:proofErr w:type="spellStart"/>
+      <w:r>
+        <w:t>revali</w:t>
+      </w:r>
+      <w:proofErr w:type="spellEnd"/>
+      <w:r>
+        <w:t xml:space="preserve"> and my great eagle </w:t>
+      </w:r>
+      <w:proofErr w:type="gramStart"/>
+      <w:r>
+        <w:t>bow</w:t>
+      </w:r>
+      <w:proofErr w:type="gramEnd"/>
+      <w:r>
+        <w:t>"</w:t>
+      </w:r>
+    </w:p>
+    <w:p>
+      <w:proofErr w:type="spellStart"/>
+      <w:r>
+        <w:t>revali</w:t>
+      </w:r>
+      <w:proofErr w:type="spellEnd"/>
+      <w:r>
+        <w:t xml:space="preserve"> gale of winds</w:t>
+      </w:r>
+    </w:p>
+    <w:p>
+      <w:proofErr w:type="spellStart"/>
+      <w:r>
+        <w:t>revali</w:t>
+      </w:r>
+      <w:proofErr w:type="spellEnd"/>
+      <w:r>
+        <w:t xml:space="preserve"> aims at targets:</w:t>
+      </w:r>
+    </w:p>
+    <w:p>
+      <w:r>
+        <w:t xml:space="preserve">bullseye, bullseye, 3rd </w:t>
+      </w:r>
+      <w:proofErr w:type="gramStart"/>
+      <w:r>
+        <w:t>ring</w:t>
+      </w:r>
+      <w:proofErr w:type="gramEnd"/>
+    </w:p>
+    <w:p/>
+    <w:p/>
+    <w:p/>
+    <w:p>
+      <w:proofErr w:type="spellStart"/>
+      <w:r>
+        <w:t>astalir</w:t>
+      </w:r>
+      <w:proofErr w:type="spellEnd"/>
+      <w:r>
+        <w:t xml:space="preserve"> "blindfolds" "</w:t>
+      </w:r>
+      <w:proofErr w:type="spellStart"/>
+      <w:r>
+        <w:t>silber</w:t>
+      </w:r>
+      <w:proofErr w:type="spellEnd"/>
+      <w:r>
+        <w:t>"</w:t>
+      </w:r>
+    </w:p>
+    <w:p>
+      <w:r>
+        <w:t xml:space="preserve">tells him to shoot on a </w:t>
+      </w:r>
+      <w:proofErr w:type="gramStart"/>
+      <w:r>
+        <w:t>squawk</w:t>
+      </w:r>
+      <w:proofErr w:type="gramEnd"/>
+    </w:p>
+    <w:p/>
+    <w:p>
+      <w:r>
+        <w:t>"</w:t>
+      </w:r>
+      <w:proofErr w:type="spellStart"/>
+      <w:r>
+        <w:t>silber</w:t>
+      </w:r>
+      <w:proofErr w:type="spellEnd"/>
+      <w:r>
+        <w:t>" aims at targets: bullseye, bullseye, FUM:</w:t>
+      </w:r>
+    </w:p>
+    <w:p>
+      <w:r>
+        <w:t>"</w:t>
+      </w:r>
+      <w:proofErr w:type="spellStart"/>
+      <w:r>
+        <w:t>silber</w:t>
+      </w:r>
+      <w:proofErr w:type="spellEnd"/>
+      <w:r>
+        <w:t xml:space="preserve">" shoots </w:t>
+      </w:r>
+      <w:proofErr w:type="spellStart"/>
+      <w:r>
+        <w:t>astakroca</w:t>
+      </w:r>
+      <w:proofErr w:type="spellEnd"/>
+      <w:r>
+        <w:t>: 7dmg</w:t>
+      </w:r>
+    </w:p>
+    <w:p>
+      <w:proofErr w:type="spellStart"/>
+      <w:r>
+        <w:t>astalir</w:t>
+      </w:r>
+      <w:proofErr w:type="spellEnd"/>
+      <w:r>
+        <w:t xml:space="preserve"> drop concentration: arrow </w:t>
+      </w:r>
+      <w:proofErr w:type="gramStart"/>
+      <w:r>
+        <w:t>disappears</w:t>
+      </w:r>
+      <w:proofErr w:type="gramEnd"/>
+    </w:p>
+    <w:p/>
+    <w:p>
+      <w:r>
+        <w:t>"</w:t>
+      </w:r>
+      <w:proofErr w:type="spellStart"/>
+      <w:r>
+        <w:t>silber</w:t>
+      </w:r>
+      <w:proofErr w:type="spellEnd"/>
+      <w:r>
+        <w:t xml:space="preserve">" blindfolded, almost walks off </w:t>
+      </w:r>
+      <w:proofErr w:type="gramStart"/>
+      <w:r>
+        <w:t>cliff</w:t>
+      </w:r>
+      <w:proofErr w:type="gramEnd"/>
+    </w:p>
+    <w:p>
+      <w:proofErr w:type="spellStart"/>
+      <w:r>
+        <w:t>revali</w:t>
+      </w:r>
+      <w:proofErr w:type="spellEnd"/>
+      <w:r>
+        <w:t xml:space="preserve"> stops him, gets his talons </w:t>
+      </w:r>
+      <w:proofErr w:type="gramStart"/>
+      <w:r>
+        <w:t>muddy</w:t>
+      </w:r>
+      <w:proofErr w:type="gramEnd"/>
+    </w:p>
+    <w:p/>
+    <w:p/>
+    <w:p>
+      <w:proofErr w:type="spellStart"/>
+      <w:r>
+        <w:lastRenderedPageBreak/>
+        <w:t>revali</w:t>
+      </w:r>
+      <w:proofErr w:type="spellEnd"/>
+      <w:r>
+        <w:t xml:space="preserve"> puts blindfold on</w:t>
+      </w:r>
+    </w:p>
+    <w:p>
+      <w:proofErr w:type="spellStart"/>
+      <w:r>
+        <w:t>revali</w:t>
+      </w:r>
+      <w:proofErr w:type="spellEnd"/>
+      <w:r>
+        <w:t xml:space="preserve"> gale of winds</w:t>
+      </w:r>
+    </w:p>
+    <w:p>
+      <w:proofErr w:type="spellStart"/>
+      <w:r>
+        <w:t>revali</w:t>
+      </w:r>
+      <w:proofErr w:type="spellEnd"/>
+      <w:r>
+        <w:t xml:space="preserve"> aims at targets:</w:t>
+      </w:r>
+    </w:p>
+    <w:p>
+      <w:r>
+        <w:t xml:space="preserve">5th ring, bullseye (CRIT at </w:t>
+      </w:r>
+      <w:proofErr w:type="spellStart"/>
+      <w:r>
+        <w:t>disadv</w:t>
+      </w:r>
+      <w:proofErr w:type="spellEnd"/>
+      <w:r>
+        <w:t xml:space="preserve">), 3rd </w:t>
+      </w:r>
+      <w:proofErr w:type="gramStart"/>
+      <w:r>
+        <w:t>ring</w:t>
+      </w:r>
+      <w:proofErr w:type="gramEnd"/>
+    </w:p>
+    <w:p/>
+    <w:p>
+      <w:proofErr w:type="spellStart"/>
+      <w:r>
+        <w:t>revli</w:t>
+      </w:r>
+      <w:proofErr w:type="spellEnd"/>
+      <w:r>
+        <w:t xml:space="preserve"> notices that no other arrows are in the </w:t>
+      </w:r>
+      <w:proofErr w:type="gramStart"/>
+      <w:r>
+        <w:t>targets</w:t>
+      </w:r>
+      <w:proofErr w:type="gramEnd"/>
+    </w:p>
+    <w:p>
+      <w:proofErr w:type="spellStart"/>
+      <w:r>
+        <w:t>astakroca</w:t>
+      </w:r>
+      <w:proofErr w:type="spellEnd"/>
+      <w:r>
+        <w:t xml:space="preserve"> pulls out 6 arrows from his </w:t>
+      </w:r>
+      <w:proofErr w:type="gramStart"/>
+      <w:r>
+        <w:t>quiver</w:t>
+      </w:r>
+      <w:proofErr w:type="gramEnd"/>
+      <w:r>
+        <w:t xml:space="preserve"> </w:t>
+      </w:r>
+    </w:p>
+    <w:p/>
+    <w:p>
+      <w:proofErr w:type="spellStart"/>
+      <w:r>
+        <w:t>astakroca</w:t>
+      </w:r>
+      <w:proofErr w:type="spellEnd"/>
+      <w:r>
+        <w:t xml:space="preserve"> helps "</w:t>
+      </w:r>
+      <w:proofErr w:type="spellStart"/>
+      <w:r>
+        <w:t>silber</w:t>
+      </w:r>
+      <w:proofErr w:type="spellEnd"/>
+      <w:r>
+        <w:t xml:space="preserve">" turn upside </w:t>
+      </w:r>
+      <w:proofErr w:type="spellStart"/>
+      <w:r>
+        <w:t>dwon</w:t>
+      </w:r>
+      <w:proofErr w:type="spellEnd"/>
+      <w:r>
+        <w:t xml:space="preserve">, while keeping gale </w:t>
+      </w:r>
+      <w:proofErr w:type="spellStart"/>
+      <w:r>
+        <w:t>rightside</w:t>
+      </w:r>
+      <w:proofErr w:type="spellEnd"/>
+      <w:r>
+        <w:t xml:space="preserve"> up</w:t>
+      </w:r>
+    </w:p>
+    <w:p/>
+    <w:p>
+      <w:r>
+        <w:t>"</w:t>
+      </w:r>
+      <w:proofErr w:type="spellStart"/>
+      <w:r>
+        <w:t>silber</w:t>
+      </w:r>
+      <w:proofErr w:type="spellEnd"/>
+      <w:r>
+        <w:t>" aims at targets:</w:t>
+      </w:r>
+    </w:p>
+    <w:p>
+      <w:r>
+        <w:t xml:space="preserve">2nd ring, 3rd ring, 1.5 </w:t>
+      </w:r>
+      <w:proofErr w:type="gramStart"/>
+      <w:r>
+        <w:t>ring</w:t>
+      </w:r>
+      <w:proofErr w:type="gramEnd"/>
+    </w:p>
+    <w:p>
+      <w:r>
+        <w:t>(bullseye, bullseye, 3rd ring)</w:t>
+      </w:r>
+    </w:p>
+    <w:p/>
+    <w:p/>
+    <w:p/>
+    <w:p>
+      <w:proofErr w:type="spellStart"/>
+      <w:r>
+        <w:t>revali</w:t>
+      </w:r>
+      <w:proofErr w:type="spellEnd"/>
+      <w:r>
+        <w:t xml:space="preserve"> aims at targets:</w:t>
+      </w:r>
+    </w:p>
+    <w:p>
+      <w:r>
+        <w:t>3rd ring, bullseye, 1.5 ring (splits "</w:t>
+      </w:r>
+      <w:proofErr w:type="spellStart"/>
+      <w:r>
+        <w:t>ilber's</w:t>
+      </w:r>
+      <w:proofErr w:type="spellEnd"/>
+      <w:r>
+        <w:t>" arrow)</w:t>
+      </w:r>
+    </w:p>
+    <w:p/>
+    <w:p/>
+    <w:p>
+      <w:r>
+        <w:t xml:space="preserve">score: </w:t>
+      </w:r>
+    </w:p>
+    <w:p>
+      <w:proofErr w:type="spellStart"/>
+      <w:r>
+        <w:t>a+g</w:t>
+      </w:r>
+      <w:proofErr w:type="spellEnd"/>
+      <w:r>
+        <w:t xml:space="preserve">: 3 </w:t>
+      </w:r>
+    </w:p>
+    <w:p>
+      <w:r>
+        <w:t>r: 2</w:t>
+      </w:r>
+    </w:p>
+    <w:p/>
+    <w:p/>
+    <w:p>
+      <w:r>
+        <w:t>"blindfolded" "</w:t>
+      </w:r>
+      <w:proofErr w:type="spellStart"/>
+      <w:r>
+        <w:t>silber</w:t>
+      </w:r>
+      <w:proofErr w:type="spellEnd"/>
+      <w:r>
+        <w:t xml:space="preserve">" aims at 200ft: </w:t>
+      </w:r>
+      <w:proofErr w:type="gramStart"/>
+      <w:r>
+        <w:t>bullseye</w:t>
+      </w:r>
+      <w:proofErr w:type="gramEnd"/>
+    </w:p>
+    <w:p/>
+    <w:p>
+      <w:proofErr w:type="spellStart"/>
+      <w:r>
+        <w:t>revali</w:t>
+      </w:r>
+      <w:proofErr w:type="spellEnd"/>
+      <w:r>
+        <w:t xml:space="preserve"> aims at 200ft: missed </w:t>
+      </w:r>
+      <w:proofErr w:type="gramStart"/>
+      <w:r>
+        <w:t>target</w:t>
+      </w:r>
+      <w:proofErr w:type="gramEnd"/>
+    </w:p>
+    <w:p/>
+    <w:p/>
+    <w:p/>
+    <w:p/>
+    <w:p>
+      <w:r>
+        <w:t>"blindfolded" "</w:t>
+      </w:r>
+      <w:proofErr w:type="spellStart"/>
+      <w:r>
+        <w:t>silber</w:t>
+      </w:r>
+      <w:proofErr w:type="spellEnd"/>
+      <w:r>
+        <w:t xml:space="preserve">" aims at 200ft: </w:t>
+      </w:r>
+      <w:proofErr w:type="gramStart"/>
+      <w:r>
+        <w:t>bullseyes</w:t>
+      </w:r>
+      <w:proofErr w:type="gramEnd"/>
+    </w:p>
+    <w:p/>
+    <w:p>
+      <w:proofErr w:type="spellStart"/>
+      <w:r>
+        <w:t>revali</w:t>
+      </w:r>
+      <w:proofErr w:type="spellEnd"/>
+      <w:r>
+        <w:t xml:space="preserve"> aims at 200ft: </w:t>
+      </w:r>
+      <w:proofErr w:type="gramStart"/>
+      <w:r>
+        <w:t>miss</w:t>
+      </w:r>
+      <w:proofErr w:type="gramEnd"/>
+    </w:p>
+    <w:p/>
+    <w:p/>
+    <w:p/>
+    <w:p/>
+    <w:p>
+      <w:proofErr w:type="spellStart"/>
+      <w:r>
+        <w:t>revali</w:t>
+      </w:r>
+      <w:proofErr w:type="spellEnd"/>
+      <w:r>
+        <w:t xml:space="preserve"> challenges: 500ft away</w:t>
+      </w:r>
+    </w:p>
+    <w:p/>
+    <w:p/>
+    <w:p>
+      <w:proofErr w:type="spellStart"/>
+      <w:r>
+        <w:t>astakroca</w:t>
+      </w:r>
+      <w:proofErr w:type="spellEnd"/>
+      <w:r>
+        <w:t xml:space="preserve"> </w:t>
+      </w:r>
+      <w:proofErr w:type="spellStart"/>
+      <w:r>
+        <w:t>wwalks</w:t>
+      </w:r>
+      <w:proofErr w:type="spellEnd"/>
+      <w:r>
+        <w:t xml:space="preserve"> with "</w:t>
+      </w:r>
+      <w:proofErr w:type="spellStart"/>
+      <w:r>
+        <w:t>silber</w:t>
+      </w:r>
+      <w:proofErr w:type="spellEnd"/>
+      <w:r>
+        <w:t>" to the starting line</w:t>
+      </w:r>
+    </w:p>
+    <w:p>
+      <w:proofErr w:type="spellStart"/>
+      <w:r>
+        <w:t>astakroca</w:t>
+      </w:r>
+      <w:proofErr w:type="spellEnd"/>
+      <w:r>
+        <w:t xml:space="preserve"> makes pillar of dirt 40ft up, casts invisibility on it to make it look like they're </w:t>
+      </w:r>
+      <w:proofErr w:type="gramStart"/>
+      <w:r>
+        <w:t>flying</w:t>
+      </w:r>
+      <w:proofErr w:type="gramEnd"/>
+    </w:p>
+    <w:p>
+      <w:proofErr w:type="spellStart"/>
+      <w:r>
+        <w:t>astakroca</w:t>
+      </w:r>
+      <w:proofErr w:type="spellEnd"/>
+      <w:r>
+        <w:t xml:space="preserve"> flapping illusionary wings, holding </w:t>
+      </w:r>
+      <w:proofErr w:type="spellStart"/>
+      <w:r>
+        <w:t>silber</w:t>
+      </w:r>
+      <w:proofErr w:type="spellEnd"/>
+      <w:r>
+        <w:t xml:space="preserve"> in his arm, it looks like they're standing on ground, but in the </w:t>
+      </w:r>
+      <w:proofErr w:type="gramStart"/>
+      <w:r>
+        <w:t>air</w:t>
+      </w:r>
+      <w:proofErr w:type="gramEnd"/>
+    </w:p>
+    <w:p/>
+    <w:p/>
+    <w:p>
+      <w:r>
+        <w:t>"</w:t>
+      </w:r>
+      <w:proofErr w:type="spellStart"/>
+      <w:r>
+        <w:t>silber</w:t>
+      </w:r>
+      <w:proofErr w:type="spellEnd"/>
+      <w:r>
+        <w:t>" shoots 500ft target:</w:t>
+      </w:r>
+    </w:p>
+    <w:p>
+      <w:r>
+        <w:t>4th ring</w:t>
+      </w:r>
+    </w:p>
+    <w:p/>
+    <w:p>
+      <w:proofErr w:type="spellStart"/>
+      <w:r>
+        <w:t>revali</w:t>
+      </w:r>
+      <w:proofErr w:type="spellEnd"/>
+      <w:r>
+        <w:t xml:space="preserve"> shoots 500ft target:</w:t>
+      </w:r>
+    </w:p>
+    <w:p>
+      <w:r>
+        <w:t>2nd ring</w:t>
+      </w:r>
+    </w:p>
+    <w:p/>
+    <w:p/>
+    <w:p/>
+    <w:p>
+      <w:proofErr w:type="spellStart"/>
+      <w:r>
+        <w:t>rrevali</w:t>
+      </w:r>
+      <w:proofErr w:type="spellEnd"/>
+      <w:r>
+        <w:t xml:space="preserve"> challenge: </w:t>
+      </w:r>
+      <w:proofErr w:type="spellStart"/>
+      <w:r>
+        <w:t>shhoot</w:t>
+      </w:r>
+      <w:proofErr w:type="spellEnd"/>
+      <w:r>
+        <w:t xml:space="preserve"> while </w:t>
+      </w:r>
+      <w:proofErr w:type="gramStart"/>
+      <w:r>
+        <w:t>falling</w:t>
+      </w:r>
+      <w:proofErr w:type="gramEnd"/>
+    </w:p>
+    <w:p>
+      <w:r>
+        <w:t xml:space="preserve">aims: </w:t>
+      </w:r>
+      <w:proofErr w:type="gramStart"/>
+      <w:r>
+        <w:t>bullseye</w:t>
+      </w:r>
+      <w:proofErr w:type="gramEnd"/>
+    </w:p>
+    <w:p/>
+    <w:p>
+      <w:r>
+        <w:t>"</w:t>
+      </w:r>
+      <w:proofErr w:type="spellStart"/>
+      <w:r>
+        <w:t>silber</w:t>
+      </w:r>
+      <w:proofErr w:type="spellEnd"/>
+      <w:r>
+        <w:t>" falls, shoots target: 3rd ring</w:t>
+      </w:r>
+    </w:p>
+    <w:p/>
+    <w:p>
+      <w:r>
+        <w:t>WINNER: "</w:t>
+      </w:r>
+      <w:proofErr w:type="spellStart"/>
+      <w:r>
+        <w:t>silber</w:t>
+      </w:r>
+      <w:proofErr w:type="spellEnd"/>
+      <w:r>
+        <w:t>"</w:t>
+      </w:r>
+    </w:p>
+    <w:p/>
+    <w:p>
+      <w:r>
+        <w:t>=== challenge ends ===</w:t>
+      </w:r>
+    </w:p>
+    <w:p/>
+    <w:p/>
+    <w:p>
+      <w:r>
+        <w:t xml:space="preserve">don comes in, tells </w:t>
+      </w:r>
+      <w:proofErr w:type="gramStart"/>
+      <w:r>
+        <w:t>score</w:t>
+      </w:r>
+      <w:proofErr w:type="gramEnd"/>
+    </w:p>
+    <w:p>
+      <w:proofErr w:type="spellStart"/>
+      <w:r>
+        <w:t>revali</w:t>
+      </w:r>
+      <w:proofErr w:type="spellEnd"/>
+      <w:r>
+        <w:t>: 4 wins</w:t>
+      </w:r>
+    </w:p>
+    <w:p>
+      <w:r>
+        <w:t>"</w:t>
+      </w:r>
+      <w:proofErr w:type="spellStart"/>
+      <w:r>
+        <w:t>silber</w:t>
+      </w:r>
+      <w:proofErr w:type="spellEnd"/>
+      <w:r>
+        <w:t>": 5 wins</w:t>
+      </w:r>
+    </w:p>
+    <w:p/>
+    <w:p>
+      <w:proofErr w:type="spellStart"/>
+      <w:r>
+        <w:t>revali</w:t>
+      </w:r>
+      <w:proofErr w:type="spellEnd"/>
+      <w:r>
+        <w:t xml:space="preserve"> is upset </w:t>
+      </w:r>
+      <w:proofErr w:type="gramStart"/>
+      <w:r>
+        <w:t>again</w:t>
+      </w:r>
+      <w:proofErr w:type="gramEnd"/>
+    </w:p>
+    <w:p/>
+    <w:p/>
+    <w:p/>
+    <w:p>
+      <w:proofErr w:type="spellStart"/>
+      <w:r>
+        <w:t>revali</w:t>
+      </w:r>
+      <w:proofErr w:type="spellEnd"/>
+      <w:r>
+        <w:t xml:space="preserve">: "no matter how many times we have to do this, </w:t>
+      </w:r>
+      <w:proofErr w:type="spellStart"/>
+      <w:r>
+        <w:t>i</w:t>
+      </w:r>
+      <w:proofErr w:type="spellEnd"/>
+      <w:r>
+        <w:t xml:space="preserve"> will beat you </w:t>
+      </w:r>
+      <w:proofErr w:type="gramStart"/>
+      <w:r>
+        <w:t>someday</w:t>
+      </w:r>
+      <w:proofErr w:type="gramEnd"/>
+      <w:r>
+        <w:t>"</w:t>
+      </w:r>
+    </w:p>
+    <w:p/>
+    <w:p/>
+    <w:p>
+      <w:r>
+        <w:t xml:space="preserve">don comes to </w:t>
+      </w:r>
+      <w:proofErr w:type="spellStart"/>
+      <w:r>
+        <w:t>congrat</w:t>
+      </w:r>
+      <w:proofErr w:type="spellEnd"/>
+      <w:r>
+        <w:t xml:space="preserve"> "</w:t>
+      </w:r>
+      <w:proofErr w:type="spellStart"/>
+      <w:r>
+        <w:t>silber</w:t>
+      </w:r>
+      <w:proofErr w:type="spellEnd"/>
+      <w:r>
+        <w:t xml:space="preserve">", takes </w:t>
+      </w:r>
+      <w:proofErr w:type="spellStart"/>
+      <w:r>
+        <w:t>silber</w:t>
+      </w:r>
+      <w:proofErr w:type="spellEnd"/>
+      <w:r>
+        <w:t xml:space="preserve"> and </w:t>
+      </w:r>
+      <w:proofErr w:type="spellStart"/>
+      <w:r>
+        <w:t>astakroca</w:t>
+      </w:r>
+      <w:proofErr w:type="spellEnd"/>
+      <w:r>
+        <w:t xml:space="preserve"> back to sticky bucket </w:t>
+      </w:r>
+      <w:proofErr w:type="gramStart"/>
+      <w:r>
+        <w:t>tavern</w:t>
+      </w:r>
+      <w:proofErr w:type="gramEnd"/>
+    </w:p>
+    <w:p/>
+    <w:p/>
+    <w:p>
+      <w:r>
+        <w:t xml:space="preserve">gale accidentally drew card from deck of random </w:t>
+      </w:r>
+      <w:proofErr w:type="gramStart"/>
+      <w:r>
+        <w:t>oddities</w:t>
+      </w:r>
+      <w:proofErr w:type="gramEnd"/>
+    </w:p>
+    <w:p/>
+    <w:p/>
+    <w:p>
+      <w:r>
+        <w:t xml:space="preserve">don gives </w:t>
+      </w:r>
+      <w:proofErr w:type="spellStart"/>
+      <w:r>
+        <w:t>asstalir</w:t>
+      </w:r>
+      <w:proofErr w:type="spellEnd"/>
+      <w:r>
+        <w:t xml:space="preserve"> circlet of </w:t>
+      </w:r>
+      <w:proofErr w:type="gramStart"/>
+      <w:r>
+        <w:t>concentration</w:t>
+      </w:r>
+      <w:proofErr w:type="gramEnd"/>
+    </w:p>
+    <w:p>
+      <w:r>
+        <w:t xml:space="preserve">con save: DC14 </w:t>
+      </w:r>
+      <w:proofErr w:type="spellStart"/>
+      <w:r>
+        <w:t>dsiadvantage</w:t>
+      </w:r>
+      <w:proofErr w:type="spellEnd"/>
+    </w:p>
+    <w:p/>
+    <w:p/>
+    <w:p/>
+    <w:p/>
+    <w:p/>
+    <w:p/>
+    <w:p/>
+    <w:p>
+      <w:r>
+        <w:t xml:space="preserve">gale was a </w:t>
+      </w:r>
+      <w:proofErr w:type="spellStart"/>
+      <w:proofErr w:type="gramStart"/>
+      <w:r>
+        <w:t>recordkeep</w:t>
+      </w:r>
+      <w:proofErr w:type="spellEnd"/>
+      <w:proofErr w:type="gramEnd"/>
+      <w:r>
+        <w:t xml:space="preserve"> </w:t>
+      </w:r>
+    </w:p>
+    <w:p>
+      <w:r>
+        <w:t>gale: "</w:t>
+      </w:r>
+      <w:proofErr w:type="spellStart"/>
+      <w:r>
+        <w:t>i</w:t>
+      </w:r>
+      <w:proofErr w:type="spellEnd"/>
+      <w:r>
+        <w:t xml:space="preserve"> </w:t>
+      </w:r>
+      <w:proofErr w:type="spellStart"/>
+      <w:r>
+        <w:t>wa</w:t>
+      </w:r>
+      <w:proofErr w:type="spellEnd"/>
+      <w:r>
+        <w:t xml:space="preserve"> recordkeeping of </w:t>
+      </w:r>
+      <w:proofErr w:type="spellStart"/>
+      <w:r>
+        <w:t>ansicnet</w:t>
+      </w:r>
+      <w:proofErr w:type="spellEnd"/>
+      <w:r>
+        <w:t xml:space="preserve"> tablets in ruins of this </w:t>
+      </w:r>
+      <w:proofErr w:type="spellStart"/>
+      <w:proofErr w:type="gramStart"/>
+      <w:r>
+        <w:t>ones</w:t>
+      </w:r>
+      <w:proofErr w:type="spellEnd"/>
+      <w:proofErr w:type="gramEnd"/>
+      <w:r>
+        <w:t xml:space="preserve"> lands, of the old gods, and the old things that we used to worship. </w:t>
+      </w:r>
+      <w:proofErr w:type="spellStart"/>
+      <w:proofErr w:type="gramStart"/>
+      <w:r>
+        <w:t>i</w:t>
+      </w:r>
+      <w:proofErr w:type="spellEnd"/>
+      <w:r>
+        <w:t xml:space="preserve"> write</w:t>
+      </w:r>
+      <w:proofErr w:type="gramEnd"/>
+      <w:r>
+        <w:t xml:space="preserve"> them down, give them to the </w:t>
+      </w:r>
+      <w:proofErr w:type="spellStart"/>
+      <w:r>
+        <w:t>patriach</w:t>
+      </w:r>
+      <w:proofErr w:type="spellEnd"/>
+      <w:r>
+        <w:t xml:space="preserve">, and she would give them to the </w:t>
+      </w:r>
+      <w:proofErr w:type="spellStart"/>
+      <w:r>
+        <w:t>encalve</w:t>
+      </w:r>
+      <w:proofErr w:type="spellEnd"/>
+      <w:r>
+        <w:t>. until this one dug too deep. forbidden knowledge"</w:t>
+      </w:r>
+    </w:p>
+    <w:p/>
+    <w:p/>
+    <w:p/>
+    <w:p>
+      <w:proofErr w:type="spellStart"/>
+      <w:r>
+        <w:t>astalir</w:t>
+      </w:r>
+      <w:proofErr w:type="spellEnd"/>
+      <w:r>
+        <w:t xml:space="preserve"> brings gale to the church of denier (2 </w:t>
+      </w:r>
+      <w:proofErr w:type="spellStart"/>
+      <w:r>
+        <w:t>invisibilitys</w:t>
+      </w:r>
+      <w:proofErr w:type="spellEnd"/>
+      <w:r>
+        <w:t xml:space="preserve"> to sneak them into church)</w:t>
+      </w:r>
+    </w:p>
+    <w:p>
+      <w:proofErr w:type="spellStart"/>
+      <w:r>
+        <w:t>astalir</w:t>
+      </w:r>
+      <w:proofErr w:type="spellEnd"/>
+      <w:r>
+        <w:t xml:space="preserve"> shows gale his secret room in a basement </w:t>
+      </w:r>
+      <w:proofErr w:type="gramStart"/>
+      <w:r>
+        <w:t>room</w:t>
+      </w:r>
+      <w:proofErr w:type="gramEnd"/>
+    </w:p>
+    <w:p>
+      <w:proofErr w:type="spellStart"/>
+      <w:r>
+        <w:t>astalir</w:t>
+      </w:r>
+      <w:proofErr w:type="spellEnd"/>
+      <w:r>
+        <w:t xml:space="preserve"> casts color sphere to light up the room (in opening in ceiling)</w:t>
+      </w:r>
+    </w:p>
+    <w:p/>
+    <w:p>
+      <w:r>
+        <w:t xml:space="preserve">gale helps </w:t>
+      </w:r>
+      <w:proofErr w:type="spellStart"/>
+      <w:r>
+        <w:t>astalir</w:t>
+      </w:r>
+      <w:proofErr w:type="spellEnd"/>
+      <w:r>
+        <w:t xml:space="preserve"> copy book from </w:t>
+      </w:r>
+      <w:proofErr w:type="gramStart"/>
+      <w:r>
+        <w:t>don</w:t>
+      </w:r>
+      <w:proofErr w:type="gramEnd"/>
+    </w:p>
+    <w:p/>
+    <w:p>
+      <w:r>
+        <w:t xml:space="preserve">don asks for book </w:t>
+      </w:r>
+      <w:proofErr w:type="gramStart"/>
+      <w:r>
+        <w:t>back,</w:t>
+      </w:r>
+      <w:proofErr w:type="gramEnd"/>
+      <w:r>
+        <w:t xml:space="preserve"> gale gives him 5 silver to extend deadline by 2 days</w:t>
+      </w:r>
+    </w:p>
+    <w:p/>
+    <w:p>
+      <w:r>
+        <w:t xml:space="preserve">don looks at blinding light: con save: fail, FUM, </w:t>
+      </w:r>
+      <w:proofErr w:type="gramStart"/>
+      <w:r>
+        <w:t>pass</w:t>
+      </w:r>
+      <w:proofErr w:type="gramEnd"/>
+    </w:p>
+    <w:p>
+      <w:proofErr w:type="spellStart"/>
+      <w:r>
+        <w:t>astalir</w:t>
+      </w:r>
+      <w:proofErr w:type="spellEnd"/>
+      <w:r>
+        <w:t xml:space="preserve"> also looks and fails </w:t>
+      </w:r>
+      <w:proofErr w:type="gramStart"/>
+      <w:r>
+        <w:t>lol</w:t>
+      </w:r>
+      <w:proofErr w:type="gramEnd"/>
+    </w:p>
+    <w:p>
+      <w:r>
+        <w:t xml:space="preserve">gale looks and </w:t>
+      </w:r>
+      <w:proofErr w:type="gramStart"/>
+      <w:r>
+        <w:t>passes</w:t>
+      </w:r>
+      <w:proofErr w:type="gramEnd"/>
+    </w:p>
+    <w:p/>
+    <w:p/>
+    <w:p>
+      <w:proofErr w:type="spellStart"/>
+      <w:r>
+        <w:t>astalir</w:t>
+      </w:r>
+      <w:proofErr w:type="spellEnd"/>
+      <w:r>
+        <w:t xml:space="preserve"> asks if gale has ever heard of magical </w:t>
+      </w:r>
+      <w:proofErr w:type="gramStart"/>
+      <w:r>
+        <w:t>deer</w:t>
+      </w:r>
+      <w:proofErr w:type="gramEnd"/>
+    </w:p>
+    <w:p>
+      <w:r>
+        <w:t>gale has not</w:t>
+      </w:r>
+    </w:p>
+    <w:p/>
+    <w:p/>
+    <w:p>
+      <w:r>
+        <w:lastRenderedPageBreak/>
+        <w:t xml:space="preserve">gale asks where </w:t>
+      </w:r>
+      <w:proofErr w:type="spellStart"/>
+      <w:r>
+        <w:t>hes</w:t>
+      </w:r>
+      <w:proofErr w:type="spellEnd"/>
+      <w:r>
+        <w:t xml:space="preserve"> from</w:t>
+      </w:r>
+    </w:p>
+    <w:p>
+      <w:proofErr w:type="spellStart"/>
+      <w:r>
+        <w:t>astalir</w:t>
+      </w:r>
+      <w:proofErr w:type="spellEnd"/>
+      <w:r>
+        <w:t xml:space="preserve"> talks about his first memory, in this room: trying to "help" write with mage handing a pen, but gets scolded and then sent out of the </w:t>
+      </w:r>
+      <w:proofErr w:type="gramStart"/>
+      <w:r>
+        <w:t>room</w:t>
+      </w:r>
+      <w:proofErr w:type="gramEnd"/>
+    </w:p>
+    <w:p>
+      <w:proofErr w:type="spellStart"/>
+      <w:r>
+        <w:t>astalir</w:t>
+      </w:r>
+      <w:proofErr w:type="spellEnd"/>
+      <w:r>
+        <w:t>: "</w:t>
+      </w:r>
+      <w:proofErr w:type="spellStart"/>
+      <w:r>
+        <w:t>obv</w:t>
+      </w:r>
+      <w:proofErr w:type="spellEnd"/>
+      <w:r>
+        <w:t xml:space="preserve"> </w:t>
+      </w:r>
+      <w:proofErr w:type="spellStart"/>
+      <w:r>
+        <w:t>i</w:t>
+      </w:r>
+      <w:proofErr w:type="spellEnd"/>
+      <w:r>
+        <w:t xml:space="preserve"> got back in </w:t>
+      </w:r>
+      <w:proofErr w:type="gramStart"/>
+      <w:r>
+        <w:t>lol</w:t>
+      </w:r>
+      <w:proofErr w:type="gramEnd"/>
+      <w:r>
+        <w:t>"</w:t>
+      </w:r>
+    </w:p>
+    <w:p/>
+    <w:p>
+      <w:r>
+        <w:t xml:space="preserve">gale compliments collection, says </w:t>
+      </w:r>
+      <w:proofErr w:type="spellStart"/>
+      <w:r>
+        <w:t>its</w:t>
+      </w:r>
+      <w:proofErr w:type="spellEnd"/>
+      <w:r>
+        <w:t xml:space="preserve"> about as big as one of the tombs they </w:t>
+      </w:r>
+      <w:proofErr w:type="gramStart"/>
+      <w:r>
+        <w:t>discovered</w:t>
+      </w:r>
+      <w:proofErr w:type="gramEnd"/>
+    </w:p>
+    <w:p/>
+    <w:p>
+      <w:r>
+        <w:t xml:space="preserve">gale talks about matriarchs, who were leaders, and patriarchs, who had various important </w:t>
+      </w:r>
+      <w:proofErr w:type="gramStart"/>
+      <w:r>
+        <w:t>jobs</w:t>
+      </w:r>
+      <w:proofErr w:type="gramEnd"/>
+    </w:p>
+    <w:p/>
+    <w:p/>
+    <w:p/>
+    <w:p>
+      <w:proofErr w:type="spellStart"/>
+      <w:r>
+        <w:t>astalir</w:t>
+      </w:r>
+      <w:proofErr w:type="spellEnd"/>
+      <w:r>
+        <w:t xml:space="preserve"> asks gale if </w:t>
+      </w:r>
+      <w:proofErr w:type="spellStart"/>
+      <w:r>
+        <w:t>hes</w:t>
+      </w:r>
+      <w:proofErr w:type="spellEnd"/>
+      <w:r>
+        <w:t xml:space="preserve"> </w:t>
+      </w:r>
+      <w:proofErr w:type="gramStart"/>
+      <w:r>
+        <w:t>thirsty</w:t>
+      </w:r>
+      <w:proofErr w:type="gramEnd"/>
+    </w:p>
+    <w:p>
+      <w:r>
+        <w:t xml:space="preserve">gale asks </w:t>
+      </w:r>
+      <w:proofErr w:type="spellStart"/>
+      <w:r>
+        <w:t>fro</w:t>
+      </w:r>
+      <w:proofErr w:type="spellEnd"/>
+      <w:r>
+        <w:t xml:space="preserve"> </w:t>
+      </w:r>
+      <w:proofErr w:type="gramStart"/>
+      <w:r>
+        <w:t>clams</w:t>
+      </w:r>
+      <w:proofErr w:type="gramEnd"/>
+    </w:p>
+    <w:p>
+      <w:proofErr w:type="spellStart"/>
+      <w:r>
+        <w:t>astalir</w:t>
+      </w:r>
+      <w:proofErr w:type="spellEnd"/>
+      <w:r>
+        <w:t xml:space="preserve"> checks cafeteria: history check: </w:t>
+      </w:r>
+      <w:proofErr w:type="gramStart"/>
+      <w:r>
+        <w:t>FUM</w:t>
+      </w:r>
+      <w:proofErr w:type="gramEnd"/>
+    </w:p>
+    <w:p>
+      <w:proofErr w:type="spellStart"/>
+      <w:r>
+        <w:t>astalir</w:t>
+      </w:r>
+      <w:proofErr w:type="spellEnd"/>
+      <w:r>
+        <w:t xml:space="preserve"> comes back with water but no </w:t>
+      </w:r>
+      <w:proofErr w:type="gramStart"/>
+      <w:r>
+        <w:t>clams</w:t>
+      </w:r>
+      <w:proofErr w:type="gramEnd"/>
+    </w:p>
+    <w:p>
+      <w:r>
+        <w:t>floating bowl of water</w:t>
+      </w:r>
+    </w:p>
+    <w:p>
+      <w:r>
+        <w:t xml:space="preserve">gale bites it, </w:t>
+      </w:r>
+      <w:proofErr w:type="spellStart"/>
+      <w:r>
+        <w:t>astalir</w:t>
+      </w:r>
+      <w:proofErr w:type="spellEnd"/>
+      <w:r>
+        <w:t xml:space="preserve"> sips </w:t>
+      </w:r>
+      <w:proofErr w:type="gramStart"/>
+      <w:r>
+        <w:t>it</w:t>
+      </w:r>
+      <w:proofErr w:type="gramEnd"/>
+    </w:p>
+    <w:p>
+      <w:proofErr w:type="spellStart"/>
+      <w:r>
+        <w:t>astalir</w:t>
+      </w:r>
+      <w:proofErr w:type="spellEnd"/>
+      <w:r>
+        <w:t xml:space="preserve"> flows water into gales mouth but </w:t>
+      </w:r>
+      <w:proofErr w:type="spellStart"/>
+      <w:r>
+        <w:t>its</w:t>
+      </w:r>
+      <w:proofErr w:type="spellEnd"/>
+      <w:r>
+        <w:t xml:space="preserve"> too much, gale says he'll stick with "biting" the water ball next </w:t>
+      </w:r>
+      <w:proofErr w:type="gramStart"/>
+      <w:r>
+        <w:t>time</w:t>
+      </w:r>
+      <w:proofErr w:type="gramEnd"/>
+    </w:p>
+    <w:p/>
+    <w:p/>
+    <w:p/>
+    <w:p>
+      <w:r>
+        <w:t xml:space="preserve">the next day, they finish copying the book from </w:t>
+      </w:r>
+      <w:proofErr w:type="gramStart"/>
+      <w:r>
+        <w:t>discord</w:t>
+      </w:r>
+      <w:proofErr w:type="gramEnd"/>
+    </w:p>
+    <w:p/>
+    <w:p/>
+    <w:p>
+      <w:proofErr w:type="spellStart"/>
+      <w:r>
+        <w:t>astalir</w:t>
+      </w:r>
+      <w:proofErr w:type="spellEnd"/>
+      <w:r>
+        <w:t xml:space="preserve"> binds it into a book, lets gale write the </w:t>
+      </w:r>
+      <w:proofErr w:type="gramStart"/>
+      <w:r>
+        <w:t>title</w:t>
+      </w:r>
+      <w:proofErr w:type="gramEnd"/>
+    </w:p>
+    <w:p>
+      <w:r>
+        <w:t xml:space="preserve">but they </w:t>
+      </w:r>
+      <w:proofErr w:type="spellStart"/>
+      <w:proofErr w:type="gramStart"/>
+      <w:r>
+        <w:t>cant</w:t>
+      </w:r>
+      <w:proofErr w:type="spellEnd"/>
+      <w:proofErr w:type="gramEnd"/>
+      <w:r>
+        <w:t xml:space="preserve"> find the title on the book from don</w:t>
+      </w:r>
+    </w:p>
+    <w:p>
+      <w:proofErr w:type="spellStart"/>
+      <w:r>
+        <w:t>its</w:t>
+      </w:r>
+      <w:proofErr w:type="spellEnd"/>
+      <w:r>
+        <w:t xml:space="preserve"> in some language that </w:t>
+      </w:r>
+      <w:proofErr w:type="spellStart"/>
+      <w:proofErr w:type="gramStart"/>
+      <w:r>
+        <w:t>cant</w:t>
+      </w:r>
+      <w:proofErr w:type="spellEnd"/>
+      <w:proofErr w:type="gramEnd"/>
+      <w:r>
+        <w:t xml:space="preserve"> even be understand with comprehend languages</w:t>
+      </w:r>
+    </w:p>
+    <w:p/>
+    <w:p>
+      <w:r>
+        <w:lastRenderedPageBreak/>
+        <w:t>don comes back to get his book.</w:t>
+      </w:r>
+    </w:p>
+    <w:p>
+      <w:r>
+        <w:t xml:space="preserve">don </w:t>
+      </w:r>
+      <w:proofErr w:type="spellStart"/>
+      <w:r>
+        <w:t>aks</w:t>
+      </w:r>
+      <w:proofErr w:type="spellEnd"/>
+      <w:r>
+        <w:t xml:space="preserve"> about books</w:t>
+      </w:r>
+    </w:p>
+    <w:p>
+      <w:proofErr w:type="spellStart"/>
+      <w:r>
+        <w:t>astalir</w:t>
+      </w:r>
+      <w:proofErr w:type="spellEnd"/>
+      <w:r>
+        <w:t xml:space="preserve"> said he wrote </w:t>
+      </w:r>
+      <w:proofErr w:type="gramStart"/>
+      <w:r>
+        <w:t>them</w:t>
+      </w:r>
+      <w:proofErr w:type="gramEnd"/>
+    </w:p>
+    <w:p>
+      <w:r>
+        <w:t>don insight check:</w:t>
+      </w:r>
+    </w:p>
+    <w:p>
+      <w:proofErr w:type="spellStart"/>
+      <w:r>
+        <w:t>asstalir</w:t>
+      </w:r>
+      <w:proofErr w:type="spellEnd"/>
+      <w:r>
+        <w:t xml:space="preserve"> deception check: CRIT</w:t>
+      </w:r>
+    </w:p>
+    <w:p>
+      <w:proofErr w:type="spellStart"/>
+      <w:r>
+        <w:t>astalir</w:t>
+      </w:r>
+      <w:proofErr w:type="spellEnd"/>
+      <w:r>
+        <w:t xml:space="preserve"> </w:t>
+      </w:r>
+      <w:proofErr w:type="spellStart"/>
+      <w:r>
+        <w:t>wasnt</w:t>
+      </w:r>
+      <w:proofErr w:type="spellEnd"/>
+      <w:r>
+        <w:t xml:space="preserve"> lying, he scribed them, but </w:t>
+      </w:r>
+      <w:proofErr w:type="spellStart"/>
+      <w:r>
+        <w:t>didnt</w:t>
+      </w:r>
+      <w:proofErr w:type="spellEnd"/>
+      <w:r>
+        <w:t xml:space="preserve"> author them. </w:t>
+      </w:r>
+      <w:proofErr w:type="gramStart"/>
+      <w:r>
+        <w:t>he</w:t>
+      </w:r>
+      <w:proofErr w:type="gramEnd"/>
+      <w:r>
+        <w:t xml:space="preserve"> copied them into their current volumes.</w:t>
+      </w:r>
+    </w:p>
+    <w:p/>
+    <w:p>
+      <w:proofErr w:type="spellStart"/>
+      <w:r>
+        <w:t>astalir</w:t>
+      </w:r>
+      <w:proofErr w:type="spellEnd"/>
+      <w:r>
+        <w:t xml:space="preserve"> asks don for </w:t>
+      </w:r>
+      <w:proofErr w:type="gramStart"/>
+      <w:r>
+        <w:t>clams</w:t>
+      </w:r>
+      <w:proofErr w:type="gramEnd"/>
+    </w:p>
+    <w:p>
+      <w:r>
+        <w:t xml:space="preserve">don gives clam </w:t>
+      </w:r>
+      <w:proofErr w:type="gramStart"/>
+      <w:r>
+        <w:t>chowder</w:t>
+      </w:r>
+      <w:proofErr w:type="gramEnd"/>
+    </w:p>
+    <w:p>
+      <w:r>
+        <w:t xml:space="preserve">gale gives 50 gold, but don only takes 1 </w:t>
+      </w:r>
+      <w:proofErr w:type="gramStart"/>
+      <w:r>
+        <w:t>gold</w:t>
+      </w:r>
+      <w:proofErr w:type="gramEnd"/>
+    </w:p>
+    <w:p>
+      <w:r>
+        <w:t xml:space="preserve">don gives 2months worth of clam </w:t>
+      </w:r>
+      <w:proofErr w:type="gramStart"/>
+      <w:r>
+        <w:t>chowder</w:t>
+      </w:r>
+      <w:proofErr w:type="gramEnd"/>
+    </w:p>
+    <w:p>
+      <w:r>
+        <w:t xml:space="preserve">don sells gale bag of holding for </w:t>
+      </w:r>
+      <w:proofErr w:type="gramStart"/>
+      <w:r>
+        <w:t>100gp</w:t>
+      </w:r>
+      <w:proofErr w:type="gramEnd"/>
+    </w:p>
+    <w:p>
+      <w:pPr>
+        <w:pStyle w:val="Heading2"/>
+      </w:pPr>
+      <w:r>
+        <w:t>Roll20 Chat</w:t>
+      </w:r>
+    </w:p>
+    <w:p>
+      <w:r>
+        <w:t>Shield G. (GM</w:t>
+      </w:r>
+      <w:proofErr w:type="gramStart"/>
+      <w:r>
+        <w:t>):=</w:t>
+      </w:r>
+      <w:proofErr w:type="gramEnd"/>
+      <w:r>
+        <w:t>== S2E7 ===</w:t>
+      </w:r>
+    </w:p>
+    <w:p>
+      <w:r>
+        <w:t>Centaurus20 (GM</w:t>
+      </w:r>
+      <w:proofErr w:type="gramStart"/>
+      <w:r>
+        <w:t>):R</w:t>
+      </w:r>
+      <w:proofErr w:type="gramEnd"/>
+      <w:r>
+        <w:t xml:space="preserve">: T </w:t>
+      </w:r>
+      <w:proofErr w:type="spellStart"/>
+      <w:r>
+        <w:t>T</w:t>
+      </w:r>
+      <w:proofErr w:type="spellEnd"/>
+      <w:r>
+        <w:t xml:space="preserve"> L 1st Round</w:t>
+      </w:r>
+    </w:p>
+    <w:p>
+      <w:r>
+        <w:t>L T W 2nd round</w:t>
+      </w:r>
+    </w:p>
+    <w:p>
+      <w:r>
+        <w:t xml:space="preserve">L T </w:t>
+      </w:r>
+      <w:proofErr w:type="spellStart"/>
+      <w:r>
+        <w:t>T</w:t>
+      </w:r>
+      <w:proofErr w:type="spellEnd"/>
+    </w:p>
+    <w:p>
+      <w:r>
+        <w:t>Revali: 1 W 3 Ls 5 Ts</w:t>
+      </w:r>
+    </w:p>
+    <w:p>
+      <w:r>
+        <w:t xml:space="preserve">Gale 1 L 3 </w:t>
+      </w:r>
+      <w:proofErr w:type="spellStart"/>
+      <w:r>
+        <w:t>Ws</w:t>
+      </w:r>
+      <w:proofErr w:type="spellEnd"/>
+      <w:r>
+        <w:t xml:space="preserve"> 5Ts</w:t>
+      </w:r>
+    </w:p>
+    <w:p>
+      <w:r>
+        <w:t xml:space="preserve">Revali 2 </w:t>
+      </w:r>
+      <w:proofErr w:type="spellStart"/>
+      <w:r>
+        <w:t>Ws</w:t>
+      </w:r>
+      <w:proofErr w:type="spellEnd"/>
+      <w:r>
+        <w:t xml:space="preserve"> 3 Ls 4 Ts</w:t>
+      </w:r>
+    </w:p>
+    <w:p>
+      <w:r>
+        <w:t>Centaurus20 (GM</w:t>
+      </w:r>
+      <w:proofErr w:type="gramStart"/>
+      <w:r>
+        <w:t>):Gale</w:t>
+      </w:r>
+      <w:proofErr w:type="gramEnd"/>
+      <w:r>
+        <w:t xml:space="preserve"> 3Ws 2Ls 4 Ts</w:t>
+      </w:r>
+    </w:p>
+    <w:p>
+      <w:r>
+        <w:t>Centaurus20 (GM</w:t>
+      </w:r>
+      <w:proofErr w:type="gramStart"/>
+      <w:r>
+        <w:t>):You</w:t>
+      </w:r>
+      <w:proofErr w:type="gramEnd"/>
+      <w:r>
+        <w:t xml:space="preserve"> create up to four torch-sized lights within range, making them appear as torches, lanterns, or glowing orbs that hover in the air for the duration. You can also combine the four lights into one glowing vaguely humanoid form of </w:t>
+      </w:r>
+      <w:proofErr w:type="gramStart"/>
+      <w:r>
+        <w:t>Medium</w:t>
+      </w:r>
+      <w:proofErr w:type="gramEnd"/>
+      <w:r>
+        <w:t xml:space="preserve"> size. Whichever form you choose, each light sheds dim light in a 10-foot radius.</w:t>
+      </w:r>
+    </w:p>
+    <w:p>
+      <w:r>
+        <w:t>As a bonus action on your turn, you can move the lights up to 60 feet to a new spot within range. A light must be within 20 feet of another light created by this spell, and a light winks out if it exceeds the spell’s range.</w:t>
+      </w:r>
     </w:p>
     <w:sectPr>
       <w:pgSz w:w="12240" w:h="15840"/>

</xml_diff>